<commit_message>
vault backup: 2023-12-11 10:45:01
</commit_message>
<xml_diff>
--- a/Vakken/Journalistieke en Redactionele Vaardigheden/Achtergrondverhaal/JortSiemes_104_V2_AchtergrondArtikel_ECB.docx
+++ b/Vakken/Journalistieke en Redactionele Vaardigheden/Achtergrondverhaal/JortSiemes_104_V2_AchtergrondArtikel_ECB.docx
@@ -21,7 +21,23 @@
           <w:rFonts w:asciiTheme="majorHAnsi" w:hAnsiTheme="majorHAnsi" w:cstheme="majorHAnsi"/>
           <w:lang w:val="nl-NL"/>
         </w:rPr>
-        <w:t xml:space="preserve"> – Jort Siemes s4028198</w:t>
+        <w:t xml:space="preserve"> – Jort </w:t>
+      </w:r>
+      <w:proofErr w:type="spellStart"/>
+      <w:r>
+        <w:rPr>
+          <w:rFonts w:asciiTheme="majorHAnsi" w:hAnsiTheme="majorHAnsi" w:cstheme="majorHAnsi"/>
+          <w:lang w:val="nl-NL"/>
+        </w:rPr>
+        <w:t>Siemes</w:t>
+      </w:r>
+      <w:proofErr w:type="spellEnd"/>
+      <w:r>
+        <w:rPr>
+          <w:rFonts w:asciiTheme="majorHAnsi" w:hAnsiTheme="majorHAnsi" w:cstheme="majorHAnsi"/>
+          <w:lang w:val="nl-NL"/>
+        </w:rPr>
+        <w:t xml:space="preserve"> s4028198</w:t>
       </w:r>
     </w:p>
     <w:p>
@@ -630,7 +646,21 @@
           <w:rFonts w:ascii="Civil Premium" w:hAnsi="Civil Premium"/>
           <w:lang w:val="nl-NL"/>
         </w:rPr>
-        <w:t>toe te passen om de immense kosten van deze steunpakketten te dekken. Dit, in combinatie met tekorten bij bijvoorbeeld computerchipfabrikanten, resulteerde in snel stijgende inflatie. Als klap op de vuurpijl brak er ook nog een oorlog uit op ons continent, wat leidde tot een ongekende stijging van de energieprijzen.</w:t>
+        <w:t>toe te passen om de immense kosten van deze steunpakketten te dekken. Dit, in combinatie met tekorten bij bijvoorbeeld computerchipfabrikanten, resulteerde in snel stijgende inflatie. Als klap op de vuurpijl brak er ook nog een oorlog</w:t>
+      </w:r>
+      <w:r>
+        <w:rPr>
+          <w:rFonts w:ascii="Civil Premium" w:hAnsi="Civil Premium"/>
+          <w:lang w:val="nl-NL"/>
+        </w:rPr>
+        <w:t xml:space="preserve"> tussen Rusland en Oekraïne</w:t>
+      </w:r>
+      <w:r>
+        <w:rPr>
+          <w:rFonts w:ascii="Civil Premium" w:hAnsi="Civil Premium"/>
+          <w:lang w:val="nl-NL"/>
+        </w:rPr>
+        <w:t xml:space="preserve"> uit op ons continent, wat leidde tot een ongekende stijging van de energieprijzen.</w:t>
       </w:r>
     </w:p>
     <w:p>
@@ -688,7 +718,23 @@
           <w:rFonts w:ascii="Civil Premium" w:hAnsi="Civil Premium"/>
           <w:lang w:val="nl-NL"/>
         </w:rPr>
-        <w:t>*bron Edin Mujagic*</w:t>
+        <w:t xml:space="preserve">*bron Edin </w:t>
+      </w:r>
+      <w:proofErr w:type="spellStart"/>
+      <w:r>
+        <w:rPr>
+          <w:rFonts w:ascii="Civil Premium" w:hAnsi="Civil Premium"/>
+          <w:lang w:val="nl-NL"/>
+        </w:rPr>
+        <w:t>Mujagic</w:t>
+      </w:r>
+      <w:proofErr w:type="spellEnd"/>
+      <w:r>
+        <w:rPr>
+          <w:rFonts w:ascii="Civil Premium" w:hAnsi="Civil Premium"/>
+          <w:lang w:val="nl-NL"/>
+        </w:rPr>
+        <w:t>*</w:t>
       </w:r>
       <w:r>
         <w:rPr>
@@ -866,7 +912,23 @@
           <w:rFonts w:ascii="Civil Premium" w:hAnsi="Civil Premium"/>
           <w:lang w:val="nl-NL"/>
         </w:rPr>
-        <w:t xml:space="preserve">De inflatie, met name in de supermarkten, is al bekend bij de meeste Nederlanders. Volgens retail expert en consultant </w:t>
+        <w:t xml:space="preserve">De inflatie, met name in de supermarkten, is al bekend bij de meeste Nederlanders. Volgens </w:t>
+      </w:r>
+      <w:proofErr w:type="spellStart"/>
+      <w:r>
+        <w:rPr>
+          <w:rFonts w:ascii="Civil Premium" w:hAnsi="Civil Premium"/>
+          <w:lang w:val="nl-NL"/>
+        </w:rPr>
+        <w:t>retail</w:t>
+      </w:r>
+      <w:proofErr w:type="spellEnd"/>
+      <w:r>
+        <w:rPr>
+          <w:rFonts w:ascii="Civil Premium" w:hAnsi="Civil Premium"/>
+          <w:lang w:val="nl-NL"/>
+        </w:rPr>
+        <w:t xml:space="preserve"> expert en consultant </w:t>
       </w:r>
       <w:r>
         <w:rPr>
@@ -880,8 +942,17 @@
           <w:rFonts w:ascii="Civil Premium" w:hAnsi="Civil Premium"/>
           <w:lang w:val="nl-NL"/>
         </w:rPr>
-        <w:t>Marco Kesteloo</w:t>
-      </w:r>
+        <w:t xml:space="preserve">Marco </w:t>
+      </w:r>
+      <w:proofErr w:type="spellStart"/>
+      <w:r>
+        <w:rPr>
+          <w:rFonts w:ascii="Civil Premium" w:hAnsi="Civil Premium"/>
+          <w:lang w:val="nl-NL"/>
+        </w:rPr>
+        <w:t>Kesteloo</w:t>
+      </w:r>
+      <w:proofErr w:type="spellEnd"/>
       <w:r>
         <w:rPr>
           <w:rFonts w:ascii="Civil Premium" w:hAnsi="Civil Premium"/>
@@ -946,6 +1017,7 @@
         </w:rPr>
         <w:t>“</w:t>
       </w:r>
+      <w:proofErr w:type="spellStart"/>
       <w:r>
         <w:rPr>
           <w:rFonts w:ascii="Civil Premium" w:hAnsi="Civil Premium"/>
@@ -953,6 +1025,7 @@
         </w:rPr>
         <w:t>krimpflatie</w:t>
       </w:r>
+      <w:proofErr w:type="spellEnd"/>
       <w:r>
         <w:rPr>
           <w:rFonts w:ascii="Civil Premium" w:hAnsi="Civil Premium"/>
@@ -988,6 +1061,7 @@
         </w:rPr>
         <w:t xml:space="preserve">*bron </w:t>
       </w:r>
+      <w:proofErr w:type="spellStart"/>
       <w:r>
         <w:rPr>
           <w:rFonts w:ascii="Civil Premium" w:hAnsi="Civil Premium"/>
@@ -995,6 +1069,7 @@
         </w:rPr>
         <w:t>foodwatch</w:t>
       </w:r>
+      <w:proofErr w:type="spellEnd"/>
       <w:r>
         <w:rPr>
           <w:rFonts w:ascii="Civil Premium" w:hAnsi="Civil Premium"/>

</xml_diff>

<commit_message>
vault backup: 2023-12-11 11:17:00
</commit_message>
<xml_diff>
--- a/Vakken/Journalistieke en Redactionele Vaardigheden/Achtergrondverhaal/JortSiemes_104_V2_AchtergrondArtikel_ECB.docx
+++ b/Vakken/Journalistieke en Redactionele Vaardigheden/Achtergrondverhaal/JortSiemes_104_V2_AchtergrondArtikel_ECB.docx
@@ -67,7 +67,106 @@
           <w:rFonts w:asciiTheme="majorHAnsi" w:hAnsiTheme="majorHAnsi" w:cstheme="majorHAnsi"/>
           <w:lang w:val="nl-NL"/>
         </w:rPr>
-        <w:t>Medium: NRC</w:t>
+        <w:t xml:space="preserve">Medium: </w:t>
+      </w:r>
+    </w:p>
+    <w:p>
+      <w:pPr>
+        <w:rPr>
+          <w:lang w:val="nl-NL"/>
+        </w:rPr>
+      </w:pPr>
+      <w:r>
+        <w:rPr>
+          <w:noProof/>
+        </w:rPr>
+        <w:drawing>
+          <wp:inline distT="0" distB="0" distL="0" distR="0" wp14:anchorId="3AB37AC7" wp14:editId="19AA8D6C">
+            <wp:extent cx="1682151" cy="509901"/>
+            <wp:effectExtent l="0" t="0" r="0" b="5080"/>
+            <wp:docPr id="638633094" name="Picture 1" descr="A black background with a black square&#10;&#10;Description automatically generated with medium confidence"/>
+            <wp:cNvGraphicFramePr>
+              <a:graphicFrameLocks xmlns:a="http://schemas.openxmlformats.org/drawingml/2006/main" noChangeAspect="1"/>
+            </wp:cNvGraphicFramePr>
+            <a:graphic xmlns:a="http://schemas.openxmlformats.org/drawingml/2006/main">
+              <a:graphicData uri="http://schemas.openxmlformats.org/drawingml/2006/picture">
+                <pic:pic xmlns:pic="http://schemas.openxmlformats.org/drawingml/2006/picture">
+                  <pic:nvPicPr>
+                    <pic:cNvPr id="638633094" name="Picture 1" descr="A black background with a black square&#10;&#10;Description automatically generated with medium confidence"/>
+                    <pic:cNvPicPr>
+                      <a:picLocks noChangeAspect="1" noChangeArrowheads="1"/>
+                    </pic:cNvPicPr>
+                  </pic:nvPicPr>
+                  <pic:blipFill>
+                    <a:blip r:embed="rId4" cstate="print">
+                      <a:extLst>
+                        <a:ext uri="{28A0092B-C50C-407E-A947-70E740481C1C}">
+                          <a14:useLocalDpi xmlns:a14="http://schemas.microsoft.com/office/drawing/2010/main" val="0"/>
+                        </a:ext>
+                      </a:extLst>
+                    </a:blip>
+                    <a:srcRect/>
+                    <a:stretch>
+                      <a:fillRect/>
+                    </a:stretch>
+                  </pic:blipFill>
+                  <pic:spPr bwMode="auto">
+                    <a:xfrm>
+                      <a:off x="0" y="0"/>
+                      <a:ext cx="1701025" cy="515622"/>
+                    </a:xfrm>
+                    <a:prstGeom prst="rect">
+                      <a:avLst/>
+                    </a:prstGeom>
+                    <a:noFill/>
+                    <a:ln>
+                      <a:noFill/>
+                    </a:ln>
+                  </pic:spPr>
+                </pic:pic>
+              </a:graphicData>
+            </a:graphic>
+          </wp:inline>
+        </w:drawing>
+      </w:r>
+    </w:p>
+    <w:p>
+      <w:pPr>
+        <w:rPr>
+          <w:lang w:val="nl-NL"/>
+        </w:rPr>
+      </w:pPr>
+    </w:p>
+    <w:p>
+      <w:pPr>
+        <w:rPr>
+          <w:lang w:val="nl-NL"/>
+        </w:rPr>
+      </w:pPr>
+    </w:p>
+    <w:p>
+      <w:pPr>
+        <w:rPr>
+          <w:lang w:val="nl-NL"/>
+        </w:rPr>
+      </w:pPr>
+    </w:p>
+    <w:p>
+      <w:pPr>
+        <w:rPr>
+          <w:rFonts w:asciiTheme="majorHAnsi" w:eastAsiaTheme="majorEastAsia" w:hAnsiTheme="majorHAnsi" w:cstheme="majorBidi"/>
+          <w:spacing w:val="-10"/>
+          <w:kern w:val="28"/>
+          <w:sz w:val="56"/>
+          <w:szCs w:val="56"/>
+          <w:lang w:val="nl-NL"/>
+        </w:rPr>
+      </w:pPr>
+      <w:r>
+        <w:rPr>
+          <w:lang w:val="nl-NL"/>
+        </w:rPr>
+        <w:br w:type="page"/>
       </w:r>
     </w:p>
     <w:p>
@@ -81,13 +180,13 @@
         <w:rPr>
           <w:lang w:val="nl-NL"/>
         </w:rPr>
+        <w:lastRenderedPageBreak/>
         <w:t>Hoe is het prijspeil in de soep gelopen?</w:t>
       </w:r>
     </w:p>
     <w:p>
       <w:pPr>
         <w:rPr>
-          <w:rFonts w:ascii="Civil Premium" w:hAnsi="Civil Premium"/>
           <w:lang w:val="nl-NL"/>
         </w:rPr>
       </w:pPr>
@@ -689,7 +788,108 @@
           <w:rFonts w:ascii="Civil Premium" w:hAnsi="Civil Premium"/>
           <w:lang w:val="nl-NL"/>
         </w:rPr>
-        <w:t xml:space="preserve"> niet kritisch waren over de dagelijkse geldhoeveelheden die werden bijgedrukt, begonnen nu vragen te stellen over het terughoudende beleid van de Europese Centrale Bank met betrekking tot het verhogen van de </w:t>
+        <w:t xml:space="preserve"> niet kritisch waren over de dagelijkse geldhoeveelheden die werden bijgedrukt, begonnen nu vragen te stellen over het terughoudende beleid van de Europese Centrale Bank met betrekking tot het verhogen van de rentetarieven. De meerderheid van de economen, </w:t>
+      </w:r>
+      <w:r>
+        <w:rPr>
+          <w:rFonts w:ascii="Civil Premium" w:hAnsi="Civil Premium"/>
+          <w:lang w:val="nl-NL"/>
+        </w:rPr>
+        <w:t>eens</w:t>
+      </w:r>
+      <w:r>
+        <w:rPr>
+          <w:rFonts w:ascii="Civil Premium" w:hAnsi="Civil Premium"/>
+          <w:lang w:val="nl-NL"/>
+        </w:rPr>
+        <w:t xml:space="preserve"> met </w:t>
+      </w:r>
+      <w:r>
+        <w:rPr>
+          <w:rFonts w:ascii="Civil Premium" w:hAnsi="Civil Premium"/>
+          <w:lang w:val="nl-NL"/>
+        </w:rPr>
+        <w:t xml:space="preserve">*bron Edin </w:t>
+      </w:r>
+      <w:proofErr w:type="spellStart"/>
+      <w:r>
+        <w:rPr>
+          <w:rFonts w:ascii="Civil Premium" w:hAnsi="Civil Premium"/>
+          <w:lang w:val="nl-NL"/>
+        </w:rPr>
+        <w:t>Mujagic</w:t>
+      </w:r>
+      <w:proofErr w:type="spellEnd"/>
+      <w:r>
+        <w:rPr>
+          <w:rFonts w:ascii="Civil Premium" w:hAnsi="Civil Premium"/>
+          <w:lang w:val="nl-NL"/>
+        </w:rPr>
+        <w:t>*</w:t>
+      </w:r>
+      <w:r>
+        <w:rPr>
+          <w:rFonts w:ascii="Civil Premium" w:hAnsi="Civil Premium"/>
+          <w:lang w:val="nl-NL"/>
+        </w:rPr>
+        <w:t>, is het erover eens dat de ECB te laat is begonnen met dit beleid.</w:t>
+      </w:r>
+    </w:p>
+    <w:p>
+      <w:pPr>
+        <w:rPr>
+          <w:rFonts w:ascii="Civil Premium" w:hAnsi="Civil Premium"/>
+          <w:lang w:val="nl-NL"/>
+        </w:rPr>
+      </w:pPr>
+      <w:r>
+        <w:rPr>
+          <w:rFonts w:ascii="Civil Premium" w:hAnsi="Civil Premium"/>
+          <w:lang w:val="nl-NL"/>
+        </w:rPr>
+        <w:t>Na contact met de E</w:t>
+      </w:r>
+      <w:r>
+        <w:rPr>
+          <w:rFonts w:ascii="Civil Premium" w:hAnsi="Civil Premium"/>
+          <w:lang w:val="nl-NL"/>
+        </w:rPr>
+        <w:t>uropese Centrale Bank</w:t>
+      </w:r>
+      <w:r>
+        <w:rPr>
+          <w:rFonts w:ascii="Civil Premium" w:hAnsi="Civil Premium"/>
+          <w:lang w:val="nl-NL"/>
+        </w:rPr>
+        <w:t xml:space="preserve"> werd ik verwezen naar de meest recente uitspraken en notulen van hun president, Christine Lagarde. Mijn vraag of de ECB nog steeds vastberaden is</w:t>
+      </w:r>
+      <w:r>
+        <w:rPr>
+          <w:rFonts w:ascii="Civil Premium" w:hAnsi="Civil Premium"/>
+          <w:lang w:val="nl-NL"/>
+        </w:rPr>
+        <w:t xml:space="preserve"> om het doel van 2025 te halen</w:t>
+      </w:r>
+      <w:r>
+        <w:rPr>
+          <w:rFonts w:ascii="Civil Premium" w:hAnsi="Civil Premium"/>
+          <w:lang w:val="nl-NL"/>
+        </w:rPr>
+        <w:t xml:space="preserve">, werd indirect beantwoord met het volgende: </w:t>
+      </w:r>
+      <w:r>
+        <w:rPr>
+          <w:rFonts w:ascii="Civil Premium" w:hAnsi="Civil Premium"/>
+          <w:lang w:val="nl-NL"/>
+        </w:rPr>
+        <w:t xml:space="preserve">dat </w:t>
+      </w:r>
+      <w:r>
+        <w:rPr>
+          <w:rFonts w:ascii="Civil Premium" w:hAnsi="Civil Premium"/>
+          <w:lang w:val="nl-NL"/>
+        </w:rPr>
+        <w:t xml:space="preserve">hun huidige doelstelling werd aangekondigd </w:t>
       </w:r>
       <w:r>
         <w:rPr>
@@ -697,108 +897,7 @@
           <w:lang w:val="nl-NL"/>
         </w:rPr>
         <w:lastRenderedPageBreak/>
-        <w:t xml:space="preserve">rentetarieven. De meerderheid van de economen, </w:t>
-      </w:r>
-      <w:r>
-        <w:rPr>
-          <w:rFonts w:ascii="Civil Premium" w:hAnsi="Civil Premium"/>
-          <w:lang w:val="nl-NL"/>
-        </w:rPr>
-        <w:t>eens</w:t>
-      </w:r>
-      <w:r>
-        <w:rPr>
-          <w:rFonts w:ascii="Civil Premium" w:hAnsi="Civil Premium"/>
-          <w:lang w:val="nl-NL"/>
-        </w:rPr>
-        <w:t xml:space="preserve"> met </w:t>
-      </w:r>
-      <w:r>
-        <w:rPr>
-          <w:rFonts w:ascii="Civil Premium" w:hAnsi="Civil Premium"/>
-          <w:lang w:val="nl-NL"/>
-        </w:rPr>
-        <w:t xml:space="preserve">*bron Edin </w:t>
-      </w:r>
-      <w:proofErr w:type="spellStart"/>
-      <w:r>
-        <w:rPr>
-          <w:rFonts w:ascii="Civil Premium" w:hAnsi="Civil Premium"/>
-          <w:lang w:val="nl-NL"/>
-        </w:rPr>
-        <w:t>Mujagic</w:t>
-      </w:r>
-      <w:proofErr w:type="spellEnd"/>
-      <w:r>
-        <w:rPr>
-          <w:rFonts w:ascii="Civil Premium" w:hAnsi="Civil Premium"/>
-          <w:lang w:val="nl-NL"/>
-        </w:rPr>
-        <w:t>*</w:t>
-      </w:r>
-      <w:r>
-        <w:rPr>
-          <w:rFonts w:ascii="Civil Premium" w:hAnsi="Civil Premium"/>
-          <w:lang w:val="nl-NL"/>
-        </w:rPr>
-        <w:t>, is het erover eens dat de ECB te laat is begonnen met dit beleid.</w:t>
-      </w:r>
-    </w:p>
-    <w:p>
-      <w:pPr>
-        <w:rPr>
-          <w:rFonts w:ascii="Civil Premium" w:hAnsi="Civil Premium"/>
-          <w:lang w:val="nl-NL"/>
-        </w:rPr>
-      </w:pPr>
-      <w:r>
-        <w:rPr>
-          <w:rFonts w:ascii="Civil Premium" w:hAnsi="Civil Premium"/>
-          <w:lang w:val="nl-NL"/>
-        </w:rPr>
-        <w:t>Na contact met de E</w:t>
-      </w:r>
-      <w:r>
-        <w:rPr>
-          <w:rFonts w:ascii="Civil Premium" w:hAnsi="Civil Premium"/>
-          <w:lang w:val="nl-NL"/>
-        </w:rPr>
-        <w:t>uropese Centrale Bank</w:t>
-      </w:r>
-      <w:r>
-        <w:rPr>
-          <w:rFonts w:ascii="Civil Premium" w:hAnsi="Civil Premium"/>
-          <w:lang w:val="nl-NL"/>
-        </w:rPr>
-        <w:t xml:space="preserve"> werd ik verwezen naar de meest recente uitspraken en notulen van hun president, Christine Lagarde. Mijn vraag of de ECB nog steeds vastberaden is</w:t>
-      </w:r>
-      <w:r>
-        <w:rPr>
-          <w:rFonts w:ascii="Civil Premium" w:hAnsi="Civil Premium"/>
-          <w:lang w:val="nl-NL"/>
-        </w:rPr>
-        <w:t xml:space="preserve"> om het doel van 2025 te halen</w:t>
-      </w:r>
-      <w:r>
-        <w:rPr>
-          <w:rFonts w:ascii="Civil Premium" w:hAnsi="Civil Premium"/>
-          <w:lang w:val="nl-NL"/>
-        </w:rPr>
-        <w:t xml:space="preserve">, werd indirect beantwoord met het volgende: </w:t>
-      </w:r>
-      <w:r>
-        <w:rPr>
-          <w:rFonts w:ascii="Civil Premium" w:hAnsi="Civil Premium"/>
-          <w:lang w:val="nl-NL"/>
-        </w:rPr>
-        <w:t xml:space="preserve">dat </w:t>
-      </w:r>
-      <w:r>
-        <w:rPr>
-          <w:rFonts w:ascii="Civil Premium" w:hAnsi="Civil Premium"/>
-          <w:lang w:val="nl-NL"/>
-        </w:rPr>
-        <w:t>hun huidige doelstelling werd aangekondigd tijdens de persconferentie van 26 november 2023, waarin werd besproken dat ze in 2025 streven naar een rentetarief van 2%.</w:t>
+        <w:t>tijdens de persconferentie van 26 november 2023, waarin werd besproken dat ze in 2025 streven naar een rentetarief van 2%.</w:t>
       </w:r>
     </w:p>
     <w:p>

</xml_diff>

<commit_message>
vault backup: 2023-12-11 12:41:01
</commit_message>
<xml_diff>
--- a/Vakken/Journalistieke en Redactionele Vaardigheden/Achtergrondverhaal/JortSiemes_104_V2_AchtergrondArtikel_ECB.docx
+++ b/Vakken/Journalistieke en Redactionele Vaardigheden/Achtergrondverhaal/JortSiemes_104_V2_AchtergrondArtikel_ECB.docx
@@ -5,86 +5,27 @@
     <w:p>
       <w:pPr>
         <w:rPr>
-          <w:rFonts w:asciiTheme="majorHAnsi" w:hAnsiTheme="majorHAnsi" w:cstheme="majorHAnsi"/>
-          <w:lang w:val="nl-NL"/>
-        </w:rPr>
-      </w:pPr>
-      <w:r>
-        <w:rPr>
-          <w:rFonts w:asciiTheme="majorHAnsi" w:hAnsiTheme="majorHAnsi" w:cstheme="majorHAnsi"/>
-          <w:lang w:val="nl-NL"/>
-        </w:rPr>
-        <w:t>Achtergrond artikel</w:t>
-      </w:r>
-      <w:r>
-        <w:rPr>
-          <w:rFonts w:asciiTheme="majorHAnsi" w:hAnsiTheme="majorHAnsi" w:cstheme="majorHAnsi"/>
-          <w:lang w:val="nl-NL"/>
-        </w:rPr>
-        <w:t xml:space="preserve"> – Jort </w:t>
-      </w:r>
-      <w:proofErr w:type="spellStart"/>
-      <w:r>
-        <w:rPr>
-          <w:rFonts w:asciiTheme="majorHAnsi" w:hAnsiTheme="majorHAnsi" w:cstheme="majorHAnsi"/>
-          <w:lang w:val="nl-NL"/>
-        </w:rPr>
-        <w:t>Siemes</w:t>
-      </w:r>
-      <w:proofErr w:type="spellEnd"/>
-      <w:r>
-        <w:rPr>
-          <w:rFonts w:asciiTheme="majorHAnsi" w:hAnsiTheme="majorHAnsi" w:cstheme="majorHAnsi"/>
-          <w:lang w:val="nl-NL"/>
-        </w:rPr>
-        <w:t xml:space="preserve"> s4028198</w:t>
-      </w:r>
-    </w:p>
-    <w:p>
-      <w:pPr>
-        <w:rPr>
-          <w:rFonts w:asciiTheme="majorHAnsi" w:hAnsiTheme="majorHAnsi" w:cstheme="majorHAnsi"/>
-          <w:lang w:val="nl-NL"/>
-        </w:rPr>
-      </w:pPr>
-      <w:r>
-        <w:rPr>
-          <w:rFonts w:asciiTheme="majorHAnsi" w:hAnsiTheme="majorHAnsi" w:cstheme="majorHAnsi"/>
-          <w:lang w:val="nl-NL"/>
-        </w:rPr>
-        <w:t>Woord aantal: 699</w:t>
-      </w:r>
-    </w:p>
-    <w:p>
-      <w:pPr>
-        <w:rPr>
-          <w:rFonts w:asciiTheme="majorHAnsi" w:hAnsiTheme="majorHAnsi" w:cstheme="majorHAnsi"/>
-          <w:lang w:val="nl-NL"/>
-        </w:rPr>
-      </w:pPr>
-      <w:r>
-        <w:rPr>
-          <w:rFonts w:asciiTheme="majorHAnsi" w:hAnsiTheme="majorHAnsi" w:cstheme="majorHAnsi"/>
-          <w:lang w:val="nl-NL"/>
-        </w:rPr>
-        <w:t xml:space="preserve">Medium: </w:t>
-      </w:r>
-    </w:p>
-    <w:p>
-      <w:pPr>
-        <w:rPr>
           <w:lang w:val="nl-NL"/>
         </w:rPr>
       </w:pPr>
       <w:r>
         <w:rPr>
           <w:noProof/>
+          <w:lang w:val="nl-NL"/>
         </w:rPr>
         <w:drawing>
-          <wp:inline distT="0" distB="0" distL="0" distR="0" wp14:anchorId="3AB37AC7" wp14:editId="19AA8D6C">
-            <wp:extent cx="1682151" cy="509901"/>
-            <wp:effectExtent l="0" t="0" r="0" b="5080"/>
-            <wp:docPr id="638633094" name="Picture 1" descr="A black background with a black square&#10;&#10;Description automatically generated with medium confidence"/>
+          <wp:anchor distT="0" distB="0" distL="114300" distR="114300" simplePos="0" relativeHeight="251658240" behindDoc="1" locked="0" layoutInCell="1" allowOverlap="1" wp14:anchorId="68294C4A" wp14:editId="5C3EF4F1">
+            <wp:simplePos x="0" y="0"/>
+            <wp:positionH relativeFrom="page">
+              <wp:align>right</wp:align>
+            </wp:positionH>
+            <wp:positionV relativeFrom="paragraph">
+              <wp:posOffset>-914400</wp:posOffset>
+            </wp:positionV>
+            <wp:extent cx="7543847" cy="10670540"/>
+            <wp:effectExtent l="0" t="0" r="0" b="0"/>
+            <wp:wrapNone/>
+            <wp:docPr id="962079104" name="Picture 2" descr="A green basket full of food&#10;&#10;Description automatically generated"/>
             <wp:cNvGraphicFramePr>
               <a:graphicFrameLocks xmlns:a="http://schemas.openxmlformats.org/drawingml/2006/main" noChangeAspect="1"/>
             </wp:cNvGraphicFramePr>
@@ -92,10 +33,8 @@
               <a:graphicData uri="http://schemas.openxmlformats.org/drawingml/2006/picture">
                 <pic:pic xmlns:pic="http://schemas.openxmlformats.org/drawingml/2006/picture">
                   <pic:nvPicPr>
-                    <pic:cNvPr id="638633094" name="Picture 1" descr="A black background with a black square&#10;&#10;Description automatically generated with medium confidence"/>
-                    <pic:cNvPicPr>
-                      <a:picLocks noChangeAspect="1" noChangeArrowheads="1"/>
-                    </pic:cNvPicPr>
+                    <pic:cNvPr id="962079104" name="Picture 2" descr="A green basket full of food&#10;&#10;Description automatically generated"/>
+                    <pic:cNvPicPr/>
                   </pic:nvPicPr>
                   <pic:blipFill>
                     <a:blip r:embed="rId4" cstate="print">
@@ -105,28 +44,29 @@
                         </a:ext>
                       </a:extLst>
                     </a:blip>
-                    <a:srcRect/>
                     <a:stretch>
                       <a:fillRect/>
                     </a:stretch>
                   </pic:blipFill>
-                  <pic:spPr bwMode="auto">
+                  <pic:spPr>
                     <a:xfrm>
                       <a:off x="0" y="0"/>
-                      <a:ext cx="1701025" cy="515622"/>
+                      <a:ext cx="7543847" cy="10670540"/>
                     </a:xfrm>
                     <a:prstGeom prst="rect">
                       <a:avLst/>
                     </a:prstGeom>
-                    <a:noFill/>
-                    <a:ln>
-                      <a:noFill/>
-                    </a:ln>
                   </pic:spPr>
                 </pic:pic>
               </a:graphicData>
             </a:graphic>
-          </wp:inline>
+            <wp14:sizeRelH relativeFrom="margin">
+              <wp14:pctWidth>0</wp14:pctWidth>
+            </wp14:sizeRelH>
+            <wp14:sizeRelV relativeFrom="margin">
+              <wp14:pctHeight>0</wp14:pctHeight>
+            </wp14:sizeRelV>
+          </wp:anchor>
         </w:drawing>
       </w:r>
     </w:p>
@@ -181,444 +121,448 @@
           <w:lang w:val="nl-NL"/>
         </w:rPr>
         <w:lastRenderedPageBreak/>
-        <w:t>Hoe is het prijspeil in de soep gelopen?</w:t>
-      </w:r>
-    </w:p>
-    <w:p>
-      <w:pPr>
-        <w:rPr>
-          <w:lang w:val="nl-NL"/>
-        </w:rPr>
-      </w:pPr>
-    </w:p>
-    <w:p>
-      <w:pPr>
-        <w:rPr>
-          <w:rFonts w:ascii="Civil Premium" w:hAnsi="Civil Premium"/>
-          <w:lang w:val="nl-NL"/>
-        </w:rPr>
-      </w:pPr>
-      <w:r>
-        <w:rPr>
-          <w:rFonts w:ascii="Civil Premium" w:hAnsi="Civil Premium"/>
-          <w:lang w:val="nl-NL"/>
-        </w:rPr>
-        <w:t xml:space="preserve">Ik koos er vorige week voor om mijn mandje met boodschappen af te rekenen bij een </w:t>
-      </w:r>
-      <w:r>
-        <w:rPr>
-          <w:rFonts w:ascii="Civil Premium" w:hAnsi="Civil Premium"/>
-          <w:lang w:val="nl-NL"/>
-        </w:rPr>
-        <w:t>(</w:t>
-      </w:r>
-      <w:r>
-        <w:rPr>
-          <w:rFonts w:ascii="Civil Premium" w:hAnsi="Civil Premium"/>
-          <w:lang w:val="nl-NL"/>
-        </w:rPr>
-        <w:t>o</w:t>
-      </w:r>
-      <w:r>
-        <w:rPr>
-          <w:rFonts w:ascii="Civil Premium" w:hAnsi="Civil Premium"/>
-          <w:lang w:val="nl-NL"/>
-        </w:rPr>
-        <w:t xml:space="preserve">p </w:t>
-      </w:r>
-      <w:r>
-        <w:rPr>
-          <w:rFonts w:ascii="Civil Premium" w:hAnsi="Civil Premium"/>
-          <w:lang w:val="nl-NL"/>
-        </w:rPr>
-        <w:t>prijzige</w:t>
-      </w:r>
-      <w:r>
-        <w:rPr>
-          <w:rFonts w:ascii="Civil Premium" w:hAnsi="Civil Premium"/>
-          <w:lang w:val="nl-NL"/>
-        </w:rPr>
-        <w:t xml:space="preserve"> kass</w:t>
-      </w:r>
-      <w:r>
-        <w:rPr>
-          <w:rFonts w:ascii="Civil Premium" w:hAnsi="Civil Premium"/>
-          <w:lang w:val="nl-NL"/>
-        </w:rPr>
-        <w:t>amedewerker</w:t>
-      </w:r>
-      <w:r>
-        <w:rPr>
-          <w:rFonts w:ascii="Civil Premium" w:hAnsi="Civil Premium"/>
-          <w:lang w:val="nl-NL"/>
-        </w:rPr>
-        <w:t xml:space="preserve"> besparende</w:t>
-      </w:r>
-      <w:r>
-        <w:rPr>
-          <w:rFonts w:ascii="Civil Premium" w:hAnsi="Civil Premium"/>
-          <w:lang w:val="nl-NL"/>
-        </w:rPr>
-        <w:t>)</w:t>
-      </w:r>
-      <w:r>
-        <w:rPr>
-          <w:rFonts w:ascii="Civil Premium" w:hAnsi="Civil Premium"/>
-          <w:lang w:val="nl-NL"/>
-        </w:rPr>
-        <w:t xml:space="preserve"> z</w:t>
-      </w:r>
-      <w:r>
-        <w:rPr>
-          <w:rFonts w:ascii="Civil Premium" w:hAnsi="Civil Premium"/>
-          <w:lang w:val="nl-NL"/>
-        </w:rPr>
-        <w:t>elfscankassa</w:t>
-      </w:r>
-      <w:r>
-        <w:rPr>
-          <w:rFonts w:ascii="Civil Premium" w:hAnsi="Civil Premium"/>
-          <w:lang w:val="nl-NL"/>
-        </w:rPr>
-        <w:t xml:space="preserve"> van </w:t>
-      </w:r>
-      <w:r>
-        <w:rPr>
-          <w:rFonts w:ascii="Civil Premium" w:hAnsi="Civil Premium"/>
-          <w:lang w:val="nl-NL"/>
-        </w:rPr>
-        <w:t>de</w:t>
-      </w:r>
-      <w:r>
-        <w:rPr>
-          <w:rFonts w:ascii="Civil Premium" w:hAnsi="Civil Premium"/>
-          <w:lang w:val="nl-NL"/>
-        </w:rPr>
-        <w:t xml:space="preserve"> lokale supermarkt.</w:t>
-      </w:r>
-      <w:r>
-        <w:rPr>
-          <w:rFonts w:ascii="Civil Premium" w:hAnsi="Civil Premium"/>
-          <w:lang w:val="nl-NL"/>
-        </w:rPr>
-        <w:t xml:space="preserve"> </w:t>
-      </w:r>
-      <w:r>
-        <w:rPr>
-          <w:rFonts w:ascii="Civil Premium" w:hAnsi="Civil Premium"/>
-          <w:lang w:val="nl-NL"/>
-        </w:rPr>
-        <w:t>Tijdens het scannen van de lastig te vinden barcodes merk ik dat de ingrediënten toch aan de prijzige kant zijn. Na al</w:t>
-      </w:r>
-      <w:r>
-        <w:rPr>
-          <w:rFonts w:ascii="Civil Premium" w:hAnsi="Civil Premium"/>
-          <w:lang w:val="nl-NL"/>
-        </w:rPr>
-        <w:t>les</w:t>
-      </w:r>
-      <w:r>
-        <w:rPr>
-          <w:rFonts w:ascii="Civil Premium" w:hAnsi="Civil Premium"/>
-          <w:lang w:val="nl-NL"/>
-        </w:rPr>
-        <w:t xml:space="preserve"> gescand te hebben en weer</w:t>
-      </w:r>
-      <w:r>
-        <w:rPr>
-          <w:rFonts w:ascii="Civil Premium" w:hAnsi="Civil Premium"/>
-          <w:lang w:val="nl-NL"/>
-        </w:rPr>
-        <w:t xml:space="preserve"> netjes</w:t>
-      </w:r>
-      <w:r>
-        <w:rPr>
-          <w:rFonts w:ascii="Civil Premium" w:hAnsi="Civil Premium"/>
-          <w:lang w:val="nl-NL"/>
-        </w:rPr>
-        <w:t xml:space="preserve"> ingedeeld in de boodschappenta</w:t>
-      </w:r>
-      <w:r>
-        <w:rPr>
-          <w:rFonts w:ascii="Civil Premium" w:hAnsi="Civil Premium"/>
-          <w:lang w:val="nl-NL"/>
-        </w:rPr>
-        <w:t>s</w:t>
-      </w:r>
-      <w:r>
-        <w:rPr>
-          <w:rFonts w:ascii="Civil Premium" w:hAnsi="Civil Premium"/>
-          <w:lang w:val="nl-NL"/>
-        </w:rPr>
-        <w:t>, b</w:t>
-      </w:r>
-      <w:r>
-        <w:rPr>
-          <w:rFonts w:ascii="Civil Premium" w:hAnsi="Civil Premium"/>
-          <w:lang w:val="nl-NL"/>
-        </w:rPr>
-        <w:t>rand</w:t>
-      </w:r>
-      <w:r>
-        <w:rPr>
-          <w:rFonts w:ascii="Civil Premium" w:hAnsi="Civil Premium"/>
-          <w:lang w:val="nl-NL"/>
-        </w:rPr>
-        <w:t>t</w:t>
-      </w:r>
-      <w:r>
-        <w:rPr>
-          <w:rFonts w:ascii="Civil Premium" w:hAnsi="Civil Premium"/>
-          <w:lang w:val="nl-NL"/>
-        </w:rPr>
-        <w:t xml:space="preserve"> er</w:t>
-      </w:r>
-      <w:r>
-        <w:rPr>
-          <w:rFonts w:ascii="Civil Premium" w:hAnsi="Civil Premium"/>
-          <w:lang w:val="nl-NL"/>
-        </w:rPr>
-        <w:t xml:space="preserve"> een rood lampje</w:t>
-      </w:r>
-      <w:r>
-        <w:rPr>
-          <w:rFonts w:ascii="Civil Premium" w:hAnsi="Civil Premium"/>
-          <w:lang w:val="nl-NL"/>
-        </w:rPr>
-        <w:t xml:space="preserve">. Op het scherm staat vermeld dat er </w:t>
-      </w:r>
-      <w:r>
-        <w:rPr>
-          <w:rFonts w:ascii="Civil Premium" w:hAnsi="Civil Premium"/>
-          <w:lang w:val="nl-NL"/>
-        </w:rPr>
-        <w:t>een medewerker langs</w:t>
-      </w:r>
-      <w:r>
-        <w:rPr>
-          <w:rFonts w:ascii="Civil Premium" w:hAnsi="Civil Premium"/>
-          <w:lang w:val="nl-NL"/>
-        </w:rPr>
-        <w:t>k</w:t>
-      </w:r>
-      <w:r>
-        <w:rPr>
-          <w:rFonts w:ascii="Civil Premium" w:hAnsi="Civil Premium"/>
-          <w:lang w:val="nl-NL"/>
-        </w:rPr>
-        <w:t>omt</w:t>
-      </w:r>
-      <w:r>
-        <w:rPr>
-          <w:rFonts w:ascii="Civil Premium" w:hAnsi="Civil Premium"/>
-          <w:lang w:val="nl-NL"/>
-        </w:rPr>
-        <w:t>.</w:t>
-      </w:r>
-      <w:r>
-        <w:rPr>
-          <w:rFonts w:ascii="Civil Premium" w:hAnsi="Civil Premium"/>
-          <w:lang w:val="nl-NL"/>
-        </w:rPr>
-        <w:t xml:space="preserve"> </w:t>
-      </w:r>
-      <w:r>
-        <w:rPr>
-          <w:rFonts w:ascii="Civil Premium" w:hAnsi="Civil Premium"/>
-          <w:lang w:val="nl-NL"/>
-        </w:rPr>
-        <w:t>V</w:t>
-      </w:r>
-      <w:r>
-        <w:rPr>
-          <w:rFonts w:ascii="Civil Premium" w:hAnsi="Civil Premium"/>
-          <w:lang w:val="nl-NL"/>
-        </w:rPr>
-        <w:t xml:space="preserve">anwege </w:t>
-      </w:r>
-      <w:r>
-        <w:rPr>
-          <w:rFonts w:ascii="Civil Premium" w:hAnsi="Civil Premium"/>
-          <w:lang w:val="nl-NL"/>
-        </w:rPr>
-        <w:t>de in korte tijd hoge toename van winkeldiefstal</w:t>
-      </w:r>
-      <w:r>
-        <w:rPr>
-          <w:rFonts w:ascii="Civil Premium" w:hAnsi="Civil Premium"/>
-          <w:lang w:val="nl-NL"/>
-        </w:rPr>
-        <w:t xml:space="preserve">. </w:t>
-      </w:r>
-      <w:r>
-        <w:rPr>
-          <w:rFonts w:ascii="Civil Premium" w:hAnsi="Civil Premium"/>
-          <w:lang w:val="nl-NL"/>
-        </w:rPr>
-        <w:t xml:space="preserve">Nadat de jongen mijn tas weer ondersteboven heeft gehaald, vraag ik “of het kan kloppen dat dit </w:t>
-      </w:r>
-      <w:r>
-        <w:rPr>
-          <w:rFonts w:ascii="Civil Premium" w:hAnsi="Civil Premium"/>
-          <w:lang w:val="nl-NL"/>
-        </w:rPr>
-        <w:t xml:space="preserve">blik tomatensoep </w:t>
-      </w:r>
-      <w:r>
-        <w:rPr>
-          <w:rFonts w:ascii="Civil Premium" w:hAnsi="Civil Premium"/>
-          <w:lang w:val="nl-NL"/>
-        </w:rPr>
-        <w:t>toch kleiner lijkt dan een paar weken geleden</w:t>
-      </w:r>
-      <w:r>
-        <w:rPr>
-          <w:rFonts w:ascii="Civil Premium" w:hAnsi="Civil Premium"/>
-          <w:lang w:val="nl-NL"/>
-        </w:rPr>
-        <w:t>?</w:t>
-      </w:r>
-      <w:r>
-        <w:rPr>
-          <w:rFonts w:ascii="Civil Premium" w:hAnsi="Civil Premium"/>
-          <w:lang w:val="nl-NL"/>
-        </w:rPr>
-        <w:t xml:space="preserve">”. </w:t>
-      </w:r>
-      <w:r>
-        <w:rPr>
-          <w:rFonts w:ascii="Civil Premium" w:hAnsi="Civil Premium"/>
-          <w:lang w:val="nl-NL"/>
-        </w:rPr>
-        <w:t>Hij vertel</w:t>
-      </w:r>
-      <w:r>
-        <w:rPr>
-          <w:rFonts w:ascii="Civil Premium" w:hAnsi="Civil Premium"/>
-          <w:lang w:val="nl-NL"/>
-        </w:rPr>
-        <w:t>t</w:t>
-      </w:r>
-      <w:r>
-        <w:rPr>
-          <w:rFonts w:ascii="Civil Premium" w:hAnsi="Civil Premium"/>
-          <w:lang w:val="nl-NL"/>
-        </w:rPr>
-        <w:t xml:space="preserve"> me er zelf niet veel van</w:t>
-      </w:r>
-      <w:r>
-        <w:rPr>
-          <w:rFonts w:ascii="Civil Premium" w:hAnsi="Civil Premium"/>
-          <w:lang w:val="nl-NL"/>
-        </w:rPr>
-        <w:t xml:space="preserve"> </w:t>
-      </w:r>
-      <w:r>
-        <w:rPr>
-          <w:rFonts w:ascii="Civil Premium" w:hAnsi="Civil Premium"/>
-          <w:lang w:val="nl-NL"/>
-        </w:rPr>
-        <w:t>af te weten maar dit wel vaker hoort</w:t>
-      </w:r>
-      <w:r>
-        <w:rPr>
-          <w:rFonts w:ascii="Civil Premium" w:hAnsi="Civil Premium"/>
-          <w:lang w:val="nl-NL"/>
-        </w:rPr>
-        <w:t xml:space="preserve"> van klanten</w:t>
-      </w:r>
-      <w:r>
-        <w:rPr>
-          <w:rFonts w:ascii="Civil Premium" w:hAnsi="Civil Premium"/>
-          <w:lang w:val="nl-NL"/>
-        </w:rPr>
-        <w:t xml:space="preserve">. </w:t>
-      </w:r>
-      <w:r>
-        <w:rPr>
-          <w:rFonts w:ascii="Civil Premium" w:hAnsi="Civil Premium"/>
-          <w:lang w:val="nl-NL"/>
-        </w:rPr>
-        <w:t>Op de</w:t>
-      </w:r>
-      <w:r>
-        <w:rPr>
-          <w:rFonts w:ascii="Civil Premium" w:hAnsi="Civil Premium"/>
-          <w:lang w:val="nl-NL"/>
-        </w:rPr>
-        <w:t>ze</w:t>
-      </w:r>
-      <w:r>
-        <w:rPr>
-          <w:rFonts w:ascii="Civil Premium" w:hAnsi="Civil Premium"/>
-          <w:lang w:val="nl-NL"/>
-        </w:rPr>
-        <w:t xml:space="preserve"> veranderingen van het Nederlandse prijspeil heeft de Europese Centrale Bank</w:t>
-      </w:r>
-      <w:r>
-        <w:rPr>
-          <w:rFonts w:ascii="Civil Premium" w:hAnsi="Civil Premium"/>
-          <w:lang w:val="nl-NL"/>
-        </w:rPr>
-        <w:t xml:space="preserve"> (ECB)</w:t>
-      </w:r>
-      <w:r>
-        <w:rPr>
-          <w:rFonts w:ascii="Civil Premium" w:hAnsi="Civil Premium"/>
-          <w:lang w:val="nl-NL"/>
-        </w:rPr>
-        <w:t xml:space="preserve"> een gigantische invloed.</w:t>
-      </w:r>
-      <w:r>
-        <w:rPr>
-          <w:rFonts w:ascii="Civil Premium" w:hAnsi="Civil Premium"/>
-          <w:lang w:val="nl-NL"/>
-        </w:rPr>
-        <w:t xml:space="preserve"> ###Betere BU hier</w:t>
-      </w:r>
-    </w:p>
-    <w:p>
-      <w:pPr>
-        <w:rPr>
-          <w:rFonts w:ascii="Civil Premium" w:hAnsi="Civil Premium"/>
-          <w:lang w:val="nl-NL"/>
-        </w:rPr>
-      </w:pPr>
-      <w:r>
-        <w:rPr>
-          <w:rFonts w:ascii="Civil Premium" w:hAnsi="Civil Premium"/>
-          <w:lang w:val="nl-NL"/>
-        </w:rPr>
-        <w:t>###Maak bruggetje</w:t>
-      </w:r>
-    </w:p>
-    <w:p>
-      <w:pPr>
-        <w:rPr>
-          <w:rFonts w:ascii="Civil Premium" w:hAnsi="Civil Premium"/>
+        <w:t>Inflatie in de supermarkt</w:t>
+      </w:r>
+    </w:p>
+    <w:p>
+      <w:pPr>
+        <w:pStyle w:val="Title"/>
+        <w:rPr>
           <w:b/>
           <w:bCs/>
-          <w:lang w:val="nl-NL"/>
-        </w:rPr>
-      </w:pPr>
-      <w:r>
-        <w:rPr>
-          <w:rFonts w:ascii="Civil Premium" w:hAnsi="Civil Premium"/>
+          <w:sz w:val="48"/>
+          <w:szCs w:val="48"/>
+          <w:lang w:val="nl-NL"/>
+        </w:rPr>
+      </w:pPr>
+      <w:r>
+        <w:rPr>
           <w:b/>
           <w:bCs/>
-          <w:lang w:val="nl-NL"/>
-        </w:rPr>
-        <w:t xml:space="preserve">Alinea </w:t>
-      </w:r>
-      <w:r>
+          <w:sz w:val="48"/>
+          <w:szCs w:val="48"/>
+          <w:lang w:val="nl-NL"/>
+        </w:rPr>
+        <w:t>Hoe is het prijspeil in de soep gelopen?</w:t>
+      </w:r>
+    </w:p>
+    <w:p>
+      <w:pPr>
+        <w:rPr>
+          <w:lang w:val="nl-NL"/>
+        </w:rPr>
+      </w:pPr>
+    </w:p>
+    <w:p>
+      <w:pPr>
+        <w:rPr>
+          <w:rFonts w:ascii="Civil Premium" w:hAnsi="Civil Premium"/>
+          <w:lang w:val="nl-NL"/>
+        </w:rPr>
+      </w:pPr>
+      <w:r>
+        <w:rPr>
+          <w:rFonts w:ascii="Civil Premium" w:hAnsi="Civil Premium"/>
+          <w:lang w:val="nl-NL"/>
+        </w:rPr>
+        <w:t xml:space="preserve">Ik koos er vorige week voor om mijn mandje met boodschappen af te rekenen bij een </w:t>
+      </w:r>
+      <w:r>
+        <w:rPr>
+          <w:rFonts w:ascii="Civil Premium" w:hAnsi="Civil Premium"/>
+          <w:lang w:val="nl-NL"/>
+        </w:rPr>
+        <w:t>(</w:t>
+      </w:r>
+      <w:r>
+        <w:rPr>
+          <w:rFonts w:ascii="Civil Premium" w:hAnsi="Civil Premium"/>
+          <w:lang w:val="nl-NL"/>
+        </w:rPr>
+        <w:t>o</w:t>
+      </w:r>
+      <w:r>
+        <w:rPr>
+          <w:rFonts w:ascii="Civil Premium" w:hAnsi="Civil Premium"/>
+          <w:lang w:val="nl-NL"/>
+        </w:rPr>
+        <w:t xml:space="preserve">p </w:t>
+      </w:r>
+      <w:r>
+        <w:rPr>
+          <w:rFonts w:ascii="Civil Premium" w:hAnsi="Civil Premium"/>
+          <w:lang w:val="nl-NL"/>
+        </w:rPr>
+        <w:t>prijzige</w:t>
+      </w:r>
+      <w:r>
+        <w:rPr>
+          <w:rFonts w:ascii="Civil Premium" w:hAnsi="Civil Premium"/>
+          <w:lang w:val="nl-NL"/>
+        </w:rPr>
+        <w:t xml:space="preserve"> kass</w:t>
+      </w:r>
+      <w:r>
+        <w:rPr>
+          <w:rFonts w:ascii="Civil Premium" w:hAnsi="Civil Premium"/>
+          <w:lang w:val="nl-NL"/>
+        </w:rPr>
+        <w:t>amedewerker</w:t>
+      </w:r>
+      <w:r>
+        <w:rPr>
+          <w:rFonts w:ascii="Civil Premium" w:hAnsi="Civil Premium"/>
+          <w:lang w:val="nl-NL"/>
+        </w:rPr>
+        <w:t xml:space="preserve"> besparende</w:t>
+      </w:r>
+      <w:r>
+        <w:rPr>
+          <w:rFonts w:ascii="Civil Premium" w:hAnsi="Civil Premium"/>
+          <w:lang w:val="nl-NL"/>
+        </w:rPr>
+        <w:t>)</w:t>
+      </w:r>
+      <w:r>
+        <w:rPr>
+          <w:rFonts w:ascii="Civil Premium" w:hAnsi="Civil Premium"/>
+          <w:lang w:val="nl-NL"/>
+        </w:rPr>
+        <w:t xml:space="preserve"> z</w:t>
+      </w:r>
+      <w:r>
+        <w:rPr>
+          <w:rFonts w:ascii="Civil Premium" w:hAnsi="Civil Premium"/>
+          <w:lang w:val="nl-NL"/>
+        </w:rPr>
+        <w:t>elfscankassa</w:t>
+      </w:r>
+      <w:r>
+        <w:rPr>
+          <w:rFonts w:ascii="Civil Premium" w:hAnsi="Civil Premium"/>
+          <w:lang w:val="nl-NL"/>
+        </w:rPr>
+        <w:t xml:space="preserve"> van </w:t>
+      </w:r>
+      <w:r>
+        <w:rPr>
+          <w:rFonts w:ascii="Civil Premium" w:hAnsi="Civil Premium"/>
+          <w:lang w:val="nl-NL"/>
+        </w:rPr>
+        <w:t>de</w:t>
+      </w:r>
+      <w:r>
+        <w:rPr>
+          <w:rFonts w:ascii="Civil Premium" w:hAnsi="Civil Premium"/>
+          <w:lang w:val="nl-NL"/>
+        </w:rPr>
+        <w:t xml:space="preserve"> lokale supermarkt.</w:t>
+      </w:r>
+      <w:r>
+        <w:rPr>
+          <w:rFonts w:ascii="Civil Premium" w:hAnsi="Civil Premium"/>
+          <w:lang w:val="nl-NL"/>
+        </w:rPr>
+        <w:t xml:space="preserve"> </w:t>
+      </w:r>
+      <w:r>
+        <w:rPr>
+          <w:rFonts w:ascii="Civil Premium" w:hAnsi="Civil Premium"/>
+          <w:lang w:val="nl-NL"/>
+        </w:rPr>
+        <w:t>Tijdens het scannen van de lastig te vinden barcodes merk ik dat de ingrediënten toch aan de prijzige kant zijn. Na al</w:t>
+      </w:r>
+      <w:r>
+        <w:rPr>
+          <w:rFonts w:ascii="Civil Premium" w:hAnsi="Civil Premium"/>
+          <w:lang w:val="nl-NL"/>
+        </w:rPr>
+        <w:t>les</w:t>
+      </w:r>
+      <w:r>
+        <w:rPr>
+          <w:rFonts w:ascii="Civil Premium" w:hAnsi="Civil Premium"/>
+          <w:lang w:val="nl-NL"/>
+        </w:rPr>
+        <w:t xml:space="preserve"> gescand te hebben en weer</w:t>
+      </w:r>
+      <w:r>
+        <w:rPr>
+          <w:rFonts w:ascii="Civil Premium" w:hAnsi="Civil Premium"/>
+          <w:lang w:val="nl-NL"/>
+        </w:rPr>
+        <w:t xml:space="preserve"> netjes</w:t>
+      </w:r>
+      <w:r>
+        <w:rPr>
+          <w:rFonts w:ascii="Civil Premium" w:hAnsi="Civil Premium"/>
+          <w:lang w:val="nl-NL"/>
+        </w:rPr>
+        <w:t xml:space="preserve"> ingedeeld in de boodschappenta</w:t>
+      </w:r>
+      <w:r>
+        <w:rPr>
+          <w:rFonts w:ascii="Civil Premium" w:hAnsi="Civil Premium"/>
+          <w:lang w:val="nl-NL"/>
+        </w:rPr>
+        <w:t>s</w:t>
+      </w:r>
+      <w:r>
+        <w:rPr>
+          <w:rFonts w:ascii="Civil Premium" w:hAnsi="Civil Premium"/>
+          <w:lang w:val="nl-NL"/>
+        </w:rPr>
+        <w:t>, b</w:t>
+      </w:r>
+      <w:r>
+        <w:rPr>
+          <w:rFonts w:ascii="Civil Premium" w:hAnsi="Civil Premium"/>
+          <w:lang w:val="nl-NL"/>
+        </w:rPr>
+        <w:t>rand</w:t>
+      </w:r>
+      <w:r>
+        <w:rPr>
+          <w:rFonts w:ascii="Civil Premium" w:hAnsi="Civil Premium"/>
+          <w:lang w:val="nl-NL"/>
+        </w:rPr>
+        <w:t>t</w:t>
+      </w:r>
+      <w:r>
+        <w:rPr>
+          <w:rFonts w:ascii="Civil Premium" w:hAnsi="Civil Premium"/>
+          <w:lang w:val="nl-NL"/>
+        </w:rPr>
+        <w:t xml:space="preserve"> er</w:t>
+      </w:r>
+      <w:r>
+        <w:rPr>
+          <w:rFonts w:ascii="Civil Premium" w:hAnsi="Civil Premium"/>
+          <w:lang w:val="nl-NL"/>
+        </w:rPr>
+        <w:t xml:space="preserve"> een rood lampje</w:t>
+      </w:r>
+      <w:r>
+        <w:rPr>
+          <w:rFonts w:ascii="Civil Premium" w:hAnsi="Civil Premium"/>
+          <w:lang w:val="nl-NL"/>
+        </w:rPr>
+        <w:t xml:space="preserve">. Op het scherm staat vermeld dat er </w:t>
+      </w:r>
+      <w:r>
+        <w:rPr>
+          <w:rFonts w:ascii="Civil Premium" w:hAnsi="Civil Premium"/>
+          <w:lang w:val="nl-NL"/>
+        </w:rPr>
+        <w:t>een medewerker langs</w:t>
+      </w:r>
+      <w:r>
+        <w:rPr>
+          <w:rFonts w:ascii="Civil Premium" w:hAnsi="Civil Premium"/>
+          <w:lang w:val="nl-NL"/>
+        </w:rPr>
+        <w:t>k</w:t>
+      </w:r>
+      <w:r>
+        <w:rPr>
+          <w:rFonts w:ascii="Civil Premium" w:hAnsi="Civil Premium"/>
+          <w:lang w:val="nl-NL"/>
+        </w:rPr>
+        <w:t>omt</w:t>
+      </w:r>
+      <w:r>
+        <w:rPr>
+          <w:rFonts w:ascii="Civil Premium" w:hAnsi="Civil Premium"/>
+          <w:lang w:val="nl-NL"/>
+        </w:rPr>
+        <w:t>.</w:t>
+      </w:r>
+      <w:r>
+        <w:rPr>
+          <w:rFonts w:ascii="Civil Premium" w:hAnsi="Civil Premium"/>
+          <w:lang w:val="nl-NL"/>
+        </w:rPr>
+        <w:t xml:space="preserve"> </w:t>
+      </w:r>
+      <w:r>
+        <w:rPr>
+          <w:rFonts w:ascii="Civil Premium" w:hAnsi="Civil Premium"/>
+          <w:lang w:val="nl-NL"/>
+        </w:rPr>
+        <w:t>V</w:t>
+      </w:r>
+      <w:r>
+        <w:rPr>
+          <w:rFonts w:ascii="Civil Premium" w:hAnsi="Civil Premium"/>
+          <w:lang w:val="nl-NL"/>
+        </w:rPr>
+        <w:t xml:space="preserve">anwege </w:t>
+      </w:r>
+      <w:r>
+        <w:rPr>
+          <w:rFonts w:ascii="Civil Premium" w:hAnsi="Civil Premium"/>
+          <w:lang w:val="nl-NL"/>
+        </w:rPr>
+        <w:t>de in korte tijd hoge toename van winkeldiefstal</w:t>
+      </w:r>
+      <w:r>
+        <w:rPr>
+          <w:rFonts w:ascii="Civil Premium" w:hAnsi="Civil Premium"/>
+          <w:lang w:val="nl-NL"/>
+        </w:rPr>
+        <w:t xml:space="preserve">. </w:t>
+      </w:r>
+      <w:r>
+        <w:rPr>
+          <w:rFonts w:ascii="Civil Premium" w:hAnsi="Civil Premium"/>
+          <w:lang w:val="nl-NL"/>
+        </w:rPr>
+        <w:t xml:space="preserve">Nadat de jongen mijn tas weer ondersteboven heeft gehaald, vraag ik “of het kan kloppen dat dit </w:t>
+      </w:r>
+      <w:r>
+        <w:rPr>
+          <w:rFonts w:ascii="Civil Premium" w:hAnsi="Civil Premium"/>
+          <w:lang w:val="nl-NL"/>
+        </w:rPr>
+        <w:t xml:space="preserve">blik tomatensoep </w:t>
+      </w:r>
+      <w:r>
+        <w:rPr>
+          <w:rFonts w:ascii="Civil Premium" w:hAnsi="Civil Premium"/>
+          <w:lang w:val="nl-NL"/>
+        </w:rPr>
+        <w:t>toch kleiner lijkt dan een paar weken geleden</w:t>
+      </w:r>
+      <w:r>
+        <w:rPr>
+          <w:rFonts w:ascii="Civil Premium" w:hAnsi="Civil Premium"/>
+          <w:lang w:val="nl-NL"/>
+        </w:rPr>
+        <w:t>?</w:t>
+      </w:r>
+      <w:r>
+        <w:rPr>
+          <w:rFonts w:ascii="Civil Premium" w:hAnsi="Civil Premium"/>
+          <w:lang w:val="nl-NL"/>
+        </w:rPr>
+        <w:t xml:space="preserve">”. </w:t>
+      </w:r>
+      <w:r>
+        <w:rPr>
+          <w:rFonts w:ascii="Civil Premium" w:hAnsi="Civil Premium"/>
+          <w:lang w:val="nl-NL"/>
+        </w:rPr>
+        <w:t>Hij vertel</w:t>
+      </w:r>
+      <w:r>
+        <w:rPr>
+          <w:rFonts w:ascii="Civil Premium" w:hAnsi="Civil Premium"/>
+          <w:lang w:val="nl-NL"/>
+        </w:rPr>
+        <w:t>t</w:t>
+      </w:r>
+      <w:r>
+        <w:rPr>
+          <w:rFonts w:ascii="Civil Premium" w:hAnsi="Civil Premium"/>
+          <w:lang w:val="nl-NL"/>
+        </w:rPr>
+        <w:t xml:space="preserve"> me er zelf niet veel van</w:t>
+      </w:r>
+      <w:r>
+        <w:rPr>
+          <w:rFonts w:ascii="Civil Premium" w:hAnsi="Civil Premium"/>
+          <w:lang w:val="nl-NL"/>
+        </w:rPr>
+        <w:t xml:space="preserve"> </w:t>
+      </w:r>
+      <w:r>
+        <w:rPr>
+          <w:rFonts w:ascii="Civil Premium" w:hAnsi="Civil Premium"/>
+          <w:lang w:val="nl-NL"/>
+        </w:rPr>
+        <w:t>af te weten maar dit wel vaker hoort</w:t>
+      </w:r>
+      <w:r>
+        <w:rPr>
+          <w:rFonts w:ascii="Civil Premium" w:hAnsi="Civil Premium"/>
+          <w:lang w:val="nl-NL"/>
+        </w:rPr>
+        <w:t xml:space="preserve"> van klanten</w:t>
+      </w:r>
+      <w:r>
+        <w:rPr>
+          <w:rFonts w:ascii="Civil Premium" w:hAnsi="Civil Premium"/>
+          <w:lang w:val="nl-NL"/>
+        </w:rPr>
+        <w:t xml:space="preserve">. </w:t>
+      </w:r>
+      <w:r>
+        <w:rPr>
+          <w:rFonts w:ascii="Civil Premium" w:hAnsi="Civil Premium"/>
+          <w:lang w:val="nl-NL"/>
+        </w:rPr>
+        <w:t>Op de</w:t>
+      </w:r>
+      <w:r>
+        <w:rPr>
+          <w:rFonts w:ascii="Civil Premium" w:hAnsi="Civil Premium"/>
+          <w:lang w:val="nl-NL"/>
+        </w:rPr>
+        <w:t>ze</w:t>
+      </w:r>
+      <w:r>
+        <w:rPr>
+          <w:rFonts w:ascii="Civil Premium" w:hAnsi="Civil Premium"/>
+          <w:lang w:val="nl-NL"/>
+        </w:rPr>
+        <w:t xml:space="preserve"> veranderingen van het Nederlandse prijspeil heeft de Europese Centrale Bank</w:t>
+      </w:r>
+      <w:r>
+        <w:rPr>
+          <w:rFonts w:ascii="Civil Premium" w:hAnsi="Civil Premium"/>
+          <w:lang w:val="nl-NL"/>
+        </w:rPr>
+        <w:t xml:space="preserve"> (ECB)</w:t>
+      </w:r>
+      <w:r>
+        <w:rPr>
+          <w:rFonts w:ascii="Civil Premium" w:hAnsi="Civil Premium"/>
+          <w:lang w:val="nl-NL"/>
+        </w:rPr>
+        <w:t xml:space="preserve"> een gigantische invloed.</w:t>
+      </w:r>
+      <w:r>
+        <w:rPr>
+          <w:rFonts w:ascii="Civil Premium" w:hAnsi="Civil Premium"/>
+          <w:lang w:val="nl-NL"/>
+        </w:rPr>
+        <w:t xml:space="preserve"> ###Betere BU hier</w:t>
+      </w:r>
+    </w:p>
+    <w:p>
+      <w:pPr>
+        <w:rPr>
+          <w:rFonts w:ascii="Civil Premium" w:hAnsi="Civil Premium"/>
+          <w:lang w:val="nl-NL"/>
+        </w:rPr>
+      </w:pPr>
+      <w:r>
+        <w:rPr>
+          <w:rFonts w:ascii="Civil Premium" w:hAnsi="Civil Premium"/>
+          <w:lang w:val="nl-NL"/>
+        </w:rPr>
+        <w:t>###Maak bruggetje</w:t>
+      </w:r>
+    </w:p>
+    <w:p>
+      <w:pPr>
         <w:rPr>
           <w:rFonts w:ascii="Civil Premium" w:hAnsi="Civil Premium"/>
           <w:b/>
           <w:bCs/>
           <w:lang w:val="nl-NL"/>
         </w:rPr>
-        <w:t>1</w:t>
-      </w:r>
+      </w:pPr>
       <w:r>
         <w:rPr>
           <w:rFonts w:ascii="Civil Premium" w:hAnsi="Civil Premium"/>
@@ -626,7 +570,7 @@
           <w:bCs/>
           <w:lang w:val="nl-NL"/>
         </w:rPr>
-        <w:t>:</w:t>
+        <w:t xml:space="preserve">Alinea </w:t>
       </w:r>
       <w:r>
         <w:rPr>
@@ -635,7 +579,7 @@
           <w:bCs/>
           <w:lang w:val="nl-NL"/>
         </w:rPr>
-        <w:t xml:space="preserve"> </w:t>
+        <w:t>1</w:t>
       </w:r>
       <w:r>
         <w:rPr>
@@ -644,6 +588,24 @@
           <w:bCs/>
           <w:lang w:val="nl-NL"/>
         </w:rPr>
+        <w:t>:</w:t>
+      </w:r>
+      <w:r>
+        <w:rPr>
+          <w:rFonts w:ascii="Civil Premium" w:hAnsi="Civil Premium"/>
+          <w:b/>
+          <w:bCs/>
+          <w:lang w:val="nl-NL"/>
+        </w:rPr>
+        <w:t xml:space="preserve"> </w:t>
+      </w:r>
+      <w:r>
+        <w:rPr>
+          <w:rFonts w:ascii="Civil Premium" w:hAnsi="Civil Premium"/>
+          <w:b/>
+          <w:bCs/>
+          <w:lang w:val="nl-NL"/>
+        </w:rPr>
         <w:t>(ECB)</w:t>
       </w:r>
     </w:p>
@@ -861,7 +823,15 @@
           <w:rFonts w:ascii="Civil Premium" w:hAnsi="Civil Premium"/>
           <w:lang w:val="nl-NL"/>
         </w:rPr>
-        <w:t xml:space="preserve"> werd ik verwezen naar de meest recente uitspraken en notulen van hun president, Christine Lagarde. Mijn vraag of de ECB nog steeds vastberaden is</w:t>
+        <w:t xml:space="preserve"> werd ik verwezen naar de meest recente uitspraken en notulen van hun president, Christine Lagarde. Mijn vraag of </w:t>
+      </w:r>
+      <w:r>
+        <w:rPr>
+          <w:rFonts w:ascii="Civil Premium" w:hAnsi="Civil Premium"/>
+          <w:lang w:val="nl-NL"/>
+        </w:rPr>
+        <w:lastRenderedPageBreak/>
+        <w:t>de ECB nog steeds vastberaden is</w:t>
       </w:r>
       <w:r>
         <w:rPr>
@@ -889,15 +859,7 @@
           <w:rFonts w:ascii="Civil Premium" w:hAnsi="Civil Premium"/>
           <w:lang w:val="nl-NL"/>
         </w:rPr>
-        <w:t xml:space="preserve">hun huidige doelstelling werd aangekondigd </w:t>
-      </w:r>
-      <w:r>
-        <w:rPr>
-          <w:rFonts w:ascii="Civil Premium" w:hAnsi="Civil Premium"/>
-          <w:lang w:val="nl-NL"/>
-        </w:rPr>
-        <w:lastRenderedPageBreak/>
-        <w:t>tijdens de persconferentie van 26 november 2023, waarin werd besproken dat ze in 2025 streven naar een rentetarief van 2%.</w:t>
+        <w:t>hun huidige doelstelling werd aangekondigd tijdens de persconferentie van 26 november 2023, waarin werd besproken dat ze in 2025 streven naar een rentetarief van 2%.</w:t>
       </w:r>
     </w:p>
     <w:p>

</xml_diff>

<commit_message>
vault backup: 2023-12-11 12:52:00
</commit_message>
<xml_diff>
--- a/Vakken/Journalistieke en Redactionele Vaardigheden/Achtergrondverhaal/JortSiemes_104_V2_AchtergrondArtikel_ECB.docx
+++ b/Vakken/Journalistieke en Redactionele Vaardigheden/Achtergrondverhaal/JortSiemes_104_V2_AchtergrondArtikel_ECB.docx
@@ -165,98 +165,35 @@
           <w:rFonts w:ascii="Civil Premium" w:hAnsi="Civil Premium"/>
           <w:lang w:val="nl-NL"/>
         </w:rPr>
-        <w:t xml:space="preserve">Ik koos er vorige week voor om mijn mandje met boodschappen af te rekenen bij een </w:t>
-      </w:r>
-      <w:r>
-        <w:rPr>
-          <w:rFonts w:ascii="Civil Premium" w:hAnsi="Civil Premium"/>
-          <w:lang w:val="nl-NL"/>
-        </w:rPr>
-        <w:t>(</w:t>
-      </w:r>
-      <w:r>
-        <w:rPr>
-          <w:rFonts w:ascii="Civil Premium" w:hAnsi="Civil Premium"/>
-          <w:lang w:val="nl-NL"/>
-        </w:rPr>
-        <w:t>o</w:t>
-      </w:r>
-      <w:r>
-        <w:rPr>
-          <w:rFonts w:ascii="Civil Premium" w:hAnsi="Civil Premium"/>
-          <w:lang w:val="nl-NL"/>
-        </w:rPr>
-        <w:t xml:space="preserve">p </w:t>
-      </w:r>
-      <w:r>
-        <w:rPr>
-          <w:rFonts w:ascii="Civil Premium" w:hAnsi="Civil Premium"/>
-          <w:lang w:val="nl-NL"/>
-        </w:rPr>
-        <w:t>prijzige</w:t>
-      </w:r>
-      <w:r>
-        <w:rPr>
-          <w:rFonts w:ascii="Civil Premium" w:hAnsi="Civil Premium"/>
-          <w:lang w:val="nl-NL"/>
-        </w:rPr>
-        <w:t xml:space="preserve"> kass</w:t>
-      </w:r>
-      <w:r>
-        <w:rPr>
-          <w:rFonts w:ascii="Civil Premium" w:hAnsi="Civil Premium"/>
-          <w:lang w:val="nl-NL"/>
-        </w:rPr>
-        <w:t>amedewerker</w:t>
-      </w:r>
-      <w:r>
-        <w:rPr>
-          <w:rFonts w:ascii="Civil Premium" w:hAnsi="Civil Premium"/>
-          <w:lang w:val="nl-NL"/>
-        </w:rPr>
-        <w:t xml:space="preserve"> besparende</w:t>
-      </w:r>
-      <w:r>
-        <w:rPr>
-          <w:rFonts w:ascii="Civil Premium" w:hAnsi="Civil Premium"/>
-          <w:lang w:val="nl-NL"/>
-        </w:rPr>
-        <w:t>)</w:t>
-      </w:r>
-      <w:r>
-        <w:rPr>
-          <w:rFonts w:ascii="Civil Premium" w:hAnsi="Civil Premium"/>
-          <w:lang w:val="nl-NL"/>
-        </w:rPr>
-        <w:t xml:space="preserve"> z</w:t>
-      </w:r>
-      <w:r>
-        <w:rPr>
-          <w:rFonts w:ascii="Civil Premium" w:hAnsi="Civil Premium"/>
-          <w:lang w:val="nl-NL"/>
-        </w:rPr>
-        <w:t>elfscankassa</w:t>
-      </w:r>
-      <w:r>
-        <w:rPr>
-          <w:rFonts w:ascii="Civil Premium" w:hAnsi="Civil Premium"/>
-          <w:lang w:val="nl-NL"/>
-        </w:rPr>
-        <w:t xml:space="preserve"> van </w:t>
-      </w:r>
-      <w:r>
-        <w:rPr>
-          <w:rFonts w:ascii="Civil Premium" w:hAnsi="Civil Premium"/>
-          <w:lang w:val="nl-NL"/>
-        </w:rPr>
-        <w:t>de</w:t>
-      </w:r>
-      <w:r>
-        <w:rPr>
-          <w:rFonts w:ascii="Civil Premium" w:hAnsi="Civil Premium"/>
-          <w:lang w:val="nl-NL"/>
-        </w:rPr>
-        <w:t xml:space="preserve"> lokale supermarkt.</w:t>
+        <w:t xml:space="preserve">Vorige week besloot ik om met mijn winkelmandje vol boodschappen naar de zelfscankassa te gaan, waar </w:t>
+      </w:r>
+      <w:r>
+        <w:rPr>
+          <w:rFonts w:ascii="Civil Premium" w:hAnsi="Civil Premium"/>
+          <w:lang w:val="nl-NL"/>
+        </w:rPr>
+        <w:t>de supermarkt</w:t>
+      </w:r>
+      <w:r>
+        <w:rPr>
+          <w:rFonts w:ascii="Civil Premium" w:hAnsi="Civil Premium"/>
+          <w:lang w:val="nl-NL"/>
+        </w:rPr>
+        <w:t xml:space="preserve"> kosten bespa</w:t>
+      </w:r>
+      <w:r>
+        <w:rPr>
+          <w:rFonts w:ascii="Civil Premium" w:hAnsi="Civil Premium"/>
+          <w:lang w:val="nl-NL"/>
+        </w:rPr>
+        <w:t>ard</w:t>
+      </w:r>
+      <w:r>
+        <w:rPr>
+          <w:rFonts w:ascii="Civil Premium" w:hAnsi="Civil Premium"/>
+          <w:lang w:val="nl-NL"/>
+        </w:rPr>
+        <w:t xml:space="preserve"> door geen gebruik te maken van prijzige kassamedewerkers.</w:t>
       </w:r>
       <w:r>
         <w:rPr>
@@ -270,56 +207,92 @@
           <w:rFonts w:ascii="Civil Premium" w:hAnsi="Civil Premium"/>
           <w:lang w:val="nl-NL"/>
         </w:rPr>
-        <w:t>Tijdens het scannen van de lastig te vinden barcodes merk ik dat de ingrediënten toch aan de prijzige kant zijn. Na al</w:t>
-      </w:r>
-      <w:r>
-        <w:rPr>
-          <w:rFonts w:ascii="Civil Premium" w:hAnsi="Civil Premium"/>
-          <w:lang w:val="nl-NL"/>
-        </w:rPr>
-        <w:t>les</w:t>
-      </w:r>
-      <w:r>
-        <w:rPr>
-          <w:rFonts w:ascii="Civil Premium" w:hAnsi="Civil Premium"/>
-          <w:lang w:val="nl-NL"/>
-        </w:rPr>
-        <w:t xml:space="preserve"> gescand te hebben en weer</w:t>
-      </w:r>
-      <w:r>
-        <w:rPr>
-          <w:rFonts w:ascii="Civil Premium" w:hAnsi="Civil Premium"/>
-          <w:lang w:val="nl-NL"/>
-        </w:rPr>
-        <w:t xml:space="preserve"> netjes</w:t>
-      </w:r>
-      <w:r>
-        <w:rPr>
-          <w:rFonts w:ascii="Civil Premium" w:hAnsi="Civil Premium"/>
-          <w:lang w:val="nl-NL"/>
-        </w:rPr>
-        <w:t xml:space="preserve"> ingedeeld in de boodschappenta</w:t>
-      </w:r>
-      <w:r>
-        <w:rPr>
-          <w:rFonts w:ascii="Civil Premium" w:hAnsi="Civil Premium"/>
-          <w:lang w:val="nl-NL"/>
-        </w:rPr>
-        <w:t>s</w:t>
-      </w:r>
-      <w:r>
-        <w:rPr>
-          <w:rFonts w:ascii="Civil Premium" w:hAnsi="Civil Premium"/>
-          <w:lang w:val="nl-NL"/>
-        </w:rPr>
-        <w:t>, b</w:t>
-      </w:r>
-      <w:r>
-        <w:rPr>
-          <w:rFonts w:ascii="Civil Premium" w:hAnsi="Civil Premium"/>
-          <w:lang w:val="nl-NL"/>
-        </w:rPr>
-        <w:t>rand</w:t>
+        <w:t xml:space="preserve">Na alles zelf te hebben gescand en keurig in mijn boodschappentas te hebben </w:t>
+      </w:r>
+      <w:r>
+        <w:rPr>
+          <w:rFonts w:ascii="Civil Premium" w:hAnsi="Civil Premium"/>
+          <w:lang w:val="nl-NL"/>
+        </w:rPr>
+        <w:t>gestapeld</w:t>
+      </w:r>
+      <w:r>
+        <w:rPr>
+          <w:rFonts w:ascii="Civil Premium" w:hAnsi="Civil Premium"/>
+          <w:lang w:val="nl-NL"/>
+        </w:rPr>
+        <w:t>, begint er een rood lampje te knipperen.</w:t>
+      </w:r>
+      <w:r>
+        <w:rPr>
+          <w:rFonts w:ascii="Civil Premium" w:hAnsi="Civil Premium"/>
+          <w:lang w:val="nl-NL"/>
+        </w:rPr>
+        <w:t xml:space="preserve"> </w:t>
+      </w:r>
+      <w:r>
+        <w:rPr>
+          <w:rFonts w:ascii="Civil Premium" w:hAnsi="Civil Premium"/>
+          <w:lang w:val="nl-NL"/>
+        </w:rPr>
+        <w:t>Op het scherm staat vermeld dat er een medewerker langskomt vanwege de recente toename van winkeldiefstallen.</w:t>
+      </w:r>
+      <w:r>
+        <w:rPr>
+          <w:rFonts w:ascii="Civil Premium" w:hAnsi="Civil Premium"/>
+          <w:lang w:val="nl-NL"/>
+        </w:rPr>
+        <w:t xml:space="preserve"> </w:t>
+      </w:r>
+      <w:r>
+        <w:rPr>
+          <w:rFonts w:ascii="Civil Premium" w:hAnsi="Civil Premium"/>
+          <w:lang w:val="nl-NL"/>
+        </w:rPr>
+        <w:t>Nadat de jongen mijn tas ondersteboven heeft gehaald, vraag ik</w:t>
+      </w:r>
+      <w:r>
+        <w:rPr>
+          <w:rFonts w:ascii="Civil Premium" w:hAnsi="Civil Premium"/>
+          <w:lang w:val="nl-NL"/>
+        </w:rPr>
+        <w:t xml:space="preserve"> hem:</w:t>
+      </w:r>
+      <w:r>
+        <w:rPr>
+          <w:rFonts w:ascii="Civil Premium" w:hAnsi="Civil Premium"/>
+          <w:lang w:val="nl-NL"/>
+        </w:rPr>
+        <w:t xml:space="preserve"> </w:t>
+      </w:r>
+      <w:r>
+        <w:rPr>
+          <w:rFonts w:ascii="Civil Premium" w:hAnsi="Civil Premium"/>
+          <w:lang w:val="nl-NL"/>
+        </w:rPr>
+        <w:t>"Kan het kloppen dat dit blik tomatensoep er kleiner uitziet dan een paar weken geleden?"</w:t>
+      </w:r>
+      <w:r>
+        <w:rPr>
+          <w:rFonts w:ascii="Civil Premium" w:hAnsi="Civil Premium"/>
+          <w:lang w:val="nl-NL"/>
+        </w:rPr>
+        <w:t xml:space="preserve">. </w:t>
+      </w:r>
+    </w:p>
+    <w:p>
+      <w:pPr>
+        <w:rPr>
+          <w:rFonts w:ascii="Civil Premium" w:hAnsi="Civil Premium"/>
+          <w:lang w:val="nl-NL"/>
+        </w:rPr>
+      </w:pPr>
+      <w:r>
+        <w:rPr>
+          <w:rFonts w:ascii="Civil Premium" w:hAnsi="Civil Premium"/>
+          <w:lang w:val="nl-NL"/>
+        </w:rPr>
+        <w:t>Hij vertel</w:t>
       </w:r>
       <w:r>
         <w:rPr>
@@ -333,49 +306,7 @@
           <w:rFonts w:ascii="Civil Premium" w:hAnsi="Civil Premium"/>
           <w:lang w:val="nl-NL"/>
         </w:rPr>
-        <w:t xml:space="preserve"> er</w:t>
-      </w:r>
-      <w:r>
-        <w:rPr>
-          <w:rFonts w:ascii="Civil Premium" w:hAnsi="Civil Premium"/>
-          <w:lang w:val="nl-NL"/>
-        </w:rPr>
-        <w:t xml:space="preserve"> een rood lampje</w:t>
-      </w:r>
-      <w:r>
-        <w:rPr>
-          <w:rFonts w:ascii="Civil Premium" w:hAnsi="Civil Premium"/>
-          <w:lang w:val="nl-NL"/>
-        </w:rPr>
-        <w:t xml:space="preserve">. Op het scherm staat vermeld dat er </w:t>
-      </w:r>
-      <w:r>
-        <w:rPr>
-          <w:rFonts w:ascii="Civil Premium" w:hAnsi="Civil Premium"/>
-          <w:lang w:val="nl-NL"/>
-        </w:rPr>
-        <w:t>een medewerker langs</w:t>
-      </w:r>
-      <w:r>
-        <w:rPr>
-          <w:rFonts w:ascii="Civil Premium" w:hAnsi="Civil Premium"/>
-          <w:lang w:val="nl-NL"/>
-        </w:rPr>
-        <w:t>k</w:t>
-      </w:r>
-      <w:r>
-        <w:rPr>
-          <w:rFonts w:ascii="Civil Premium" w:hAnsi="Civil Premium"/>
-          <w:lang w:val="nl-NL"/>
-        </w:rPr>
-        <w:t>omt</w:t>
-      </w:r>
-      <w:r>
-        <w:rPr>
-          <w:rFonts w:ascii="Civil Premium" w:hAnsi="Civil Premium"/>
-          <w:lang w:val="nl-NL"/>
-        </w:rPr>
-        <w:t>.</w:t>
+        <w:t xml:space="preserve"> me er zelf niet veel van</w:t>
       </w:r>
       <w:r>
         <w:rPr>
@@ -389,21 +320,14 @@
           <w:rFonts w:ascii="Civil Premium" w:hAnsi="Civil Premium"/>
           <w:lang w:val="nl-NL"/>
         </w:rPr>
-        <w:t>V</w:t>
-      </w:r>
-      <w:r>
-        <w:rPr>
-          <w:rFonts w:ascii="Civil Premium" w:hAnsi="Civil Premium"/>
-          <w:lang w:val="nl-NL"/>
-        </w:rPr>
-        <w:t xml:space="preserve">anwege </w:t>
-      </w:r>
-      <w:r>
-        <w:rPr>
-          <w:rFonts w:ascii="Civil Premium" w:hAnsi="Civil Premium"/>
-          <w:lang w:val="nl-NL"/>
-        </w:rPr>
-        <w:t>de in korte tijd hoge toename van winkeldiefstal</w:t>
+        <w:t>af te weten maar dit wel vaker hoort</w:t>
+      </w:r>
+      <w:r>
+        <w:rPr>
+          <w:rFonts w:ascii="Civil Premium" w:hAnsi="Civil Premium"/>
+          <w:lang w:val="nl-NL"/>
+        </w:rPr>
+        <w:t xml:space="preserve"> van klanten</w:t>
       </w:r>
       <w:r>
         <w:rPr>
@@ -417,60 +341,100 @@
           <w:rFonts w:ascii="Civil Premium" w:hAnsi="Civil Premium"/>
           <w:lang w:val="nl-NL"/>
         </w:rPr>
-        <w:t xml:space="preserve">Nadat de jongen mijn tas weer ondersteboven heeft gehaald, vraag ik “of het kan kloppen dat dit </w:t>
-      </w:r>
-      <w:r>
-        <w:rPr>
-          <w:rFonts w:ascii="Civil Premium" w:hAnsi="Civil Premium"/>
-          <w:lang w:val="nl-NL"/>
-        </w:rPr>
-        <w:t xml:space="preserve">blik tomatensoep </w:t>
-      </w:r>
-      <w:r>
-        <w:rPr>
-          <w:rFonts w:ascii="Civil Premium" w:hAnsi="Civil Premium"/>
-          <w:lang w:val="nl-NL"/>
-        </w:rPr>
-        <w:t>toch kleiner lijkt dan een paar weken geleden</w:t>
-      </w:r>
-      <w:r>
-        <w:rPr>
-          <w:rFonts w:ascii="Civil Premium" w:hAnsi="Civil Premium"/>
-          <w:lang w:val="nl-NL"/>
-        </w:rPr>
-        <w:t>?</w:t>
-      </w:r>
-      <w:r>
-        <w:rPr>
-          <w:rFonts w:ascii="Civil Premium" w:hAnsi="Civil Premium"/>
-          <w:lang w:val="nl-NL"/>
-        </w:rPr>
-        <w:t xml:space="preserve">”. </w:t>
-      </w:r>
-      <w:r>
-        <w:rPr>
-          <w:rFonts w:ascii="Civil Premium" w:hAnsi="Civil Premium"/>
-          <w:lang w:val="nl-NL"/>
-        </w:rPr>
-        <w:t>Hij vertel</w:t>
-      </w:r>
-      <w:r>
-        <w:rPr>
-          <w:rFonts w:ascii="Civil Premium" w:hAnsi="Civil Premium"/>
-          <w:lang w:val="nl-NL"/>
-        </w:rPr>
-        <w:t>t</w:t>
-      </w:r>
-      <w:r>
-        <w:rPr>
-          <w:rFonts w:ascii="Civil Premium" w:hAnsi="Civil Premium"/>
-          <w:lang w:val="nl-NL"/>
-        </w:rPr>
-        <w:t xml:space="preserve"> me er zelf niet veel van</w:t>
-      </w:r>
-      <w:r>
-        <w:rPr>
-          <w:rFonts w:ascii="Civil Premium" w:hAnsi="Civil Premium"/>
+        <w:t>Op de</w:t>
+      </w:r>
+      <w:r>
+        <w:rPr>
+          <w:rFonts w:ascii="Civil Premium" w:hAnsi="Civil Premium"/>
+          <w:lang w:val="nl-NL"/>
+        </w:rPr>
+        <w:t>ze</w:t>
+      </w:r>
+      <w:r>
+        <w:rPr>
+          <w:rFonts w:ascii="Civil Premium" w:hAnsi="Civil Premium"/>
+          <w:lang w:val="nl-NL"/>
+        </w:rPr>
+        <w:t xml:space="preserve"> veranderingen van het Nederlandse prijspeil heeft de Europese Centrale Bank</w:t>
+      </w:r>
+      <w:r>
+        <w:rPr>
+          <w:rFonts w:ascii="Civil Premium" w:hAnsi="Civil Premium"/>
+          <w:lang w:val="nl-NL"/>
+        </w:rPr>
+        <w:t xml:space="preserve"> (ECB)</w:t>
+      </w:r>
+      <w:r>
+        <w:rPr>
+          <w:rFonts w:ascii="Civil Premium" w:hAnsi="Civil Premium"/>
+          <w:lang w:val="nl-NL"/>
+        </w:rPr>
+        <w:t xml:space="preserve"> een gigantische invloed.</w:t>
+      </w:r>
+      <w:r>
+        <w:rPr>
+          <w:rFonts w:ascii="Civil Premium" w:hAnsi="Civil Premium"/>
+          <w:lang w:val="nl-NL"/>
+        </w:rPr>
+        <w:t xml:space="preserve"> ###Betere BU hier</w:t>
+      </w:r>
+    </w:p>
+    <w:p>
+      <w:pPr>
+        <w:rPr>
+          <w:rFonts w:ascii="Civil Premium" w:hAnsi="Civil Premium"/>
+          <w:lang w:val="nl-NL"/>
+        </w:rPr>
+      </w:pPr>
+      <w:r>
+        <w:rPr>
+          <w:rFonts w:ascii="Civil Premium" w:hAnsi="Civil Premium"/>
+          <w:lang w:val="nl-NL"/>
+        </w:rPr>
+        <w:t>###Maak bruggetje</w:t>
+      </w:r>
+    </w:p>
+    <w:p>
+      <w:pPr>
+        <w:rPr>
+          <w:rFonts w:ascii="Civil Premium" w:hAnsi="Civil Premium"/>
+          <w:b/>
+          <w:bCs/>
+          <w:lang w:val="nl-NL"/>
+        </w:rPr>
+      </w:pPr>
+      <w:r>
+        <w:rPr>
+          <w:rFonts w:ascii="Civil Premium" w:hAnsi="Civil Premium"/>
+          <w:b/>
+          <w:bCs/>
+          <w:lang w:val="nl-NL"/>
+        </w:rPr>
+        <w:t xml:space="preserve">Alinea </w:t>
+      </w:r>
+      <w:r>
+        <w:rPr>
+          <w:rFonts w:ascii="Civil Premium" w:hAnsi="Civil Premium"/>
+          <w:b/>
+          <w:bCs/>
+          <w:lang w:val="nl-NL"/>
+        </w:rPr>
+        <w:t>1</w:t>
+      </w:r>
+      <w:r>
+        <w:rPr>
+          <w:rFonts w:ascii="Civil Premium" w:hAnsi="Civil Premium"/>
+          <w:b/>
+          <w:bCs/>
+          <w:lang w:val="nl-NL"/>
+        </w:rPr>
+        <w:t>:</w:t>
+      </w:r>
+      <w:r>
+        <w:rPr>
+          <w:rFonts w:ascii="Civil Premium" w:hAnsi="Civil Premium"/>
+          <w:b/>
+          <w:bCs/>
           <w:lang w:val="nl-NL"/>
         </w:rPr>
         <w:t xml:space="preserve"> </w:t>
@@ -478,130 +442,6 @@
       <w:r>
         <w:rPr>
           <w:rFonts w:ascii="Civil Premium" w:hAnsi="Civil Premium"/>
-          <w:lang w:val="nl-NL"/>
-        </w:rPr>
-        <w:t>af te weten maar dit wel vaker hoort</w:t>
-      </w:r>
-      <w:r>
-        <w:rPr>
-          <w:rFonts w:ascii="Civil Premium" w:hAnsi="Civil Premium"/>
-          <w:lang w:val="nl-NL"/>
-        </w:rPr>
-        <w:t xml:space="preserve"> van klanten</w:t>
-      </w:r>
-      <w:r>
-        <w:rPr>
-          <w:rFonts w:ascii="Civil Premium" w:hAnsi="Civil Premium"/>
-          <w:lang w:val="nl-NL"/>
-        </w:rPr>
-        <w:t xml:space="preserve">. </w:t>
-      </w:r>
-      <w:r>
-        <w:rPr>
-          <w:rFonts w:ascii="Civil Premium" w:hAnsi="Civil Premium"/>
-          <w:lang w:val="nl-NL"/>
-        </w:rPr>
-        <w:t>Op de</w:t>
-      </w:r>
-      <w:r>
-        <w:rPr>
-          <w:rFonts w:ascii="Civil Premium" w:hAnsi="Civil Premium"/>
-          <w:lang w:val="nl-NL"/>
-        </w:rPr>
-        <w:t>ze</w:t>
-      </w:r>
-      <w:r>
-        <w:rPr>
-          <w:rFonts w:ascii="Civil Premium" w:hAnsi="Civil Premium"/>
-          <w:lang w:val="nl-NL"/>
-        </w:rPr>
-        <w:t xml:space="preserve"> veranderingen van het Nederlandse prijspeil heeft de Europese Centrale Bank</w:t>
-      </w:r>
-      <w:r>
-        <w:rPr>
-          <w:rFonts w:ascii="Civil Premium" w:hAnsi="Civil Premium"/>
-          <w:lang w:val="nl-NL"/>
-        </w:rPr>
-        <w:t xml:space="preserve"> (ECB)</w:t>
-      </w:r>
-      <w:r>
-        <w:rPr>
-          <w:rFonts w:ascii="Civil Premium" w:hAnsi="Civil Premium"/>
-          <w:lang w:val="nl-NL"/>
-        </w:rPr>
-        <w:t xml:space="preserve"> een gigantische invloed.</w:t>
-      </w:r>
-      <w:r>
-        <w:rPr>
-          <w:rFonts w:ascii="Civil Premium" w:hAnsi="Civil Premium"/>
-          <w:lang w:val="nl-NL"/>
-        </w:rPr>
-        <w:t xml:space="preserve"> ###Betere BU hier</w:t>
-      </w:r>
-    </w:p>
-    <w:p>
-      <w:pPr>
-        <w:rPr>
-          <w:rFonts w:ascii="Civil Premium" w:hAnsi="Civil Premium"/>
-          <w:lang w:val="nl-NL"/>
-        </w:rPr>
-      </w:pPr>
-      <w:r>
-        <w:rPr>
-          <w:rFonts w:ascii="Civil Premium" w:hAnsi="Civil Premium"/>
-          <w:lang w:val="nl-NL"/>
-        </w:rPr>
-        <w:t>###Maak bruggetje</w:t>
-      </w:r>
-    </w:p>
-    <w:p>
-      <w:pPr>
-        <w:rPr>
-          <w:rFonts w:ascii="Civil Premium" w:hAnsi="Civil Premium"/>
-          <w:b/>
-          <w:bCs/>
-          <w:lang w:val="nl-NL"/>
-        </w:rPr>
-      </w:pPr>
-      <w:r>
-        <w:rPr>
-          <w:rFonts w:ascii="Civil Premium" w:hAnsi="Civil Premium"/>
-          <w:b/>
-          <w:bCs/>
-          <w:lang w:val="nl-NL"/>
-        </w:rPr>
-        <w:t xml:space="preserve">Alinea </w:t>
-      </w:r>
-      <w:r>
-        <w:rPr>
-          <w:rFonts w:ascii="Civil Premium" w:hAnsi="Civil Premium"/>
-          <w:b/>
-          <w:bCs/>
-          <w:lang w:val="nl-NL"/>
-        </w:rPr>
-        <w:t>1</w:t>
-      </w:r>
-      <w:r>
-        <w:rPr>
-          <w:rFonts w:ascii="Civil Premium" w:hAnsi="Civil Premium"/>
-          <w:b/>
-          <w:bCs/>
-          <w:lang w:val="nl-NL"/>
-        </w:rPr>
-        <w:t>:</w:t>
-      </w:r>
-      <w:r>
-        <w:rPr>
-          <w:rFonts w:ascii="Civil Premium" w:hAnsi="Civil Premium"/>
-          <w:b/>
-          <w:bCs/>
-          <w:lang w:val="nl-NL"/>
-        </w:rPr>
-        <w:t xml:space="preserve"> </w:t>
-      </w:r>
-      <w:r>
-        <w:rPr>
-          <w:rFonts w:ascii="Civil Premium" w:hAnsi="Civil Premium"/>
           <w:b/>
           <w:bCs/>
           <w:lang w:val="nl-NL"/>
@@ -809,6 +649,7 @@
           <w:rFonts w:ascii="Civil Premium" w:hAnsi="Civil Premium"/>
           <w:lang w:val="nl-NL"/>
         </w:rPr>
+        <w:lastRenderedPageBreak/>
         <w:t>Na contact met de E</w:t>
       </w:r>
       <w:r>
@@ -823,15 +664,7 @@
           <w:rFonts w:ascii="Civil Premium" w:hAnsi="Civil Premium"/>
           <w:lang w:val="nl-NL"/>
         </w:rPr>
-        <w:t xml:space="preserve"> werd ik verwezen naar de meest recente uitspraken en notulen van hun president, Christine Lagarde. Mijn vraag of </w:t>
-      </w:r>
-      <w:r>
-        <w:rPr>
-          <w:rFonts w:ascii="Civil Premium" w:hAnsi="Civil Premium"/>
-          <w:lang w:val="nl-NL"/>
-        </w:rPr>
-        <w:lastRenderedPageBreak/>
-        <w:t>de ECB nog steeds vastberaden is</w:t>
+        <w:t xml:space="preserve"> werd ik verwezen naar de meest recente uitspraken en notulen van hun president, Christine Lagarde. Mijn vraag of de ECB nog steeds vastberaden is</w:t>
       </w:r>
       <w:r>
         <w:rPr>

</xml_diff>

<commit_message>
vault backup: 2023-12-11 14:06:00
</commit_message>
<xml_diff>
--- a/Vakken/Journalistieke en Redactionele Vaardigheden/Achtergrondverhaal/JortSiemes_104_V2_AchtergrondArtikel_ECB.docx
+++ b/Vakken/Journalistieke en Redactionele Vaardigheden/Achtergrondverhaal/JortSiemes_104_V2_AchtergrondArtikel_ECB.docx
@@ -279,34 +279,12 @@
         </w:rPr>
         <w:t xml:space="preserve">. </w:t>
       </w:r>
-    </w:p>
-    <w:p>
-      <w:pPr>
-        <w:rPr>
-          <w:rFonts w:ascii="Civil Premium" w:hAnsi="Civil Premium"/>
-          <w:lang w:val="nl-NL"/>
-        </w:rPr>
-      </w:pPr>
-      <w:r>
-        <w:rPr>
-          <w:rFonts w:ascii="Civil Premium" w:hAnsi="Civil Premium"/>
-          <w:lang w:val="nl-NL"/>
-        </w:rPr>
-        <w:t>Hij vertel</w:t>
-      </w:r>
-      <w:r>
-        <w:rPr>
-          <w:rFonts w:ascii="Civil Premium" w:hAnsi="Civil Premium"/>
-          <w:lang w:val="nl-NL"/>
-        </w:rPr>
-        <w:t>t</w:t>
-      </w:r>
-      <w:r>
-        <w:rPr>
-          <w:rFonts w:ascii="Civil Premium" w:hAnsi="Civil Premium"/>
-          <w:lang w:val="nl-NL"/>
-        </w:rPr>
-        <w:t xml:space="preserve"> me er zelf niet veel van</w:t>
+      <w:r>
+        <w:rPr>
+          <w:rFonts w:ascii="Civil Premium" w:hAnsi="Civil Premium"/>
+          <w:lang w:val="nl-NL"/>
+        </w:rPr>
+        <w:t>Hij geeft aan er zelf niet veel van te weten, maar hij heeft wel vaker van klanten gehoord dat dit gebeurt.</w:t>
       </w:r>
       <w:r>
         <w:rPr>
@@ -320,27 +298,6 @@
           <w:rFonts w:ascii="Civil Premium" w:hAnsi="Civil Premium"/>
           <w:lang w:val="nl-NL"/>
         </w:rPr>
-        <w:t>af te weten maar dit wel vaker hoort</w:t>
-      </w:r>
-      <w:r>
-        <w:rPr>
-          <w:rFonts w:ascii="Civil Premium" w:hAnsi="Civil Premium"/>
-          <w:lang w:val="nl-NL"/>
-        </w:rPr>
-        <w:t xml:space="preserve"> van klanten</w:t>
-      </w:r>
-      <w:r>
-        <w:rPr>
-          <w:rFonts w:ascii="Civil Premium" w:hAnsi="Civil Premium"/>
-          <w:lang w:val="nl-NL"/>
-        </w:rPr>
-        <w:t xml:space="preserve">. </w:t>
-      </w:r>
-      <w:r>
-        <w:rPr>
-          <w:rFonts w:ascii="Civil Premium" w:hAnsi="Civil Premium"/>
-          <w:lang w:val="nl-NL"/>
-        </w:rPr>
         <w:t>Op de</w:t>
       </w:r>
       <w:r>
@@ -448,6 +405,429 @@
         </w:rPr>
         <w:t>(ECB)</w:t>
       </w:r>
+    </w:p>
+    <w:p>
+      <w:pPr>
+        <w:rPr>
+          <w:b/>
+          <w:bCs/>
+          <w:lang w:val="nl-NL"/>
+        </w:rPr>
+      </w:pPr>
+      <w:r>
+        <w:rPr>
+          <w:b/>
+          <w:bCs/>
+          <w:lang w:val="nl-NL"/>
+        </w:rPr>
+        <w:t xml:space="preserve">Wat doet de </w:t>
+      </w:r>
+      <w:proofErr w:type="spellStart"/>
+      <w:r>
+        <w:rPr>
+          <w:b/>
+          <w:bCs/>
+          <w:lang w:val="nl-NL"/>
+        </w:rPr>
+        <w:t>ecb</w:t>
+      </w:r>
+      <w:proofErr w:type="spellEnd"/>
+      <w:r>
+        <w:rPr>
+          <w:b/>
+          <w:bCs/>
+          <w:lang w:val="nl-NL"/>
+        </w:rPr>
+        <w:t>?</w:t>
+      </w:r>
+    </w:p>
+    <w:p>
+      <w:pPr>
+        <w:rPr>
+          <w:lang w:val="nl-NL"/>
+        </w:rPr>
+      </w:pPr>
+      <w:r>
+        <w:rPr>
+          <w:highlight w:val="green"/>
+          <w:lang w:val="nl-NL"/>
+        </w:rPr>
+        <w:t xml:space="preserve">De </w:t>
+      </w:r>
+      <w:proofErr w:type="spellStart"/>
+      <w:r>
+        <w:rPr>
+          <w:highlight w:val="green"/>
+          <w:lang w:val="nl-NL"/>
+        </w:rPr>
+        <w:t>ecb</w:t>
+      </w:r>
+      <w:proofErr w:type="spellEnd"/>
+      <w:r>
+        <w:rPr>
+          <w:highlight w:val="green"/>
+          <w:lang w:val="nl-NL"/>
+        </w:rPr>
+        <w:t xml:space="preserve"> reguleert hoeveel geld er in de omloop is, dat doet ze met meerdere instrumenten, waarvan de rentestanden het belangrijkste is.</w:t>
+      </w:r>
+    </w:p>
+    <w:p>
+      <w:pPr>
+        <w:rPr>
+          <w:b/>
+          <w:bCs/>
+          <w:lang w:val="nl-NL"/>
+        </w:rPr>
+      </w:pPr>
+      <w:r>
+        <w:rPr>
+          <w:b/>
+          <w:bCs/>
+          <w:lang w:val="nl-NL"/>
+        </w:rPr>
+        <w:t>Waarom zijn die rentestanden zo belangrijk?</w:t>
+      </w:r>
+    </w:p>
+    <w:p>
+      <w:pPr>
+        <w:rPr>
+          <w:lang w:val="nl-NL"/>
+        </w:rPr>
+      </w:pPr>
+      <w:r>
+        <w:rPr>
+          <w:highlight w:val="green"/>
+          <w:lang w:val="nl-NL"/>
+        </w:rPr>
+        <w:t>Omdat die de vraag naar geld beïnvloeden, kijk als je vind dat geld te snel toeneemt, omdat dat niet goed gaat, naarmate de productie toeneemt dan zal je de vraag naar geld af willen remmen.</w:t>
+      </w:r>
+    </w:p>
+    <w:p>
+      <w:pPr>
+        <w:rPr>
+          <w:lang w:val="nl-NL"/>
+        </w:rPr>
+      </w:pPr>
+      <w:r>
+        <w:rPr>
+          <w:highlight w:val="green"/>
+          <w:lang w:val="nl-NL"/>
+        </w:rPr>
+        <w:t xml:space="preserve">2 jaar achter de rug van buitensporig hoge </w:t>
+      </w:r>
+      <w:proofErr w:type="spellStart"/>
+      <w:r>
+        <w:rPr>
+          <w:highlight w:val="green"/>
+          <w:lang w:val="nl-NL"/>
+        </w:rPr>
+        <w:t>inflate</w:t>
+      </w:r>
+      <w:proofErr w:type="spellEnd"/>
+      <w:r>
+        <w:rPr>
+          <w:highlight w:val="green"/>
+          <w:lang w:val="nl-NL"/>
+        </w:rPr>
+        <w:t xml:space="preserve">, het is zo dat de </w:t>
+      </w:r>
+      <w:proofErr w:type="spellStart"/>
+      <w:r>
+        <w:rPr>
+          <w:highlight w:val="green"/>
+          <w:lang w:val="nl-NL"/>
+        </w:rPr>
+        <w:t>ecb</w:t>
+      </w:r>
+      <w:proofErr w:type="spellEnd"/>
+      <w:r>
+        <w:rPr>
+          <w:highlight w:val="green"/>
+          <w:lang w:val="nl-NL"/>
+        </w:rPr>
+        <w:t xml:space="preserve"> daar voor verantwoordelijk is. Ze zijn in het leven geroepen om de inflatie rond de 2% te laten uitkomen. Daar heeft ze niet in geslaagd, en het is de opdracht om dat wel te doen. Dus ze zijn zo sowieso al verantwoordelijk.</w:t>
+      </w:r>
+      <w:r>
+        <w:rPr>
+          <w:lang w:val="nl-NL"/>
+        </w:rPr>
+        <w:t xml:space="preserve"> </w:t>
+      </w:r>
+    </w:p>
+    <w:p>
+      <w:pPr>
+        <w:rPr>
+          <w:lang w:val="nl-NL"/>
+        </w:rPr>
+      </w:pPr>
+      <w:r>
+        <w:rPr>
+          <w:highlight w:val="green"/>
+          <w:lang w:val="nl-NL"/>
+        </w:rPr>
+        <w:t>Ja ze hadden het deels kunnen voorkomen, maar zeker niet allemaal. Kijk het is heel simpel de aanleiding voor deze inflatiegolf is de aanbodtekorten geweest is het 2</w:t>
+      </w:r>
+      <w:r>
+        <w:rPr>
+          <w:highlight w:val="green"/>
+          <w:vertAlign w:val="superscript"/>
+          <w:lang w:val="nl-NL"/>
+        </w:rPr>
+        <w:t>de</w:t>
+      </w:r>
+      <w:r>
+        <w:rPr>
+          <w:highlight w:val="green"/>
+          <w:lang w:val="nl-NL"/>
+        </w:rPr>
+        <w:t xml:space="preserve"> helft van 2021, het tekort aan chips,</w:t>
+      </w:r>
+    </w:p>
+    <w:p>
+      <w:pPr>
+        <w:rPr>
+          <w:lang w:val="nl-NL"/>
+        </w:rPr>
+      </w:pPr>
+      <w:r>
+        <w:rPr>
+          <w:highlight w:val="green"/>
+          <w:lang w:val="nl-NL"/>
+        </w:rPr>
+        <w:t>niet veroorzaakt maar wel gefaciliteerd door de ECB als het geld niet in omloop was geweest, dan was het moeilijker geworden om die prijsstijgingen de hebben.</w:t>
+      </w:r>
+    </w:p>
+    <w:p>
+      <w:pPr>
+        <w:rPr>
+          <w:lang w:val="nl-NL"/>
+        </w:rPr>
+      </w:pPr>
+      <w:r>
+        <w:rPr>
+          <w:highlight w:val="green"/>
+          <w:lang w:val="nl-NL"/>
+        </w:rPr>
+        <w:t>ECB heeft het zelf gefaciliteerd en vanwege enorme geldhoeveelheid die in omloop kwam</w:t>
+      </w:r>
+    </w:p>
+    <w:p>
+      <w:pPr>
+        <w:rPr>
+          <w:lang w:val="nl-NL"/>
+        </w:rPr>
+      </w:pPr>
+      <w:r>
+        <w:rPr>
+          <w:highlight w:val="green"/>
+          <w:lang w:val="nl-NL"/>
+        </w:rPr>
+        <w:t>Maar daarnaast heb je ook nog ns een keertje bedrijven hebben vanwege de ondoorzichtigheid die ontstaat op het moment dat inflatie heel erg hoog is. Van die situatie gebruik maken door de prijzen nog wat extra te verhogen</w:t>
+      </w:r>
+    </w:p>
+    <w:p>
+      <w:pPr>
+        <w:rPr>
+          <w:rFonts w:ascii="Civil Premium" w:hAnsi="Civil Premium"/>
+          <w:b/>
+          <w:bCs/>
+          <w:lang w:val="nl-NL"/>
+        </w:rPr>
+      </w:pPr>
+      <w:r>
+        <w:rPr>
+          <w:highlight w:val="green"/>
+          <w:lang w:val="nl-NL"/>
+        </w:rPr>
+        <w:t>Waardoor … hele hoge economische groei gehad, en die bedrijven hebben daar gebruik van gemaakt om de prijzen extra te verhogen</w:t>
+      </w:r>
+    </w:p>
+    <w:p>
+      <w:pPr>
+        <w:rPr>
+          <w:rFonts w:ascii="Civil Premium" w:hAnsi="Civil Premium"/>
+          <w:b/>
+          <w:bCs/>
+          <w:lang w:val="nl-NL"/>
+        </w:rPr>
+      </w:pPr>
+      <w:r>
+        <w:rPr>
+          <w:rFonts w:ascii="Civil Premium" w:hAnsi="Civil Premium"/>
+          <w:b/>
+          <w:bCs/>
+          <w:lang w:val="nl-NL"/>
+        </w:rPr>
+        <w:t xml:space="preserve">In 2025 wil </w:t>
+      </w:r>
+      <w:proofErr w:type="spellStart"/>
+      <w:r>
+        <w:rPr>
+          <w:rFonts w:ascii="Civil Premium" w:hAnsi="Civil Premium"/>
+          <w:b/>
+          <w:bCs/>
+          <w:lang w:val="nl-NL"/>
+        </w:rPr>
+        <w:t>ecb</w:t>
+      </w:r>
+      <w:proofErr w:type="spellEnd"/>
+      <w:r>
+        <w:rPr>
+          <w:rFonts w:ascii="Civil Premium" w:hAnsi="Civil Premium"/>
+          <w:b/>
+          <w:bCs/>
+          <w:lang w:val="nl-NL"/>
+        </w:rPr>
+        <w:t xml:space="preserve"> op hun doelstelling 2% zitten gaat dat lukken?</w:t>
+      </w:r>
+    </w:p>
+    <w:p>
+      <w:pPr>
+        <w:rPr>
+          <w:rFonts w:ascii="Civil Premium" w:hAnsi="Civil Premium"/>
+          <w:b/>
+          <w:bCs/>
+          <w:lang w:val="nl-NL"/>
+        </w:rPr>
+      </w:pPr>
+      <w:r>
+        <w:rPr>
+          <w:rFonts w:ascii="Civil Premium" w:hAnsi="Civil Premium"/>
+          <w:b/>
+          <w:bCs/>
+          <w:lang w:val="nl-NL"/>
+        </w:rPr>
+        <w:lastRenderedPageBreak/>
+        <w:t>Ja dat gaan ze wel redden ja! De economie vertraagt vrij stevig de inflatie is al een stuk omlaag gekomen, de 2% die gaan ze halen zolang er niks nieuws gebeurt, dat is natuurlijk altijd de vraag in de economie er kan een nieuwe crisis uitbreken. Dat ziet er wel naar uit op dit moment dat dat wel gehaald gaat worden.</w:t>
+      </w:r>
+    </w:p>
+    <w:p>
+      <w:pPr>
+        <w:rPr>
+          <w:rFonts w:ascii="Civil Premium" w:hAnsi="Civil Premium"/>
+          <w:b/>
+          <w:bCs/>
+          <w:lang w:val="nl-NL"/>
+        </w:rPr>
+      </w:pPr>
+      <w:r>
+        <w:rPr>
+          <w:highlight w:val="green"/>
+          <w:lang w:val="nl-NL"/>
+        </w:rPr>
+        <w:t xml:space="preserve">Dus we krijgen volgend jaar eigenlijk pas de volgende klap te verwerken economisch gezien van het afremmen dat de </w:t>
+      </w:r>
+      <w:proofErr w:type="spellStart"/>
+      <w:r>
+        <w:rPr>
+          <w:highlight w:val="green"/>
+          <w:lang w:val="nl-NL"/>
+        </w:rPr>
+        <w:t>ecb</w:t>
+      </w:r>
+      <w:proofErr w:type="spellEnd"/>
+      <w:r>
+        <w:rPr>
+          <w:highlight w:val="green"/>
+          <w:lang w:val="nl-NL"/>
+        </w:rPr>
+        <w:t xml:space="preserve"> gedaan heeft</w:t>
+      </w:r>
+    </w:p>
+    <w:p>
+      <w:pPr>
+        <w:rPr>
+          <w:rFonts w:ascii="Civil Premium" w:hAnsi="Civil Premium"/>
+          <w:b/>
+          <w:bCs/>
+          <w:lang w:val="nl-NL"/>
+        </w:rPr>
+      </w:pPr>
+      <w:r>
+        <w:rPr>
+          <w:highlight w:val="green"/>
+          <w:lang w:val="nl-NL"/>
+        </w:rPr>
+        <w:t>Zijn stelling is dat de ECB reputatie verlies heeft opgelopen in 2022 doordat de inflatie zo ver boven doelstelling uitkwam. Of het nou klopt of niet de geloofwaardigheid was flink ingezakt</w:t>
+      </w:r>
+    </w:p>
+    <w:p>
+      <w:pPr>
+        <w:rPr>
+          <w:rFonts w:ascii="Civil Premium" w:hAnsi="Civil Premium"/>
+          <w:b/>
+          <w:bCs/>
+          <w:lang w:val="nl-NL"/>
+        </w:rPr>
+      </w:pPr>
+      <w:r>
+        <w:rPr>
+          <w:highlight w:val="green"/>
+          <w:lang w:val="nl-NL"/>
+        </w:rPr>
+        <w:t>Het inzakken van de economische groei, en wellicht zelfs een recessie in Nederland zitten we al in een recessie he. Formeel gesproken zitten we al in een recessie. Het schommelt rond de 0 dus het is nog niet echt van dat je zegt we zitten in een crisis.</w:t>
+      </w:r>
+    </w:p>
+    <w:p>
+      <w:pPr>
+        <w:rPr>
+          <w:b/>
+          <w:bCs/>
+          <w:lang w:val="nl-NL"/>
+        </w:rPr>
+      </w:pPr>
+      <w:r>
+        <w:rPr>
+          <w:b/>
+          <w:bCs/>
+          <w:lang w:val="nl-NL"/>
+        </w:rPr>
+        <w:t>Moeten we gaan leven met deze nieuwe prijs voor producten?</w:t>
+      </w:r>
+    </w:p>
+    <w:p>
+      <w:pPr>
+        <w:rPr>
+          <w:lang w:val="nl-NL"/>
+        </w:rPr>
+      </w:pPr>
+      <w:r>
+        <w:rPr>
+          <w:highlight w:val="green"/>
+          <w:lang w:val="nl-NL"/>
+        </w:rPr>
+        <w:t>Mijn vermoeden is dat de meeste producten de prijs daarvan niet zou terugkomen op het niveau van vlak voor de start van de herstel van de pandemie niet op niveau van 2021 tot feb 2022 op de vooravond van de inval van Oekraïne.</w:t>
+      </w:r>
+    </w:p>
+    <w:p>
+      <w:pPr>
+        <w:rPr>
+          <w:rFonts w:ascii="Civil Premium" w:hAnsi="Civil Premium"/>
+          <w:b/>
+          <w:bCs/>
+          <w:lang w:val="nl-NL"/>
+        </w:rPr>
+      </w:pPr>
+    </w:p>
+    <w:p>
+      <w:pPr>
+        <w:rPr>
+          <w:rFonts w:ascii="Civil Premium" w:hAnsi="Civil Premium"/>
+          <w:b/>
+          <w:bCs/>
+          <w:lang w:val="nl-NL"/>
+        </w:rPr>
+      </w:pPr>
+    </w:p>
+    <w:p>
+      <w:pPr>
+        <w:rPr>
+          <w:rFonts w:ascii="Civil Premium" w:hAnsi="Civil Premium"/>
+          <w:b/>
+          <w:bCs/>
+          <w:lang w:val="nl-NL"/>
+        </w:rPr>
+      </w:pPr>
     </w:p>
     <w:p>
       <w:pPr>

</xml_diff>

<commit_message>
vault backup: 2023-12-11 16:03:57
</commit_message>
<xml_diff>
--- a/Vakken/Journalistieke en Redactionele Vaardigheden/Achtergrondverhaal/JortSiemes_104_V2_AchtergrondArtikel_ECB.docx
+++ b/Vakken/Journalistieke en Redactionele Vaardigheden/Achtergrondverhaal/JortSiemes_104_V2_AchtergrondArtikel_ECB.docx
@@ -14,7 +14,7 @@
           <w:lang w:val="nl-NL"/>
         </w:rPr>
         <w:drawing>
-          <wp:anchor distT="0" distB="0" distL="114300" distR="114300" simplePos="0" relativeHeight="251658240" behindDoc="1" locked="0" layoutInCell="1" allowOverlap="1" wp14:anchorId="68294C4A" wp14:editId="5C3EF4F1">
+          <wp:anchor distT="0" distB="0" distL="114300" distR="114300" simplePos="0" relativeHeight="251658240" behindDoc="1" locked="0" layoutInCell="1" allowOverlap="1" wp14:anchorId="68294C4A" wp14:editId="141E63A8">
             <wp:simplePos x="0" y="0"/>
             <wp:positionH relativeFrom="page">
               <wp:align>right</wp:align>
@@ -284,11 +284,121 @@
           <w:rFonts w:ascii="Civil Premium" w:hAnsi="Civil Premium"/>
           <w:lang w:val="nl-NL"/>
         </w:rPr>
-        <w:t>Hij geeft aan er zelf niet veel van te weten, maar hij heeft wel vaker van klanten gehoord dat dit gebeurt.</w:t>
-      </w:r>
-      <w:r>
-        <w:rPr>
-          <w:rFonts w:ascii="Civil Premium" w:hAnsi="Civil Premium"/>
+        <w:t>Hij geeft aan er zelf niet veel van te weten, maar hij heeft wel vaker van klanten gehoord dat dit gebeurt</w:t>
+      </w:r>
+      <w:r>
+        <w:rPr>
+          <w:rFonts w:ascii="Civil Premium" w:hAnsi="Civil Premium"/>
+          <w:highlight w:val="yellow"/>
+          <w:lang w:val="nl-NL"/>
+        </w:rPr>
+        <w:t xml:space="preserve">. </w:t>
+      </w:r>
+      <w:r>
+        <w:rPr>
+          <w:rFonts w:ascii="Civil Premium" w:hAnsi="Civil Premium"/>
+          <w:highlight w:val="yellow"/>
+          <w:lang w:val="nl-NL"/>
+        </w:rPr>
+        <w:t>Op de</w:t>
+      </w:r>
+      <w:r>
+        <w:rPr>
+          <w:rFonts w:ascii="Civil Premium" w:hAnsi="Civil Premium"/>
+          <w:highlight w:val="yellow"/>
+          <w:lang w:val="nl-NL"/>
+        </w:rPr>
+        <w:t>ze</w:t>
+      </w:r>
+      <w:r>
+        <w:rPr>
+          <w:rFonts w:ascii="Civil Premium" w:hAnsi="Civil Premium"/>
+          <w:highlight w:val="yellow"/>
+          <w:lang w:val="nl-NL"/>
+        </w:rPr>
+        <w:t xml:space="preserve"> veranderingen van het Nederlandse prijspeil heeft de Europese Centrale Bank</w:t>
+      </w:r>
+      <w:r>
+        <w:rPr>
+          <w:rFonts w:ascii="Civil Premium" w:hAnsi="Civil Premium"/>
+          <w:highlight w:val="yellow"/>
+          <w:lang w:val="nl-NL"/>
+        </w:rPr>
+        <w:t xml:space="preserve"> (ECB)</w:t>
+      </w:r>
+      <w:r>
+        <w:rPr>
+          <w:rFonts w:ascii="Civil Premium" w:hAnsi="Civil Premium"/>
+          <w:highlight w:val="yellow"/>
+          <w:lang w:val="nl-NL"/>
+        </w:rPr>
+        <w:t xml:space="preserve"> een gigantische invloed.</w:t>
+      </w:r>
+      <w:r>
+        <w:rPr>
+          <w:rFonts w:ascii="Civil Premium" w:hAnsi="Civil Premium"/>
+          <w:highlight w:val="yellow"/>
+          <w:lang w:val="nl-NL"/>
+        </w:rPr>
+        <w:t xml:space="preserve"> ###Betere BU hier</w:t>
+      </w:r>
+    </w:p>
+    <w:p>
+      <w:pPr>
+        <w:rPr>
+          <w:rFonts w:ascii="Civil Premium" w:hAnsi="Civil Premium"/>
+          <w:lang w:val="nl-NL"/>
+        </w:rPr>
+      </w:pPr>
+      <w:r>
+        <w:rPr>
+          <w:rFonts w:ascii="Civil Premium" w:hAnsi="Civil Premium"/>
+          <w:lang w:val="nl-NL"/>
+        </w:rPr>
+        <w:t>###Maak bruggetje</w:t>
+      </w:r>
+    </w:p>
+    <w:p>
+      <w:pPr>
+        <w:rPr>
+          <w:rFonts w:ascii="Civil Premium" w:hAnsi="Civil Premium"/>
+          <w:b/>
+          <w:bCs/>
+          <w:lang w:val="nl-NL"/>
+        </w:rPr>
+      </w:pPr>
+      <w:r>
+        <w:rPr>
+          <w:rFonts w:ascii="Civil Premium" w:hAnsi="Civil Premium"/>
+          <w:b/>
+          <w:bCs/>
+          <w:lang w:val="nl-NL"/>
+        </w:rPr>
+        <w:t xml:space="preserve">Alinea </w:t>
+      </w:r>
+      <w:r>
+        <w:rPr>
+          <w:rFonts w:ascii="Civil Premium" w:hAnsi="Civil Premium"/>
+          <w:b/>
+          <w:bCs/>
+          <w:lang w:val="nl-NL"/>
+        </w:rPr>
+        <w:t>1</w:t>
+      </w:r>
+      <w:r>
+        <w:rPr>
+          <w:rFonts w:ascii="Civil Premium" w:hAnsi="Civil Premium"/>
+          <w:b/>
+          <w:bCs/>
+          <w:lang w:val="nl-NL"/>
+        </w:rPr>
+        <w:t>:</w:t>
+      </w:r>
+      <w:r>
+        <w:rPr>
+          <w:rFonts w:ascii="Civil Premium" w:hAnsi="Civil Premium"/>
+          <w:b/>
+          <w:bCs/>
           <w:lang w:val="nl-NL"/>
         </w:rPr>
         <w:t xml:space="preserve"> </w:t>
@@ -296,109 +406,6 @@
       <w:r>
         <w:rPr>
           <w:rFonts w:ascii="Civil Premium" w:hAnsi="Civil Premium"/>
-          <w:lang w:val="nl-NL"/>
-        </w:rPr>
-        <w:t>Op de</w:t>
-      </w:r>
-      <w:r>
-        <w:rPr>
-          <w:rFonts w:ascii="Civil Premium" w:hAnsi="Civil Premium"/>
-          <w:lang w:val="nl-NL"/>
-        </w:rPr>
-        <w:t>ze</w:t>
-      </w:r>
-      <w:r>
-        <w:rPr>
-          <w:rFonts w:ascii="Civil Premium" w:hAnsi="Civil Premium"/>
-          <w:lang w:val="nl-NL"/>
-        </w:rPr>
-        <w:t xml:space="preserve"> veranderingen van het Nederlandse prijspeil heeft de Europese Centrale Bank</w:t>
-      </w:r>
-      <w:r>
-        <w:rPr>
-          <w:rFonts w:ascii="Civil Premium" w:hAnsi="Civil Premium"/>
-          <w:lang w:val="nl-NL"/>
-        </w:rPr>
-        <w:t xml:space="preserve"> (ECB)</w:t>
-      </w:r>
-      <w:r>
-        <w:rPr>
-          <w:rFonts w:ascii="Civil Premium" w:hAnsi="Civil Premium"/>
-          <w:lang w:val="nl-NL"/>
-        </w:rPr>
-        <w:t xml:space="preserve"> een gigantische invloed.</w:t>
-      </w:r>
-      <w:r>
-        <w:rPr>
-          <w:rFonts w:ascii="Civil Premium" w:hAnsi="Civil Premium"/>
-          <w:lang w:val="nl-NL"/>
-        </w:rPr>
-        <w:t xml:space="preserve"> ###Betere BU hier</w:t>
-      </w:r>
-    </w:p>
-    <w:p>
-      <w:pPr>
-        <w:rPr>
-          <w:rFonts w:ascii="Civil Premium" w:hAnsi="Civil Premium"/>
-          <w:lang w:val="nl-NL"/>
-        </w:rPr>
-      </w:pPr>
-      <w:r>
-        <w:rPr>
-          <w:rFonts w:ascii="Civil Premium" w:hAnsi="Civil Premium"/>
-          <w:lang w:val="nl-NL"/>
-        </w:rPr>
-        <w:t>###Maak bruggetje</w:t>
-      </w:r>
-    </w:p>
-    <w:p>
-      <w:pPr>
-        <w:rPr>
-          <w:rFonts w:ascii="Civil Premium" w:hAnsi="Civil Premium"/>
-          <w:b/>
-          <w:bCs/>
-          <w:lang w:val="nl-NL"/>
-        </w:rPr>
-      </w:pPr>
-      <w:r>
-        <w:rPr>
-          <w:rFonts w:ascii="Civil Premium" w:hAnsi="Civil Premium"/>
-          <w:b/>
-          <w:bCs/>
-          <w:lang w:val="nl-NL"/>
-        </w:rPr>
-        <w:t xml:space="preserve">Alinea </w:t>
-      </w:r>
-      <w:r>
-        <w:rPr>
-          <w:rFonts w:ascii="Civil Premium" w:hAnsi="Civil Premium"/>
-          <w:b/>
-          <w:bCs/>
-          <w:lang w:val="nl-NL"/>
-        </w:rPr>
-        <w:t>1</w:t>
-      </w:r>
-      <w:r>
-        <w:rPr>
-          <w:rFonts w:ascii="Civil Premium" w:hAnsi="Civil Premium"/>
-          <w:b/>
-          <w:bCs/>
-          <w:lang w:val="nl-NL"/>
-        </w:rPr>
-        <w:t>:</w:t>
-      </w:r>
-      <w:r>
-        <w:rPr>
-          <w:rFonts w:ascii="Civil Premium" w:hAnsi="Civil Premium"/>
-          <w:b/>
-          <w:bCs/>
-          <w:lang w:val="nl-NL"/>
-        </w:rPr>
-        <w:t xml:space="preserve"> </w:t>
-      </w:r>
-      <w:r>
-        <w:rPr>
-          <w:rFonts w:ascii="Civil Premium" w:hAnsi="Civil Premium"/>
           <w:b/>
           <w:bCs/>
           <w:lang w:val="nl-NL"/>
@@ -420,25 +427,108 @@
           <w:bCs/>
           <w:lang w:val="nl-NL"/>
         </w:rPr>
-        <w:t xml:space="preserve">Wat doet de </w:t>
-      </w:r>
-      <w:proofErr w:type="spellStart"/>
-      <w:r>
-        <w:rPr>
-          <w:b/>
-          <w:bCs/>
-          <w:lang w:val="nl-NL"/>
-        </w:rPr>
-        <w:t>ecb</w:t>
-      </w:r>
-      <w:proofErr w:type="spellEnd"/>
-      <w:r>
-        <w:rPr>
-          <w:b/>
-          <w:bCs/>
-          <w:lang w:val="nl-NL"/>
-        </w:rPr>
-        <w:t>?</w:t>
+        <w:t>Wat doet de ecb?</w:t>
+      </w:r>
+    </w:p>
+    <w:p>
+      <w:pPr>
+        <w:rPr>
+          <w:b/>
+          <w:bCs/>
+          <w:lang w:val="nl-NL"/>
+        </w:rPr>
+      </w:pPr>
+      <w:r>
+        <w:rPr>
+          <w:b/>
+          <w:bCs/>
+          <w:lang w:val="nl-NL"/>
+        </w:rPr>
+        <w:t>Blokje: De ECB</w:t>
+      </w:r>
+    </w:p>
+    <w:p>
+      <w:pPr>
+        <w:rPr>
+          <w:lang w:val="nl-NL"/>
+        </w:rPr>
+      </w:pPr>
+      <w:r>
+        <w:rPr>
+          <w:lang w:val="nl-NL"/>
+        </w:rPr>
+        <w:t xml:space="preserve">De </w:t>
+      </w:r>
+      <w:r>
+        <w:rPr>
+          <w:lang w:val="nl-NL"/>
+        </w:rPr>
+        <w:t>ECB</w:t>
+      </w:r>
+      <w:r>
+        <w:rPr>
+          <w:lang w:val="nl-NL"/>
+        </w:rPr>
+        <w:t xml:space="preserve"> reguleert </w:t>
+      </w:r>
+      <w:r>
+        <w:rPr>
+          <w:lang w:val="nl-NL"/>
+        </w:rPr>
+        <w:t xml:space="preserve">de </w:t>
+      </w:r>
+      <w:r>
+        <w:rPr>
+          <w:lang w:val="nl-NL"/>
+        </w:rPr>
+        <w:t xml:space="preserve">hoeveel geld </w:t>
+      </w:r>
+      <w:r>
+        <w:rPr>
+          <w:lang w:val="nl-NL"/>
+        </w:rPr>
+        <w:t xml:space="preserve">dat </w:t>
+      </w:r>
+      <w:r>
+        <w:rPr>
+          <w:lang w:val="nl-NL"/>
+        </w:rPr>
+        <w:t xml:space="preserve">er </w:t>
+      </w:r>
+      <w:r>
+        <w:rPr>
+          <w:lang w:val="nl-NL"/>
+        </w:rPr>
+        <w:t>in Europa in</w:t>
+      </w:r>
+      <w:r>
+        <w:rPr>
+          <w:lang w:val="nl-NL"/>
+        </w:rPr>
+        <w:t xml:space="preserve"> omloop is</w:t>
+      </w:r>
+      <w:r>
+        <w:rPr>
+          <w:lang w:val="nl-NL"/>
+        </w:rPr>
+        <w:t>. Hun belangrijkste instrument hiervoor is het aanpassen van rentestanden.  – Raoul Leering, macro-econoom</w:t>
+      </w:r>
+    </w:p>
+    <w:p>
+      <w:pPr>
+        <w:rPr>
+          <w:b/>
+          <w:bCs/>
+          <w:lang w:val="nl-NL"/>
+        </w:rPr>
+      </w:pPr>
+      <w:r>
+        <w:rPr>
+          <w:b/>
+          <w:bCs/>
+          <w:lang w:val="nl-NL"/>
+        </w:rPr>
+        <w:t>Waarom zijn die rentestanden zo belangrijk?</w:t>
       </w:r>
     </w:p>
     <w:p>
@@ -452,100 +542,21 @@
           <w:highlight w:val="green"/>
           <w:lang w:val="nl-NL"/>
         </w:rPr>
-        <w:t xml:space="preserve">De </w:t>
-      </w:r>
-      <w:proofErr w:type="spellStart"/>
+        <w:t>Omdat die de vraag naar geld beïnvloeden, kijk als je vind dat geld te snel toeneemt, omdat dat niet goed gaat, naarmate de productie toeneemt dan zal je de vraag naar geld af willen remmen.</w:t>
+      </w:r>
+    </w:p>
+    <w:p>
+      <w:pPr>
+        <w:rPr>
+          <w:lang w:val="nl-NL"/>
+        </w:rPr>
+      </w:pPr>
       <w:r>
         <w:rPr>
           <w:highlight w:val="green"/>
           <w:lang w:val="nl-NL"/>
         </w:rPr>
-        <w:t>ecb</w:t>
-      </w:r>
-      <w:proofErr w:type="spellEnd"/>
-      <w:r>
-        <w:rPr>
-          <w:highlight w:val="green"/>
-          <w:lang w:val="nl-NL"/>
-        </w:rPr>
-        <w:t xml:space="preserve"> reguleert hoeveel geld er in de omloop is, dat doet ze met meerdere instrumenten, waarvan de rentestanden het belangrijkste is.</w:t>
-      </w:r>
-    </w:p>
-    <w:p>
-      <w:pPr>
-        <w:rPr>
-          <w:b/>
-          <w:bCs/>
-          <w:lang w:val="nl-NL"/>
-        </w:rPr>
-      </w:pPr>
-      <w:r>
-        <w:rPr>
-          <w:b/>
-          <w:bCs/>
-          <w:lang w:val="nl-NL"/>
-        </w:rPr>
-        <w:t>Waarom zijn die rentestanden zo belangrijk?</w:t>
-      </w:r>
-    </w:p>
-    <w:p>
-      <w:pPr>
-        <w:rPr>
-          <w:lang w:val="nl-NL"/>
-        </w:rPr>
-      </w:pPr>
-      <w:r>
-        <w:rPr>
-          <w:highlight w:val="green"/>
-          <w:lang w:val="nl-NL"/>
-        </w:rPr>
-        <w:t>Omdat die de vraag naar geld beïnvloeden, kijk als je vind dat geld te snel toeneemt, omdat dat niet goed gaat, naarmate de productie toeneemt dan zal je de vraag naar geld af willen remmen.</w:t>
-      </w:r>
-    </w:p>
-    <w:p>
-      <w:pPr>
-        <w:rPr>
-          <w:lang w:val="nl-NL"/>
-        </w:rPr>
-      </w:pPr>
-      <w:r>
-        <w:rPr>
-          <w:highlight w:val="green"/>
-          <w:lang w:val="nl-NL"/>
-        </w:rPr>
-        <w:t xml:space="preserve">2 jaar achter de rug van buitensporig hoge </w:t>
-      </w:r>
-      <w:proofErr w:type="spellStart"/>
-      <w:r>
-        <w:rPr>
-          <w:highlight w:val="green"/>
-          <w:lang w:val="nl-NL"/>
-        </w:rPr>
-        <w:t>inflate</w:t>
-      </w:r>
-      <w:proofErr w:type="spellEnd"/>
-      <w:r>
-        <w:rPr>
-          <w:highlight w:val="green"/>
-          <w:lang w:val="nl-NL"/>
-        </w:rPr>
-        <w:t xml:space="preserve">, het is zo dat de </w:t>
-      </w:r>
-      <w:proofErr w:type="spellStart"/>
-      <w:r>
-        <w:rPr>
-          <w:highlight w:val="green"/>
-          <w:lang w:val="nl-NL"/>
-        </w:rPr>
-        <w:t>ecb</w:t>
-      </w:r>
-      <w:proofErr w:type="spellEnd"/>
-      <w:r>
-        <w:rPr>
-          <w:highlight w:val="green"/>
-          <w:lang w:val="nl-NL"/>
-        </w:rPr>
-        <w:t xml:space="preserve"> daar voor verantwoordelijk is. Ze zijn in het leven geroepen om de inflatie rond de 2% te laten uitkomen. Daar heeft ze niet in geslaagd, en het is de opdracht om dat wel te doen. Dus ze zijn zo sowieso al verantwoordelijk.</w:t>
+        <w:t>2 jaar achter de rug van buitensporig hoge inflate, het is zo dat de ecb daar voor verantwoordelijk is. Ze zijn in het leven geroepen om de inflatie rond de 2% te laten uitkomen. Daar heeft ze niet in geslaagd, en het is de opdracht om dat wel te doen. Dus ze zijn zo sowieso al verantwoordelijk.</w:t>
       </w:r>
       <w:r>
         <w:rPr>
@@ -658,27 +669,7 @@
           <w:bCs/>
           <w:lang w:val="nl-NL"/>
         </w:rPr>
-        <w:t xml:space="preserve">In 2025 wil </w:t>
-      </w:r>
-      <w:proofErr w:type="spellStart"/>
-      <w:r>
-        <w:rPr>
-          <w:rFonts w:ascii="Civil Premium" w:hAnsi="Civil Premium"/>
-          <w:b/>
-          <w:bCs/>
-          <w:lang w:val="nl-NL"/>
-        </w:rPr>
-        <w:t>ecb</w:t>
-      </w:r>
-      <w:proofErr w:type="spellEnd"/>
-      <w:r>
-        <w:rPr>
-          <w:rFonts w:ascii="Civil Premium" w:hAnsi="Civil Premium"/>
-          <w:b/>
-          <w:bCs/>
-          <w:lang w:val="nl-NL"/>
-        </w:rPr>
-        <w:t xml:space="preserve"> op hun doelstelling 2% zitten gaat dat lukken?</w:t>
+        <w:t>In 2025 wil ecb op hun doelstelling 2% zitten gaat dat lukken?</w:t>
       </w:r>
     </w:p>
     <w:p>
@@ -715,31 +706,63 @@
           <w:highlight w:val="green"/>
           <w:lang w:val="nl-NL"/>
         </w:rPr>
-        <w:t xml:space="preserve">Dus we krijgen volgend jaar eigenlijk pas de volgende klap te verwerken economisch gezien van het afremmen dat de </w:t>
-      </w:r>
-      <w:proofErr w:type="spellStart"/>
+        <w:t>Dus we krijgen volgend jaar eigenlijk pas de volgende klap te verwerken economisch gezien van het afremmen dat de ecb gedaan heeft</w:t>
+      </w:r>
+    </w:p>
+    <w:p>
+      <w:pPr>
+        <w:rPr>
+          <w:rFonts w:ascii="Civil Premium" w:hAnsi="Civil Premium"/>
+          <w:b/>
+          <w:bCs/>
+          <w:lang w:val="nl-NL"/>
+        </w:rPr>
+      </w:pPr>
       <w:r>
         <w:rPr>
           <w:highlight w:val="green"/>
           <w:lang w:val="nl-NL"/>
         </w:rPr>
-        <w:t>ecb</w:t>
-      </w:r>
-      <w:proofErr w:type="spellEnd"/>
+        <w:t>Zijn stelling is dat de ECB reputatie verlies heeft opgelopen in 2022 doordat de inflatie zo ver boven doelstelling uitkwam. Of het nou klopt of niet de geloofwaardigheid was flink ingezakt</w:t>
+      </w:r>
+    </w:p>
+    <w:p>
+      <w:pPr>
+        <w:rPr>
+          <w:rFonts w:ascii="Civil Premium" w:hAnsi="Civil Premium"/>
+          <w:b/>
+          <w:bCs/>
+          <w:lang w:val="nl-NL"/>
+        </w:rPr>
+      </w:pPr>
       <w:r>
         <w:rPr>
           <w:highlight w:val="green"/>
           <w:lang w:val="nl-NL"/>
         </w:rPr>
-        <w:t xml:space="preserve"> gedaan heeft</w:t>
-      </w:r>
-    </w:p>
-    <w:p>
-      <w:pPr>
-        <w:rPr>
-          <w:rFonts w:ascii="Civil Premium" w:hAnsi="Civil Premium"/>
-          <w:b/>
-          <w:bCs/>
+        <w:t>Het inzakken van de economische groei, en wellicht zelfs een recessie in Nederland zitten we al in een recessie he. Formeel gesproken zitten we al in een recessie. Het schommelt rond de 0 dus het is nog niet echt van dat je zegt we zitten in een crisis.</w:t>
+      </w:r>
+    </w:p>
+    <w:p>
+      <w:pPr>
+        <w:rPr>
+          <w:b/>
+          <w:bCs/>
+          <w:lang w:val="nl-NL"/>
+        </w:rPr>
+      </w:pPr>
+      <w:r>
+        <w:rPr>
+          <w:b/>
+          <w:bCs/>
+          <w:lang w:val="nl-NL"/>
+        </w:rPr>
+        <w:t>Moeten we gaan leven met deze nieuwe prijs voor producten?</w:t>
+      </w:r>
+    </w:p>
+    <w:p>
+      <w:pPr>
+        <w:rPr>
           <w:lang w:val="nl-NL"/>
         </w:rPr>
       </w:pPr>
@@ -748,54 +771,6 @@
           <w:highlight w:val="green"/>
           <w:lang w:val="nl-NL"/>
         </w:rPr>
-        <w:t>Zijn stelling is dat de ECB reputatie verlies heeft opgelopen in 2022 doordat de inflatie zo ver boven doelstelling uitkwam. Of het nou klopt of niet de geloofwaardigheid was flink ingezakt</w:t>
-      </w:r>
-    </w:p>
-    <w:p>
-      <w:pPr>
-        <w:rPr>
-          <w:rFonts w:ascii="Civil Premium" w:hAnsi="Civil Premium"/>
-          <w:b/>
-          <w:bCs/>
-          <w:lang w:val="nl-NL"/>
-        </w:rPr>
-      </w:pPr>
-      <w:r>
-        <w:rPr>
-          <w:highlight w:val="green"/>
-          <w:lang w:val="nl-NL"/>
-        </w:rPr>
-        <w:t>Het inzakken van de economische groei, en wellicht zelfs een recessie in Nederland zitten we al in een recessie he. Formeel gesproken zitten we al in een recessie. Het schommelt rond de 0 dus het is nog niet echt van dat je zegt we zitten in een crisis.</w:t>
-      </w:r>
-    </w:p>
-    <w:p>
-      <w:pPr>
-        <w:rPr>
-          <w:b/>
-          <w:bCs/>
-          <w:lang w:val="nl-NL"/>
-        </w:rPr>
-      </w:pPr>
-      <w:r>
-        <w:rPr>
-          <w:b/>
-          <w:bCs/>
-          <w:lang w:val="nl-NL"/>
-        </w:rPr>
-        <w:t>Moeten we gaan leven met deze nieuwe prijs voor producten?</w:t>
-      </w:r>
-    </w:p>
-    <w:p>
-      <w:pPr>
-        <w:rPr>
-          <w:lang w:val="nl-NL"/>
-        </w:rPr>
-      </w:pPr>
-      <w:r>
-        <w:rPr>
-          <w:highlight w:val="green"/>
-          <w:lang w:val="nl-NL"/>
-        </w:rPr>
         <w:t>Mijn vermoeden is dat de meeste producten de prijs daarvan niet zou terugkomen op het niveau van vlak voor de start van de herstel van de pandemie niet op niveau van 2021 tot feb 2022 op de vooravond van de inval van Oekraïne.</w:t>
       </w:r>
     </w:p>
@@ -991,17 +966,208 @@
           <w:rFonts w:ascii="Civil Premium" w:hAnsi="Civil Premium"/>
           <w:lang w:val="nl-NL"/>
         </w:rPr>
-        <w:t xml:space="preserve">*bron Edin </w:t>
-      </w:r>
-      <w:proofErr w:type="spellStart"/>
-      <w:r>
-        <w:rPr>
-          <w:rFonts w:ascii="Civil Premium" w:hAnsi="Civil Premium"/>
-          <w:lang w:val="nl-NL"/>
-        </w:rPr>
-        <w:t>Mujagic</w:t>
-      </w:r>
-      <w:proofErr w:type="spellEnd"/>
+        <w:t>*bron Edin Mujagic*</w:t>
+      </w:r>
+      <w:r>
+        <w:rPr>
+          <w:rFonts w:ascii="Civil Premium" w:hAnsi="Civil Premium"/>
+          <w:lang w:val="nl-NL"/>
+        </w:rPr>
+        <w:t>, is het erover eens dat de ECB te laat is begonnen met dit beleid.</w:t>
+      </w:r>
+    </w:p>
+    <w:p>
+      <w:pPr>
+        <w:rPr>
+          <w:rFonts w:ascii="Civil Premium" w:hAnsi="Civil Premium"/>
+          <w:lang w:val="nl-NL"/>
+        </w:rPr>
+      </w:pPr>
+      <w:r>
+        <w:rPr>
+          <w:rFonts w:ascii="Civil Premium" w:hAnsi="Civil Premium"/>
+          <w:lang w:val="nl-NL"/>
+        </w:rPr>
+        <w:t>Na contact met de E</w:t>
+      </w:r>
+      <w:r>
+        <w:rPr>
+          <w:rFonts w:ascii="Civil Premium" w:hAnsi="Civil Premium"/>
+          <w:lang w:val="nl-NL"/>
+        </w:rPr>
+        <w:t>uropese Centrale Bank</w:t>
+      </w:r>
+      <w:r>
+        <w:rPr>
+          <w:rFonts w:ascii="Civil Premium" w:hAnsi="Civil Premium"/>
+          <w:lang w:val="nl-NL"/>
+        </w:rPr>
+        <w:t xml:space="preserve"> werd ik verwezen naar de meest recente uitspraken en notulen van hun president, Christine Lagarde. Mijn vraag of de ECB nog steeds vastberaden is</w:t>
+      </w:r>
+      <w:r>
+        <w:rPr>
+          <w:rFonts w:ascii="Civil Premium" w:hAnsi="Civil Premium"/>
+          <w:lang w:val="nl-NL"/>
+        </w:rPr>
+        <w:t xml:space="preserve"> om </w:t>
+      </w:r>
+      <w:r>
+        <w:rPr>
+          <w:rFonts w:ascii="Civil Premium" w:hAnsi="Civil Premium"/>
+          <w:lang w:val="nl-NL"/>
+        </w:rPr>
+        <w:lastRenderedPageBreak/>
+        <w:t>het doel van 2025 te halen</w:t>
+      </w:r>
+      <w:r>
+        <w:rPr>
+          <w:rFonts w:ascii="Civil Premium" w:hAnsi="Civil Premium"/>
+          <w:lang w:val="nl-NL"/>
+        </w:rPr>
+        <w:t xml:space="preserve">, werd indirect beantwoord met het volgende: </w:t>
+      </w:r>
+      <w:r>
+        <w:rPr>
+          <w:rFonts w:ascii="Civil Premium" w:hAnsi="Civil Premium"/>
+          <w:lang w:val="nl-NL"/>
+        </w:rPr>
+        <w:t xml:space="preserve">dat </w:t>
+      </w:r>
+      <w:r>
+        <w:rPr>
+          <w:rFonts w:ascii="Civil Premium" w:hAnsi="Civil Premium"/>
+          <w:lang w:val="nl-NL"/>
+        </w:rPr>
+        <w:t>hun huidige doelstelling werd aangekondigd tijdens de persconferentie van 26 november 2023, waarin werd besproken dat ze in 2025 streven naar een rentetarief van 2%.</w:t>
+      </w:r>
+    </w:p>
+    <w:p>
+      <w:pPr>
+        <w:rPr>
+          <w:rFonts w:ascii="Civil Premium" w:hAnsi="Civil Premium"/>
+          <w:lang w:val="nl-NL"/>
+        </w:rPr>
+      </w:pPr>
+      <w:r>
+        <w:rPr>
+          <w:rFonts w:ascii="Civil Premium" w:hAnsi="Civil Premium"/>
+          <w:lang w:val="nl-NL"/>
+        </w:rPr>
+        <w:t>###Maak bruggetje</w:t>
+      </w:r>
+    </w:p>
+    <w:p>
+      <w:pPr>
+        <w:rPr>
+          <w:rFonts w:ascii="Civil Premium" w:hAnsi="Civil Premium"/>
+          <w:b/>
+          <w:bCs/>
+          <w:lang w:val="nl-NL"/>
+        </w:rPr>
+      </w:pPr>
+      <w:r>
+        <w:rPr>
+          <w:rFonts w:ascii="Civil Premium" w:hAnsi="Civil Premium"/>
+          <w:b/>
+          <w:bCs/>
+          <w:lang w:val="nl-NL"/>
+        </w:rPr>
+        <w:t xml:space="preserve">Alinea </w:t>
+      </w:r>
+      <w:r>
+        <w:rPr>
+          <w:rFonts w:ascii="Civil Premium" w:hAnsi="Civil Premium"/>
+          <w:b/>
+          <w:bCs/>
+          <w:lang w:val="nl-NL"/>
+        </w:rPr>
+        <w:t>2</w:t>
+      </w:r>
+      <w:r>
+        <w:rPr>
+          <w:rFonts w:ascii="Civil Premium" w:hAnsi="Civil Premium"/>
+          <w:b/>
+          <w:bCs/>
+          <w:lang w:val="nl-NL"/>
+        </w:rPr>
+        <w:t>:</w:t>
+      </w:r>
+      <w:r>
+        <w:rPr>
+          <w:rFonts w:ascii="Civil Premium" w:hAnsi="Civil Premium"/>
+          <w:b/>
+          <w:bCs/>
+          <w:lang w:val="nl-NL"/>
+        </w:rPr>
+        <w:t xml:space="preserve"> </w:t>
+      </w:r>
+      <w:r>
+        <w:rPr>
+          <w:rFonts w:ascii="Civil Premium" w:hAnsi="Civil Premium"/>
+          <w:b/>
+          <w:bCs/>
+          <w:lang w:val="nl-NL"/>
+        </w:rPr>
+        <w:t>(Supermarkt)</w:t>
+      </w:r>
+    </w:p>
+    <w:p>
+      <w:pPr>
+        <w:rPr>
+          <w:rFonts w:ascii="Civil Premium" w:hAnsi="Civil Premium"/>
+          <w:lang w:val="nl-NL"/>
+        </w:rPr>
+      </w:pPr>
+      <w:r>
+        <w:rPr>
+          <w:rFonts w:ascii="Civil Premium" w:hAnsi="Civil Premium"/>
+          <w:lang w:val="nl-NL"/>
+        </w:rPr>
+        <w:t>Nederlanders voelen dit vooral in hun eigen portemonnees; desondanks maken supermarkten</w:t>
+      </w:r>
+      <w:r>
+        <w:rPr>
+          <w:rFonts w:ascii="Civil Premium" w:hAnsi="Civil Premium"/>
+          <w:lang w:val="nl-NL"/>
+        </w:rPr>
+        <w:t xml:space="preserve"> en conglomeraten</w:t>
+      </w:r>
+      <w:r>
+        <w:rPr>
+          <w:rFonts w:ascii="Civil Premium" w:hAnsi="Civil Premium"/>
+          <w:lang w:val="nl-NL"/>
+        </w:rPr>
+        <w:t xml:space="preserve"> hoge winsten.</w:t>
+      </w:r>
+    </w:p>
+    <w:p>
+      <w:pPr>
+        <w:rPr>
+          <w:rFonts w:ascii="Civil Premium" w:hAnsi="Civil Premium"/>
+          <w:lang w:val="nl-NL"/>
+        </w:rPr>
+      </w:pPr>
+      <w:r>
+        <w:rPr>
+          <w:rFonts w:ascii="Civil Premium" w:hAnsi="Civil Premium"/>
+          <w:lang w:val="nl-NL"/>
+        </w:rPr>
+        <w:t xml:space="preserve">De inflatie, met name in de supermarkten, is al bekend bij de meeste Nederlanders. Volgens retail expert en consultant </w:t>
+      </w:r>
+      <w:r>
+        <w:rPr>
+          <w:rFonts w:ascii="Civil Premium" w:hAnsi="Civil Premium"/>
+          <w:lang w:val="nl-NL"/>
+        </w:rPr>
+        <w:t xml:space="preserve">*bron </w:t>
+      </w:r>
+      <w:r>
+        <w:rPr>
+          <w:rFonts w:ascii="Civil Premium" w:hAnsi="Civil Premium"/>
+          <w:lang w:val="nl-NL"/>
+        </w:rPr>
+        <w:t>Marco Kesteloo</w:t>
+      </w:r>
       <w:r>
         <w:rPr>
           <w:rFonts w:ascii="Civil Premium" w:hAnsi="Civil Premium"/>
@@ -1014,195 +1180,92 @@
           <w:rFonts w:ascii="Civil Premium" w:hAnsi="Civil Premium"/>
           <w:lang w:val="nl-NL"/>
         </w:rPr>
-        <w:t>, is het erover eens dat de ECB te laat is begonnen met dit beleid.</w:t>
-      </w:r>
-    </w:p>
-    <w:p>
-      <w:pPr>
-        <w:rPr>
-          <w:rFonts w:ascii="Civil Premium" w:hAnsi="Civil Premium"/>
-          <w:lang w:val="nl-NL"/>
-        </w:rPr>
-      </w:pPr>
-      <w:r>
-        <w:rPr>
-          <w:rFonts w:ascii="Civil Premium" w:hAnsi="Civil Premium"/>
-          <w:lang w:val="nl-NL"/>
-        </w:rPr>
-        <w:lastRenderedPageBreak/>
-        <w:t>Na contact met de E</w:t>
-      </w:r>
-      <w:r>
-        <w:rPr>
-          <w:rFonts w:ascii="Civil Premium" w:hAnsi="Civil Premium"/>
-          <w:lang w:val="nl-NL"/>
-        </w:rPr>
-        <w:t>uropese Centrale Bank</w:t>
-      </w:r>
-      <w:r>
-        <w:rPr>
-          <w:rFonts w:ascii="Civil Premium" w:hAnsi="Civil Premium"/>
-          <w:lang w:val="nl-NL"/>
-        </w:rPr>
-        <w:t xml:space="preserve"> werd ik verwezen naar de meest recente uitspraken en notulen van hun president, Christine Lagarde. Mijn vraag of de ECB nog steeds vastberaden is</w:t>
-      </w:r>
-      <w:r>
-        <w:rPr>
-          <w:rFonts w:ascii="Civil Premium" w:hAnsi="Civil Premium"/>
-          <w:lang w:val="nl-NL"/>
-        </w:rPr>
-        <w:t xml:space="preserve"> om het doel van 2025 te halen</w:t>
-      </w:r>
-      <w:r>
-        <w:rPr>
-          <w:rFonts w:ascii="Civil Premium" w:hAnsi="Civil Premium"/>
-          <w:lang w:val="nl-NL"/>
-        </w:rPr>
-        <w:t xml:space="preserve">, werd indirect beantwoord met het volgende: </w:t>
-      </w:r>
-      <w:r>
-        <w:rPr>
-          <w:rFonts w:ascii="Civil Premium" w:hAnsi="Civil Premium"/>
-          <w:lang w:val="nl-NL"/>
-        </w:rPr>
-        <w:t xml:space="preserve">dat </w:t>
-      </w:r>
-      <w:r>
-        <w:rPr>
-          <w:rFonts w:ascii="Civil Premium" w:hAnsi="Civil Premium"/>
-          <w:lang w:val="nl-NL"/>
-        </w:rPr>
-        <w:t>hun huidige doelstelling werd aangekondigd tijdens de persconferentie van 26 november 2023, waarin werd besproken dat ze in 2025 streven naar een rentetarief van 2%.</w:t>
-      </w:r>
-    </w:p>
-    <w:p>
-      <w:pPr>
-        <w:rPr>
-          <w:rFonts w:ascii="Civil Premium" w:hAnsi="Civil Premium"/>
-          <w:lang w:val="nl-NL"/>
-        </w:rPr>
-      </w:pPr>
-      <w:r>
-        <w:rPr>
-          <w:rFonts w:ascii="Civil Premium" w:hAnsi="Civil Premium"/>
-          <w:lang w:val="nl-NL"/>
-        </w:rPr>
-        <w:t>###Maak bruggetje</w:t>
-      </w:r>
-    </w:p>
-    <w:p>
-      <w:pPr>
-        <w:rPr>
-          <w:rFonts w:ascii="Civil Premium" w:hAnsi="Civil Premium"/>
-          <w:b/>
-          <w:bCs/>
-          <w:lang w:val="nl-NL"/>
-        </w:rPr>
-      </w:pPr>
-      <w:r>
-        <w:rPr>
-          <w:rFonts w:ascii="Civil Premium" w:hAnsi="Civil Premium"/>
-          <w:b/>
-          <w:bCs/>
-          <w:lang w:val="nl-NL"/>
-        </w:rPr>
-        <w:t xml:space="preserve">Alinea </w:t>
-      </w:r>
-      <w:r>
-        <w:rPr>
-          <w:rFonts w:ascii="Civil Premium" w:hAnsi="Civil Premium"/>
-          <w:b/>
-          <w:bCs/>
-          <w:lang w:val="nl-NL"/>
-        </w:rPr>
-        <w:t>2</w:t>
-      </w:r>
-      <w:r>
-        <w:rPr>
-          <w:rFonts w:ascii="Civil Premium" w:hAnsi="Civil Premium"/>
-          <w:b/>
-          <w:bCs/>
-          <w:lang w:val="nl-NL"/>
-        </w:rPr>
-        <w:t>:</w:t>
-      </w:r>
-      <w:r>
-        <w:rPr>
-          <w:rFonts w:ascii="Civil Premium" w:hAnsi="Civil Premium"/>
-          <w:b/>
-          <w:bCs/>
-          <w:lang w:val="nl-NL"/>
-        </w:rPr>
-        <w:t xml:space="preserve"> </w:t>
-      </w:r>
-      <w:r>
-        <w:rPr>
-          <w:rFonts w:ascii="Civil Premium" w:hAnsi="Civil Premium"/>
-          <w:b/>
-          <w:bCs/>
-          <w:lang w:val="nl-NL"/>
-        </w:rPr>
-        <w:t>(Supermarkt)</w:t>
-      </w:r>
-    </w:p>
-    <w:p>
-      <w:pPr>
-        <w:rPr>
-          <w:rFonts w:ascii="Civil Premium" w:hAnsi="Civil Premium"/>
-          <w:lang w:val="nl-NL"/>
-        </w:rPr>
-      </w:pPr>
-      <w:r>
-        <w:rPr>
-          <w:rFonts w:ascii="Civil Premium" w:hAnsi="Civil Premium"/>
-          <w:lang w:val="nl-NL"/>
-        </w:rPr>
-        <w:t>Nederlanders voelen dit vooral in hun eigen portemonnees; desondanks maken supermarkten</w:t>
-      </w:r>
-      <w:r>
-        <w:rPr>
-          <w:rFonts w:ascii="Civil Premium" w:hAnsi="Civil Premium"/>
-          <w:lang w:val="nl-NL"/>
-        </w:rPr>
-        <w:t xml:space="preserve"> en conglomeraten</w:t>
-      </w:r>
-      <w:r>
-        <w:rPr>
-          <w:rFonts w:ascii="Civil Premium" w:hAnsi="Civil Premium"/>
-          <w:lang w:val="nl-NL"/>
-        </w:rPr>
-        <w:t xml:space="preserve"> hoge winsten.</w:t>
-      </w:r>
-    </w:p>
-    <w:p>
-      <w:pPr>
-        <w:rPr>
-          <w:rFonts w:ascii="Civil Premium" w:hAnsi="Civil Premium"/>
-          <w:lang w:val="nl-NL"/>
-        </w:rPr>
-      </w:pPr>
-      <w:r>
-        <w:rPr>
-          <w:rFonts w:ascii="Civil Premium" w:hAnsi="Civil Premium"/>
-          <w:lang w:val="nl-NL"/>
-        </w:rPr>
-        <w:t xml:space="preserve">De inflatie, met name in de supermarkten, is al bekend bij de meeste Nederlanders. Volgens </w:t>
-      </w:r>
-      <w:proofErr w:type="spellStart"/>
-      <w:r>
-        <w:rPr>
-          <w:rFonts w:ascii="Civil Premium" w:hAnsi="Civil Premium"/>
-          <w:lang w:val="nl-NL"/>
-        </w:rPr>
-        <w:t>retail</w:t>
-      </w:r>
-      <w:proofErr w:type="spellEnd"/>
-      <w:r>
-        <w:rPr>
-          <w:rFonts w:ascii="Civil Premium" w:hAnsi="Civil Premium"/>
-          <w:lang w:val="nl-NL"/>
-        </w:rPr>
-        <w:t xml:space="preserve"> expert en consultant </w:t>
+        <w:t xml:space="preserve">, is er echter vanuit de winkel zelf ook veel gaande. Een tekort aan personeel, gecombineerd met hoge energiekosten en </w:t>
+      </w:r>
+      <w:r>
+        <w:rPr>
+          <w:rFonts w:ascii="Civil Premium" w:hAnsi="Civil Premium"/>
+          <w:lang w:val="nl-NL"/>
+        </w:rPr>
+        <w:t xml:space="preserve">harde </w:t>
+      </w:r>
+      <w:r>
+        <w:rPr>
+          <w:rFonts w:ascii="Civil Premium" w:hAnsi="Civil Premium"/>
+          <w:lang w:val="nl-NL"/>
+        </w:rPr>
+        <w:t xml:space="preserve">concurrentie, heeft geleid tot een </w:t>
+      </w:r>
+      <w:r>
+        <w:rPr>
+          <w:rFonts w:ascii="Civil Premium" w:hAnsi="Civil Premium"/>
+          <w:lang w:val="nl-NL"/>
+        </w:rPr>
+        <w:t>flinke</w:t>
+      </w:r>
+      <w:r>
+        <w:rPr>
+          <w:rFonts w:ascii="Civil Premium" w:hAnsi="Civil Premium"/>
+          <w:lang w:val="nl-NL"/>
+        </w:rPr>
+        <w:t xml:space="preserve"> stijging van de prijzen. Dit snelle tempo heeft ertoe geleid dat consumenten sommige producten helemaal niet meer kopen. Dit vormt een risico van inflatie voor producenten, aangezien klanten overstappen naar goedkopere concurrenten of essentiële producten overslaan.</w:t>
+      </w:r>
+    </w:p>
+    <w:p>
+      <w:pPr>
+        <w:rPr>
+          <w:rFonts w:ascii="Civil Premium" w:hAnsi="Civil Premium"/>
+          <w:lang w:val="nl-NL"/>
+        </w:rPr>
+      </w:pPr>
+      <w:r>
+        <w:rPr>
+          <w:rFonts w:ascii="Civil Premium" w:hAnsi="Civil Premium"/>
+          <w:lang w:val="nl-NL"/>
+        </w:rPr>
+        <w:t xml:space="preserve">Een oplossing die door oplettende consumenten is opgemerkt, is het fenomeen </w:t>
+      </w:r>
+      <w:r>
+        <w:rPr>
+          <w:rFonts w:ascii="Civil Premium" w:hAnsi="Civil Premium"/>
+          <w:lang w:val="nl-NL"/>
+        </w:rPr>
+        <w:t>“</w:t>
+      </w:r>
+      <w:r>
+        <w:rPr>
+          <w:rFonts w:ascii="Civil Premium" w:hAnsi="Civil Premium"/>
+          <w:lang w:val="nl-NL"/>
+        </w:rPr>
+        <w:t>krimpflatie</w:t>
+      </w:r>
+      <w:r>
+        <w:rPr>
+          <w:rFonts w:ascii="Civil Premium" w:hAnsi="Civil Premium"/>
+          <w:lang w:val="nl-NL"/>
+        </w:rPr>
+        <w:t>”</w:t>
+      </w:r>
+      <w:r>
+        <w:rPr>
+          <w:rFonts w:ascii="Civil Premium" w:hAnsi="Civil Premium"/>
+          <w:lang w:val="nl-NL"/>
+        </w:rPr>
+        <w:t xml:space="preserve">. De prijzen zijn dermate gestegen dat het economisch gezien niet meer zinvol is om ze verder te verhogen. De prijs blijft nu hetzelfde, maar producenten verminderen de inhoud. Dit gebeurt bijna altijd niet transparant, waardoor mensen </w:t>
+      </w:r>
+      <w:r>
+        <w:rPr>
+          <w:rFonts w:ascii="Civil Premium" w:hAnsi="Civil Premium"/>
+          <w:lang w:val="nl-NL"/>
+        </w:rPr>
+        <w:t xml:space="preserve">niet </w:t>
+      </w:r>
+      <w:r>
+        <w:rPr>
+          <w:rFonts w:ascii="Civil Premium" w:hAnsi="Civil Premium"/>
+          <w:lang w:val="nl-NL"/>
+        </w:rPr>
+        <w:t xml:space="preserve">beseffen dat ze minder krijgen voor dezelfde prijs. Initiatieven zoals </w:t>
       </w:r>
       <w:r>
         <w:rPr>
@@ -1216,134 +1279,8 @@
           <w:rFonts w:ascii="Civil Premium" w:hAnsi="Civil Premium"/>
           <w:lang w:val="nl-NL"/>
         </w:rPr>
-        <w:t xml:space="preserve">Marco </w:t>
-      </w:r>
-      <w:proofErr w:type="spellStart"/>
-      <w:r>
-        <w:rPr>
-          <w:rFonts w:ascii="Civil Premium" w:hAnsi="Civil Premium"/>
-          <w:lang w:val="nl-NL"/>
-        </w:rPr>
-        <w:t>Kesteloo</w:t>
-      </w:r>
-      <w:proofErr w:type="spellEnd"/>
-      <w:r>
-        <w:rPr>
-          <w:rFonts w:ascii="Civil Premium" w:hAnsi="Civil Premium"/>
-          <w:lang w:val="nl-NL"/>
-        </w:rPr>
-        <w:t>*</w:t>
-      </w:r>
-      <w:r>
-        <w:rPr>
-          <w:rFonts w:ascii="Civil Premium" w:hAnsi="Civil Premium"/>
-          <w:lang w:val="nl-NL"/>
-        </w:rPr>
-        <w:t xml:space="preserve">, is er echter vanuit de winkel zelf ook veel gaande. Een tekort aan personeel, gecombineerd met hoge energiekosten en </w:t>
-      </w:r>
-      <w:r>
-        <w:rPr>
-          <w:rFonts w:ascii="Civil Premium" w:hAnsi="Civil Premium"/>
-          <w:lang w:val="nl-NL"/>
-        </w:rPr>
-        <w:t xml:space="preserve">harde </w:t>
-      </w:r>
-      <w:r>
-        <w:rPr>
-          <w:rFonts w:ascii="Civil Premium" w:hAnsi="Civil Premium"/>
-          <w:lang w:val="nl-NL"/>
-        </w:rPr>
-        <w:t xml:space="preserve">concurrentie, heeft geleid tot een </w:t>
-      </w:r>
-      <w:r>
-        <w:rPr>
-          <w:rFonts w:ascii="Civil Premium" w:hAnsi="Civil Premium"/>
-          <w:lang w:val="nl-NL"/>
-        </w:rPr>
-        <w:t>flinke</w:t>
-      </w:r>
-      <w:r>
-        <w:rPr>
-          <w:rFonts w:ascii="Civil Premium" w:hAnsi="Civil Premium"/>
-          <w:lang w:val="nl-NL"/>
-        </w:rPr>
-        <w:t xml:space="preserve"> stijging van de prijzen. Dit snelle tempo heeft ertoe geleid dat consumenten sommige producten helemaal niet meer kopen. Dit vormt een risico van inflatie voor producenten, aangezien klanten overstappen naar goedkopere concurrenten of essentiële producten overslaan.</w:t>
-      </w:r>
-    </w:p>
-    <w:p>
-      <w:pPr>
-        <w:rPr>
-          <w:rFonts w:ascii="Civil Premium" w:hAnsi="Civil Premium"/>
-          <w:lang w:val="nl-NL"/>
-        </w:rPr>
-      </w:pPr>
-      <w:r>
-        <w:rPr>
-          <w:rFonts w:ascii="Civil Premium" w:hAnsi="Civil Premium"/>
-          <w:lang w:val="nl-NL"/>
-        </w:rPr>
-        <w:t xml:space="preserve">Een oplossing die door oplettende consumenten is opgemerkt, is het fenomeen </w:t>
-      </w:r>
-      <w:r>
-        <w:rPr>
-          <w:rFonts w:ascii="Civil Premium" w:hAnsi="Civil Premium"/>
-          <w:lang w:val="nl-NL"/>
-        </w:rPr>
-        <w:t>“</w:t>
-      </w:r>
-      <w:proofErr w:type="spellStart"/>
-      <w:r>
-        <w:rPr>
-          <w:rFonts w:ascii="Civil Premium" w:hAnsi="Civil Premium"/>
-          <w:lang w:val="nl-NL"/>
-        </w:rPr>
-        <w:t>krimpflatie</w:t>
-      </w:r>
-      <w:proofErr w:type="spellEnd"/>
-      <w:r>
-        <w:rPr>
-          <w:rFonts w:ascii="Civil Premium" w:hAnsi="Civil Premium"/>
-          <w:lang w:val="nl-NL"/>
-        </w:rPr>
-        <w:t>”</w:t>
-      </w:r>
-      <w:r>
-        <w:rPr>
-          <w:rFonts w:ascii="Civil Premium" w:hAnsi="Civil Premium"/>
-          <w:lang w:val="nl-NL"/>
-        </w:rPr>
-        <w:t xml:space="preserve">. De prijzen zijn dermate gestegen dat het economisch gezien niet meer zinvol is om ze verder te verhogen. De prijs blijft nu hetzelfde, maar producenten verminderen de inhoud. Dit gebeurt bijna altijd niet transparant, waardoor mensen </w:t>
-      </w:r>
-      <w:r>
-        <w:rPr>
-          <w:rFonts w:ascii="Civil Premium" w:hAnsi="Civil Premium"/>
-          <w:lang w:val="nl-NL"/>
-        </w:rPr>
-        <w:t xml:space="preserve">niet </w:t>
-      </w:r>
-      <w:r>
-        <w:rPr>
-          <w:rFonts w:ascii="Civil Premium" w:hAnsi="Civil Premium"/>
-          <w:lang w:val="nl-NL"/>
-        </w:rPr>
-        <w:t xml:space="preserve">beseffen dat ze minder krijgen voor dezelfde prijs. Initiatieven zoals </w:t>
-      </w:r>
-      <w:r>
-        <w:rPr>
-          <w:rFonts w:ascii="Civil Premium" w:hAnsi="Civil Premium"/>
-          <w:lang w:val="nl-NL"/>
-        </w:rPr>
-        <w:t xml:space="preserve">*bron </w:t>
-      </w:r>
-      <w:proofErr w:type="spellStart"/>
-      <w:r>
-        <w:rPr>
-          <w:rFonts w:ascii="Civil Premium" w:hAnsi="Civil Premium"/>
-          <w:lang w:val="nl-NL"/>
-        </w:rPr>
         <w:t>foodwatch</w:t>
       </w:r>
-      <w:proofErr w:type="spellEnd"/>
       <w:r>
         <w:rPr>
           <w:rFonts w:ascii="Civil Premium" w:hAnsi="Civil Premium"/>

</xml_diff>

<commit_message>
vault backup: 2023-12-11 16:13:57
</commit_message>
<xml_diff>
--- a/Vakken/Journalistieke en Redactionele Vaardigheden/Achtergrondverhaal/JortSiemes_104_V2_AchtergrondArtikel_ECB.docx
+++ b/Vakken/Journalistieke en Redactionele Vaardigheden/Achtergrondverhaal/JortSiemes_104_V2_AchtergrondArtikel_ECB.docx
@@ -427,23 +427,6 @@
           <w:bCs/>
           <w:lang w:val="nl-NL"/>
         </w:rPr>
-        <w:t>Wat doet de ecb?</w:t>
-      </w:r>
-    </w:p>
-    <w:p>
-      <w:pPr>
-        <w:rPr>
-          <w:b/>
-          <w:bCs/>
-          <w:lang w:val="nl-NL"/>
-        </w:rPr>
-      </w:pPr>
-      <w:r>
-        <w:rPr>
-          <w:b/>
-          <w:bCs/>
-          <w:lang w:val="nl-NL"/>
-        </w:rPr>
         <w:t>Blokje: De ECB</w:t>
       </w:r>
     </w:p>
@@ -688,8 +671,17 @@
           <w:bCs/>
           <w:lang w:val="nl-NL"/>
         </w:rPr>
+        <w:t xml:space="preserve">Ja dat gaan ze wel redden ja! De economie vertraagt vrij stevig de inflatie is al een stuk omlaag gekomen, de 2% die gaan ze halen zolang er niks nieuws gebeurt, dat is natuurlijk altijd de vraag in </w:t>
+      </w:r>
+      <w:r>
+        <w:rPr>
+          <w:rFonts w:ascii="Civil Premium" w:hAnsi="Civil Premium"/>
+          <w:b/>
+          <w:bCs/>
+          <w:lang w:val="nl-NL"/>
+        </w:rPr>
         <w:lastRenderedPageBreak/>
-        <w:t>Ja dat gaan ze wel redden ja! De economie vertraagt vrij stevig de inflatie is al een stuk omlaag gekomen, de 2% die gaan ze halen zolang er niks nieuws gebeurt, dat is natuurlijk altijd de vraag in de economie er kan een nieuwe crisis uitbreken. Dat ziet er wel naar uit op dit moment dat dat wel gehaald gaat worden.</w:t>
+        <w:t>de economie er kan een nieuwe crisis uitbreken. Dat ziet er wel naar uit op dit moment dat dat wel gehaald gaat worden.</w:t>
       </w:r>
     </w:p>
     <w:p>
@@ -1009,7 +1001,28 @@
           <w:rFonts w:ascii="Civil Premium" w:hAnsi="Civil Premium"/>
           <w:lang w:val="nl-NL"/>
         </w:rPr>
-        <w:t xml:space="preserve"> om </w:t>
+        <w:t xml:space="preserve"> om het doel van 2025 te halen</w:t>
+      </w:r>
+      <w:r>
+        <w:rPr>
+          <w:rFonts w:ascii="Civil Premium" w:hAnsi="Civil Premium"/>
+          <w:lang w:val="nl-NL"/>
+        </w:rPr>
+        <w:t xml:space="preserve">, werd indirect beantwoord met het volgende: </w:t>
+      </w:r>
+      <w:r>
+        <w:rPr>
+          <w:rFonts w:ascii="Civil Premium" w:hAnsi="Civil Premium"/>
+          <w:lang w:val="nl-NL"/>
+        </w:rPr>
+        <w:t xml:space="preserve">dat </w:t>
+      </w:r>
+      <w:r>
+        <w:rPr>
+          <w:rFonts w:ascii="Civil Premium" w:hAnsi="Civil Premium"/>
+          <w:lang w:val="nl-NL"/>
+        </w:rPr>
+        <w:t xml:space="preserve">hun huidige </w:t>
       </w:r>
       <w:r>
         <w:rPr>
@@ -1017,28 +1030,7 @@
           <w:lang w:val="nl-NL"/>
         </w:rPr>
         <w:lastRenderedPageBreak/>
-        <w:t>het doel van 2025 te halen</w:t>
-      </w:r>
-      <w:r>
-        <w:rPr>
-          <w:rFonts w:ascii="Civil Premium" w:hAnsi="Civil Premium"/>
-          <w:lang w:val="nl-NL"/>
-        </w:rPr>
-        <w:t xml:space="preserve">, werd indirect beantwoord met het volgende: </w:t>
-      </w:r>
-      <w:r>
-        <w:rPr>
-          <w:rFonts w:ascii="Civil Premium" w:hAnsi="Civil Premium"/>
-          <w:lang w:val="nl-NL"/>
-        </w:rPr>
-        <w:t xml:space="preserve">dat </w:t>
-      </w:r>
-      <w:r>
-        <w:rPr>
-          <w:rFonts w:ascii="Civil Premium" w:hAnsi="Civil Premium"/>
-          <w:lang w:val="nl-NL"/>
-        </w:rPr>
-        <w:t>hun huidige doelstelling werd aangekondigd tijdens de persconferentie van 26 november 2023, waarin werd besproken dat ze in 2025 streven naar een rentetarief van 2%.</w:t>
+        <w:t>doelstelling werd aangekondigd tijdens de persconferentie van 26 november 2023, waarin werd besproken dat ze in 2025 streven naar een rentetarief van 2%.</w:t>
       </w:r>
     </w:p>
     <w:p>

</xml_diff>

<commit_message>
vault backup: 2023-12-11 18:51:00
</commit_message>
<xml_diff>
--- a/Vakken/Journalistieke en Redactionele Vaardigheden/Achtergrondverhaal/JortSiemes_104_V2_AchtergrondArtikel_ECB.docx
+++ b/Vakken/Journalistieke en Redactionele Vaardigheden/Achtergrondverhaal/JortSiemes_104_V2_AchtergrondArtikel_ECB.docx
@@ -14,7 +14,7 @@
           <w:lang w:val="nl-NL"/>
         </w:rPr>
         <w:drawing>
-          <wp:anchor distT="0" distB="0" distL="114300" distR="114300" simplePos="0" relativeHeight="251658240" behindDoc="1" locked="0" layoutInCell="1" allowOverlap="1" wp14:anchorId="68294C4A" wp14:editId="141E63A8">
+          <wp:anchor distT="0" distB="0" distL="114300" distR="114300" simplePos="0" relativeHeight="251658240" behindDoc="1" locked="0" layoutInCell="1" allowOverlap="1" wp14:anchorId="68294C4A" wp14:editId="6BC379AA">
             <wp:simplePos x="0" y="0"/>
             <wp:positionH relativeFrom="page">
               <wp:align>right</wp:align>
@@ -494,7 +494,21 @@
         <w:rPr>
           <w:lang w:val="nl-NL"/>
         </w:rPr>
-        <w:t>. Hun belangrijkste instrument hiervoor is het aanpassen van rentestanden.  – Raoul Leering, macro-econoom</w:t>
+        <w:t xml:space="preserve">. Hun belangrijkste instrument hiervoor is het aanpassen van rentestanden.  – Raoul </w:t>
+      </w:r>
+      <w:proofErr w:type="spellStart"/>
+      <w:r>
+        <w:rPr>
+          <w:lang w:val="nl-NL"/>
+        </w:rPr>
+        <w:t>Leering</w:t>
+      </w:r>
+      <w:proofErr w:type="spellEnd"/>
+      <w:r>
+        <w:rPr>
+          <w:lang w:val="nl-NL"/>
+        </w:rPr>
+        <w:t>, macro-econoom</w:t>
       </w:r>
     </w:p>
     <w:p>
@@ -539,7 +553,39 @@
           <w:highlight w:val="green"/>
           <w:lang w:val="nl-NL"/>
         </w:rPr>
-        <w:t>2 jaar achter de rug van buitensporig hoge inflate, het is zo dat de ecb daar voor verantwoordelijk is. Ze zijn in het leven geroepen om de inflatie rond de 2% te laten uitkomen. Daar heeft ze niet in geslaagd, en het is de opdracht om dat wel te doen. Dus ze zijn zo sowieso al verantwoordelijk.</w:t>
+        <w:t xml:space="preserve">2 jaar achter de rug van buitensporig hoge </w:t>
+      </w:r>
+      <w:proofErr w:type="spellStart"/>
+      <w:r>
+        <w:rPr>
+          <w:highlight w:val="green"/>
+          <w:lang w:val="nl-NL"/>
+        </w:rPr>
+        <w:t>inflate</w:t>
+      </w:r>
+      <w:proofErr w:type="spellEnd"/>
+      <w:r>
+        <w:rPr>
+          <w:highlight w:val="green"/>
+          <w:lang w:val="nl-NL"/>
+        </w:rPr>
+        <w:t xml:space="preserve">, het is zo dat de </w:t>
+      </w:r>
+      <w:proofErr w:type="spellStart"/>
+      <w:r>
+        <w:rPr>
+          <w:highlight w:val="green"/>
+          <w:lang w:val="nl-NL"/>
+        </w:rPr>
+        <w:t>ecb</w:t>
+      </w:r>
+      <w:proofErr w:type="spellEnd"/>
+      <w:r>
+        <w:rPr>
+          <w:highlight w:val="green"/>
+          <w:lang w:val="nl-NL"/>
+        </w:rPr>
+        <w:t xml:space="preserve"> daar voor verantwoordelijk is. Ze zijn in het leven geroepen om de inflatie rond de 2% te laten uitkomen. Daar heeft ze niet in geslaagd, en het is de opdracht om dat wel te doen. Dus ze zijn zo sowieso al verantwoordelijk.</w:t>
       </w:r>
       <w:r>
         <w:rPr>
@@ -652,27 +698,38 @@
           <w:bCs/>
           <w:lang w:val="nl-NL"/>
         </w:rPr>
-        <w:t>In 2025 wil ecb op hun doelstelling 2% zitten gaat dat lukken?</w:t>
-      </w:r>
-    </w:p>
-    <w:p>
-      <w:pPr>
-        <w:rPr>
-          <w:rFonts w:ascii="Civil Premium" w:hAnsi="Civil Premium"/>
-          <w:b/>
-          <w:bCs/>
-          <w:lang w:val="nl-NL"/>
-        </w:rPr>
-      </w:pPr>
-      <w:r>
-        <w:rPr>
-          <w:rFonts w:ascii="Civil Premium" w:hAnsi="Civil Premium"/>
-          <w:b/>
-          <w:bCs/>
-          <w:lang w:val="nl-NL"/>
-        </w:rPr>
-        <w:t xml:space="preserve">Ja dat gaan ze wel redden ja! De economie vertraagt vrij stevig de inflatie is al een stuk omlaag gekomen, de 2% die gaan ze halen zolang er niks nieuws gebeurt, dat is natuurlijk altijd de vraag in </w:t>
-      </w:r>
+        <w:t xml:space="preserve">In 2025 wil </w:t>
+      </w:r>
+      <w:proofErr w:type="spellStart"/>
+      <w:r>
+        <w:rPr>
+          <w:rFonts w:ascii="Civil Premium" w:hAnsi="Civil Premium"/>
+          <w:b/>
+          <w:bCs/>
+          <w:lang w:val="nl-NL"/>
+        </w:rPr>
+        <w:t>ecb</w:t>
+      </w:r>
+      <w:proofErr w:type="spellEnd"/>
+      <w:r>
+        <w:rPr>
+          <w:rFonts w:ascii="Civil Premium" w:hAnsi="Civil Premium"/>
+          <w:b/>
+          <w:bCs/>
+          <w:lang w:val="nl-NL"/>
+        </w:rPr>
+        <w:t xml:space="preserve"> op hun doelstelling 2% zitten gaat dat lukken?</w:t>
+      </w:r>
+    </w:p>
+    <w:p>
+      <w:pPr>
+        <w:rPr>
+          <w:rFonts w:ascii="Civil Premium" w:hAnsi="Civil Premium"/>
+          <w:b/>
+          <w:bCs/>
+          <w:lang w:val="nl-NL"/>
+        </w:rPr>
+      </w:pPr>
       <w:r>
         <w:rPr>
           <w:rFonts w:ascii="Civil Premium" w:hAnsi="Civil Premium"/>
@@ -681,7 +738,7 @@
           <w:lang w:val="nl-NL"/>
         </w:rPr>
         <w:lastRenderedPageBreak/>
-        <w:t>de economie er kan een nieuwe crisis uitbreken. Dat ziet er wel naar uit op dit moment dat dat wel gehaald gaat worden.</w:t>
+        <w:t>Ja dat gaan ze wel redden ja! De economie vertraagt vrij stevig de inflatie is al een stuk omlaag gekomen, de 2% die gaan ze halen zolang er niks nieuws gebeurt, dat is natuurlijk altijd de vraag in de economie er kan een nieuwe crisis uitbreken. Dat ziet er wel naar uit op dit moment dat dat wel gehaald gaat worden.</w:t>
       </w:r>
     </w:p>
     <w:p>
@@ -698,23 +755,39 @@
           <w:highlight w:val="green"/>
           <w:lang w:val="nl-NL"/>
         </w:rPr>
-        <w:t>Dus we krijgen volgend jaar eigenlijk pas de volgende klap te verwerken economisch gezien van het afremmen dat de ecb gedaan heeft</w:t>
-      </w:r>
-    </w:p>
-    <w:p>
-      <w:pPr>
-        <w:rPr>
-          <w:rFonts w:ascii="Civil Premium" w:hAnsi="Civil Premium"/>
-          <w:b/>
-          <w:bCs/>
-          <w:lang w:val="nl-NL"/>
-        </w:rPr>
-      </w:pPr>
+        <w:t xml:space="preserve">Dus we krijgen volgend jaar eigenlijk pas de volgende klap te verwerken economisch gezien van het afremmen dat de </w:t>
+      </w:r>
+      <w:proofErr w:type="spellStart"/>
       <w:r>
         <w:rPr>
           <w:highlight w:val="green"/>
           <w:lang w:val="nl-NL"/>
         </w:rPr>
+        <w:t>ecb</w:t>
+      </w:r>
+      <w:proofErr w:type="spellEnd"/>
+      <w:r>
+        <w:rPr>
+          <w:highlight w:val="green"/>
+          <w:lang w:val="nl-NL"/>
+        </w:rPr>
+        <w:t xml:space="preserve"> gedaan heeft</w:t>
+      </w:r>
+    </w:p>
+    <w:p>
+      <w:pPr>
+        <w:rPr>
+          <w:rFonts w:ascii="Civil Premium" w:hAnsi="Civil Premium"/>
+          <w:b/>
+          <w:bCs/>
+          <w:lang w:val="nl-NL"/>
+        </w:rPr>
+      </w:pPr>
+      <w:r>
+        <w:rPr>
+          <w:highlight w:val="green"/>
+          <w:lang w:val="nl-NL"/>
+        </w:rPr>
         <w:t>Zijn stelling is dat de ECB reputatie verlies heeft opgelopen in 2022 doordat de inflatie zo ver boven doelstelling uitkwam. Of het nou klopt of niet de geloofwaardigheid was flink ingezakt</w:t>
       </w:r>
     </w:p>
@@ -958,7 +1031,23 @@
           <w:rFonts w:ascii="Civil Premium" w:hAnsi="Civil Premium"/>
           <w:lang w:val="nl-NL"/>
         </w:rPr>
-        <w:t>*bron Edin Mujagic*</w:t>
+        <w:t xml:space="preserve">*bron Edin </w:t>
+      </w:r>
+      <w:proofErr w:type="spellStart"/>
+      <w:r>
+        <w:rPr>
+          <w:rFonts w:ascii="Civil Premium" w:hAnsi="Civil Premium"/>
+          <w:lang w:val="nl-NL"/>
+        </w:rPr>
+        <w:t>Mujagic</w:t>
+      </w:r>
+      <w:proofErr w:type="spellEnd"/>
+      <w:r>
+        <w:rPr>
+          <w:rFonts w:ascii="Civil Premium" w:hAnsi="Civil Premium"/>
+          <w:lang w:val="nl-NL"/>
+        </w:rPr>
+        <w:t>*</w:t>
       </w:r>
       <w:r>
         <w:rPr>
@@ -980,6 +1069,7 @@
           <w:rFonts w:ascii="Civil Premium" w:hAnsi="Civil Premium"/>
           <w:lang w:val="nl-NL"/>
         </w:rPr>
+        <w:lastRenderedPageBreak/>
         <w:t>Na contact met de E</w:t>
       </w:r>
       <w:r>
@@ -1022,15 +1112,7 @@
           <w:rFonts w:ascii="Civil Premium" w:hAnsi="Civil Premium"/>
           <w:lang w:val="nl-NL"/>
         </w:rPr>
-        <w:t xml:space="preserve">hun huidige </w:t>
-      </w:r>
-      <w:r>
-        <w:rPr>
-          <w:rFonts w:ascii="Civil Premium" w:hAnsi="Civil Premium"/>
-          <w:lang w:val="nl-NL"/>
-        </w:rPr>
-        <w:lastRenderedPageBreak/>
-        <w:t>doelstelling werd aangekondigd tijdens de persconferentie van 26 november 2023, waarin werd besproken dat ze in 2025 streven naar een rentetarief van 2%.</w:t>
+        <w:t>hun huidige doelstelling werd aangekondigd tijdens de persconferentie van 26 november 2023, waarin werd besproken dat ze in 2025 streven naar een rentetarief van 2%.</w:t>
       </w:r>
     </w:p>
     <w:p>
@@ -1144,7 +1226,23 @@
           <w:rFonts w:ascii="Civil Premium" w:hAnsi="Civil Premium"/>
           <w:lang w:val="nl-NL"/>
         </w:rPr>
-        <w:t xml:space="preserve">De inflatie, met name in de supermarkten, is al bekend bij de meeste Nederlanders. Volgens retail expert en consultant </w:t>
+        <w:t xml:space="preserve">De inflatie, met name in de supermarkten, is al bekend bij de meeste Nederlanders. Volgens </w:t>
+      </w:r>
+      <w:proofErr w:type="spellStart"/>
+      <w:r>
+        <w:rPr>
+          <w:rFonts w:ascii="Civil Premium" w:hAnsi="Civil Premium"/>
+          <w:lang w:val="nl-NL"/>
+        </w:rPr>
+        <w:t>retail</w:t>
+      </w:r>
+      <w:proofErr w:type="spellEnd"/>
+      <w:r>
+        <w:rPr>
+          <w:rFonts w:ascii="Civil Premium" w:hAnsi="Civil Premium"/>
+          <w:lang w:val="nl-NL"/>
+        </w:rPr>
+        <w:t xml:space="preserve"> expert en consultant </w:t>
       </w:r>
       <w:r>
         <w:rPr>
@@ -1158,8 +1256,17 @@
           <w:rFonts w:ascii="Civil Premium" w:hAnsi="Civil Premium"/>
           <w:lang w:val="nl-NL"/>
         </w:rPr>
-        <w:t>Marco Kesteloo</w:t>
-      </w:r>
+        <w:t xml:space="preserve">Marco </w:t>
+      </w:r>
+      <w:proofErr w:type="spellStart"/>
+      <w:r>
+        <w:rPr>
+          <w:rFonts w:ascii="Civil Premium" w:hAnsi="Civil Premium"/>
+          <w:lang w:val="nl-NL"/>
+        </w:rPr>
+        <w:t>Kesteloo</w:t>
+      </w:r>
+      <w:proofErr w:type="spellEnd"/>
       <w:r>
         <w:rPr>
           <w:rFonts w:ascii="Civil Premium" w:hAnsi="Civil Premium"/>
@@ -1224,6 +1331,7 @@
         </w:rPr>
         <w:t>“</w:t>
       </w:r>
+      <w:proofErr w:type="spellStart"/>
       <w:r>
         <w:rPr>
           <w:rFonts w:ascii="Civil Premium" w:hAnsi="Civil Premium"/>
@@ -1231,6 +1339,7 @@
         </w:rPr>
         <w:t>krimpflatie</w:t>
       </w:r>
+      <w:proofErr w:type="spellEnd"/>
       <w:r>
         <w:rPr>
           <w:rFonts w:ascii="Civil Premium" w:hAnsi="Civil Premium"/>
@@ -1266,6 +1375,7 @@
         </w:rPr>
         <w:t xml:space="preserve">*bron </w:t>
       </w:r>
+      <w:proofErr w:type="spellStart"/>
       <w:r>
         <w:rPr>
           <w:rFonts w:ascii="Civil Premium" w:hAnsi="Civil Premium"/>
@@ -1273,6 +1383,7 @@
         </w:rPr>
         <w:t>foodwatch</w:t>
       </w:r>
+      <w:proofErr w:type="spellEnd"/>
       <w:r>
         <w:rPr>
           <w:rFonts w:ascii="Civil Premium" w:hAnsi="Civil Premium"/>

</xml_diff>

<commit_message>
vault backup: 2023-12-11 19:02:00
</commit_message>
<xml_diff>
--- a/Vakken/Journalistieke en Redactionele Vaardigheden/Achtergrondverhaal/JortSiemes_104_V2_AchtergrondArtikel_ECB.docx
+++ b/Vakken/Journalistieke en Redactionele Vaardigheden/Achtergrondverhaal/JortSiemes_104_V2_AchtergrondArtikel_ECB.docx
@@ -156,6 +156,42 @@
     <w:p>
       <w:pPr>
         <w:rPr>
+          <w:lang w:val="nl-NL"/>
+        </w:rPr>
+      </w:pPr>
+      <w:r>
+        <w:rPr>
+          <w:lang w:val="nl-NL"/>
+        </w:rPr>
+        <w:t xml:space="preserve">Intro: </w:t>
+      </w:r>
+      <w:r>
+        <w:rPr>
+          <w:rFonts w:ascii="Civil Premium" w:hAnsi="Civil Premium"/>
+          <w:highlight w:val="yellow"/>
+          <w:lang w:val="nl-NL"/>
+        </w:rPr>
+        <w:t xml:space="preserve"> </w:t>
+      </w:r>
+      <w:r>
+        <w:rPr>
+          <w:rFonts w:ascii="Civil Premium" w:hAnsi="Civil Premium"/>
+          <w:highlight w:val="yellow"/>
+          <w:lang w:val="nl-NL"/>
+        </w:rPr>
+        <w:t>Op deze veranderingen van het Nederlandse prijspeil heeft de Europese Centrale Bank (ECB) een gigantische invloed. ###Betere BU hier</w:t>
+      </w:r>
+    </w:p>
+    <w:p>
+      <w:pPr>
+        <w:rPr>
+          <w:lang w:val="nl-NL"/>
+        </w:rPr>
+      </w:pPr>
+    </w:p>
+    <w:p>
+      <w:pPr>
+        <w:rPr>
           <w:rFonts w:ascii="Civil Premium" w:hAnsi="Civil Premium"/>
           <w:lang w:val="nl-NL"/>
         </w:rPr>
@@ -294,54 +330,6 @@
         </w:rPr>
         <w:t xml:space="preserve">. </w:t>
       </w:r>
-      <w:r>
-        <w:rPr>
-          <w:rFonts w:ascii="Civil Premium" w:hAnsi="Civil Premium"/>
-          <w:highlight w:val="yellow"/>
-          <w:lang w:val="nl-NL"/>
-        </w:rPr>
-        <w:t>Op de</w:t>
-      </w:r>
-      <w:r>
-        <w:rPr>
-          <w:rFonts w:ascii="Civil Premium" w:hAnsi="Civil Premium"/>
-          <w:highlight w:val="yellow"/>
-          <w:lang w:val="nl-NL"/>
-        </w:rPr>
-        <w:t>ze</w:t>
-      </w:r>
-      <w:r>
-        <w:rPr>
-          <w:rFonts w:ascii="Civil Premium" w:hAnsi="Civil Premium"/>
-          <w:highlight w:val="yellow"/>
-          <w:lang w:val="nl-NL"/>
-        </w:rPr>
-        <w:t xml:space="preserve"> veranderingen van het Nederlandse prijspeil heeft de Europese Centrale Bank</w:t>
-      </w:r>
-      <w:r>
-        <w:rPr>
-          <w:rFonts w:ascii="Civil Premium" w:hAnsi="Civil Premium"/>
-          <w:highlight w:val="yellow"/>
-          <w:lang w:val="nl-NL"/>
-        </w:rPr>
-        <w:t xml:space="preserve"> (ECB)</w:t>
-      </w:r>
-      <w:r>
-        <w:rPr>
-          <w:rFonts w:ascii="Civil Premium" w:hAnsi="Civil Premium"/>
-          <w:highlight w:val="yellow"/>
-          <w:lang w:val="nl-NL"/>
-        </w:rPr>
-        <w:t xml:space="preserve"> een gigantische invloed.</w:t>
-      </w:r>
-      <w:r>
-        <w:rPr>
-          <w:rFonts w:ascii="Civil Premium" w:hAnsi="Civil Premium"/>
-          <w:highlight w:val="yellow"/>
-          <w:lang w:val="nl-NL"/>
-        </w:rPr>
-        <w:t xml:space="preserve"> ###Betere BU hier</w:t>
-      </w:r>
     </w:p>
     <w:p>
       <w:pPr>
@@ -361,6 +349,111 @@
     <w:p>
       <w:pPr>
         <w:rPr>
+          <w:b/>
+          <w:bCs/>
+          <w:lang w:val="nl-NL"/>
+        </w:rPr>
+      </w:pPr>
+      <w:r>
+        <w:rPr>
+          <w:b/>
+          <w:bCs/>
+          <w:lang w:val="nl-NL"/>
+        </w:rPr>
+        <w:t>Blokje: De ECB</w:t>
+      </w:r>
+    </w:p>
+    <w:p>
+      <w:pPr>
+        <w:rPr>
+          <w:lang w:val="nl-NL"/>
+        </w:rPr>
+      </w:pPr>
+      <w:r>
+        <w:rPr>
+          <w:lang w:val="nl-NL"/>
+        </w:rPr>
+        <w:t xml:space="preserve">De </w:t>
+      </w:r>
+      <w:r>
+        <w:rPr>
+          <w:lang w:val="nl-NL"/>
+        </w:rPr>
+        <w:t>ECB</w:t>
+      </w:r>
+      <w:r>
+        <w:rPr>
+          <w:lang w:val="nl-NL"/>
+        </w:rPr>
+        <w:t xml:space="preserve"> reguleert </w:t>
+      </w:r>
+      <w:r>
+        <w:rPr>
+          <w:lang w:val="nl-NL"/>
+        </w:rPr>
+        <w:t xml:space="preserve">de </w:t>
+      </w:r>
+      <w:r>
+        <w:rPr>
+          <w:lang w:val="nl-NL"/>
+        </w:rPr>
+        <w:t xml:space="preserve">hoeveel geld </w:t>
+      </w:r>
+      <w:r>
+        <w:rPr>
+          <w:lang w:val="nl-NL"/>
+        </w:rPr>
+        <w:t xml:space="preserve">dat </w:t>
+      </w:r>
+      <w:r>
+        <w:rPr>
+          <w:lang w:val="nl-NL"/>
+        </w:rPr>
+        <w:t xml:space="preserve">er </w:t>
+      </w:r>
+      <w:r>
+        <w:rPr>
+          <w:lang w:val="nl-NL"/>
+        </w:rPr>
+        <w:t>in Europa in</w:t>
+      </w:r>
+      <w:r>
+        <w:rPr>
+          <w:lang w:val="nl-NL"/>
+        </w:rPr>
+        <w:t xml:space="preserve"> omloop is</w:t>
+      </w:r>
+      <w:r>
+        <w:rPr>
+          <w:lang w:val="nl-NL"/>
+        </w:rPr>
+        <w:t xml:space="preserve">. Hun belangrijkste instrument hiervoor is het aanpassen van rentestanden.  – Raoul </w:t>
+      </w:r>
+      <w:proofErr w:type="spellStart"/>
+      <w:r>
+        <w:rPr>
+          <w:lang w:val="nl-NL"/>
+        </w:rPr>
+        <w:t>Leering</w:t>
+      </w:r>
+      <w:proofErr w:type="spellEnd"/>
+      <w:r>
+        <w:rPr>
+          <w:lang w:val="nl-NL"/>
+        </w:rPr>
+        <w:t>, macro-econoom</w:t>
+      </w:r>
+    </w:p>
+    <w:p>
+      <w:pPr>
+        <w:rPr>
+          <w:lang w:val="nl-NL"/>
+        </w:rPr>
+      </w:pPr>
+    </w:p>
+    <w:p>
+      <w:pPr>
+        <w:rPr>
           <w:rFonts w:ascii="Civil Premium" w:hAnsi="Civil Premium"/>
           <w:b/>
           <w:bCs/>
@@ -392,16 +485,7 @@
           <w:bCs/>
           <w:lang w:val="nl-NL"/>
         </w:rPr>
-        <w:t>:</w:t>
-      </w:r>
-      <w:r>
-        <w:rPr>
-          <w:rFonts w:ascii="Civil Premium" w:hAnsi="Civil Premium"/>
-          <w:b/>
-          <w:bCs/>
-          <w:lang w:val="nl-NL"/>
-        </w:rPr>
-        <w:t xml:space="preserve"> </w:t>
+        <w:t xml:space="preserve">: </w:t>
       </w:r>
       <w:r>
         <w:rPr>
@@ -411,104 +495,6 @@
           <w:lang w:val="nl-NL"/>
         </w:rPr>
         <w:t>(ECB)</w:t>
-      </w:r>
-    </w:p>
-    <w:p>
-      <w:pPr>
-        <w:rPr>
-          <w:b/>
-          <w:bCs/>
-          <w:lang w:val="nl-NL"/>
-        </w:rPr>
-      </w:pPr>
-      <w:r>
-        <w:rPr>
-          <w:b/>
-          <w:bCs/>
-          <w:lang w:val="nl-NL"/>
-        </w:rPr>
-        <w:t>Blokje: De ECB</w:t>
-      </w:r>
-    </w:p>
-    <w:p>
-      <w:pPr>
-        <w:rPr>
-          <w:lang w:val="nl-NL"/>
-        </w:rPr>
-      </w:pPr>
-      <w:r>
-        <w:rPr>
-          <w:lang w:val="nl-NL"/>
-        </w:rPr>
-        <w:t xml:space="preserve">De </w:t>
-      </w:r>
-      <w:r>
-        <w:rPr>
-          <w:lang w:val="nl-NL"/>
-        </w:rPr>
-        <w:t>ECB</w:t>
-      </w:r>
-      <w:r>
-        <w:rPr>
-          <w:lang w:val="nl-NL"/>
-        </w:rPr>
-        <w:t xml:space="preserve"> reguleert </w:t>
-      </w:r>
-      <w:r>
-        <w:rPr>
-          <w:lang w:val="nl-NL"/>
-        </w:rPr>
-        <w:t xml:space="preserve">de </w:t>
-      </w:r>
-      <w:r>
-        <w:rPr>
-          <w:lang w:val="nl-NL"/>
-        </w:rPr>
-        <w:t xml:space="preserve">hoeveel geld </w:t>
-      </w:r>
-      <w:r>
-        <w:rPr>
-          <w:lang w:val="nl-NL"/>
-        </w:rPr>
-        <w:t xml:space="preserve">dat </w:t>
-      </w:r>
-      <w:r>
-        <w:rPr>
-          <w:lang w:val="nl-NL"/>
-        </w:rPr>
-        <w:t xml:space="preserve">er </w:t>
-      </w:r>
-      <w:r>
-        <w:rPr>
-          <w:lang w:val="nl-NL"/>
-        </w:rPr>
-        <w:t>in Europa in</w:t>
-      </w:r>
-      <w:r>
-        <w:rPr>
-          <w:lang w:val="nl-NL"/>
-        </w:rPr>
-        <w:t xml:space="preserve"> omloop is</w:t>
-      </w:r>
-      <w:r>
-        <w:rPr>
-          <w:lang w:val="nl-NL"/>
-        </w:rPr>
-        <w:t xml:space="preserve">. Hun belangrijkste instrument hiervoor is het aanpassen van rentestanden.  – Raoul </w:t>
-      </w:r>
-      <w:proofErr w:type="spellStart"/>
-      <w:r>
-        <w:rPr>
-          <w:lang w:val="nl-NL"/>
-        </w:rPr>
-        <w:t>Leering</w:t>
-      </w:r>
-      <w:proofErr w:type="spellEnd"/>
-      <w:r>
-        <w:rPr>
-          <w:lang w:val="nl-NL"/>
-        </w:rPr>
-        <w:t>, macro-econoom</w:t>
       </w:r>
     </w:p>
     <w:p>
@@ -679,6 +665,7 @@
           <w:highlight w:val="green"/>
           <w:lang w:val="nl-NL"/>
         </w:rPr>
+        <w:lastRenderedPageBreak/>
         <w:t>Waardoor … hele hoge economische groei gehad, en die bedrijven hebben daar gebruik van gemaakt om de prijzen extra te verhogen</w:t>
       </w:r>
     </w:p>
@@ -737,313 +724,313 @@
           <w:bCs/>
           <w:lang w:val="nl-NL"/>
         </w:rPr>
+        <w:t>Ja dat gaan ze wel redden ja! De economie vertraagt vrij stevig de inflatie is al een stuk omlaag gekomen, de 2% die gaan ze halen zolang er niks nieuws gebeurt, dat is natuurlijk altijd de vraag in de economie er kan een nieuwe crisis uitbreken. Dat ziet er wel naar uit op dit moment dat dat wel gehaald gaat worden.</w:t>
+      </w:r>
+    </w:p>
+    <w:p>
+      <w:pPr>
+        <w:rPr>
+          <w:rFonts w:ascii="Civil Premium" w:hAnsi="Civil Premium"/>
+          <w:b/>
+          <w:bCs/>
+          <w:lang w:val="nl-NL"/>
+        </w:rPr>
+      </w:pPr>
+      <w:r>
+        <w:rPr>
+          <w:highlight w:val="green"/>
+          <w:lang w:val="nl-NL"/>
+        </w:rPr>
+        <w:t xml:space="preserve">Dus we krijgen volgend jaar eigenlijk pas de volgende klap te verwerken economisch gezien van het afremmen dat de </w:t>
+      </w:r>
+      <w:proofErr w:type="spellStart"/>
+      <w:r>
+        <w:rPr>
+          <w:highlight w:val="green"/>
+          <w:lang w:val="nl-NL"/>
+        </w:rPr>
+        <w:t>ecb</w:t>
+      </w:r>
+      <w:proofErr w:type="spellEnd"/>
+      <w:r>
+        <w:rPr>
+          <w:highlight w:val="green"/>
+          <w:lang w:val="nl-NL"/>
+        </w:rPr>
+        <w:t xml:space="preserve"> gedaan heeft</w:t>
+      </w:r>
+    </w:p>
+    <w:p>
+      <w:pPr>
+        <w:rPr>
+          <w:rFonts w:ascii="Civil Premium" w:hAnsi="Civil Premium"/>
+          <w:b/>
+          <w:bCs/>
+          <w:lang w:val="nl-NL"/>
+        </w:rPr>
+      </w:pPr>
+      <w:r>
+        <w:rPr>
+          <w:highlight w:val="green"/>
+          <w:lang w:val="nl-NL"/>
+        </w:rPr>
+        <w:t>Zijn stelling is dat de ECB reputatie verlies heeft opgelopen in 2022 doordat de inflatie zo ver boven doelstelling uitkwam. Of het nou klopt of niet de geloofwaardigheid was flink ingezakt</w:t>
+      </w:r>
+    </w:p>
+    <w:p>
+      <w:pPr>
+        <w:rPr>
+          <w:rFonts w:ascii="Civil Premium" w:hAnsi="Civil Premium"/>
+          <w:b/>
+          <w:bCs/>
+          <w:lang w:val="nl-NL"/>
+        </w:rPr>
+      </w:pPr>
+      <w:r>
+        <w:rPr>
+          <w:highlight w:val="green"/>
+          <w:lang w:val="nl-NL"/>
+        </w:rPr>
+        <w:t>Het inzakken van de economische groei, en wellicht zelfs een recessie in Nederland zitten we al in een recessie he. Formeel gesproken zitten we al in een recessie. Het schommelt rond de 0 dus het is nog niet echt van dat je zegt we zitten in een crisis.</w:t>
+      </w:r>
+    </w:p>
+    <w:p>
+      <w:pPr>
+        <w:rPr>
+          <w:b/>
+          <w:bCs/>
+          <w:lang w:val="nl-NL"/>
+        </w:rPr>
+      </w:pPr>
+      <w:r>
+        <w:rPr>
+          <w:b/>
+          <w:bCs/>
+          <w:lang w:val="nl-NL"/>
+        </w:rPr>
+        <w:t>Moeten we gaan leven met deze nieuwe prijs voor producten?</w:t>
+      </w:r>
+    </w:p>
+    <w:p>
+      <w:pPr>
+        <w:rPr>
+          <w:lang w:val="nl-NL"/>
+        </w:rPr>
+      </w:pPr>
+      <w:r>
+        <w:rPr>
+          <w:highlight w:val="green"/>
+          <w:lang w:val="nl-NL"/>
+        </w:rPr>
+        <w:t>Mijn vermoeden is dat de meeste producten de prijs daarvan niet zou terugkomen op het niveau van vlak voor de start van de herstel van de pandemie niet op niveau van 2021 tot feb 2022 op de vooravond van de inval van Oekraïne.</w:t>
+      </w:r>
+    </w:p>
+    <w:p>
+      <w:pPr>
+        <w:rPr>
+          <w:rFonts w:ascii="Civil Premium" w:hAnsi="Civil Premium"/>
+          <w:b/>
+          <w:bCs/>
+          <w:lang w:val="nl-NL"/>
+        </w:rPr>
+      </w:pPr>
+    </w:p>
+    <w:p>
+      <w:pPr>
+        <w:rPr>
+          <w:rFonts w:ascii="Civil Premium" w:hAnsi="Civil Premium"/>
+          <w:b/>
+          <w:bCs/>
+          <w:lang w:val="nl-NL"/>
+        </w:rPr>
+      </w:pPr>
+    </w:p>
+    <w:p>
+      <w:pPr>
+        <w:rPr>
+          <w:rFonts w:ascii="Civil Premium" w:hAnsi="Civil Premium"/>
+          <w:b/>
+          <w:bCs/>
+          <w:lang w:val="nl-NL"/>
+        </w:rPr>
+      </w:pPr>
+    </w:p>
+    <w:p>
+      <w:pPr>
+        <w:rPr>
+          <w:rFonts w:ascii="Civil Premium" w:hAnsi="Civil Premium"/>
+          <w:lang w:val="nl-NL"/>
+        </w:rPr>
+      </w:pPr>
+      <w:r>
+        <w:rPr>
+          <w:rFonts w:ascii="Civil Premium" w:hAnsi="Civil Premium"/>
+          <w:lang w:val="nl-NL"/>
+        </w:rPr>
+        <w:t>De ECB heeft haar fundamentele taak om de rente te verhogen te laat uitgevoerd, met als gevolg de huidige hoge inflatie.</w:t>
+      </w:r>
+    </w:p>
+    <w:p>
+      <w:pPr>
+        <w:rPr>
+          <w:rFonts w:ascii="Civil Premium" w:hAnsi="Civil Premium"/>
+          <w:lang w:val="nl-NL"/>
+        </w:rPr>
+      </w:pPr>
+      <w:r>
+        <w:rPr>
+          <w:rFonts w:ascii="Civil Premium" w:hAnsi="Civil Premium"/>
+          <w:lang w:val="nl-NL"/>
+        </w:rPr>
+        <w:t xml:space="preserve">De rentetarieven </w:t>
+      </w:r>
+      <w:r>
+        <w:rPr>
+          <w:rFonts w:ascii="Civil Premium" w:hAnsi="Civil Premium"/>
+          <w:lang w:val="nl-NL"/>
+        </w:rPr>
+        <w:t>d</w:t>
+      </w:r>
+      <w:r>
+        <w:rPr>
+          <w:rFonts w:ascii="Civil Premium" w:hAnsi="Civil Premium"/>
+          <w:lang w:val="nl-NL"/>
+        </w:rPr>
+        <w:t xml:space="preserve">ie de centrale banken bepalen, </w:t>
+      </w:r>
+      <w:r>
+        <w:rPr>
+          <w:rFonts w:ascii="Civil Premium" w:hAnsi="Civil Premium"/>
+          <w:lang w:val="nl-NL"/>
+        </w:rPr>
+        <w:t>markeren</w:t>
+      </w:r>
+      <w:r>
+        <w:rPr>
+          <w:rFonts w:ascii="Civil Premium" w:hAnsi="Civil Premium"/>
+          <w:lang w:val="nl-NL"/>
+        </w:rPr>
+        <w:t xml:space="preserve"> een economisch tijdperk. In perioden van lage of hoge rentes wordt de perceptie van valuta fundamenteel beïnvloed. Het vorige economische tijdperk, gekenmerkt door ongekend lage rentetarieven (rond de 0%), kenmerkte zich door consumenten en producenten die minder spaarden en meer uitgaven. Hieruit ontstonden ook </w:t>
+      </w:r>
+      <w:r>
+        <w:rPr>
+          <w:rFonts w:ascii="Civil Premium" w:hAnsi="Civil Premium"/>
+          <w:lang w:val="nl-NL"/>
+        </w:rPr>
+        <w:t>verschillende</w:t>
+      </w:r>
+      <w:r>
+        <w:rPr>
+          <w:rFonts w:ascii="Civil Premium" w:hAnsi="Civil Premium"/>
+          <w:lang w:val="nl-NL"/>
+        </w:rPr>
+        <w:t xml:space="preserve"> 'Blitzkrieg'-bedrijven zoals UBER, die profiteerden van deze goedkope leningen, zonder daadwerkelijk winst te maken.</w:t>
+      </w:r>
+    </w:p>
+    <w:p>
+      <w:pPr>
+        <w:rPr>
+          <w:rFonts w:ascii="Civil Premium" w:hAnsi="Civil Premium"/>
+          <w:lang w:val="nl-NL"/>
+        </w:rPr>
+      </w:pPr>
+      <w:r>
+        <w:rPr>
+          <w:rFonts w:ascii="Civil Premium" w:hAnsi="Civil Premium"/>
+          <w:lang w:val="nl-NL"/>
+        </w:rPr>
+        <w:t>In 2019 werd de Europese Unie na een langdurige periode van "gratis geld" plotseling geconfronteerd met een enorme schok: de coronapandemie. Hoewel de schokgolven door de wereldeconomie hard werden gevoeld, reageerden centrale banken in eerste instantie terughoudend. Pas toen ze begonnen in te grijpen met steunpakketten voor de zwaarst getroffen sectoren, begonnen ze hun beleid van massa</w:t>
+      </w:r>
+      <w:r>
+        <w:rPr>
+          <w:rFonts w:ascii="Civil Premium" w:hAnsi="Civil Premium"/>
+          <w:lang w:val="nl-NL"/>
+        </w:rPr>
+        <w:t xml:space="preserve">al geld printen </w:t>
+      </w:r>
+      <w:r>
+        <w:rPr>
+          <w:rFonts w:ascii="Civil Premium" w:hAnsi="Civil Premium"/>
+          <w:lang w:val="nl-NL"/>
+        </w:rPr>
+        <w:t>toe te passen om de immense kosten van deze steunpakketten te dekken. Dit, in combinatie met tekorten bij bijvoorbeeld computerchipfabrikanten, resulteerde in snel stijgende inflatie. Als klap op de vuurpijl brak er ook nog een oorlog</w:t>
+      </w:r>
+      <w:r>
+        <w:rPr>
+          <w:rFonts w:ascii="Civil Premium" w:hAnsi="Civil Premium"/>
+          <w:lang w:val="nl-NL"/>
+        </w:rPr>
+        <w:t xml:space="preserve"> tussen Rusland en Oekraïne</w:t>
+      </w:r>
+      <w:r>
+        <w:rPr>
+          <w:rFonts w:ascii="Civil Premium" w:hAnsi="Civil Premium"/>
+          <w:lang w:val="nl-NL"/>
+        </w:rPr>
+        <w:t xml:space="preserve"> uit op ons continent, wat leidde tot een ongekende stijging van de energieprijzen.</w:t>
+      </w:r>
+    </w:p>
+    <w:p>
+      <w:pPr>
+        <w:rPr>
+          <w:rFonts w:ascii="Civil Premium" w:hAnsi="Civil Premium"/>
+          <w:lang w:val="nl-NL"/>
+        </w:rPr>
+      </w:pPr>
+      <w:r>
+        <w:rPr>
+          <w:rFonts w:ascii="Civil Premium" w:hAnsi="Civil Premium"/>
+          <w:lang w:val="nl-NL"/>
+        </w:rPr>
         <w:lastRenderedPageBreak/>
-        <w:t>Ja dat gaan ze wel redden ja! De economie vertraagt vrij stevig de inflatie is al een stuk omlaag gekomen, de 2% die gaan ze halen zolang er niks nieuws gebeurt, dat is natuurlijk altijd de vraag in de economie er kan een nieuwe crisis uitbreken. Dat ziet er wel naar uit op dit moment dat dat wel gehaald gaat worden.</w:t>
-      </w:r>
-    </w:p>
-    <w:p>
-      <w:pPr>
-        <w:rPr>
-          <w:rFonts w:ascii="Civil Premium" w:hAnsi="Civil Premium"/>
-          <w:b/>
-          <w:bCs/>
-          <w:lang w:val="nl-NL"/>
-        </w:rPr>
-      </w:pPr>
-      <w:r>
-        <w:rPr>
-          <w:highlight w:val="green"/>
-          <w:lang w:val="nl-NL"/>
-        </w:rPr>
-        <w:t xml:space="preserve">Dus we krijgen volgend jaar eigenlijk pas de volgende klap te verwerken economisch gezien van het afremmen dat de </w:t>
+        <w:t xml:space="preserve">Economen die </w:t>
+      </w:r>
+      <w:r>
+        <w:rPr>
+          <w:rFonts w:ascii="Civil Premium" w:hAnsi="Civil Premium"/>
+          <w:lang w:val="nl-NL"/>
+        </w:rPr>
+        <w:t>eerst</w:t>
+      </w:r>
+      <w:r>
+        <w:rPr>
+          <w:rFonts w:ascii="Civil Premium" w:hAnsi="Civil Premium"/>
+          <w:lang w:val="nl-NL"/>
+        </w:rPr>
+        <w:t xml:space="preserve"> niet kritisch waren over de dagelijkse geldhoeveelheden die werden bijgedrukt, begonnen nu vragen te stellen over het terughoudende beleid van de Europese Centrale Bank met betrekking tot het verhogen van de rentetarieven. De meerderheid van de economen, </w:t>
+      </w:r>
+      <w:r>
+        <w:rPr>
+          <w:rFonts w:ascii="Civil Premium" w:hAnsi="Civil Premium"/>
+          <w:lang w:val="nl-NL"/>
+        </w:rPr>
+        <w:t>eens</w:t>
+      </w:r>
+      <w:r>
+        <w:rPr>
+          <w:rFonts w:ascii="Civil Premium" w:hAnsi="Civil Premium"/>
+          <w:lang w:val="nl-NL"/>
+        </w:rPr>
+        <w:t xml:space="preserve"> met </w:t>
+      </w:r>
+      <w:r>
+        <w:rPr>
+          <w:rFonts w:ascii="Civil Premium" w:hAnsi="Civil Premium"/>
+          <w:lang w:val="nl-NL"/>
+        </w:rPr>
+        <w:t xml:space="preserve">*bron Edin </w:t>
       </w:r>
       <w:proofErr w:type="spellStart"/>
       <w:r>
         <w:rPr>
-          <w:highlight w:val="green"/>
-          <w:lang w:val="nl-NL"/>
-        </w:rPr>
-        <w:t>ecb</w:t>
+          <w:rFonts w:ascii="Civil Premium" w:hAnsi="Civil Premium"/>
+          <w:lang w:val="nl-NL"/>
+        </w:rPr>
+        <w:t>Mujagic</w:t>
       </w:r>
       <w:proofErr w:type="spellEnd"/>
       <w:r>
         <w:rPr>
-          <w:highlight w:val="green"/>
-          <w:lang w:val="nl-NL"/>
-        </w:rPr>
-        <w:t xml:space="preserve"> gedaan heeft</w:t>
-      </w:r>
-    </w:p>
-    <w:p>
-      <w:pPr>
-        <w:rPr>
-          <w:rFonts w:ascii="Civil Premium" w:hAnsi="Civil Premium"/>
-          <w:b/>
-          <w:bCs/>
-          <w:lang w:val="nl-NL"/>
-        </w:rPr>
-      </w:pPr>
-      <w:r>
-        <w:rPr>
-          <w:highlight w:val="green"/>
-          <w:lang w:val="nl-NL"/>
-        </w:rPr>
-        <w:t>Zijn stelling is dat de ECB reputatie verlies heeft opgelopen in 2022 doordat de inflatie zo ver boven doelstelling uitkwam. Of het nou klopt of niet de geloofwaardigheid was flink ingezakt</w:t>
-      </w:r>
-    </w:p>
-    <w:p>
-      <w:pPr>
-        <w:rPr>
-          <w:rFonts w:ascii="Civil Premium" w:hAnsi="Civil Premium"/>
-          <w:b/>
-          <w:bCs/>
-          <w:lang w:val="nl-NL"/>
-        </w:rPr>
-      </w:pPr>
-      <w:r>
-        <w:rPr>
-          <w:highlight w:val="green"/>
-          <w:lang w:val="nl-NL"/>
-        </w:rPr>
-        <w:t>Het inzakken van de economische groei, en wellicht zelfs een recessie in Nederland zitten we al in een recessie he. Formeel gesproken zitten we al in een recessie. Het schommelt rond de 0 dus het is nog niet echt van dat je zegt we zitten in een crisis.</w:t>
-      </w:r>
-    </w:p>
-    <w:p>
-      <w:pPr>
-        <w:rPr>
-          <w:b/>
-          <w:bCs/>
-          <w:lang w:val="nl-NL"/>
-        </w:rPr>
-      </w:pPr>
-      <w:r>
-        <w:rPr>
-          <w:b/>
-          <w:bCs/>
-          <w:lang w:val="nl-NL"/>
-        </w:rPr>
-        <w:t>Moeten we gaan leven met deze nieuwe prijs voor producten?</w:t>
-      </w:r>
-    </w:p>
-    <w:p>
-      <w:pPr>
-        <w:rPr>
-          <w:lang w:val="nl-NL"/>
-        </w:rPr>
-      </w:pPr>
-      <w:r>
-        <w:rPr>
-          <w:highlight w:val="green"/>
-          <w:lang w:val="nl-NL"/>
-        </w:rPr>
-        <w:t>Mijn vermoeden is dat de meeste producten de prijs daarvan niet zou terugkomen op het niveau van vlak voor de start van de herstel van de pandemie niet op niveau van 2021 tot feb 2022 op de vooravond van de inval van Oekraïne.</w:t>
-      </w:r>
-    </w:p>
-    <w:p>
-      <w:pPr>
-        <w:rPr>
-          <w:rFonts w:ascii="Civil Premium" w:hAnsi="Civil Premium"/>
-          <w:b/>
-          <w:bCs/>
-          <w:lang w:val="nl-NL"/>
-        </w:rPr>
-      </w:pPr>
-    </w:p>
-    <w:p>
-      <w:pPr>
-        <w:rPr>
-          <w:rFonts w:ascii="Civil Premium" w:hAnsi="Civil Premium"/>
-          <w:b/>
-          <w:bCs/>
-          <w:lang w:val="nl-NL"/>
-        </w:rPr>
-      </w:pPr>
-    </w:p>
-    <w:p>
-      <w:pPr>
-        <w:rPr>
-          <w:rFonts w:ascii="Civil Premium" w:hAnsi="Civil Premium"/>
-          <w:b/>
-          <w:bCs/>
-          <w:lang w:val="nl-NL"/>
-        </w:rPr>
-      </w:pPr>
-    </w:p>
-    <w:p>
-      <w:pPr>
-        <w:rPr>
-          <w:rFonts w:ascii="Civil Premium" w:hAnsi="Civil Premium"/>
-          <w:lang w:val="nl-NL"/>
-        </w:rPr>
-      </w:pPr>
-      <w:r>
-        <w:rPr>
-          <w:rFonts w:ascii="Civil Premium" w:hAnsi="Civil Premium"/>
-          <w:lang w:val="nl-NL"/>
-        </w:rPr>
-        <w:t>De ECB heeft haar fundamentele taak om de rente te verhogen te laat uitgevoerd, met als gevolg de huidige hoge inflatie.</w:t>
-      </w:r>
-    </w:p>
-    <w:p>
-      <w:pPr>
-        <w:rPr>
-          <w:rFonts w:ascii="Civil Premium" w:hAnsi="Civil Premium"/>
-          <w:lang w:val="nl-NL"/>
-        </w:rPr>
-      </w:pPr>
-      <w:r>
-        <w:rPr>
-          <w:rFonts w:ascii="Civil Premium" w:hAnsi="Civil Premium"/>
-          <w:lang w:val="nl-NL"/>
-        </w:rPr>
-        <w:t xml:space="preserve">De rentetarieven </w:t>
-      </w:r>
-      <w:r>
-        <w:rPr>
-          <w:rFonts w:ascii="Civil Premium" w:hAnsi="Civil Premium"/>
-          <w:lang w:val="nl-NL"/>
-        </w:rPr>
-        <w:t>d</w:t>
-      </w:r>
-      <w:r>
-        <w:rPr>
-          <w:rFonts w:ascii="Civil Premium" w:hAnsi="Civil Premium"/>
-          <w:lang w:val="nl-NL"/>
-        </w:rPr>
-        <w:t xml:space="preserve">ie de centrale banken bepalen, </w:t>
-      </w:r>
-      <w:r>
-        <w:rPr>
-          <w:rFonts w:ascii="Civil Premium" w:hAnsi="Civil Premium"/>
-          <w:lang w:val="nl-NL"/>
-        </w:rPr>
-        <w:t>markeren</w:t>
-      </w:r>
-      <w:r>
-        <w:rPr>
-          <w:rFonts w:ascii="Civil Premium" w:hAnsi="Civil Premium"/>
-          <w:lang w:val="nl-NL"/>
-        </w:rPr>
-        <w:t xml:space="preserve"> een economisch tijdperk. In perioden van lage of hoge rentes wordt de perceptie van valuta fundamenteel beïnvloed. Het vorige economische tijdperk, gekenmerkt door ongekend lage rentetarieven (rond de 0%), kenmerkte zich door consumenten en producenten die minder spaarden en meer uitgaven. Hieruit ontstonden ook </w:t>
-      </w:r>
-      <w:r>
-        <w:rPr>
-          <w:rFonts w:ascii="Civil Premium" w:hAnsi="Civil Premium"/>
-          <w:lang w:val="nl-NL"/>
-        </w:rPr>
-        <w:t>verschillende</w:t>
-      </w:r>
-      <w:r>
-        <w:rPr>
-          <w:rFonts w:ascii="Civil Premium" w:hAnsi="Civil Premium"/>
-          <w:lang w:val="nl-NL"/>
-        </w:rPr>
-        <w:t xml:space="preserve"> 'Blitzkrieg'-bedrijven zoals UBER, die profiteerden van deze goedkope leningen, zonder daadwerkelijk winst te maken.</w:t>
-      </w:r>
-    </w:p>
-    <w:p>
-      <w:pPr>
-        <w:rPr>
-          <w:rFonts w:ascii="Civil Premium" w:hAnsi="Civil Premium"/>
-          <w:lang w:val="nl-NL"/>
-        </w:rPr>
-      </w:pPr>
-      <w:r>
-        <w:rPr>
-          <w:rFonts w:ascii="Civil Premium" w:hAnsi="Civil Premium"/>
-          <w:lang w:val="nl-NL"/>
-        </w:rPr>
-        <w:t>In 2019 werd de Europese Unie na een langdurige periode van "gratis geld" plotseling geconfronteerd met een enorme schok: de coronapandemie. Hoewel de schokgolven door de wereldeconomie hard werden gevoeld, reageerden centrale banken in eerste instantie terughoudend. Pas toen ze begonnen in te grijpen met steunpakketten voor de zwaarst getroffen sectoren, begonnen ze hun beleid van massa</w:t>
-      </w:r>
-      <w:r>
-        <w:rPr>
-          <w:rFonts w:ascii="Civil Premium" w:hAnsi="Civil Premium"/>
-          <w:lang w:val="nl-NL"/>
-        </w:rPr>
-        <w:t xml:space="preserve">al geld printen </w:t>
-      </w:r>
-      <w:r>
-        <w:rPr>
-          <w:rFonts w:ascii="Civil Premium" w:hAnsi="Civil Premium"/>
-          <w:lang w:val="nl-NL"/>
-        </w:rPr>
-        <w:t>toe te passen om de immense kosten van deze steunpakketten te dekken. Dit, in combinatie met tekorten bij bijvoorbeeld computerchipfabrikanten, resulteerde in snel stijgende inflatie. Als klap op de vuurpijl brak er ook nog een oorlog</w:t>
-      </w:r>
-      <w:r>
-        <w:rPr>
-          <w:rFonts w:ascii="Civil Premium" w:hAnsi="Civil Premium"/>
-          <w:lang w:val="nl-NL"/>
-        </w:rPr>
-        <w:t xml:space="preserve"> tussen Rusland en Oekraïne</w:t>
-      </w:r>
-      <w:r>
-        <w:rPr>
-          <w:rFonts w:ascii="Civil Premium" w:hAnsi="Civil Premium"/>
-          <w:lang w:val="nl-NL"/>
-        </w:rPr>
-        <w:t xml:space="preserve"> uit op ons continent, wat leidde tot een ongekende stijging van de energieprijzen.</w:t>
-      </w:r>
-    </w:p>
-    <w:p>
-      <w:pPr>
-        <w:rPr>
-          <w:rFonts w:ascii="Civil Premium" w:hAnsi="Civil Premium"/>
-          <w:lang w:val="nl-NL"/>
-        </w:rPr>
-      </w:pPr>
-      <w:r>
-        <w:rPr>
-          <w:rFonts w:ascii="Civil Premium" w:hAnsi="Civil Premium"/>
-          <w:lang w:val="nl-NL"/>
-        </w:rPr>
-        <w:t xml:space="preserve">Economen die </w:t>
-      </w:r>
-      <w:r>
-        <w:rPr>
-          <w:rFonts w:ascii="Civil Premium" w:hAnsi="Civil Premium"/>
-          <w:lang w:val="nl-NL"/>
-        </w:rPr>
-        <w:t>eerst</w:t>
-      </w:r>
-      <w:r>
-        <w:rPr>
-          <w:rFonts w:ascii="Civil Premium" w:hAnsi="Civil Premium"/>
-          <w:lang w:val="nl-NL"/>
-        </w:rPr>
-        <w:t xml:space="preserve"> niet kritisch waren over de dagelijkse geldhoeveelheden die werden bijgedrukt, begonnen nu vragen te stellen over het terughoudende beleid van de Europese Centrale Bank met betrekking tot het verhogen van de rentetarieven. De meerderheid van de economen, </w:t>
-      </w:r>
-      <w:r>
-        <w:rPr>
-          <w:rFonts w:ascii="Civil Premium" w:hAnsi="Civil Premium"/>
-          <w:lang w:val="nl-NL"/>
-        </w:rPr>
-        <w:t>eens</w:t>
-      </w:r>
-      <w:r>
-        <w:rPr>
-          <w:rFonts w:ascii="Civil Premium" w:hAnsi="Civil Premium"/>
-          <w:lang w:val="nl-NL"/>
-        </w:rPr>
-        <w:t xml:space="preserve"> met </w:t>
-      </w:r>
-      <w:r>
-        <w:rPr>
-          <w:rFonts w:ascii="Civil Premium" w:hAnsi="Civil Premium"/>
-          <w:lang w:val="nl-NL"/>
-        </w:rPr>
-        <w:t xml:space="preserve">*bron Edin </w:t>
-      </w:r>
-      <w:proofErr w:type="spellStart"/>
-      <w:r>
-        <w:rPr>
-          <w:rFonts w:ascii="Civil Premium" w:hAnsi="Civil Premium"/>
-          <w:lang w:val="nl-NL"/>
-        </w:rPr>
-        <w:t>Mujagic</w:t>
-      </w:r>
-      <w:proofErr w:type="spellEnd"/>
-      <w:r>
-        <w:rPr>
           <w:rFonts w:ascii="Civil Premium" w:hAnsi="Civil Premium"/>
           <w:lang w:val="nl-NL"/>
         </w:rPr>
@@ -1069,7 +1056,6 @@
           <w:rFonts w:ascii="Civil Premium" w:hAnsi="Civil Premium"/>
           <w:lang w:val="nl-NL"/>
         </w:rPr>
-        <w:lastRenderedPageBreak/>
         <w:t>Na contact met de E</w:t>
       </w:r>
       <w:r>

</xml_diff>

<commit_message>
vault backup: 2023-12-11 19:13:00
</commit_message>
<xml_diff>
--- a/Vakken/Journalistieke en Redactionele Vaardigheden/Achtergrondverhaal/JortSiemes_104_V2_AchtergrondArtikel_ECB.docx
+++ b/Vakken/Journalistieke en Redactionele Vaardigheden/Achtergrondverhaal/JortSiemes_104_V2_AchtergrondArtikel_ECB.docx
@@ -167,6 +167,12 @@
       </w:r>
       <w:r>
         <w:rPr>
+          <w:lang w:val="nl-NL"/>
+        </w:rPr>
+        <w:t xml:space="preserve">in de laatste 3 jaar hebben we een enorme verandering </w:t>
+      </w:r>
+      <w:r>
+        <w:rPr>
           <w:rFonts w:ascii="Civil Premium" w:hAnsi="Civil Premium"/>
           <w:highlight w:val="yellow"/>
           <w:lang w:val="nl-NL"/>
@@ -648,6 +654,7 @@
           <w:highlight w:val="green"/>
           <w:lang w:val="nl-NL"/>
         </w:rPr>
+        <w:lastRenderedPageBreak/>
         <w:t>Maar daarnaast heb je ook nog ns een keertje bedrijven hebben vanwege de ondoorzichtigheid die ontstaat op het moment dat inflatie heel erg hoog is. Van die situatie gebruik maken door de prijzen nog wat extra te verhogen</w:t>
       </w:r>
     </w:p>
@@ -665,295 +672,302 @@
           <w:highlight w:val="green"/>
           <w:lang w:val="nl-NL"/>
         </w:rPr>
+        <w:t>Waardoor … hele hoge economische groei gehad, en die bedrijven hebben daar gebruik van gemaakt om de prijzen extra te verhogen</w:t>
+      </w:r>
+    </w:p>
+    <w:p>
+      <w:pPr>
+        <w:rPr>
+          <w:rFonts w:ascii="Civil Premium" w:hAnsi="Civil Premium"/>
+          <w:b/>
+          <w:bCs/>
+          <w:lang w:val="nl-NL"/>
+        </w:rPr>
+      </w:pPr>
+      <w:r>
+        <w:rPr>
+          <w:rFonts w:ascii="Civil Premium" w:hAnsi="Civil Premium"/>
+          <w:b/>
+          <w:bCs/>
+          <w:lang w:val="nl-NL"/>
+        </w:rPr>
+        <w:t xml:space="preserve">In 2025 wil </w:t>
+      </w:r>
+      <w:proofErr w:type="spellStart"/>
+      <w:r>
+        <w:rPr>
+          <w:rFonts w:ascii="Civil Premium" w:hAnsi="Civil Premium"/>
+          <w:b/>
+          <w:bCs/>
+          <w:lang w:val="nl-NL"/>
+        </w:rPr>
+        <w:t>ecb</w:t>
+      </w:r>
+      <w:proofErr w:type="spellEnd"/>
+      <w:r>
+        <w:rPr>
+          <w:rFonts w:ascii="Civil Premium" w:hAnsi="Civil Premium"/>
+          <w:b/>
+          <w:bCs/>
+          <w:lang w:val="nl-NL"/>
+        </w:rPr>
+        <w:t xml:space="preserve"> op hun doelstelling 2% zitten gaat dat lukken?</w:t>
+      </w:r>
+    </w:p>
+    <w:p>
+      <w:pPr>
+        <w:rPr>
+          <w:rFonts w:ascii="Civil Premium" w:hAnsi="Civil Premium"/>
+          <w:b/>
+          <w:bCs/>
+          <w:lang w:val="nl-NL"/>
+        </w:rPr>
+      </w:pPr>
+      <w:r>
+        <w:rPr>
+          <w:rFonts w:ascii="Civil Premium" w:hAnsi="Civil Premium"/>
+          <w:b/>
+          <w:bCs/>
+          <w:lang w:val="nl-NL"/>
+        </w:rPr>
+        <w:t>Ja dat gaan ze wel redden ja! De economie vertraagt vrij stevig de inflatie is al een stuk omlaag gekomen, de 2% die gaan ze halen zolang er niks nieuws gebeurt, dat is natuurlijk altijd de vraag in de economie er kan een nieuwe crisis uitbreken. Dat ziet er wel naar uit op dit moment dat dat wel gehaald gaat worden.</w:t>
+      </w:r>
+    </w:p>
+    <w:p>
+      <w:pPr>
+        <w:rPr>
+          <w:rFonts w:ascii="Civil Premium" w:hAnsi="Civil Premium"/>
+          <w:b/>
+          <w:bCs/>
+          <w:lang w:val="nl-NL"/>
+        </w:rPr>
+      </w:pPr>
+      <w:r>
+        <w:rPr>
+          <w:highlight w:val="green"/>
+          <w:lang w:val="nl-NL"/>
+        </w:rPr>
+        <w:t xml:space="preserve">Dus we krijgen volgend jaar eigenlijk pas de volgende klap te verwerken economisch gezien van het afremmen dat de </w:t>
+      </w:r>
+      <w:proofErr w:type="spellStart"/>
+      <w:r>
+        <w:rPr>
+          <w:highlight w:val="green"/>
+          <w:lang w:val="nl-NL"/>
+        </w:rPr>
+        <w:t>ecb</w:t>
+      </w:r>
+      <w:proofErr w:type="spellEnd"/>
+      <w:r>
+        <w:rPr>
+          <w:highlight w:val="green"/>
+          <w:lang w:val="nl-NL"/>
+        </w:rPr>
+        <w:t xml:space="preserve"> gedaan heeft</w:t>
+      </w:r>
+    </w:p>
+    <w:p>
+      <w:pPr>
+        <w:rPr>
+          <w:rFonts w:ascii="Civil Premium" w:hAnsi="Civil Premium"/>
+          <w:b/>
+          <w:bCs/>
+          <w:lang w:val="nl-NL"/>
+        </w:rPr>
+      </w:pPr>
+      <w:r>
+        <w:rPr>
+          <w:highlight w:val="green"/>
+          <w:lang w:val="nl-NL"/>
+        </w:rPr>
+        <w:t>Zijn stelling is dat de ECB reputatie verlies heeft opgelopen in 2022 doordat de inflatie zo ver boven doelstelling uitkwam. Of het nou klopt of niet de geloofwaardigheid was flink ingezakt</w:t>
+      </w:r>
+    </w:p>
+    <w:p>
+      <w:pPr>
+        <w:rPr>
+          <w:rFonts w:ascii="Civil Premium" w:hAnsi="Civil Premium"/>
+          <w:b/>
+          <w:bCs/>
+          <w:lang w:val="nl-NL"/>
+        </w:rPr>
+      </w:pPr>
+      <w:r>
+        <w:rPr>
+          <w:highlight w:val="green"/>
+          <w:lang w:val="nl-NL"/>
+        </w:rPr>
+        <w:t>Het inzakken van de economische groei, en wellicht zelfs een recessie in Nederland zitten we al in een recessie he. Formeel gesproken zitten we al in een recessie. Het schommelt rond de 0 dus het is nog niet echt van dat je zegt we zitten in een crisis.</w:t>
+      </w:r>
+    </w:p>
+    <w:p>
+      <w:pPr>
+        <w:rPr>
+          <w:b/>
+          <w:bCs/>
+          <w:lang w:val="nl-NL"/>
+        </w:rPr>
+      </w:pPr>
+      <w:r>
+        <w:rPr>
+          <w:b/>
+          <w:bCs/>
+          <w:lang w:val="nl-NL"/>
+        </w:rPr>
+        <w:t>Moeten we gaan leven met deze nieuwe prijs voor producten?</w:t>
+      </w:r>
+    </w:p>
+    <w:p>
+      <w:pPr>
+        <w:rPr>
+          <w:lang w:val="nl-NL"/>
+        </w:rPr>
+      </w:pPr>
+      <w:r>
+        <w:rPr>
+          <w:highlight w:val="green"/>
+          <w:lang w:val="nl-NL"/>
+        </w:rPr>
+        <w:t>Mijn vermoeden is dat de meeste producten de prijs daarvan niet zou terugkomen op het niveau van vlak voor de start van de herstel van de pandemie niet op niveau van 2021 tot feb 2022 op de vooravond van de inval van Oekraïne.</w:t>
+      </w:r>
+    </w:p>
+    <w:p>
+      <w:pPr>
+        <w:rPr>
+          <w:rFonts w:ascii="Civil Premium" w:hAnsi="Civil Premium"/>
+          <w:b/>
+          <w:bCs/>
+          <w:lang w:val="nl-NL"/>
+        </w:rPr>
+      </w:pPr>
+    </w:p>
+    <w:p>
+      <w:pPr>
+        <w:rPr>
+          <w:rFonts w:ascii="Civil Premium" w:hAnsi="Civil Premium"/>
+          <w:b/>
+          <w:bCs/>
+          <w:lang w:val="nl-NL"/>
+        </w:rPr>
+      </w:pPr>
+    </w:p>
+    <w:p>
+      <w:pPr>
+        <w:rPr>
+          <w:rFonts w:ascii="Civil Premium" w:hAnsi="Civil Premium"/>
+          <w:b/>
+          <w:bCs/>
+          <w:lang w:val="nl-NL"/>
+        </w:rPr>
+      </w:pPr>
+    </w:p>
+    <w:p>
+      <w:pPr>
+        <w:rPr>
+          <w:rFonts w:ascii="Civil Premium" w:hAnsi="Civil Premium"/>
+          <w:lang w:val="nl-NL"/>
+        </w:rPr>
+      </w:pPr>
+      <w:r>
+        <w:rPr>
+          <w:rFonts w:ascii="Civil Premium" w:hAnsi="Civil Premium"/>
+          <w:lang w:val="nl-NL"/>
+        </w:rPr>
+        <w:t>De ECB heeft haar fundamentele taak om de rente te verhogen te laat uitgevoerd, met als gevolg de huidige hoge inflatie.</w:t>
+      </w:r>
+    </w:p>
+    <w:p>
+      <w:pPr>
+        <w:rPr>
+          <w:rFonts w:ascii="Civil Premium" w:hAnsi="Civil Premium"/>
+          <w:lang w:val="nl-NL"/>
+        </w:rPr>
+      </w:pPr>
+      <w:r>
+        <w:rPr>
+          <w:rFonts w:ascii="Civil Premium" w:hAnsi="Civil Premium"/>
+          <w:lang w:val="nl-NL"/>
+        </w:rPr>
+        <w:t xml:space="preserve">De rentetarieven </w:t>
+      </w:r>
+      <w:r>
+        <w:rPr>
+          <w:rFonts w:ascii="Civil Premium" w:hAnsi="Civil Premium"/>
+          <w:lang w:val="nl-NL"/>
+        </w:rPr>
+        <w:t>d</w:t>
+      </w:r>
+      <w:r>
+        <w:rPr>
+          <w:rFonts w:ascii="Civil Premium" w:hAnsi="Civil Premium"/>
+          <w:lang w:val="nl-NL"/>
+        </w:rPr>
+        <w:t xml:space="preserve">ie de centrale banken bepalen, </w:t>
+      </w:r>
+      <w:r>
+        <w:rPr>
+          <w:rFonts w:ascii="Civil Premium" w:hAnsi="Civil Premium"/>
+          <w:lang w:val="nl-NL"/>
+        </w:rPr>
+        <w:t>markeren</w:t>
+      </w:r>
+      <w:r>
+        <w:rPr>
+          <w:rFonts w:ascii="Civil Premium" w:hAnsi="Civil Premium"/>
+          <w:lang w:val="nl-NL"/>
+        </w:rPr>
+        <w:t xml:space="preserve"> een economisch tijdperk. In perioden van lage of hoge rentes wordt de perceptie van valuta fundamenteel beïnvloed. Het vorige economische tijdperk, gekenmerkt door ongekend lage rentetarieven (rond de 0%), kenmerkte zich door consumenten en producenten die minder spaarden en meer uitgaven. Hieruit ontstonden ook </w:t>
+      </w:r>
+      <w:r>
+        <w:rPr>
+          <w:rFonts w:ascii="Civil Premium" w:hAnsi="Civil Premium"/>
+          <w:lang w:val="nl-NL"/>
+        </w:rPr>
+        <w:t>verschillende</w:t>
+      </w:r>
+      <w:r>
+        <w:rPr>
+          <w:rFonts w:ascii="Civil Premium" w:hAnsi="Civil Premium"/>
+          <w:lang w:val="nl-NL"/>
+        </w:rPr>
+        <w:t xml:space="preserve"> 'Blitzkrieg'-bedrijven zoals UBER, die profiteerden van deze goedkope leningen, zonder daadwerkelijk winst te maken.</w:t>
+      </w:r>
+    </w:p>
+    <w:p>
+      <w:pPr>
+        <w:rPr>
+          <w:rFonts w:ascii="Civil Premium" w:hAnsi="Civil Premium"/>
+          <w:lang w:val="nl-NL"/>
+        </w:rPr>
+      </w:pPr>
+      <w:r>
+        <w:rPr>
+          <w:rFonts w:ascii="Civil Premium" w:hAnsi="Civil Premium"/>
+          <w:lang w:val="nl-NL"/>
+        </w:rPr>
+        <w:t>In 2019 werd de Europese Unie na een langdurige periode van "gratis geld" plotseling geconfronteerd met een enorme schok: de coronapandemie. Hoewel de schokgolven door de wereldeconomie hard werden gevoeld, reageerden centrale banken in eerste instantie terughoudend. Pas toen ze begonnen in te grijpen met steunpakketten voor de zwaarst getroffen sectoren, begonnen ze hun beleid van massa</w:t>
+      </w:r>
+      <w:r>
+        <w:rPr>
+          <w:rFonts w:ascii="Civil Premium" w:hAnsi="Civil Premium"/>
+          <w:lang w:val="nl-NL"/>
+        </w:rPr>
+        <w:t xml:space="preserve">al geld printen </w:t>
+      </w:r>
+      <w:r>
+        <w:rPr>
+          <w:rFonts w:ascii="Civil Premium" w:hAnsi="Civil Premium"/>
+          <w:lang w:val="nl-NL"/>
+        </w:rPr>
+        <w:t xml:space="preserve">toe te passen om de immense kosten van deze steunpakketten te dekken. Dit, in combinatie met tekorten bij bijvoorbeeld </w:t>
+      </w:r>
+      <w:r>
+        <w:rPr>
+          <w:rFonts w:ascii="Civil Premium" w:hAnsi="Civil Premium"/>
+          <w:lang w:val="nl-NL"/>
+        </w:rPr>
         <w:lastRenderedPageBreak/>
-        <w:t>Waardoor … hele hoge economische groei gehad, en die bedrijven hebben daar gebruik van gemaakt om de prijzen extra te verhogen</w:t>
-      </w:r>
-    </w:p>
-    <w:p>
-      <w:pPr>
-        <w:rPr>
-          <w:rFonts w:ascii="Civil Premium" w:hAnsi="Civil Premium"/>
-          <w:b/>
-          <w:bCs/>
-          <w:lang w:val="nl-NL"/>
-        </w:rPr>
-      </w:pPr>
-      <w:r>
-        <w:rPr>
-          <w:rFonts w:ascii="Civil Premium" w:hAnsi="Civil Premium"/>
-          <w:b/>
-          <w:bCs/>
-          <w:lang w:val="nl-NL"/>
-        </w:rPr>
-        <w:t xml:space="preserve">In 2025 wil </w:t>
-      </w:r>
-      <w:proofErr w:type="spellStart"/>
-      <w:r>
-        <w:rPr>
-          <w:rFonts w:ascii="Civil Premium" w:hAnsi="Civil Premium"/>
-          <w:b/>
-          <w:bCs/>
-          <w:lang w:val="nl-NL"/>
-        </w:rPr>
-        <w:t>ecb</w:t>
-      </w:r>
-      <w:proofErr w:type="spellEnd"/>
-      <w:r>
-        <w:rPr>
-          <w:rFonts w:ascii="Civil Premium" w:hAnsi="Civil Premium"/>
-          <w:b/>
-          <w:bCs/>
-          <w:lang w:val="nl-NL"/>
-        </w:rPr>
-        <w:t xml:space="preserve"> op hun doelstelling 2% zitten gaat dat lukken?</w:t>
-      </w:r>
-    </w:p>
-    <w:p>
-      <w:pPr>
-        <w:rPr>
-          <w:rFonts w:ascii="Civil Premium" w:hAnsi="Civil Premium"/>
-          <w:b/>
-          <w:bCs/>
-          <w:lang w:val="nl-NL"/>
-        </w:rPr>
-      </w:pPr>
-      <w:r>
-        <w:rPr>
-          <w:rFonts w:ascii="Civil Premium" w:hAnsi="Civil Premium"/>
-          <w:b/>
-          <w:bCs/>
-          <w:lang w:val="nl-NL"/>
-        </w:rPr>
-        <w:t>Ja dat gaan ze wel redden ja! De economie vertraagt vrij stevig de inflatie is al een stuk omlaag gekomen, de 2% die gaan ze halen zolang er niks nieuws gebeurt, dat is natuurlijk altijd de vraag in de economie er kan een nieuwe crisis uitbreken. Dat ziet er wel naar uit op dit moment dat dat wel gehaald gaat worden.</w:t>
-      </w:r>
-    </w:p>
-    <w:p>
-      <w:pPr>
-        <w:rPr>
-          <w:rFonts w:ascii="Civil Premium" w:hAnsi="Civil Premium"/>
-          <w:b/>
-          <w:bCs/>
-          <w:lang w:val="nl-NL"/>
-        </w:rPr>
-      </w:pPr>
-      <w:r>
-        <w:rPr>
-          <w:highlight w:val="green"/>
-          <w:lang w:val="nl-NL"/>
-        </w:rPr>
-        <w:t xml:space="preserve">Dus we krijgen volgend jaar eigenlijk pas de volgende klap te verwerken economisch gezien van het afremmen dat de </w:t>
-      </w:r>
-      <w:proofErr w:type="spellStart"/>
-      <w:r>
-        <w:rPr>
-          <w:highlight w:val="green"/>
-          <w:lang w:val="nl-NL"/>
-        </w:rPr>
-        <w:t>ecb</w:t>
-      </w:r>
-      <w:proofErr w:type="spellEnd"/>
-      <w:r>
-        <w:rPr>
-          <w:highlight w:val="green"/>
-          <w:lang w:val="nl-NL"/>
-        </w:rPr>
-        <w:t xml:space="preserve"> gedaan heeft</w:t>
-      </w:r>
-    </w:p>
-    <w:p>
-      <w:pPr>
-        <w:rPr>
-          <w:rFonts w:ascii="Civil Premium" w:hAnsi="Civil Premium"/>
-          <w:b/>
-          <w:bCs/>
-          <w:lang w:val="nl-NL"/>
-        </w:rPr>
-      </w:pPr>
-      <w:r>
-        <w:rPr>
-          <w:highlight w:val="green"/>
-          <w:lang w:val="nl-NL"/>
-        </w:rPr>
-        <w:t>Zijn stelling is dat de ECB reputatie verlies heeft opgelopen in 2022 doordat de inflatie zo ver boven doelstelling uitkwam. Of het nou klopt of niet de geloofwaardigheid was flink ingezakt</w:t>
-      </w:r>
-    </w:p>
-    <w:p>
-      <w:pPr>
-        <w:rPr>
-          <w:rFonts w:ascii="Civil Premium" w:hAnsi="Civil Premium"/>
-          <w:b/>
-          <w:bCs/>
-          <w:lang w:val="nl-NL"/>
-        </w:rPr>
-      </w:pPr>
-      <w:r>
-        <w:rPr>
-          <w:highlight w:val="green"/>
-          <w:lang w:val="nl-NL"/>
-        </w:rPr>
-        <w:t>Het inzakken van de economische groei, en wellicht zelfs een recessie in Nederland zitten we al in een recessie he. Formeel gesproken zitten we al in een recessie. Het schommelt rond de 0 dus het is nog niet echt van dat je zegt we zitten in een crisis.</w:t>
-      </w:r>
-    </w:p>
-    <w:p>
-      <w:pPr>
-        <w:rPr>
-          <w:b/>
-          <w:bCs/>
-          <w:lang w:val="nl-NL"/>
-        </w:rPr>
-      </w:pPr>
-      <w:r>
-        <w:rPr>
-          <w:b/>
-          <w:bCs/>
-          <w:lang w:val="nl-NL"/>
-        </w:rPr>
-        <w:t>Moeten we gaan leven met deze nieuwe prijs voor producten?</w:t>
-      </w:r>
-    </w:p>
-    <w:p>
-      <w:pPr>
-        <w:rPr>
-          <w:lang w:val="nl-NL"/>
-        </w:rPr>
-      </w:pPr>
-      <w:r>
-        <w:rPr>
-          <w:highlight w:val="green"/>
-          <w:lang w:val="nl-NL"/>
-        </w:rPr>
-        <w:t>Mijn vermoeden is dat de meeste producten de prijs daarvan niet zou terugkomen op het niveau van vlak voor de start van de herstel van de pandemie niet op niveau van 2021 tot feb 2022 op de vooravond van de inval van Oekraïne.</w:t>
-      </w:r>
-    </w:p>
-    <w:p>
-      <w:pPr>
-        <w:rPr>
-          <w:rFonts w:ascii="Civil Premium" w:hAnsi="Civil Premium"/>
-          <w:b/>
-          <w:bCs/>
-          <w:lang w:val="nl-NL"/>
-        </w:rPr>
-      </w:pPr>
-    </w:p>
-    <w:p>
-      <w:pPr>
-        <w:rPr>
-          <w:rFonts w:ascii="Civil Premium" w:hAnsi="Civil Premium"/>
-          <w:b/>
-          <w:bCs/>
-          <w:lang w:val="nl-NL"/>
-        </w:rPr>
-      </w:pPr>
-    </w:p>
-    <w:p>
-      <w:pPr>
-        <w:rPr>
-          <w:rFonts w:ascii="Civil Premium" w:hAnsi="Civil Premium"/>
-          <w:b/>
-          <w:bCs/>
-          <w:lang w:val="nl-NL"/>
-        </w:rPr>
-      </w:pPr>
-    </w:p>
-    <w:p>
-      <w:pPr>
-        <w:rPr>
-          <w:rFonts w:ascii="Civil Premium" w:hAnsi="Civil Premium"/>
-          <w:lang w:val="nl-NL"/>
-        </w:rPr>
-      </w:pPr>
-      <w:r>
-        <w:rPr>
-          <w:rFonts w:ascii="Civil Premium" w:hAnsi="Civil Premium"/>
-          <w:lang w:val="nl-NL"/>
-        </w:rPr>
-        <w:t>De ECB heeft haar fundamentele taak om de rente te verhogen te laat uitgevoerd, met als gevolg de huidige hoge inflatie.</w:t>
-      </w:r>
-    </w:p>
-    <w:p>
-      <w:pPr>
-        <w:rPr>
-          <w:rFonts w:ascii="Civil Premium" w:hAnsi="Civil Premium"/>
-          <w:lang w:val="nl-NL"/>
-        </w:rPr>
-      </w:pPr>
-      <w:r>
-        <w:rPr>
-          <w:rFonts w:ascii="Civil Premium" w:hAnsi="Civil Premium"/>
-          <w:lang w:val="nl-NL"/>
-        </w:rPr>
-        <w:t xml:space="preserve">De rentetarieven </w:t>
-      </w:r>
-      <w:r>
-        <w:rPr>
-          <w:rFonts w:ascii="Civil Premium" w:hAnsi="Civil Premium"/>
-          <w:lang w:val="nl-NL"/>
-        </w:rPr>
-        <w:t>d</w:t>
-      </w:r>
-      <w:r>
-        <w:rPr>
-          <w:rFonts w:ascii="Civil Premium" w:hAnsi="Civil Premium"/>
-          <w:lang w:val="nl-NL"/>
-        </w:rPr>
-        <w:t xml:space="preserve">ie de centrale banken bepalen, </w:t>
-      </w:r>
-      <w:r>
-        <w:rPr>
-          <w:rFonts w:ascii="Civil Premium" w:hAnsi="Civil Premium"/>
-          <w:lang w:val="nl-NL"/>
-        </w:rPr>
-        <w:t>markeren</w:t>
-      </w:r>
-      <w:r>
-        <w:rPr>
-          <w:rFonts w:ascii="Civil Premium" w:hAnsi="Civil Premium"/>
-          <w:lang w:val="nl-NL"/>
-        </w:rPr>
-        <w:t xml:space="preserve"> een economisch tijdperk. In perioden van lage of hoge rentes wordt de perceptie van valuta fundamenteel beïnvloed. Het vorige economische tijdperk, gekenmerkt door ongekend lage rentetarieven (rond de 0%), kenmerkte zich door consumenten en producenten die minder spaarden en meer uitgaven. Hieruit ontstonden ook </w:t>
-      </w:r>
-      <w:r>
-        <w:rPr>
-          <w:rFonts w:ascii="Civil Premium" w:hAnsi="Civil Premium"/>
-          <w:lang w:val="nl-NL"/>
-        </w:rPr>
-        <w:t>verschillende</w:t>
-      </w:r>
-      <w:r>
-        <w:rPr>
-          <w:rFonts w:ascii="Civil Premium" w:hAnsi="Civil Premium"/>
-          <w:lang w:val="nl-NL"/>
-        </w:rPr>
-        <w:t xml:space="preserve"> 'Blitzkrieg'-bedrijven zoals UBER, die profiteerden van deze goedkope leningen, zonder daadwerkelijk winst te maken.</w:t>
-      </w:r>
-    </w:p>
-    <w:p>
-      <w:pPr>
-        <w:rPr>
-          <w:rFonts w:ascii="Civil Premium" w:hAnsi="Civil Premium"/>
-          <w:lang w:val="nl-NL"/>
-        </w:rPr>
-      </w:pPr>
-      <w:r>
-        <w:rPr>
-          <w:rFonts w:ascii="Civil Premium" w:hAnsi="Civil Premium"/>
-          <w:lang w:val="nl-NL"/>
-        </w:rPr>
-        <w:t>In 2019 werd de Europese Unie na een langdurige periode van "gratis geld" plotseling geconfronteerd met een enorme schok: de coronapandemie. Hoewel de schokgolven door de wereldeconomie hard werden gevoeld, reageerden centrale banken in eerste instantie terughoudend. Pas toen ze begonnen in te grijpen met steunpakketten voor de zwaarst getroffen sectoren, begonnen ze hun beleid van massa</w:t>
-      </w:r>
-      <w:r>
-        <w:rPr>
-          <w:rFonts w:ascii="Civil Premium" w:hAnsi="Civil Premium"/>
-          <w:lang w:val="nl-NL"/>
-        </w:rPr>
-        <w:t xml:space="preserve">al geld printen </w:t>
-      </w:r>
-      <w:r>
-        <w:rPr>
-          <w:rFonts w:ascii="Civil Premium" w:hAnsi="Civil Premium"/>
-          <w:lang w:val="nl-NL"/>
-        </w:rPr>
-        <w:t>toe te passen om de immense kosten van deze steunpakketten te dekken. Dit, in combinatie met tekorten bij bijvoorbeeld computerchipfabrikanten, resulteerde in snel stijgende inflatie. Als klap op de vuurpijl brak er ook nog een oorlog</w:t>
+        <w:t>computerchipfabrikanten, resulteerde in snel stijgende inflatie. Als klap op de vuurpijl brak er ook nog een oorlog</w:t>
       </w:r>
       <w:r>
         <w:rPr>
@@ -982,7 +996,6 @@
           <w:rFonts w:ascii="Civil Premium" w:hAnsi="Civil Premium"/>
           <w:lang w:val="nl-NL"/>
         </w:rPr>
-        <w:lastRenderedPageBreak/>
         <w:t xml:space="preserve">Economen die </w:t>
       </w:r>
       <w:r>

</xml_diff>

<commit_message>
vault backup: 2023-12-11 19:24:00
</commit_message>
<xml_diff>
--- a/Vakken/Journalistieke en Redactionele Vaardigheden/Achtergrondverhaal/JortSiemes_104_V2_AchtergrondArtikel_ECB.docx
+++ b/Vakken/Journalistieke en Redactionele Vaardigheden/Achtergrondverhaal/JortSiemes_104_V2_AchtergrondArtikel_ECB.docx
@@ -331,10 +331,9 @@
       <w:r>
         <w:rPr>
           <w:rFonts w:ascii="Civil Premium" w:hAnsi="Civil Premium"/>
-          <w:highlight w:val="yellow"/>
-          <w:lang w:val="nl-NL"/>
-        </w:rPr>
-        <w:t xml:space="preserve">. </w:t>
+          <w:lang w:val="nl-NL"/>
+        </w:rPr>
+        <w:t>.</w:t>
       </w:r>
     </w:p>
     <w:p>
@@ -433,21 +432,7 @@
         <w:rPr>
           <w:lang w:val="nl-NL"/>
         </w:rPr>
-        <w:t xml:space="preserve">. Hun belangrijkste instrument hiervoor is het aanpassen van rentestanden.  – Raoul </w:t>
-      </w:r>
-      <w:proofErr w:type="spellStart"/>
-      <w:r>
-        <w:rPr>
-          <w:lang w:val="nl-NL"/>
-        </w:rPr>
-        <w:t>Leering</w:t>
-      </w:r>
-      <w:proofErr w:type="spellEnd"/>
-      <w:r>
-        <w:rPr>
-          <w:lang w:val="nl-NL"/>
-        </w:rPr>
-        <w:t>, macro-econoom</w:t>
+        <w:t>. Hun belangrijkste instrument hiervoor is het aanpassen van rentestanden.  – Raoul Leering, macro-econoom</w:t>
       </w:r>
     </w:p>
     <w:p>
@@ -545,39 +530,7 @@
           <w:highlight w:val="green"/>
           <w:lang w:val="nl-NL"/>
         </w:rPr>
-        <w:t xml:space="preserve">2 jaar achter de rug van buitensporig hoge </w:t>
-      </w:r>
-      <w:proofErr w:type="spellStart"/>
-      <w:r>
-        <w:rPr>
-          <w:highlight w:val="green"/>
-          <w:lang w:val="nl-NL"/>
-        </w:rPr>
-        <w:t>inflate</w:t>
-      </w:r>
-      <w:proofErr w:type="spellEnd"/>
-      <w:r>
-        <w:rPr>
-          <w:highlight w:val="green"/>
-          <w:lang w:val="nl-NL"/>
-        </w:rPr>
-        <w:t xml:space="preserve">, het is zo dat de </w:t>
-      </w:r>
-      <w:proofErr w:type="spellStart"/>
-      <w:r>
-        <w:rPr>
-          <w:highlight w:val="green"/>
-          <w:lang w:val="nl-NL"/>
-        </w:rPr>
-        <w:t>ecb</w:t>
-      </w:r>
-      <w:proofErr w:type="spellEnd"/>
-      <w:r>
-        <w:rPr>
-          <w:highlight w:val="green"/>
-          <w:lang w:val="nl-NL"/>
-        </w:rPr>
-        <w:t xml:space="preserve"> daar voor verantwoordelijk is. Ze zijn in het leven geroepen om de inflatie rond de 2% te laten uitkomen. Daar heeft ze niet in geslaagd, en het is de opdracht om dat wel te doen. Dus ze zijn zo sowieso al verantwoordelijk.</w:t>
+        <w:t>2 jaar achter de rug van buitensporig hoge inflate, het is zo dat de ecb daar voor verantwoordelijk is. Ze zijn in het leven geroepen om de inflatie rond de 2% te laten uitkomen. Daar heeft ze niet in geslaagd, en het is de opdracht om dat wel te doen. Dus ze zijn zo sowieso al verantwoordelijk.</w:t>
       </w:r>
       <w:r>
         <w:rPr>
@@ -691,27 +644,7 @@
           <w:bCs/>
           <w:lang w:val="nl-NL"/>
         </w:rPr>
-        <w:t xml:space="preserve">In 2025 wil </w:t>
-      </w:r>
-      <w:proofErr w:type="spellStart"/>
-      <w:r>
-        <w:rPr>
-          <w:rFonts w:ascii="Civil Premium" w:hAnsi="Civil Premium"/>
-          <w:b/>
-          <w:bCs/>
-          <w:lang w:val="nl-NL"/>
-        </w:rPr>
-        <w:t>ecb</w:t>
-      </w:r>
-      <w:proofErr w:type="spellEnd"/>
-      <w:r>
-        <w:rPr>
-          <w:rFonts w:ascii="Civil Premium" w:hAnsi="Civil Premium"/>
-          <w:b/>
-          <w:bCs/>
-          <w:lang w:val="nl-NL"/>
-        </w:rPr>
-        <w:t xml:space="preserve"> op hun doelstelling 2% zitten gaat dat lukken?</w:t>
+        <w:t>In 2025 wil ecb op hun doelstelling 2% zitten gaat dat lukken?</w:t>
       </w:r>
     </w:p>
     <w:p>
@@ -747,23 +680,7 @@
           <w:highlight w:val="green"/>
           <w:lang w:val="nl-NL"/>
         </w:rPr>
-        <w:t xml:space="preserve">Dus we krijgen volgend jaar eigenlijk pas de volgende klap te verwerken economisch gezien van het afremmen dat de </w:t>
-      </w:r>
-      <w:proofErr w:type="spellStart"/>
-      <w:r>
-        <w:rPr>
-          <w:highlight w:val="green"/>
-          <w:lang w:val="nl-NL"/>
-        </w:rPr>
-        <w:t>ecb</w:t>
-      </w:r>
-      <w:proofErr w:type="spellEnd"/>
-      <w:r>
-        <w:rPr>
-          <w:highlight w:val="green"/>
-          <w:lang w:val="nl-NL"/>
-        </w:rPr>
-        <w:t xml:space="preserve"> gedaan heeft</w:t>
+        <w:t>Dus we krijgen volgend jaar eigenlijk pas de volgende klap te verwerken economisch gezien van het afremmen dat de ecb gedaan heeft</w:t>
       </w:r>
     </w:p>
     <w:p>
@@ -1031,17 +948,200 @@
           <w:rFonts w:ascii="Civil Premium" w:hAnsi="Civil Premium"/>
           <w:lang w:val="nl-NL"/>
         </w:rPr>
-        <w:t xml:space="preserve">*bron Edin </w:t>
-      </w:r>
-      <w:proofErr w:type="spellStart"/>
-      <w:r>
-        <w:rPr>
-          <w:rFonts w:ascii="Civil Premium" w:hAnsi="Civil Premium"/>
-          <w:lang w:val="nl-NL"/>
-        </w:rPr>
-        <w:t>Mujagic</w:t>
-      </w:r>
-      <w:proofErr w:type="spellEnd"/>
+        <w:t>*bron Edin Mujagic*</w:t>
+      </w:r>
+      <w:r>
+        <w:rPr>
+          <w:rFonts w:ascii="Civil Premium" w:hAnsi="Civil Premium"/>
+          <w:lang w:val="nl-NL"/>
+        </w:rPr>
+        <w:t>, is het erover eens dat de ECB te laat is begonnen met dit beleid.</w:t>
+      </w:r>
+    </w:p>
+    <w:p>
+      <w:pPr>
+        <w:rPr>
+          <w:rFonts w:ascii="Civil Premium" w:hAnsi="Civil Premium"/>
+          <w:lang w:val="nl-NL"/>
+        </w:rPr>
+      </w:pPr>
+      <w:r>
+        <w:rPr>
+          <w:rFonts w:ascii="Civil Premium" w:hAnsi="Civil Premium"/>
+          <w:lang w:val="nl-NL"/>
+        </w:rPr>
+        <w:t>Na contact met de E</w:t>
+      </w:r>
+      <w:r>
+        <w:rPr>
+          <w:rFonts w:ascii="Civil Premium" w:hAnsi="Civil Premium"/>
+          <w:lang w:val="nl-NL"/>
+        </w:rPr>
+        <w:t>uropese Centrale Bank</w:t>
+      </w:r>
+      <w:r>
+        <w:rPr>
+          <w:rFonts w:ascii="Civil Premium" w:hAnsi="Civil Premium"/>
+          <w:lang w:val="nl-NL"/>
+        </w:rPr>
+        <w:t xml:space="preserve"> werd ik verwezen naar de meest recente uitspraken en notulen van hun president, Christine Lagarde. Mijn vraag of de ECB nog steeds vastberaden is</w:t>
+      </w:r>
+      <w:r>
+        <w:rPr>
+          <w:rFonts w:ascii="Civil Premium" w:hAnsi="Civil Premium"/>
+          <w:lang w:val="nl-NL"/>
+        </w:rPr>
+        <w:t xml:space="preserve"> om het doel van 2025 te halen</w:t>
+      </w:r>
+      <w:r>
+        <w:rPr>
+          <w:rFonts w:ascii="Civil Premium" w:hAnsi="Civil Premium"/>
+          <w:lang w:val="nl-NL"/>
+        </w:rPr>
+        <w:t xml:space="preserve">, werd indirect beantwoord met het volgende: </w:t>
+      </w:r>
+      <w:r>
+        <w:rPr>
+          <w:rFonts w:ascii="Civil Premium" w:hAnsi="Civil Premium"/>
+          <w:lang w:val="nl-NL"/>
+        </w:rPr>
+        <w:t xml:space="preserve">dat </w:t>
+      </w:r>
+      <w:r>
+        <w:rPr>
+          <w:rFonts w:ascii="Civil Premium" w:hAnsi="Civil Premium"/>
+          <w:lang w:val="nl-NL"/>
+        </w:rPr>
+        <w:t>hun huidige doelstelling werd aangekondigd tijdens de persconferentie van 26 november 2023, waarin werd besproken dat ze in 2025 streven naar een rentetarief van 2%.</w:t>
+      </w:r>
+    </w:p>
+    <w:p>
+      <w:pPr>
+        <w:rPr>
+          <w:rFonts w:ascii="Civil Premium" w:hAnsi="Civil Premium"/>
+          <w:lang w:val="nl-NL"/>
+        </w:rPr>
+      </w:pPr>
+      <w:r>
+        <w:rPr>
+          <w:rFonts w:ascii="Civil Premium" w:hAnsi="Civil Premium"/>
+          <w:lang w:val="nl-NL"/>
+        </w:rPr>
+        <w:t>###Maak bruggetje</w:t>
+      </w:r>
+    </w:p>
+    <w:p>
+      <w:pPr>
+        <w:rPr>
+          <w:rFonts w:ascii="Civil Premium" w:hAnsi="Civil Premium"/>
+          <w:b/>
+          <w:bCs/>
+          <w:lang w:val="nl-NL"/>
+        </w:rPr>
+      </w:pPr>
+      <w:r>
+        <w:rPr>
+          <w:rFonts w:ascii="Civil Premium" w:hAnsi="Civil Premium"/>
+          <w:b/>
+          <w:bCs/>
+          <w:lang w:val="nl-NL"/>
+        </w:rPr>
+        <w:t xml:space="preserve">Alinea </w:t>
+      </w:r>
+      <w:r>
+        <w:rPr>
+          <w:rFonts w:ascii="Civil Premium" w:hAnsi="Civil Premium"/>
+          <w:b/>
+          <w:bCs/>
+          <w:lang w:val="nl-NL"/>
+        </w:rPr>
+        <w:t>2</w:t>
+      </w:r>
+      <w:r>
+        <w:rPr>
+          <w:rFonts w:ascii="Civil Premium" w:hAnsi="Civil Premium"/>
+          <w:b/>
+          <w:bCs/>
+          <w:lang w:val="nl-NL"/>
+        </w:rPr>
+        <w:t>:</w:t>
+      </w:r>
+      <w:r>
+        <w:rPr>
+          <w:rFonts w:ascii="Civil Premium" w:hAnsi="Civil Premium"/>
+          <w:b/>
+          <w:bCs/>
+          <w:lang w:val="nl-NL"/>
+        </w:rPr>
+        <w:t xml:space="preserve"> </w:t>
+      </w:r>
+      <w:r>
+        <w:rPr>
+          <w:rFonts w:ascii="Civil Premium" w:hAnsi="Civil Premium"/>
+          <w:b/>
+          <w:bCs/>
+          <w:lang w:val="nl-NL"/>
+        </w:rPr>
+        <w:t>(Supermarkt)</w:t>
+      </w:r>
+    </w:p>
+    <w:p>
+      <w:pPr>
+        <w:rPr>
+          <w:rFonts w:ascii="Civil Premium" w:hAnsi="Civil Premium"/>
+          <w:lang w:val="nl-NL"/>
+        </w:rPr>
+      </w:pPr>
+      <w:r>
+        <w:rPr>
+          <w:rFonts w:ascii="Civil Premium" w:hAnsi="Civil Premium"/>
+          <w:lang w:val="nl-NL"/>
+        </w:rPr>
+        <w:t>Nederlanders voelen dit vooral in hun eigen portemonnees; desondanks maken supermarkten</w:t>
+      </w:r>
+      <w:r>
+        <w:rPr>
+          <w:rFonts w:ascii="Civil Premium" w:hAnsi="Civil Premium"/>
+          <w:lang w:val="nl-NL"/>
+        </w:rPr>
+        <w:t xml:space="preserve"> en conglomeraten</w:t>
+      </w:r>
+      <w:r>
+        <w:rPr>
+          <w:rFonts w:ascii="Civil Premium" w:hAnsi="Civil Premium"/>
+          <w:lang w:val="nl-NL"/>
+        </w:rPr>
+        <w:t xml:space="preserve"> hoge winsten.</w:t>
+      </w:r>
+    </w:p>
+    <w:p>
+      <w:pPr>
+        <w:rPr>
+          <w:rFonts w:ascii="Civil Premium" w:hAnsi="Civil Premium"/>
+          <w:lang w:val="nl-NL"/>
+        </w:rPr>
+      </w:pPr>
+      <w:r>
+        <w:rPr>
+          <w:rFonts w:ascii="Civil Premium" w:hAnsi="Civil Premium"/>
+          <w:lang w:val="nl-NL"/>
+        </w:rPr>
+        <w:t xml:space="preserve">De inflatie, met name in de supermarkten, is al bekend bij de meeste Nederlanders. Volgens retail expert en consultant </w:t>
+      </w:r>
+      <w:r>
+        <w:rPr>
+          <w:rFonts w:ascii="Civil Premium" w:hAnsi="Civil Premium"/>
+          <w:lang w:val="nl-NL"/>
+        </w:rPr>
+        <w:t xml:space="preserve">*bron </w:t>
+      </w:r>
+      <w:r>
+        <w:rPr>
+          <w:rFonts w:ascii="Civil Premium" w:hAnsi="Civil Premium"/>
+          <w:lang w:val="nl-NL"/>
+        </w:rPr>
+        <w:t>Marco Kesteloo</w:t>
+      </w:r>
       <w:r>
         <w:rPr>
           <w:rFonts w:ascii="Civil Premium" w:hAnsi="Civil Premium"/>
@@ -1054,194 +1154,92 @@
           <w:rFonts w:ascii="Civil Premium" w:hAnsi="Civil Premium"/>
           <w:lang w:val="nl-NL"/>
         </w:rPr>
-        <w:t>, is het erover eens dat de ECB te laat is begonnen met dit beleid.</w:t>
-      </w:r>
-    </w:p>
-    <w:p>
-      <w:pPr>
-        <w:rPr>
-          <w:rFonts w:ascii="Civil Premium" w:hAnsi="Civil Premium"/>
-          <w:lang w:val="nl-NL"/>
-        </w:rPr>
-      </w:pPr>
-      <w:r>
-        <w:rPr>
-          <w:rFonts w:ascii="Civil Premium" w:hAnsi="Civil Premium"/>
-          <w:lang w:val="nl-NL"/>
-        </w:rPr>
-        <w:t>Na contact met de E</w:t>
-      </w:r>
-      <w:r>
-        <w:rPr>
-          <w:rFonts w:ascii="Civil Premium" w:hAnsi="Civil Premium"/>
-          <w:lang w:val="nl-NL"/>
-        </w:rPr>
-        <w:t>uropese Centrale Bank</w:t>
-      </w:r>
-      <w:r>
-        <w:rPr>
-          <w:rFonts w:ascii="Civil Premium" w:hAnsi="Civil Premium"/>
-          <w:lang w:val="nl-NL"/>
-        </w:rPr>
-        <w:t xml:space="preserve"> werd ik verwezen naar de meest recente uitspraken en notulen van hun president, Christine Lagarde. Mijn vraag of de ECB nog steeds vastberaden is</w:t>
-      </w:r>
-      <w:r>
-        <w:rPr>
-          <w:rFonts w:ascii="Civil Premium" w:hAnsi="Civil Premium"/>
-          <w:lang w:val="nl-NL"/>
-        </w:rPr>
-        <w:t xml:space="preserve"> om het doel van 2025 te halen</w:t>
-      </w:r>
-      <w:r>
-        <w:rPr>
-          <w:rFonts w:ascii="Civil Premium" w:hAnsi="Civil Premium"/>
-          <w:lang w:val="nl-NL"/>
-        </w:rPr>
-        <w:t xml:space="preserve">, werd indirect beantwoord met het volgende: </w:t>
-      </w:r>
-      <w:r>
-        <w:rPr>
-          <w:rFonts w:ascii="Civil Premium" w:hAnsi="Civil Premium"/>
-          <w:lang w:val="nl-NL"/>
-        </w:rPr>
-        <w:t xml:space="preserve">dat </w:t>
-      </w:r>
-      <w:r>
-        <w:rPr>
-          <w:rFonts w:ascii="Civil Premium" w:hAnsi="Civil Premium"/>
-          <w:lang w:val="nl-NL"/>
-        </w:rPr>
-        <w:t>hun huidige doelstelling werd aangekondigd tijdens de persconferentie van 26 november 2023, waarin werd besproken dat ze in 2025 streven naar een rentetarief van 2%.</w:t>
-      </w:r>
-    </w:p>
-    <w:p>
-      <w:pPr>
-        <w:rPr>
-          <w:rFonts w:ascii="Civil Premium" w:hAnsi="Civil Premium"/>
-          <w:lang w:val="nl-NL"/>
-        </w:rPr>
-      </w:pPr>
-      <w:r>
-        <w:rPr>
-          <w:rFonts w:ascii="Civil Premium" w:hAnsi="Civil Premium"/>
-          <w:lang w:val="nl-NL"/>
-        </w:rPr>
-        <w:t>###Maak bruggetje</w:t>
-      </w:r>
-    </w:p>
-    <w:p>
-      <w:pPr>
-        <w:rPr>
-          <w:rFonts w:ascii="Civil Premium" w:hAnsi="Civil Premium"/>
-          <w:b/>
-          <w:bCs/>
-          <w:lang w:val="nl-NL"/>
-        </w:rPr>
-      </w:pPr>
-      <w:r>
-        <w:rPr>
-          <w:rFonts w:ascii="Civil Premium" w:hAnsi="Civil Premium"/>
-          <w:b/>
-          <w:bCs/>
-          <w:lang w:val="nl-NL"/>
-        </w:rPr>
-        <w:t xml:space="preserve">Alinea </w:t>
-      </w:r>
-      <w:r>
-        <w:rPr>
-          <w:rFonts w:ascii="Civil Premium" w:hAnsi="Civil Premium"/>
-          <w:b/>
-          <w:bCs/>
-          <w:lang w:val="nl-NL"/>
-        </w:rPr>
-        <w:t>2</w:t>
-      </w:r>
-      <w:r>
-        <w:rPr>
-          <w:rFonts w:ascii="Civil Premium" w:hAnsi="Civil Premium"/>
-          <w:b/>
-          <w:bCs/>
-          <w:lang w:val="nl-NL"/>
-        </w:rPr>
-        <w:t>:</w:t>
-      </w:r>
-      <w:r>
-        <w:rPr>
-          <w:rFonts w:ascii="Civil Premium" w:hAnsi="Civil Premium"/>
-          <w:b/>
-          <w:bCs/>
-          <w:lang w:val="nl-NL"/>
-        </w:rPr>
-        <w:t xml:space="preserve"> </w:t>
-      </w:r>
-      <w:r>
-        <w:rPr>
-          <w:rFonts w:ascii="Civil Premium" w:hAnsi="Civil Premium"/>
-          <w:b/>
-          <w:bCs/>
-          <w:lang w:val="nl-NL"/>
-        </w:rPr>
-        <w:t>(Supermarkt)</w:t>
-      </w:r>
-    </w:p>
-    <w:p>
-      <w:pPr>
-        <w:rPr>
-          <w:rFonts w:ascii="Civil Premium" w:hAnsi="Civil Premium"/>
-          <w:lang w:val="nl-NL"/>
-        </w:rPr>
-      </w:pPr>
-      <w:r>
-        <w:rPr>
-          <w:rFonts w:ascii="Civil Premium" w:hAnsi="Civil Premium"/>
-          <w:lang w:val="nl-NL"/>
-        </w:rPr>
-        <w:t>Nederlanders voelen dit vooral in hun eigen portemonnees; desondanks maken supermarkten</w:t>
-      </w:r>
-      <w:r>
-        <w:rPr>
-          <w:rFonts w:ascii="Civil Premium" w:hAnsi="Civil Premium"/>
-          <w:lang w:val="nl-NL"/>
-        </w:rPr>
-        <w:t xml:space="preserve"> en conglomeraten</w:t>
-      </w:r>
-      <w:r>
-        <w:rPr>
-          <w:rFonts w:ascii="Civil Premium" w:hAnsi="Civil Premium"/>
-          <w:lang w:val="nl-NL"/>
-        </w:rPr>
-        <w:t xml:space="preserve"> hoge winsten.</w:t>
-      </w:r>
-    </w:p>
-    <w:p>
-      <w:pPr>
-        <w:rPr>
-          <w:rFonts w:ascii="Civil Premium" w:hAnsi="Civil Premium"/>
-          <w:lang w:val="nl-NL"/>
-        </w:rPr>
-      </w:pPr>
-      <w:r>
-        <w:rPr>
-          <w:rFonts w:ascii="Civil Premium" w:hAnsi="Civil Premium"/>
-          <w:lang w:val="nl-NL"/>
-        </w:rPr>
-        <w:t xml:space="preserve">De inflatie, met name in de supermarkten, is al bekend bij de meeste Nederlanders. Volgens </w:t>
-      </w:r>
-      <w:proofErr w:type="spellStart"/>
-      <w:r>
-        <w:rPr>
-          <w:rFonts w:ascii="Civil Premium" w:hAnsi="Civil Premium"/>
-          <w:lang w:val="nl-NL"/>
-        </w:rPr>
-        <w:t>retail</w:t>
-      </w:r>
-      <w:proofErr w:type="spellEnd"/>
-      <w:r>
-        <w:rPr>
-          <w:rFonts w:ascii="Civil Premium" w:hAnsi="Civil Premium"/>
-          <w:lang w:val="nl-NL"/>
-        </w:rPr>
-        <w:t xml:space="preserve"> expert en consultant </w:t>
+        <w:t xml:space="preserve">, is er echter vanuit de winkel zelf ook veel gaande. Een tekort aan personeel, gecombineerd met hoge energiekosten en </w:t>
+      </w:r>
+      <w:r>
+        <w:rPr>
+          <w:rFonts w:ascii="Civil Premium" w:hAnsi="Civil Premium"/>
+          <w:lang w:val="nl-NL"/>
+        </w:rPr>
+        <w:t xml:space="preserve">harde </w:t>
+      </w:r>
+      <w:r>
+        <w:rPr>
+          <w:rFonts w:ascii="Civil Premium" w:hAnsi="Civil Premium"/>
+          <w:lang w:val="nl-NL"/>
+        </w:rPr>
+        <w:t xml:space="preserve">concurrentie, heeft geleid tot een </w:t>
+      </w:r>
+      <w:r>
+        <w:rPr>
+          <w:rFonts w:ascii="Civil Premium" w:hAnsi="Civil Premium"/>
+          <w:lang w:val="nl-NL"/>
+        </w:rPr>
+        <w:t>flinke</w:t>
+      </w:r>
+      <w:r>
+        <w:rPr>
+          <w:rFonts w:ascii="Civil Premium" w:hAnsi="Civil Premium"/>
+          <w:lang w:val="nl-NL"/>
+        </w:rPr>
+        <w:t xml:space="preserve"> stijging van de prijzen. Dit snelle tempo heeft ertoe geleid dat consumenten sommige producten helemaal niet meer kopen. Dit vormt een risico van inflatie voor producenten, aangezien klanten overstappen naar goedkopere concurrenten of essentiële producten overslaan.</w:t>
+      </w:r>
+    </w:p>
+    <w:p>
+      <w:pPr>
+        <w:rPr>
+          <w:rFonts w:ascii="Civil Premium" w:hAnsi="Civil Premium"/>
+          <w:lang w:val="nl-NL"/>
+        </w:rPr>
+      </w:pPr>
+      <w:r>
+        <w:rPr>
+          <w:rFonts w:ascii="Civil Premium" w:hAnsi="Civil Premium"/>
+          <w:lang w:val="nl-NL"/>
+        </w:rPr>
+        <w:t xml:space="preserve">Een oplossing die door oplettende consumenten is opgemerkt, is het fenomeen </w:t>
+      </w:r>
+      <w:r>
+        <w:rPr>
+          <w:rFonts w:ascii="Civil Premium" w:hAnsi="Civil Premium"/>
+          <w:lang w:val="nl-NL"/>
+        </w:rPr>
+        <w:t>“</w:t>
+      </w:r>
+      <w:r>
+        <w:rPr>
+          <w:rFonts w:ascii="Civil Premium" w:hAnsi="Civil Premium"/>
+          <w:lang w:val="nl-NL"/>
+        </w:rPr>
+        <w:t>krimpflatie</w:t>
+      </w:r>
+      <w:r>
+        <w:rPr>
+          <w:rFonts w:ascii="Civil Premium" w:hAnsi="Civil Premium"/>
+          <w:lang w:val="nl-NL"/>
+        </w:rPr>
+        <w:t>”</w:t>
+      </w:r>
+      <w:r>
+        <w:rPr>
+          <w:rFonts w:ascii="Civil Premium" w:hAnsi="Civil Premium"/>
+          <w:lang w:val="nl-NL"/>
+        </w:rPr>
+        <w:t xml:space="preserve">. De prijzen zijn dermate gestegen dat het economisch gezien niet meer zinvol is om ze verder te verhogen. De prijs blijft nu hetzelfde, maar producenten verminderen de inhoud. Dit gebeurt bijna altijd niet transparant, waardoor mensen </w:t>
+      </w:r>
+      <w:r>
+        <w:rPr>
+          <w:rFonts w:ascii="Civil Premium" w:hAnsi="Civil Premium"/>
+          <w:lang w:val="nl-NL"/>
+        </w:rPr>
+        <w:t xml:space="preserve">niet </w:t>
+      </w:r>
+      <w:r>
+        <w:rPr>
+          <w:rFonts w:ascii="Civil Premium" w:hAnsi="Civil Premium"/>
+          <w:lang w:val="nl-NL"/>
+        </w:rPr>
+        <w:t xml:space="preserve">beseffen dat ze minder krijgen voor dezelfde prijs. Initiatieven zoals </w:t>
       </w:r>
       <w:r>
         <w:rPr>
@@ -1255,134 +1253,8 @@
           <w:rFonts w:ascii="Civil Premium" w:hAnsi="Civil Premium"/>
           <w:lang w:val="nl-NL"/>
         </w:rPr>
-        <w:t xml:space="preserve">Marco </w:t>
-      </w:r>
-      <w:proofErr w:type="spellStart"/>
-      <w:r>
-        <w:rPr>
-          <w:rFonts w:ascii="Civil Premium" w:hAnsi="Civil Premium"/>
-          <w:lang w:val="nl-NL"/>
-        </w:rPr>
-        <w:t>Kesteloo</w:t>
-      </w:r>
-      <w:proofErr w:type="spellEnd"/>
-      <w:r>
-        <w:rPr>
-          <w:rFonts w:ascii="Civil Premium" w:hAnsi="Civil Premium"/>
-          <w:lang w:val="nl-NL"/>
-        </w:rPr>
-        <w:t>*</w:t>
-      </w:r>
-      <w:r>
-        <w:rPr>
-          <w:rFonts w:ascii="Civil Premium" w:hAnsi="Civil Premium"/>
-          <w:lang w:val="nl-NL"/>
-        </w:rPr>
-        <w:t xml:space="preserve">, is er echter vanuit de winkel zelf ook veel gaande. Een tekort aan personeel, gecombineerd met hoge energiekosten en </w:t>
-      </w:r>
-      <w:r>
-        <w:rPr>
-          <w:rFonts w:ascii="Civil Premium" w:hAnsi="Civil Premium"/>
-          <w:lang w:val="nl-NL"/>
-        </w:rPr>
-        <w:t xml:space="preserve">harde </w:t>
-      </w:r>
-      <w:r>
-        <w:rPr>
-          <w:rFonts w:ascii="Civil Premium" w:hAnsi="Civil Premium"/>
-          <w:lang w:val="nl-NL"/>
-        </w:rPr>
-        <w:t xml:space="preserve">concurrentie, heeft geleid tot een </w:t>
-      </w:r>
-      <w:r>
-        <w:rPr>
-          <w:rFonts w:ascii="Civil Premium" w:hAnsi="Civil Premium"/>
-          <w:lang w:val="nl-NL"/>
-        </w:rPr>
-        <w:t>flinke</w:t>
-      </w:r>
-      <w:r>
-        <w:rPr>
-          <w:rFonts w:ascii="Civil Premium" w:hAnsi="Civil Premium"/>
-          <w:lang w:val="nl-NL"/>
-        </w:rPr>
-        <w:t xml:space="preserve"> stijging van de prijzen. Dit snelle tempo heeft ertoe geleid dat consumenten sommige producten helemaal niet meer kopen. Dit vormt een risico van inflatie voor producenten, aangezien klanten overstappen naar goedkopere concurrenten of essentiële producten overslaan.</w:t>
-      </w:r>
-    </w:p>
-    <w:p>
-      <w:pPr>
-        <w:rPr>
-          <w:rFonts w:ascii="Civil Premium" w:hAnsi="Civil Premium"/>
-          <w:lang w:val="nl-NL"/>
-        </w:rPr>
-      </w:pPr>
-      <w:r>
-        <w:rPr>
-          <w:rFonts w:ascii="Civil Premium" w:hAnsi="Civil Premium"/>
-          <w:lang w:val="nl-NL"/>
-        </w:rPr>
-        <w:t xml:space="preserve">Een oplossing die door oplettende consumenten is opgemerkt, is het fenomeen </w:t>
-      </w:r>
-      <w:r>
-        <w:rPr>
-          <w:rFonts w:ascii="Civil Premium" w:hAnsi="Civil Premium"/>
-          <w:lang w:val="nl-NL"/>
-        </w:rPr>
-        <w:t>“</w:t>
-      </w:r>
-      <w:proofErr w:type="spellStart"/>
-      <w:r>
-        <w:rPr>
-          <w:rFonts w:ascii="Civil Premium" w:hAnsi="Civil Premium"/>
-          <w:lang w:val="nl-NL"/>
-        </w:rPr>
-        <w:t>krimpflatie</w:t>
-      </w:r>
-      <w:proofErr w:type="spellEnd"/>
-      <w:r>
-        <w:rPr>
-          <w:rFonts w:ascii="Civil Premium" w:hAnsi="Civil Premium"/>
-          <w:lang w:val="nl-NL"/>
-        </w:rPr>
-        <w:t>”</w:t>
-      </w:r>
-      <w:r>
-        <w:rPr>
-          <w:rFonts w:ascii="Civil Premium" w:hAnsi="Civil Premium"/>
-          <w:lang w:val="nl-NL"/>
-        </w:rPr>
-        <w:t xml:space="preserve">. De prijzen zijn dermate gestegen dat het economisch gezien niet meer zinvol is om ze verder te verhogen. De prijs blijft nu hetzelfde, maar producenten verminderen de inhoud. Dit gebeurt bijna altijd niet transparant, waardoor mensen </w:t>
-      </w:r>
-      <w:r>
-        <w:rPr>
-          <w:rFonts w:ascii="Civil Premium" w:hAnsi="Civil Premium"/>
-          <w:lang w:val="nl-NL"/>
-        </w:rPr>
-        <w:t xml:space="preserve">niet </w:t>
-      </w:r>
-      <w:r>
-        <w:rPr>
-          <w:rFonts w:ascii="Civil Premium" w:hAnsi="Civil Premium"/>
-          <w:lang w:val="nl-NL"/>
-        </w:rPr>
-        <w:t xml:space="preserve">beseffen dat ze minder krijgen voor dezelfde prijs. Initiatieven zoals </w:t>
-      </w:r>
-      <w:r>
-        <w:rPr>
-          <w:rFonts w:ascii="Civil Premium" w:hAnsi="Civil Premium"/>
-          <w:lang w:val="nl-NL"/>
-        </w:rPr>
-        <w:t xml:space="preserve">*bron </w:t>
-      </w:r>
-      <w:proofErr w:type="spellStart"/>
-      <w:r>
-        <w:rPr>
-          <w:rFonts w:ascii="Civil Premium" w:hAnsi="Civil Premium"/>
-          <w:lang w:val="nl-NL"/>
-        </w:rPr>
         <w:t>foodwatch</w:t>
       </w:r>
-      <w:proofErr w:type="spellEnd"/>
       <w:r>
         <w:rPr>
           <w:rFonts w:ascii="Civil Premium" w:hAnsi="Civil Premium"/>

</xml_diff>

<commit_message>
vault backup: 2023-12-11 20:06:00
</commit_message>
<xml_diff>
--- a/Vakken/Journalistieke en Redactionele Vaardigheden/Achtergrondverhaal/JortSiemes_104_V2_AchtergrondArtikel_ECB.docx
+++ b/Vakken/Journalistieke en Redactionele Vaardigheden/Achtergrondverhaal/JortSiemes_104_V2_AchtergrondArtikel_ECB.docx
@@ -354,93 +354,294 @@
     <w:p>
       <w:pPr>
         <w:rPr>
-          <w:b/>
-          <w:bCs/>
-          <w:lang w:val="nl-NL"/>
-        </w:rPr>
-      </w:pPr>
-      <w:r>
-        <w:rPr>
-          <w:b/>
-          <w:bCs/>
-          <w:lang w:val="nl-NL"/>
-        </w:rPr>
-        <w:t>Blokje: De ECB</w:t>
-      </w:r>
-    </w:p>
-    <w:p>
-      <w:pPr>
-        <w:rPr>
-          <w:lang w:val="nl-NL"/>
-        </w:rPr>
-      </w:pPr>
-      <w:r>
-        <w:rPr>
-          <w:lang w:val="nl-NL"/>
-        </w:rPr>
-        <w:t xml:space="preserve">De </w:t>
-      </w:r>
-      <w:r>
-        <w:rPr>
-          <w:lang w:val="nl-NL"/>
-        </w:rPr>
-        <w:t>ECB</w:t>
-      </w:r>
-      <w:r>
-        <w:rPr>
-          <w:lang w:val="nl-NL"/>
-        </w:rPr>
-        <w:t xml:space="preserve"> reguleert </w:t>
-      </w:r>
-      <w:r>
-        <w:rPr>
-          <w:lang w:val="nl-NL"/>
-        </w:rPr>
-        <w:t xml:space="preserve">de </w:t>
-      </w:r>
-      <w:r>
-        <w:rPr>
-          <w:lang w:val="nl-NL"/>
-        </w:rPr>
-        <w:t xml:space="preserve">hoeveel geld </w:t>
-      </w:r>
-      <w:r>
-        <w:rPr>
-          <w:lang w:val="nl-NL"/>
-        </w:rPr>
-        <w:t xml:space="preserve">dat </w:t>
-      </w:r>
-      <w:r>
-        <w:rPr>
-          <w:lang w:val="nl-NL"/>
-        </w:rPr>
-        <w:t xml:space="preserve">er </w:t>
-      </w:r>
-      <w:r>
-        <w:rPr>
-          <w:lang w:val="nl-NL"/>
-        </w:rPr>
-        <w:t>in Europa in</w:t>
-      </w:r>
-      <w:r>
-        <w:rPr>
-          <w:lang w:val="nl-NL"/>
-        </w:rPr>
-        <w:t xml:space="preserve"> omloop is</w:t>
-      </w:r>
-      <w:r>
-        <w:rPr>
-          <w:lang w:val="nl-NL"/>
-        </w:rPr>
-        <w:t>. Hun belangrijkste instrument hiervoor is het aanpassen van rentestanden.  – Raoul Leering, macro-econoom</w:t>
-      </w:r>
-    </w:p>
-    <w:p>
-      <w:pPr>
-        <w:rPr>
-          <w:lang w:val="nl-NL"/>
-        </w:rPr>
-      </w:pPr>
+          <w:lang w:val="nl-NL"/>
+        </w:rPr>
+      </w:pPr>
+      <w:r>
+        <w:rPr>
+          <w:b/>
+          <w:bCs/>
+          <w:noProof/>
+          <w:lang w:val="nl-NL"/>
+        </w:rPr>
+        <mc:AlternateContent>
+          <mc:Choice Requires="wps">
+            <w:drawing>
+              <wp:anchor distT="45720" distB="45720" distL="114300" distR="114300" simplePos="0" relativeHeight="251660288" behindDoc="0" locked="0" layoutInCell="1" allowOverlap="1" wp14:anchorId="297000FA" wp14:editId="0D42E6FF">
+                <wp:simplePos x="0" y="0"/>
+                <wp:positionH relativeFrom="column">
+                  <wp:posOffset>3743325</wp:posOffset>
+                </wp:positionH>
+                <wp:positionV relativeFrom="paragraph">
+                  <wp:posOffset>8255</wp:posOffset>
+                </wp:positionV>
+                <wp:extent cx="2199640" cy="1404620"/>
+                <wp:effectExtent l="0" t="0" r="10160" b="20955"/>
+                <wp:wrapSquare wrapText="bothSides"/>
+                <wp:docPr id="217" name="Text Box 2"/>
+                <wp:cNvGraphicFramePr>
+                  <a:graphicFrameLocks xmlns:a="http://schemas.openxmlformats.org/drawingml/2006/main"/>
+                </wp:cNvGraphicFramePr>
+                <a:graphic xmlns:a="http://schemas.openxmlformats.org/drawingml/2006/main">
+                  <a:graphicData uri="http://schemas.microsoft.com/office/word/2010/wordprocessingShape">
+                    <wps:wsp>
+                      <wps:cNvSpPr txBox="1">
+                        <a:spLocks noChangeArrowheads="1"/>
+                      </wps:cNvSpPr>
+                      <wps:spPr bwMode="auto">
+                        <a:xfrm>
+                          <a:off x="0" y="0"/>
+                          <a:ext cx="2199640" cy="1404620"/>
+                        </a:xfrm>
+                        <a:prstGeom prst="rect">
+                          <a:avLst/>
+                        </a:prstGeom>
+                        <a:solidFill>
+                          <a:srgbClr val="FFFFFF"/>
+                        </a:solidFill>
+                        <a:ln w="9525">
+                          <a:solidFill>
+                            <a:srgbClr val="000000"/>
+                          </a:solidFill>
+                          <a:miter lim="800000"/>
+                          <a:headEnd/>
+                          <a:tailEnd/>
+                        </a:ln>
+                      </wps:spPr>
+                      <wps:txbx>
+                        <w:txbxContent>
+                          <w:p>
+                            <w:pPr>
+                              <w:rPr>
+                                <w:b/>
+                                <w:bCs/>
+                                <w:lang w:val="nl-NL"/>
+                              </w:rPr>
+                            </w:pPr>
+                            <w:r>
+                              <w:rPr>
+                                <w:b/>
+                                <w:bCs/>
+                                <w:lang w:val="nl-NL"/>
+                              </w:rPr>
+                              <w:t>De ECB</w:t>
+                            </w:r>
+                          </w:p>
+                          <w:p>
+                            <w:r>
+                              <w:rPr>
+                                <w:lang w:val="nl-NL"/>
+                              </w:rPr>
+                              <w:t>De ECB</w:t>
+                            </w:r>
+                            <w:r>
+                              <w:rPr>
+                                <w:lang w:val="nl-NL"/>
+                              </w:rPr>
+                              <w:t xml:space="preserve"> reguleert </w:t>
+                            </w:r>
+                            <w:r>
+                              <w:rPr>
+                                <w:lang w:val="nl-NL"/>
+                              </w:rPr>
+                              <w:t xml:space="preserve">de </w:t>
+                            </w:r>
+                            <w:r>
+                              <w:rPr>
+                                <w:lang w:val="nl-NL"/>
+                              </w:rPr>
+                              <w:t xml:space="preserve">hoeveel geld </w:t>
+                            </w:r>
+                            <w:r>
+                              <w:rPr>
+                                <w:lang w:val="nl-NL"/>
+                              </w:rPr>
+                              <w:t xml:space="preserve">dat </w:t>
+                            </w:r>
+                            <w:r>
+                              <w:rPr>
+                                <w:lang w:val="nl-NL"/>
+                              </w:rPr>
+                              <w:t xml:space="preserve">er </w:t>
+                            </w:r>
+                            <w:r>
+                              <w:rPr>
+                                <w:lang w:val="nl-NL"/>
+                              </w:rPr>
+                              <w:t>in Europa in</w:t>
+                            </w:r>
+                            <w:r>
+                              <w:rPr>
+                                <w:lang w:val="nl-NL"/>
+                              </w:rPr>
+                              <w:t xml:space="preserve"> omloop is</w:t>
+                            </w:r>
+                            <w:r>
+                              <w:rPr>
+                                <w:lang w:val="nl-NL"/>
+                              </w:rPr>
+                              <w:t xml:space="preserve">. Hun belangrijkste instrument hiervoor is het aanpassen van rentestanden.  </w:t>
+                            </w:r>
+                            <w:r>
+                              <w:rPr>
+                                <w:lang w:val="nl-NL"/>
+                              </w:rPr>
+                              <w:t xml:space="preserve">- </w:t>
+                            </w:r>
+                            <w:r>
+                              <w:rPr>
+                                <w:lang w:val="nl-NL"/>
+                              </w:rPr>
+                              <w:t xml:space="preserve">Raoul </w:t>
+                            </w:r>
+                            <w:proofErr w:type="spellStart"/>
+                            <w:r>
+                              <w:rPr>
+                                <w:lang w:val="nl-NL"/>
+                              </w:rPr>
+                              <w:t>Leering</w:t>
+                            </w:r>
+                            <w:proofErr w:type="spellEnd"/>
+                            <w:r>
+                              <w:rPr>
+                                <w:lang w:val="nl-NL"/>
+                              </w:rPr>
+                              <w:t>, macro-econoom</w:t>
+                            </w:r>
+                          </w:p>
+                        </w:txbxContent>
+                      </wps:txbx>
+                      <wps:bodyPr rot="0" vert="horz" wrap="square" lIns="91440" tIns="45720" rIns="91440" bIns="45720" anchor="t" anchorCtr="0">
+                        <a:spAutoFit/>
+                      </wps:bodyPr>
+                    </wps:wsp>
+                  </a:graphicData>
+                </a:graphic>
+                <wp14:sizeRelH relativeFrom="margin">
+                  <wp14:pctWidth>0</wp14:pctWidth>
+                </wp14:sizeRelH>
+                <wp14:sizeRelV relativeFrom="margin">
+                  <wp14:pctHeight>20000</wp14:pctHeight>
+                </wp14:sizeRelV>
+              </wp:anchor>
+            </w:drawing>
+          </mc:Choice>
+          <mc:Fallback>
+            <w:pict>
+              <v:shapetype w14:anchorId="297000FA" id="_x0000_t202" coordsize="21600,21600" o:spt="202" path="m,l,21600r21600,l21600,xe">
+                <v:stroke joinstyle="miter"/>
+                <v:path gradientshapeok="t" o:connecttype="rect"/>
+              </v:shapetype>
+              <v:shape id="Text Box 2" o:spid="_x0000_s1026" type="#_x0000_t202" style="position:absolute;margin-left:294.75pt;margin-top:.65pt;width:173.2pt;height:110.6pt;z-index:251660288;visibility:visible;mso-wrap-style:square;mso-width-percent:0;mso-height-percent:200;mso-wrap-distance-left:9pt;mso-wrap-distance-top:3.6pt;mso-wrap-distance-right:9pt;mso-wrap-distance-bottom:3.6pt;mso-position-horizontal:absolute;mso-position-horizontal-relative:text;mso-position-vertical:absolute;mso-position-vertical-relative:text;mso-width-percent:0;mso-height-percent:200;mso-width-relative:margin;mso-height-relative:margin;v-text-anchor:top" o:gfxdata="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">
+                <v:textbox style="mso-fit-shape-to-text:t">
+                  <w:txbxContent>
+                    <w:p>
+                      <w:pPr>
+                        <w:rPr>
+                          <w:b/>
+                          <w:bCs/>
+                          <w:lang w:val="nl-NL"/>
+                        </w:rPr>
+                      </w:pPr>
+                      <w:r>
+                        <w:rPr>
+                          <w:b/>
+                          <w:bCs/>
+                          <w:lang w:val="nl-NL"/>
+                        </w:rPr>
+                        <w:t>De ECB</w:t>
+                      </w:r>
+                    </w:p>
+                    <w:p>
+                      <w:r>
+                        <w:rPr>
+                          <w:lang w:val="nl-NL"/>
+                        </w:rPr>
+                        <w:t>De ECB</w:t>
+                      </w:r>
+                      <w:r>
+                        <w:rPr>
+                          <w:lang w:val="nl-NL"/>
+                        </w:rPr>
+                        <w:t xml:space="preserve"> reguleert </w:t>
+                      </w:r>
+                      <w:r>
+                        <w:rPr>
+                          <w:lang w:val="nl-NL"/>
+                        </w:rPr>
+                        <w:t xml:space="preserve">de </w:t>
+                      </w:r>
+                      <w:r>
+                        <w:rPr>
+                          <w:lang w:val="nl-NL"/>
+                        </w:rPr>
+                        <w:t xml:space="preserve">hoeveel geld </w:t>
+                      </w:r>
+                      <w:r>
+                        <w:rPr>
+                          <w:lang w:val="nl-NL"/>
+                        </w:rPr>
+                        <w:t xml:space="preserve">dat </w:t>
+                      </w:r>
+                      <w:r>
+                        <w:rPr>
+                          <w:lang w:val="nl-NL"/>
+                        </w:rPr>
+                        <w:t xml:space="preserve">er </w:t>
+                      </w:r>
+                      <w:r>
+                        <w:rPr>
+                          <w:lang w:val="nl-NL"/>
+                        </w:rPr>
+                        <w:t>in Europa in</w:t>
+                      </w:r>
+                      <w:r>
+                        <w:rPr>
+                          <w:lang w:val="nl-NL"/>
+                        </w:rPr>
+                        <w:t xml:space="preserve"> omloop is</w:t>
+                      </w:r>
+                      <w:r>
+                        <w:rPr>
+                          <w:lang w:val="nl-NL"/>
+                        </w:rPr>
+                        <w:t xml:space="preserve">. Hun belangrijkste instrument hiervoor is het aanpassen van rentestanden.  </w:t>
+                      </w:r>
+                      <w:r>
+                        <w:rPr>
+                          <w:lang w:val="nl-NL"/>
+                        </w:rPr>
+                        <w:t xml:space="preserve">- </w:t>
+                      </w:r>
+                      <w:r>
+                        <w:rPr>
+                          <w:lang w:val="nl-NL"/>
+                        </w:rPr>
+                        <w:t xml:space="preserve">Raoul </w:t>
+                      </w:r>
+                      <w:proofErr w:type="spellStart"/>
+                      <w:r>
+                        <w:rPr>
+                          <w:lang w:val="nl-NL"/>
+                        </w:rPr>
+                        <w:t>Leering</w:t>
+                      </w:r>
+                      <w:proofErr w:type="spellEnd"/>
+                      <w:r>
+                        <w:rPr>
+                          <w:lang w:val="nl-NL"/>
+                        </w:rPr>
+                        <w:t>, macro-econoom</w:t>
+                      </w:r>
+                    </w:p>
+                  </w:txbxContent>
+                </v:textbox>
+                <w10:wrap type="square"/>
+              </v:shape>
+            </w:pict>
+          </mc:Fallback>
+        </mc:AlternateContent>
+      </w:r>
     </w:p>
     <w:p>
       <w:pPr>
@@ -530,7 +731,39 @@
           <w:highlight w:val="green"/>
           <w:lang w:val="nl-NL"/>
         </w:rPr>
-        <w:t>2 jaar achter de rug van buitensporig hoge inflate, het is zo dat de ecb daar voor verantwoordelijk is. Ze zijn in het leven geroepen om de inflatie rond de 2% te laten uitkomen. Daar heeft ze niet in geslaagd, en het is de opdracht om dat wel te doen. Dus ze zijn zo sowieso al verantwoordelijk.</w:t>
+        <w:t xml:space="preserve">2 jaar achter de rug van buitensporig hoge </w:t>
+      </w:r>
+      <w:proofErr w:type="spellStart"/>
+      <w:r>
+        <w:rPr>
+          <w:highlight w:val="green"/>
+          <w:lang w:val="nl-NL"/>
+        </w:rPr>
+        <w:t>inflate</w:t>
+      </w:r>
+      <w:proofErr w:type="spellEnd"/>
+      <w:r>
+        <w:rPr>
+          <w:highlight w:val="green"/>
+          <w:lang w:val="nl-NL"/>
+        </w:rPr>
+        <w:t xml:space="preserve">, het is zo dat de </w:t>
+      </w:r>
+      <w:proofErr w:type="spellStart"/>
+      <w:r>
+        <w:rPr>
+          <w:highlight w:val="green"/>
+          <w:lang w:val="nl-NL"/>
+        </w:rPr>
+        <w:t>ecb</w:t>
+      </w:r>
+      <w:proofErr w:type="spellEnd"/>
+      <w:r>
+        <w:rPr>
+          <w:highlight w:val="green"/>
+          <w:lang w:val="nl-NL"/>
+        </w:rPr>
+        <w:t xml:space="preserve"> daar voor verantwoordelijk is. Ze zijn in het leven geroepen om de inflatie rond de 2% te laten uitkomen. Daar heeft ze niet in geslaagd, en het is de opdracht om dat wel te doen. Dus ze zijn zo sowieso al verantwoordelijk.</w:t>
       </w:r>
       <w:r>
         <w:rPr>
@@ -607,8 +840,83 @@
           <w:highlight w:val="green"/>
           <w:lang w:val="nl-NL"/>
         </w:rPr>
+        <w:t>Maar daarnaast heb je ook nog ns een keertje bedrijven hebben vanwege de ondoorzichtigheid die ontstaat op het moment dat inflatie heel erg hoog is. Van die situatie gebruik maken door de prijzen nog wat extra te verhogen</w:t>
+      </w:r>
+    </w:p>
+    <w:p>
+      <w:pPr>
+        <w:rPr>
+          <w:rFonts w:ascii="Civil Premium" w:hAnsi="Civil Premium"/>
+          <w:b/>
+          <w:bCs/>
+          <w:lang w:val="nl-NL"/>
+        </w:rPr>
+      </w:pPr>
+      <w:r>
+        <w:rPr>
+          <w:highlight w:val="green"/>
+          <w:lang w:val="nl-NL"/>
+        </w:rPr>
         <w:lastRenderedPageBreak/>
-        <w:t>Maar daarnaast heb je ook nog ns een keertje bedrijven hebben vanwege de ondoorzichtigheid die ontstaat op het moment dat inflatie heel erg hoog is. Van die situatie gebruik maken door de prijzen nog wat extra te verhogen</w:t>
+        <w:t>Waardoor … hele hoge economische groei gehad, en die bedrijven hebben daar gebruik van gemaakt om de prijzen extra te verhogen</w:t>
+      </w:r>
+    </w:p>
+    <w:p>
+      <w:pPr>
+        <w:rPr>
+          <w:rFonts w:ascii="Civil Premium" w:hAnsi="Civil Premium"/>
+          <w:b/>
+          <w:bCs/>
+          <w:lang w:val="nl-NL"/>
+        </w:rPr>
+      </w:pPr>
+      <w:r>
+        <w:rPr>
+          <w:rFonts w:ascii="Civil Premium" w:hAnsi="Civil Premium"/>
+          <w:b/>
+          <w:bCs/>
+          <w:lang w:val="nl-NL"/>
+        </w:rPr>
+        <w:t xml:space="preserve">In 2025 wil </w:t>
+      </w:r>
+      <w:proofErr w:type="spellStart"/>
+      <w:r>
+        <w:rPr>
+          <w:rFonts w:ascii="Civil Premium" w:hAnsi="Civil Premium"/>
+          <w:b/>
+          <w:bCs/>
+          <w:lang w:val="nl-NL"/>
+        </w:rPr>
+        <w:t>ecb</w:t>
+      </w:r>
+      <w:proofErr w:type="spellEnd"/>
+      <w:r>
+        <w:rPr>
+          <w:rFonts w:ascii="Civil Premium" w:hAnsi="Civil Premium"/>
+          <w:b/>
+          <w:bCs/>
+          <w:lang w:val="nl-NL"/>
+        </w:rPr>
+        <w:t xml:space="preserve"> op hun doelstelling 2% zitten gaat dat lukken?</w:t>
+      </w:r>
+    </w:p>
+    <w:p>
+      <w:pPr>
+        <w:rPr>
+          <w:rFonts w:ascii="Civil Premium" w:hAnsi="Civil Premium"/>
+          <w:b/>
+          <w:bCs/>
+          <w:lang w:val="nl-NL"/>
+        </w:rPr>
+      </w:pPr>
+      <w:r>
+        <w:rPr>
+          <w:rFonts w:ascii="Civil Premium" w:hAnsi="Civil Premium"/>
+          <w:b/>
+          <w:bCs/>
+          <w:lang w:val="nl-NL"/>
+        </w:rPr>
+        <w:t>Ja dat gaan ze wel redden ja! De economie vertraagt vrij stevig de inflatie is al een stuk omlaag gekomen, de 2% die gaan ze halen zolang er niks nieuws gebeurt, dat is natuurlijk altijd de vraag in de economie er kan een nieuwe crisis uitbreken. Dat ziet er wel naar uit op dit moment dat dat wel gehaald gaat worden.</w:t>
       </w:r>
     </w:p>
     <w:p>
@@ -625,78 +933,39 @@
           <w:highlight w:val="green"/>
           <w:lang w:val="nl-NL"/>
         </w:rPr>
-        <w:t>Waardoor … hele hoge economische groei gehad, en die bedrijven hebben daar gebruik van gemaakt om de prijzen extra te verhogen</w:t>
-      </w:r>
-    </w:p>
-    <w:p>
-      <w:pPr>
-        <w:rPr>
-          <w:rFonts w:ascii="Civil Premium" w:hAnsi="Civil Premium"/>
-          <w:b/>
-          <w:bCs/>
-          <w:lang w:val="nl-NL"/>
-        </w:rPr>
-      </w:pPr>
-      <w:r>
-        <w:rPr>
-          <w:rFonts w:ascii="Civil Premium" w:hAnsi="Civil Premium"/>
-          <w:b/>
-          <w:bCs/>
-          <w:lang w:val="nl-NL"/>
-        </w:rPr>
-        <w:t>In 2025 wil ecb op hun doelstelling 2% zitten gaat dat lukken?</w:t>
-      </w:r>
-    </w:p>
-    <w:p>
-      <w:pPr>
-        <w:rPr>
-          <w:rFonts w:ascii="Civil Premium" w:hAnsi="Civil Premium"/>
-          <w:b/>
-          <w:bCs/>
-          <w:lang w:val="nl-NL"/>
-        </w:rPr>
-      </w:pPr>
-      <w:r>
-        <w:rPr>
-          <w:rFonts w:ascii="Civil Premium" w:hAnsi="Civil Premium"/>
-          <w:b/>
-          <w:bCs/>
-          <w:lang w:val="nl-NL"/>
-        </w:rPr>
-        <w:t>Ja dat gaan ze wel redden ja! De economie vertraagt vrij stevig de inflatie is al een stuk omlaag gekomen, de 2% die gaan ze halen zolang er niks nieuws gebeurt, dat is natuurlijk altijd de vraag in de economie er kan een nieuwe crisis uitbreken. Dat ziet er wel naar uit op dit moment dat dat wel gehaald gaat worden.</w:t>
-      </w:r>
-    </w:p>
-    <w:p>
-      <w:pPr>
-        <w:rPr>
-          <w:rFonts w:ascii="Civil Premium" w:hAnsi="Civil Premium"/>
-          <w:b/>
-          <w:bCs/>
-          <w:lang w:val="nl-NL"/>
-        </w:rPr>
-      </w:pPr>
+        <w:t xml:space="preserve">Dus we krijgen volgend jaar eigenlijk pas de volgende klap te verwerken economisch gezien van het afremmen dat de </w:t>
+      </w:r>
+      <w:proofErr w:type="spellStart"/>
       <w:r>
         <w:rPr>
           <w:highlight w:val="green"/>
           <w:lang w:val="nl-NL"/>
         </w:rPr>
-        <w:t>Dus we krijgen volgend jaar eigenlijk pas de volgende klap te verwerken economisch gezien van het afremmen dat de ecb gedaan heeft</w:t>
-      </w:r>
-    </w:p>
-    <w:p>
-      <w:pPr>
-        <w:rPr>
-          <w:rFonts w:ascii="Civil Premium" w:hAnsi="Civil Premium"/>
-          <w:b/>
-          <w:bCs/>
-          <w:lang w:val="nl-NL"/>
-        </w:rPr>
-      </w:pPr>
+        <w:t>ecb</w:t>
+      </w:r>
+      <w:proofErr w:type="spellEnd"/>
       <w:r>
         <w:rPr>
           <w:highlight w:val="green"/>
           <w:lang w:val="nl-NL"/>
         </w:rPr>
+        <w:t xml:space="preserve"> gedaan heeft</w:t>
+      </w:r>
+    </w:p>
+    <w:p>
+      <w:pPr>
+        <w:rPr>
+          <w:rFonts w:ascii="Civil Premium" w:hAnsi="Civil Premium"/>
+          <w:b/>
+          <w:bCs/>
+          <w:lang w:val="nl-NL"/>
+        </w:rPr>
+      </w:pPr>
+      <w:r>
+        <w:rPr>
+          <w:highlight w:val="green"/>
+          <w:lang w:val="nl-NL"/>
+        </w:rPr>
         <w:t>Zijn stelling is dat de ECB reputatie verlies heeft opgelopen in 2022 doordat de inflatie zo ver boven doelstelling uitkwam. Of het nou klopt of niet de geloofwaardigheid was flink ingezakt</w:t>
       </w:r>
     </w:p>
@@ -876,43 +1145,36 @@
           <w:rFonts w:ascii="Civil Premium" w:hAnsi="Civil Premium"/>
           <w:lang w:val="nl-NL"/>
         </w:rPr>
-        <w:t xml:space="preserve">toe te passen om de immense kosten van deze steunpakketten te dekken. Dit, in combinatie met tekorten bij bijvoorbeeld </w:t>
-      </w:r>
+        <w:t>toe te passen om de immense kosten van deze steunpakketten te dekken. Dit, in combinatie met tekorten bij bijvoorbeeld computerchipfabrikanten, resulteerde in snel stijgende inflatie. Als klap op de vuurpijl brak er ook nog een oorlog</w:t>
+      </w:r>
+      <w:r>
+        <w:rPr>
+          <w:rFonts w:ascii="Civil Premium" w:hAnsi="Civil Premium"/>
+          <w:lang w:val="nl-NL"/>
+        </w:rPr>
+        <w:t xml:space="preserve"> tussen Rusland en Oekraïne</w:t>
+      </w:r>
+      <w:r>
+        <w:rPr>
+          <w:rFonts w:ascii="Civil Premium" w:hAnsi="Civil Premium"/>
+          <w:lang w:val="nl-NL"/>
+        </w:rPr>
+        <w:t xml:space="preserve"> uit op ons continent, wat leidde tot een ongekende stijging van de energieprijzen.</w:t>
+      </w:r>
+    </w:p>
+    <w:p>
+      <w:pPr>
+        <w:rPr>
+          <w:rFonts w:ascii="Civil Premium" w:hAnsi="Civil Premium"/>
+          <w:lang w:val="nl-NL"/>
+        </w:rPr>
+      </w:pPr>
       <w:r>
         <w:rPr>
           <w:rFonts w:ascii="Civil Premium" w:hAnsi="Civil Premium"/>
           <w:lang w:val="nl-NL"/>
         </w:rPr>
         <w:lastRenderedPageBreak/>
-        <w:t>computerchipfabrikanten, resulteerde in snel stijgende inflatie. Als klap op de vuurpijl brak er ook nog een oorlog</w:t>
-      </w:r>
-      <w:r>
-        <w:rPr>
-          <w:rFonts w:ascii="Civil Premium" w:hAnsi="Civil Premium"/>
-          <w:lang w:val="nl-NL"/>
-        </w:rPr>
-        <w:t xml:space="preserve"> tussen Rusland en Oekraïne</w:t>
-      </w:r>
-      <w:r>
-        <w:rPr>
-          <w:rFonts w:ascii="Civil Premium" w:hAnsi="Civil Premium"/>
-          <w:lang w:val="nl-NL"/>
-        </w:rPr>
-        <w:t xml:space="preserve"> uit op ons continent, wat leidde tot een ongekende stijging van de energieprijzen.</w:t>
-      </w:r>
-    </w:p>
-    <w:p>
-      <w:pPr>
-        <w:rPr>
-          <w:rFonts w:ascii="Civil Premium" w:hAnsi="Civil Premium"/>
-          <w:lang w:val="nl-NL"/>
-        </w:rPr>
-      </w:pPr>
-      <w:r>
-        <w:rPr>
-          <w:rFonts w:ascii="Civil Premium" w:hAnsi="Civil Premium"/>
-          <w:lang w:val="nl-NL"/>
-        </w:rPr>
         <w:t xml:space="preserve">Economen die </w:t>
       </w:r>
       <w:r>
@@ -948,7 +1210,23 @@
           <w:rFonts w:ascii="Civil Premium" w:hAnsi="Civil Premium"/>
           <w:lang w:val="nl-NL"/>
         </w:rPr>
-        <w:t>*bron Edin Mujagic*</w:t>
+        <w:t xml:space="preserve">*bron Edin </w:t>
+      </w:r>
+      <w:proofErr w:type="spellStart"/>
+      <w:r>
+        <w:rPr>
+          <w:rFonts w:ascii="Civil Premium" w:hAnsi="Civil Premium"/>
+          <w:lang w:val="nl-NL"/>
+        </w:rPr>
+        <w:t>Mujagic</w:t>
+      </w:r>
+      <w:proofErr w:type="spellEnd"/>
+      <w:r>
+        <w:rPr>
+          <w:rFonts w:ascii="Civil Premium" w:hAnsi="Civil Premium"/>
+          <w:lang w:val="nl-NL"/>
+        </w:rPr>
+        <w:t>*</w:t>
       </w:r>
       <w:r>
         <w:rPr>
@@ -1126,7 +1404,23 @@
           <w:rFonts w:ascii="Civil Premium" w:hAnsi="Civil Premium"/>
           <w:lang w:val="nl-NL"/>
         </w:rPr>
-        <w:t xml:space="preserve">De inflatie, met name in de supermarkten, is al bekend bij de meeste Nederlanders. Volgens retail expert en consultant </w:t>
+        <w:t xml:space="preserve">De inflatie, met name in de supermarkten, is al bekend bij de meeste Nederlanders. Volgens </w:t>
+      </w:r>
+      <w:proofErr w:type="spellStart"/>
+      <w:r>
+        <w:rPr>
+          <w:rFonts w:ascii="Civil Premium" w:hAnsi="Civil Premium"/>
+          <w:lang w:val="nl-NL"/>
+        </w:rPr>
+        <w:t>retail</w:t>
+      </w:r>
+      <w:proofErr w:type="spellEnd"/>
+      <w:r>
+        <w:rPr>
+          <w:rFonts w:ascii="Civil Premium" w:hAnsi="Civil Premium"/>
+          <w:lang w:val="nl-NL"/>
+        </w:rPr>
+        <w:t xml:space="preserve"> expert en consultant </w:t>
       </w:r>
       <w:r>
         <w:rPr>
@@ -1140,8 +1434,17 @@
           <w:rFonts w:ascii="Civil Premium" w:hAnsi="Civil Premium"/>
           <w:lang w:val="nl-NL"/>
         </w:rPr>
-        <w:t>Marco Kesteloo</w:t>
-      </w:r>
+        <w:t xml:space="preserve">Marco </w:t>
+      </w:r>
+      <w:proofErr w:type="spellStart"/>
+      <w:r>
+        <w:rPr>
+          <w:rFonts w:ascii="Civil Premium" w:hAnsi="Civil Premium"/>
+          <w:lang w:val="nl-NL"/>
+        </w:rPr>
+        <w:t>Kesteloo</w:t>
+      </w:r>
+      <w:proofErr w:type="spellEnd"/>
       <w:r>
         <w:rPr>
           <w:rFonts w:ascii="Civil Premium" w:hAnsi="Civil Premium"/>
@@ -1206,6 +1509,7 @@
         </w:rPr>
         <w:t>“</w:t>
       </w:r>
+      <w:proofErr w:type="spellStart"/>
       <w:r>
         <w:rPr>
           <w:rFonts w:ascii="Civil Premium" w:hAnsi="Civil Premium"/>
@@ -1213,6 +1517,7 @@
         </w:rPr>
         <w:t>krimpflatie</w:t>
       </w:r>
+      <w:proofErr w:type="spellEnd"/>
       <w:r>
         <w:rPr>
           <w:rFonts w:ascii="Civil Premium" w:hAnsi="Civil Premium"/>
@@ -1248,6 +1553,7 @@
         </w:rPr>
         <w:t xml:space="preserve">*bron </w:t>
       </w:r>
+      <w:proofErr w:type="spellStart"/>
       <w:r>
         <w:rPr>
           <w:rFonts w:ascii="Civil Premium" w:hAnsi="Civil Premium"/>
@@ -1255,6 +1561,7 @@
         </w:rPr>
         <w:t>foodwatch</w:t>
       </w:r>
+      <w:proofErr w:type="spellEnd"/>
       <w:r>
         <w:rPr>
           <w:rFonts w:ascii="Civil Premium" w:hAnsi="Civil Premium"/>

</xml_diff>

<commit_message>
vault backup: 2023-12-11 20:38:00
</commit_message>
<xml_diff>
--- a/Vakken/Journalistieke en Redactionele Vaardigheden/Achtergrondverhaal/JortSiemes_104_V2_AchtergrondArtikel_ECB.docx
+++ b/Vakken/Journalistieke en Redactionele Vaardigheden/Achtergrondverhaal/JortSiemes_104_V2_AchtergrondArtikel_ECB.docx
@@ -415,6 +415,8 @@
                               <w:rPr>
                                 <w:b/>
                                 <w:bCs/>
+                                <w:sz w:val="28"/>
+                                <w:szCs w:val="28"/>
                                 <w:lang w:val="nl-NL"/>
                               </w:rPr>
                             </w:pPr>
@@ -422,6 +424,8 @@
                               <w:rPr>
                                 <w:b/>
                                 <w:bCs/>
+                                <w:sz w:val="28"/>
+                                <w:szCs w:val="28"/>
                                 <w:lang w:val="nl-NL"/>
                               </w:rPr>
                               <w:t>De ECB</w:t>
@@ -432,13 +436,13 @@
                               <w:rPr>
                                 <w:lang w:val="nl-NL"/>
                               </w:rPr>
-                              <w:t>De ECB</w:t>
+                              <w:t>R</w:t>
                             </w:r>
                             <w:r>
                               <w:rPr>
                                 <w:lang w:val="nl-NL"/>
                               </w:rPr>
-                              <w:t xml:space="preserve"> reguleert </w:t>
+                              <w:t xml:space="preserve">eguleert </w:t>
                             </w:r>
                             <w:r>
                               <w:rPr>
@@ -540,6 +544,8 @@
                         <w:rPr>
                           <w:b/>
                           <w:bCs/>
+                          <w:sz w:val="28"/>
+                          <w:szCs w:val="28"/>
                           <w:lang w:val="nl-NL"/>
                         </w:rPr>
                       </w:pPr>
@@ -547,6 +553,8 @@
                         <w:rPr>
                           <w:b/>
                           <w:bCs/>
+                          <w:sz w:val="28"/>
+                          <w:szCs w:val="28"/>
                           <w:lang w:val="nl-NL"/>
                         </w:rPr>
                         <w:t>De ECB</w:t>
@@ -557,13 +565,13 @@
                         <w:rPr>
                           <w:lang w:val="nl-NL"/>
                         </w:rPr>
-                        <w:t>De ECB</w:t>
+                        <w:t>R</w:t>
                       </w:r>
                       <w:r>
                         <w:rPr>
                           <w:lang w:val="nl-NL"/>
                         </w:rPr>
-                        <w:t xml:space="preserve"> reguleert </w:t>
+                        <w:t xml:space="preserve">eguleert </w:t>
                       </w:r>
                       <w:r>
                         <w:rPr>

</xml_diff>

<commit_message>
vault backup: 2023-12-11 21:09:00
</commit_message>
<xml_diff>
--- a/Vakken/Journalistieke en Redactionele Vaardigheden/Achtergrondverhaal/JortSiemes_104_V2_AchtergrondArtikel_ECB.docx
+++ b/Vakken/Journalistieke en Redactionele Vaardigheden/Achtergrondverhaal/JortSiemes_104_V2_AchtergrondArtikel_ECB.docx
@@ -156,25 +156,41 @@
     <w:p>
       <w:pPr>
         <w:rPr>
-          <w:lang w:val="nl-NL"/>
-        </w:rPr>
-      </w:pPr>
-      <w:r>
-        <w:rPr>
-          <w:lang w:val="nl-NL"/>
-        </w:rPr>
-        <w:t xml:space="preserve">Intro: </w:t>
-      </w:r>
-      <w:r>
-        <w:rPr>
-          <w:lang w:val="nl-NL"/>
-        </w:rPr>
-        <w:t xml:space="preserve">in de laatste 3 jaar hebben we een enorme verandering </w:t>
-      </w:r>
-      <w:r>
-        <w:rPr>
-          <w:rFonts w:ascii="Civil Premium" w:hAnsi="Civil Premium"/>
-          <w:highlight w:val="yellow"/>
+          <w:rFonts w:ascii="Civil Premium" w:hAnsi="Civil Premium"/>
+          <w:lang w:val="nl-NL"/>
+        </w:rPr>
+      </w:pPr>
+      <w:r>
+        <w:rPr>
+          <w:rFonts w:ascii="Civil Premium" w:hAnsi="Civil Premium"/>
+          <w:lang w:val="nl-NL"/>
+        </w:rPr>
+        <w:t>D</w:t>
+      </w:r>
+      <w:r>
+        <w:rPr>
+          <w:rFonts w:ascii="Civil Premium" w:hAnsi="Civil Premium"/>
+          <w:lang w:val="nl-NL"/>
+        </w:rPr>
+        <w:t xml:space="preserve">e laatste 3 jaar </w:t>
+      </w:r>
+      <w:r>
+        <w:rPr>
+          <w:rFonts w:ascii="Civil Premium" w:hAnsi="Civil Premium"/>
+          <w:lang w:val="nl-NL"/>
+        </w:rPr>
+        <w:t xml:space="preserve">zijn er economisch veel harde klappen gevoeld. </w:t>
+      </w:r>
+      <w:r>
+        <w:rPr>
+          <w:rFonts w:ascii="Civil Premium" w:hAnsi="Civil Premium"/>
+          <w:lang w:val="nl-NL"/>
+        </w:rPr>
+        <w:t>De Nederlandse burger weet eigenlijk helemaal niet wie er nou verantwoordelijk is voor de stijging van hun boodschappenmandje.</w:t>
+      </w:r>
+      <w:r>
+        <w:rPr>
+          <w:rFonts w:ascii="Civil Premium" w:hAnsi="Civil Premium"/>
           <w:lang w:val="nl-NL"/>
         </w:rPr>
         <w:t xml:space="preserve"> </w:t>
@@ -182,10 +198,23 @@
       <w:r>
         <w:rPr>
           <w:rFonts w:ascii="Civil Premium" w:hAnsi="Civil Premium"/>
-          <w:highlight w:val="yellow"/>
-          <w:lang w:val="nl-NL"/>
-        </w:rPr>
-        <w:t>Op deze veranderingen van het Nederlandse prijspeil heeft de Europese Centrale Bank (ECB) een gigantische invloed. ###Betere BU hier</w:t>
+          <w:lang w:val="nl-NL"/>
+        </w:rPr>
+        <w:t xml:space="preserve">De keuzes die de </w:t>
+      </w:r>
+      <w:r>
+        <w:rPr>
+          <w:rFonts w:ascii="Civil Premium" w:hAnsi="Civil Premium"/>
+          <w:lang w:val="nl-NL"/>
+        </w:rPr>
+        <w:t>Europese Centrale Bank</w:t>
+      </w:r>
+      <w:r>
+        <w:rPr>
+          <w:rFonts w:ascii="Civil Premium" w:hAnsi="Civil Premium"/>
+          <w:lang w:val="nl-NL"/>
+        </w:rPr>
+        <w:t xml:space="preserve"> ECB laat gemaakt heeft hebben een gigantische invloed hierop gehad.</w:t>
       </w:r>
     </w:p>
     <w:p>

</xml_diff>

<commit_message>
vault backup: 2023-12-11 21:19:01
</commit_message>
<xml_diff>
--- a/Vakken/Journalistieke en Redactionele Vaardigheden/Achtergrondverhaal/JortSiemes_104_V2_AchtergrondArtikel_ECB.docx
+++ b/Vakken/Journalistieke en Redactionele Vaardigheden/Achtergrondverhaal/JortSiemes_104_V2_AchtergrondArtikel_ECB.docx
@@ -149,44 +149,88 @@
     <w:p>
       <w:pPr>
         <w:rPr>
-          <w:lang w:val="nl-NL"/>
-        </w:rPr>
-      </w:pPr>
-    </w:p>
-    <w:p>
-      <w:pPr>
-        <w:rPr>
-          <w:rFonts w:ascii="Civil Premium" w:hAnsi="Civil Premium"/>
-          <w:lang w:val="nl-NL"/>
-        </w:rPr>
-      </w:pPr>
-      <w:r>
-        <w:rPr>
-          <w:rFonts w:ascii="Civil Premium" w:hAnsi="Civil Premium"/>
-          <w:lang w:val="nl-NL"/>
-        </w:rPr>
-        <w:t>D</w:t>
-      </w:r>
-      <w:r>
-        <w:rPr>
-          <w:rFonts w:ascii="Civil Premium" w:hAnsi="Civil Premium"/>
-          <w:lang w:val="nl-NL"/>
-        </w:rPr>
-        <w:t xml:space="preserve">e laatste 3 jaar </w:t>
-      </w:r>
-      <w:r>
-        <w:rPr>
-          <w:rFonts w:ascii="Civil Premium" w:hAnsi="Civil Premium"/>
-          <w:lang w:val="nl-NL"/>
-        </w:rPr>
-        <w:t xml:space="preserve">zijn er economisch veel harde klappen gevoeld. </w:t>
-      </w:r>
-      <w:r>
-        <w:rPr>
-          <w:rFonts w:ascii="Civil Premium" w:hAnsi="Civil Premium"/>
-          <w:lang w:val="nl-NL"/>
-        </w:rPr>
-        <w:t>De Nederlandse burger weet eigenlijk helemaal niet wie er nou verantwoordelijk is voor de stijging van hun boodschappenmandje.</w:t>
+          <w:rFonts w:ascii="Civil Premium" w:hAnsi="Civil Premium"/>
+          <w:b/>
+          <w:bCs/>
+          <w:lang w:val="nl-NL"/>
+        </w:rPr>
+      </w:pPr>
+    </w:p>
+    <w:p>
+      <w:pPr>
+        <w:rPr>
+          <w:lang w:val="nl-NL"/>
+        </w:rPr>
+      </w:pPr>
+      <w:r>
+        <w:rPr>
+          <w:rFonts w:ascii="Civil Premium" w:hAnsi="Civil Premium"/>
+          <w:b/>
+          <w:bCs/>
+          <w:lang w:val="nl-NL"/>
+        </w:rPr>
+        <w:t xml:space="preserve">In de afgelopen drie jaar heeft de economie veel tegenslagen gekend. </w:t>
+      </w:r>
+      <w:r>
+        <w:rPr>
+          <w:rFonts w:ascii="Civil Premium" w:hAnsi="Civil Premium"/>
+          <w:b/>
+          <w:bCs/>
+          <w:lang w:val="nl-NL"/>
+        </w:rPr>
+        <w:t>De Nederlandse burger weet eigenlijk helemaal niet wie er nou verantwoordelijk is voor de stijging van hun weekboodschappen.</w:t>
+      </w:r>
+      <w:r>
+        <w:rPr>
+          <w:rFonts w:ascii="Civil Premium" w:hAnsi="Civil Premium"/>
+          <w:b/>
+          <w:bCs/>
+          <w:lang w:val="nl-NL"/>
+        </w:rPr>
+        <w:t xml:space="preserve"> De beslissingen die de Europese Centrale Bank (ECB) te laat heeft genomen, hebben aanzienlijke invloed gehad op deze ontwikkeling.</w:t>
+      </w:r>
+    </w:p>
+    <w:p>
+      <w:pPr>
+        <w:rPr>
+          <w:rFonts w:ascii="Civil Premium" w:hAnsi="Civil Premium"/>
+          <w:lang w:val="nl-NL"/>
+        </w:rPr>
+      </w:pPr>
+      <w:r>
+        <w:rPr>
+          <w:rFonts w:ascii="Civil Premium" w:hAnsi="Civil Premium"/>
+          <w:lang w:val="nl-NL"/>
+        </w:rPr>
+        <w:t xml:space="preserve">Vorige week besloot ik om met mijn winkelmandje vol boodschappen naar de zelfscankassa te gaan, waar </w:t>
+      </w:r>
+      <w:r>
+        <w:rPr>
+          <w:rFonts w:ascii="Civil Premium" w:hAnsi="Civil Premium"/>
+          <w:lang w:val="nl-NL"/>
+        </w:rPr>
+        <w:t>de supermarkt</w:t>
+      </w:r>
+      <w:r>
+        <w:rPr>
+          <w:rFonts w:ascii="Civil Premium" w:hAnsi="Civil Premium"/>
+          <w:lang w:val="nl-NL"/>
+        </w:rPr>
+        <w:t xml:space="preserve"> kosten bespa</w:t>
+      </w:r>
+      <w:r>
+        <w:rPr>
+          <w:rFonts w:ascii="Civil Premium" w:hAnsi="Civil Premium"/>
+          <w:lang w:val="nl-NL"/>
+        </w:rPr>
+        <w:t>ard</w:t>
+      </w:r>
+      <w:r>
+        <w:rPr>
+          <w:rFonts w:ascii="Civil Premium" w:hAnsi="Civil Premium"/>
+          <w:lang w:val="nl-NL"/>
+        </w:rPr>
+        <w:t xml:space="preserve"> door geen gebruik te maken van prijzige kassamedewerkers.</w:t>
       </w:r>
       <w:r>
         <w:rPr>
@@ -200,71 +244,21 @@
           <w:rFonts w:ascii="Civil Premium" w:hAnsi="Civil Premium"/>
           <w:lang w:val="nl-NL"/>
         </w:rPr>
-        <w:t xml:space="preserve">De keuzes die de </w:t>
-      </w:r>
-      <w:r>
-        <w:rPr>
-          <w:rFonts w:ascii="Civil Premium" w:hAnsi="Civil Premium"/>
-          <w:lang w:val="nl-NL"/>
-        </w:rPr>
-        <w:t>Europese Centrale Bank</w:t>
-      </w:r>
-      <w:r>
-        <w:rPr>
-          <w:rFonts w:ascii="Civil Premium" w:hAnsi="Civil Premium"/>
-          <w:lang w:val="nl-NL"/>
-        </w:rPr>
-        <w:t xml:space="preserve"> ECB laat gemaakt heeft hebben een gigantische invloed hierop gehad.</w:t>
-      </w:r>
-    </w:p>
-    <w:p>
-      <w:pPr>
-        <w:rPr>
-          <w:lang w:val="nl-NL"/>
-        </w:rPr>
-      </w:pPr>
-    </w:p>
-    <w:p>
-      <w:pPr>
-        <w:rPr>
-          <w:rFonts w:ascii="Civil Premium" w:hAnsi="Civil Premium"/>
-          <w:lang w:val="nl-NL"/>
-        </w:rPr>
-      </w:pPr>
-      <w:r>
-        <w:rPr>
-          <w:rFonts w:ascii="Civil Premium" w:hAnsi="Civil Premium"/>
-          <w:lang w:val="nl-NL"/>
-        </w:rPr>
-        <w:t xml:space="preserve">Vorige week besloot ik om met mijn winkelmandje vol boodschappen naar de zelfscankassa te gaan, waar </w:t>
-      </w:r>
-      <w:r>
-        <w:rPr>
-          <w:rFonts w:ascii="Civil Premium" w:hAnsi="Civil Premium"/>
-          <w:lang w:val="nl-NL"/>
-        </w:rPr>
-        <w:t>de supermarkt</w:t>
-      </w:r>
-      <w:r>
-        <w:rPr>
-          <w:rFonts w:ascii="Civil Premium" w:hAnsi="Civil Premium"/>
-          <w:lang w:val="nl-NL"/>
-        </w:rPr>
-        <w:t xml:space="preserve"> kosten bespa</w:t>
-      </w:r>
-      <w:r>
-        <w:rPr>
-          <w:rFonts w:ascii="Civil Premium" w:hAnsi="Civil Premium"/>
-          <w:lang w:val="nl-NL"/>
-        </w:rPr>
-        <w:t>ard</w:t>
-      </w:r>
-      <w:r>
-        <w:rPr>
-          <w:rFonts w:ascii="Civil Premium" w:hAnsi="Civil Premium"/>
-          <w:lang w:val="nl-NL"/>
-        </w:rPr>
-        <w:t xml:space="preserve"> door geen gebruik te maken van prijzige kassamedewerkers.</w:t>
+        <w:t xml:space="preserve">Na alles zelf te hebben gescand en keurig in mijn boodschappentas te hebben </w:t>
+      </w:r>
+      <w:r>
+        <w:rPr>
+          <w:rFonts w:ascii="Civil Premium" w:hAnsi="Civil Premium"/>
+          <w:lang w:val="nl-NL"/>
+        </w:rPr>
+        <w:t>gestapeld</w:t>
+      </w:r>
+      <w:r>
+        <w:rPr>
+          <w:rFonts w:ascii="Civil Premium" w:hAnsi="Civil Premium"/>
+          <w:lang w:val="nl-NL"/>
+        </w:rPr>
+        <w:t>, begint er een rood lampje te knipperen.</w:t>
       </w:r>
       <w:r>
         <w:rPr>
@@ -278,21 +272,7 @@
           <w:rFonts w:ascii="Civil Premium" w:hAnsi="Civil Premium"/>
           <w:lang w:val="nl-NL"/>
         </w:rPr>
-        <w:t xml:space="preserve">Na alles zelf te hebben gescand en keurig in mijn boodschappentas te hebben </w:t>
-      </w:r>
-      <w:r>
-        <w:rPr>
-          <w:rFonts w:ascii="Civil Premium" w:hAnsi="Civil Premium"/>
-          <w:lang w:val="nl-NL"/>
-        </w:rPr>
-        <w:t>gestapeld</w:t>
-      </w:r>
-      <w:r>
-        <w:rPr>
-          <w:rFonts w:ascii="Civil Premium" w:hAnsi="Civil Premium"/>
-          <w:lang w:val="nl-NL"/>
-        </w:rPr>
-        <w:t>, begint er een rood lampje te knipperen.</w:t>
+        <w:t>Op het scherm staat vermeld dat er een medewerker langskomt vanwege de recente toename van winkeldiefstallen.</w:t>
       </w:r>
       <w:r>
         <w:rPr>
@@ -306,7 +286,14 @@
           <w:rFonts w:ascii="Civil Premium" w:hAnsi="Civil Premium"/>
           <w:lang w:val="nl-NL"/>
         </w:rPr>
-        <w:t>Op het scherm staat vermeld dat er een medewerker langskomt vanwege de recente toename van winkeldiefstallen.</w:t>
+        <w:t>Nadat de jongen mijn tas ondersteboven heeft gehaald, vraag ik</w:t>
+      </w:r>
+      <w:r>
+        <w:rPr>
+          <w:rFonts w:ascii="Civil Premium" w:hAnsi="Civil Premium"/>
+          <w:lang w:val="nl-NL"/>
+        </w:rPr>
+        <w:t xml:space="preserve"> hem:</w:t>
       </w:r>
       <w:r>
         <w:rPr>
@@ -320,27 +307,6 @@
           <w:rFonts w:ascii="Civil Premium" w:hAnsi="Civil Premium"/>
           <w:lang w:val="nl-NL"/>
         </w:rPr>
-        <w:t>Nadat de jongen mijn tas ondersteboven heeft gehaald, vraag ik</w:t>
-      </w:r>
-      <w:r>
-        <w:rPr>
-          <w:rFonts w:ascii="Civil Premium" w:hAnsi="Civil Premium"/>
-          <w:lang w:val="nl-NL"/>
-        </w:rPr>
-        <w:t xml:space="preserve"> hem:</w:t>
-      </w:r>
-      <w:r>
-        <w:rPr>
-          <w:rFonts w:ascii="Civil Premium" w:hAnsi="Civil Premium"/>
-          <w:lang w:val="nl-NL"/>
-        </w:rPr>
-        <w:t xml:space="preserve"> </w:t>
-      </w:r>
-      <w:r>
-        <w:rPr>
-          <w:rFonts w:ascii="Civil Premium" w:hAnsi="Civil Premium"/>
-          <w:lang w:val="nl-NL"/>
-        </w:rPr>
         <w:t>"Kan het kloppen dat dit blik tomatensoep er kleiner uitziet dan een paar weken geleden?"</w:t>
       </w:r>
       <w:r>
@@ -379,13 +345,6 @@
         </w:rPr>
         <w:t>###Maak bruggetje</w:t>
       </w:r>
-    </w:p>
-    <w:p>
-      <w:pPr>
-        <w:rPr>
-          <w:lang w:val="nl-NL"/>
-        </w:rPr>
-      </w:pPr>
       <w:r>
         <w:rPr>
           <w:b/>
@@ -457,7 +416,17 @@
                                 <w:szCs w:val="28"/>
                                 <w:lang w:val="nl-NL"/>
                               </w:rPr>
-                              <w:t>De ECB</w:t>
+                              <w:t xml:space="preserve">De </w:t>
+                            </w:r>
+                            <w:r>
+                              <w:rPr>
+                                <w:b/>
+                                <w:bCs/>
+                                <w:sz w:val="28"/>
+                                <w:szCs w:val="28"/>
+                                <w:lang w:val="nl-NL"/>
+                              </w:rPr>
+                              <w:t>ECB</w:t>
                             </w:r>
                           </w:p>
                           <w:p>
@@ -465,7 +434,7 @@
                               <w:rPr>
                                 <w:lang w:val="nl-NL"/>
                               </w:rPr>
-                              <w:t>R</w:t>
+                              <w:t>r</w:t>
                             </w:r>
                             <w:r>
                               <w:rPr>
@@ -586,7 +555,17 @@
                           <w:szCs w:val="28"/>
                           <w:lang w:val="nl-NL"/>
                         </w:rPr>
-                        <w:t>De ECB</w:t>
+                        <w:t xml:space="preserve">De </w:t>
+                      </w:r>
+                      <w:r>
+                        <w:rPr>
+                          <w:b/>
+                          <w:bCs/>
+                          <w:sz w:val="28"/>
+                          <w:szCs w:val="28"/>
+                          <w:lang w:val="nl-NL"/>
+                        </w:rPr>
+                        <w:t>ECB</w:t>
                       </w:r>
                     </w:p>
                     <w:p>
@@ -594,7 +573,7 @@
                         <w:rPr>
                           <w:lang w:val="nl-NL"/>
                         </w:rPr>
-                        <w:t>R</w:t>
+                        <w:t>r</w:t>
                       </w:r>
                       <w:r>
                         <w:rPr>
@@ -894,26 +873,26 @@
           <w:highlight w:val="green"/>
           <w:lang w:val="nl-NL"/>
         </w:rPr>
+        <w:t>Waardoor … hele hoge economische groei gehad, en die bedrijven hebben daar gebruik van gemaakt om de prijzen extra te verhogen</w:t>
+      </w:r>
+    </w:p>
+    <w:p>
+      <w:pPr>
+        <w:rPr>
+          <w:rFonts w:ascii="Civil Premium" w:hAnsi="Civil Premium"/>
+          <w:b/>
+          <w:bCs/>
+          <w:lang w:val="nl-NL"/>
+        </w:rPr>
+      </w:pPr>
+      <w:r>
+        <w:rPr>
+          <w:rFonts w:ascii="Civil Premium" w:hAnsi="Civil Premium"/>
+          <w:b/>
+          <w:bCs/>
+          <w:lang w:val="nl-NL"/>
+        </w:rPr>
         <w:lastRenderedPageBreak/>
-        <w:t>Waardoor … hele hoge economische groei gehad, en die bedrijven hebben daar gebruik van gemaakt om de prijzen extra te verhogen</w:t>
-      </w:r>
-    </w:p>
-    <w:p>
-      <w:pPr>
-        <w:rPr>
-          <w:rFonts w:ascii="Civil Premium" w:hAnsi="Civil Premium"/>
-          <w:b/>
-          <w:bCs/>
-          <w:lang w:val="nl-NL"/>
-        </w:rPr>
-      </w:pPr>
-      <w:r>
-        <w:rPr>
-          <w:rFonts w:ascii="Civil Premium" w:hAnsi="Civil Premium"/>
-          <w:b/>
-          <w:bCs/>
-          <w:lang w:val="nl-NL"/>
-        </w:rPr>
         <w:t xml:space="preserve">In 2025 wil </w:t>
       </w:r>
       <w:proofErr w:type="spellStart"/>
@@ -1211,22 +1190,29 @@
           <w:rFonts w:ascii="Civil Premium" w:hAnsi="Civil Premium"/>
           <w:lang w:val="nl-NL"/>
         </w:rPr>
+        <w:t xml:space="preserve">Economen die </w:t>
+      </w:r>
+      <w:r>
+        <w:rPr>
+          <w:rFonts w:ascii="Civil Premium" w:hAnsi="Civil Premium"/>
+          <w:lang w:val="nl-NL"/>
+        </w:rPr>
+        <w:t>eerst</w:t>
+      </w:r>
+      <w:r>
+        <w:rPr>
+          <w:rFonts w:ascii="Civil Premium" w:hAnsi="Civil Premium"/>
+          <w:lang w:val="nl-NL"/>
+        </w:rPr>
+        <w:t xml:space="preserve"> niet kritisch waren over de dagelijkse geldhoeveelheden die werden bijgedrukt, begonnen nu vragen te stellen over het terughoudende beleid van de Europese Centrale Bank met betrekking tot het verhogen van de </w:t>
+      </w:r>
+      <w:r>
+        <w:rPr>
+          <w:rFonts w:ascii="Civil Premium" w:hAnsi="Civil Premium"/>
+          <w:lang w:val="nl-NL"/>
+        </w:rPr>
         <w:lastRenderedPageBreak/>
-        <w:t xml:space="preserve">Economen die </w:t>
-      </w:r>
-      <w:r>
-        <w:rPr>
-          <w:rFonts w:ascii="Civil Premium" w:hAnsi="Civil Premium"/>
-          <w:lang w:val="nl-NL"/>
-        </w:rPr>
-        <w:t>eerst</w:t>
-      </w:r>
-      <w:r>
-        <w:rPr>
-          <w:rFonts w:ascii="Civil Premium" w:hAnsi="Civil Premium"/>
-          <w:lang w:val="nl-NL"/>
-        </w:rPr>
-        <w:t xml:space="preserve"> niet kritisch waren over de dagelijkse geldhoeveelheden die werden bijgedrukt, begonnen nu vragen te stellen over het terughoudende beleid van de Europese Centrale Bank met betrekking tot het verhogen van de rentetarieven. De meerderheid van de economen, </w:t>
+        <w:t xml:space="preserve">rentetarieven. De meerderheid van de economen, </w:t>
       </w:r>
       <w:r>
         <w:rPr>

</xml_diff>

<commit_message>
vault backup: 2023-12-11 21:30:00
</commit_message>
<xml_diff>
--- a/Vakken/Journalistieke en Redactionele Vaardigheden/Achtergrondverhaal/JortSiemes_104_V2_AchtergrondArtikel_ECB.docx
+++ b/Vakken/Journalistieke en Redactionele Vaardigheden/Achtergrondverhaal/JortSiemes_104_V2_AchtergrondArtikel_ECB.docx
@@ -113,11 +113,13 @@
       <w:pPr>
         <w:pStyle w:val="Title"/>
         <w:rPr>
-          <w:lang w:val="nl-NL"/>
-        </w:rPr>
-      </w:pPr>
-      <w:r>
-        <w:rPr>
+          <w:rFonts w:ascii="Roboto" w:hAnsi="Roboto"/>
+          <w:lang w:val="nl-NL"/>
+        </w:rPr>
+      </w:pPr>
+      <w:r>
+        <w:rPr>
+          <w:rFonts w:ascii="Roboto" w:hAnsi="Roboto"/>
           <w:lang w:val="nl-NL"/>
         </w:rPr>
         <w:lastRenderedPageBreak/>

</xml_diff>

<commit_message>
vault backup: 2023-12-11 21:40:00
</commit_message>
<xml_diff>
--- a/Vakken/Journalistieke en Redactionele Vaardigheden/Achtergrondverhaal/JortSiemes_104_V2_AchtergrondArtikel_ECB.docx
+++ b/Vakken/Journalistieke en Redactionele Vaardigheden/Achtergrondverhaal/JortSiemes_104_V2_AchtergrondArtikel_ECB.docx
@@ -114,12 +114,16 @@
         <w:pStyle w:val="Title"/>
         <w:rPr>
           <w:rFonts w:ascii="Roboto" w:hAnsi="Roboto"/>
+          <w:sz w:val="72"/>
+          <w:szCs w:val="72"/>
           <w:lang w:val="nl-NL"/>
         </w:rPr>
       </w:pPr>
       <w:r>
         <w:rPr>
           <w:rFonts w:ascii="Roboto" w:hAnsi="Roboto"/>
+          <w:sz w:val="72"/>
+          <w:szCs w:val="72"/>
           <w:lang w:val="nl-NL"/>
         </w:rPr>
         <w:lastRenderedPageBreak/>
@@ -347,6 +351,16 @@
         </w:rPr>
         <w:t>###Maak bruggetje</w:t>
       </w:r>
+    </w:p>
+    <w:p>
+      <w:pPr>
+        <w:rPr>
+          <w:rFonts w:ascii="Civil Premium" w:hAnsi="Civil Premium"/>
+          <w:b/>
+          <w:bCs/>
+          <w:lang w:val="nl-NL"/>
+        </w:rPr>
+      </w:pPr>
       <w:r>
         <w:rPr>
           <w:b/>
@@ -357,16 +371,16 @@
         <mc:AlternateContent>
           <mc:Choice Requires="wps">
             <w:drawing>
-              <wp:anchor distT="45720" distB="45720" distL="114300" distR="114300" simplePos="0" relativeHeight="251660288" behindDoc="0" locked="0" layoutInCell="1" allowOverlap="1" wp14:anchorId="297000FA" wp14:editId="0D42E6FF">
+              <wp:anchor distT="45720" distB="45720" distL="114300" distR="114300" simplePos="0" relativeHeight="251660288" behindDoc="0" locked="0" layoutInCell="1" allowOverlap="1" wp14:anchorId="297000FA" wp14:editId="53B335AD">
                 <wp:simplePos x="0" y="0"/>
-                <wp:positionH relativeFrom="column">
-                  <wp:posOffset>3743325</wp:posOffset>
+                <wp:positionH relativeFrom="margin">
+                  <wp:align>right</wp:align>
                 </wp:positionH>
                 <wp:positionV relativeFrom="paragraph">
-                  <wp:posOffset>8255</wp:posOffset>
+                  <wp:posOffset>1905</wp:posOffset>
                 </wp:positionV>
                 <wp:extent cx="2199640" cy="1404620"/>
-                <wp:effectExtent l="0" t="0" r="10160" b="20955"/>
+                <wp:effectExtent l="0" t="0" r="10160" b="27940"/>
                 <wp:wrapSquare wrapText="bothSides"/>
                 <wp:docPr id="217" name="Text Box 2"/>
                 <wp:cNvGraphicFramePr>
@@ -536,7 +550,7 @@
                 <v:stroke joinstyle="miter"/>
                 <v:path gradientshapeok="t" o:connecttype="rect"/>
               </v:shapetype>
-              <v:shape id="Text Box 2" o:spid="_x0000_s1026" type="#_x0000_t202" style="position:absolute;margin-left:294.75pt;margin-top:.65pt;width:173.2pt;height:110.6pt;z-index:251660288;visibility:visible;mso-wrap-style:square;mso-width-percent:0;mso-height-percent:200;mso-wrap-distance-left:9pt;mso-wrap-distance-top:3.6pt;mso-wrap-distance-right:9pt;mso-wrap-distance-bottom:3.6pt;mso-position-horizontal:absolute;mso-position-horizontal-relative:text;mso-position-vertical:absolute;mso-position-vertical-relative:text;mso-width-percent:0;mso-height-percent:200;mso-width-relative:margin;mso-height-relative:margin;v-text-anchor:top" o:gfxdata="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">
+              <v:shape id="Text Box 2" o:spid="_x0000_s1026" type="#_x0000_t202" style="position:absolute;margin-left:122pt;margin-top:.15pt;width:173.2pt;height:110.6pt;z-index:251660288;visibility:visible;mso-wrap-style:square;mso-width-percent:0;mso-height-percent:200;mso-wrap-distance-left:9pt;mso-wrap-distance-top:3.6pt;mso-wrap-distance-right:9pt;mso-wrap-distance-bottom:3.6pt;mso-position-horizontal:right;mso-position-horizontal-relative:margin;mso-position-vertical:absolute;mso-position-vertical-relative:text;mso-width-percent:0;mso-height-percent:200;mso-width-relative:margin;mso-height-relative:margin;v-text-anchor:top" o:gfxdata="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">
                 <v:textbox style="mso-fit-shape-to-text:t">
                   <w:txbxContent>
                     <w:p>
@@ -654,57 +668,59 @@
                     </w:p>
                   </w:txbxContent>
                 </v:textbox>
-                <w10:wrap type="square"/>
+                <w10:wrap type="square" anchorx="margin"/>
               </v:shape>
             </w:pict>
           </mc:Fallback>
         </mc:AlternateContent>
       </w:r>
-    </w:p>
-    <w:p>
-      <w:pPr>
-        <w:rPr>
-          <w:rFonts w:ascii="Civil Premium" w:hAnsi="Civil Premium"/>
-          <w:b/>
-          <w:bCs/>
-          <w:lang w:val="nl-NL"/>
-        </w:rPr>
-      </w:pPr>
-      <w:r>
-        <w:rPr>
-          <w:rFonts w:ascii="Civil Premium" w:hAnsi="Civil Premium"/>
-          <w:b/>
-          <w:bCs/>
-          <w:lang w:val="nl-NL"/>
-        </w:rPr>
-        <w:t xml:space="preserve">Alinea </w:t>
-      </w:r>
-      <w:r>
-        <w:rPr>
-          <w:rFonts w:ascii="Civil Premium" w:hAnsi="Civil Premium"/>
-          <w:b/>
-          <w:bCs/>
-          <w:lang w:val="nl-NL"/>
-        </w:rPr>
-        <w:t>1</w:t>
-      </w:r>
-      <w:r>
-        <w:rPr>
-          <w:rFonts w:ascii="Civil Premium" w:hAnsi="Civil Premium"/>
-          <w:b/>
-          <w:bCs/>
-          <w:lang w:val="nl-NL"/>
-        </w:rPr>
-        <w:t xml:space="preserve">: </w:t>
-      </w:r>
-      <w:r>
-        <w:rPr>
-          <w:rFonts w:ascii="Civil Premium" w:hAnsi="Civil Premium"/>
-          <w:b/>
-          <w:bCs/>
-          <w:lang w:val="nl-NL"/>
-        </w:rPr>
-        <w:t>(ECB)</w:t>
+      <w:r>
+        <w:rPr>
+          <w:rFonts w:ascii="Civil Premium" w:hAnsi="Civil Premium"/>
+          <w:b/>
+          <w:bCs/>
+          <w:lang w:val="nl-NL"/>
+        </w:rPr>
+        <w:t>Invloed van rentestanden</w:t>
+      </w:r>
+    </w:p>
+    <w:p>
+      <w:pPr>
+        <w:rPr>
+          <w:rFonts w:ascii="Civil Premium" w:hAnsi="Civil Premium"/>
+          <w:b/>
+          <w:bCs/>
+          <w:lang w:val="nl-NL"/>
+        </w:rPr>
+      </w:pPr>
+      <w:r>
+        <w:rPr>
+          <w:rFonts w:ascii="Civil Premium" w:hAnsi="Civil Premium"/>
+          <w:b/>
+          <w:bCs/>
+          <w:lang w:val="nl-NL"/>
+        </w:rPr>
+        <w:t xml:space="preserve">Klanten merken </w:t>
+      </w:r>
+      <w:proofErr w:type="spellStart"/>
+      <w:r>
+        <w:rPr>
+          <w:rFonts w:ascii="Civil Premium" w:hAnsi="Civil Premium"/>
+          <w:b/>
+          <w:bCs/>
+          <w:lang w:val="nl-NL"/>
+        </w:rPr>
+        <w:t>merken</w:t>
+      </w:r>
+      <w:proofErr w:type="spellEnd"/>
+      <w:r>
+        <w:rPr>
+          <w:rFonts w:ascii="Civil Premium" w:hAnsi="Civil Premium"/>
+          <w:b/>
+          <w:bCs/>
+          <w:lang w:val="nl-NL"/>
+        </w:rPr>
+        <w:t xml:space="preserve"> de laatste </w:t>
       </w:r>
     </w:p>
     <w:p>
@@ -875,6 +891,7 @@
           <w:highlight w:val="green"/>
           <w:lang w:val="nl-NL"/>
         </w:rPr>
+        <w:lastRenderedPageBreak/>
         <w:t>Waardoor … hele hoge economische groei gehad, en die bedrijven hebben daar gebruik van gemaakt om de prijzen extra te verhogen</w:t>
       </w:r>
     </w:p>
@@ -894,304 +911,304 @@
           <w:bCs/>
           <w:lang w:val="nl-NL"/>
         </w:rPr>
+        <w:t xml:space="preserve">In 2025 wil </w:t>
+      </w:r>
+      <w:proofErr w:type="spellStart"/>
+      <w:r>
+        <w:rPr>
+          <w:rFonts w:ascii="Civil Premium" w:hAnsi="Civil Premium"/>
+          <w:b/>
+          <w:bCs/>
+          <w:lang w:val="nl-NL"/>
+        </w:rPr>
+        <w:t>ecb</w:t>
+      </w:r>
+      <w:proofErr w:type="spellEnd"/>
+      <w:r>
+        <w:rPr>
+          <w:rFonts w:ascii="Civil Premium" w:hAnsi="Civil Premium"/>
+          <w:b/>
+          <w:bCs/>
+          <w:lang w:val="nl-NL"/>
+        </w:rPr>
+        <w:t xml:space="preserve"> op hun doelstelling 2% zitten gaat dat lukken?</w:t>
+      </w:r>
+    </w:p>
+    <w:p>
+      <w:pPr>
+        <w:rPr>
+          <w:rFonts w:ascii="Civil Premium" w:hAnsi="Civil Premium"/>
+          <w:b/>
+          <w:bCs/>
+          <w:lang w:val="nl-NL"/>
+        </w:rPr>
+      </w:pPr>
+      <w:r>
+        <w:rPr>
+          <w:rFonts w:ascii="Civil Premium" w:hAnsi="Civil Premium"/>
+          <w:b/>
+          <w:bCs/>
+          <w:lang w:val="nl-NL"/>
+        </w:rPr>
+        <w:t>Ja dat gaan ze wel redden ja! De economie vertraagt vrij stevig de inflatie is al een stuk omlaag gekomen, de 2% die gaan ze halen zolang er niks nieuws gebeurt, dat is natuurlijk altijd de vraag in de economie er kan een nieuwe crisis uitbreken. Dat ziet er wel naar uit op dit moment dat dat wel gehaald gaat worden.</w:t>
+      </w:r>
+    </w:p>
+    <w:p>
+      <w:pPr>
+        <w:rPr>
+          <w:rFonts w:ascii="Civil Premium" w:hAnsi="Civil Premium"/>
+          <w:b/>
+          <w:bCs/>
+          <w:lang w:val="nl-NL"/>
+        </w:rPr>
+      </w:pPr>
+      <w:r>
+        <w:rPr>
+          <w:highlight w:val="green"/>
+          <w:lang w:val="nl-NL"/>
+        </w:rPr>
+        <w:t xml:space="preserve">Dus we krijgen volgend jaar eigenlijk pas de volgende klap te verwerken economisch gezien van het afremmen dat de </w:t>
+      </w:r>
+      <w:proofErr w:type="spellStart"/>
+      <w:r>
+        <w:rPr>
+          <w:highlight w:val="green"/>
+          <w:lang w:val="nl-NL"/>
+        </w:rPr>
+        <w:t>ecb</w:t>
+      </w:r>
+      <w:proofErr w:type="spellEnd"/>
+      <w:r>
+        <w:rPr>
+          <w:highlight w:val="green"/>
+          <w:lang w:val="nl-NL"/>
+        </w:rPr>
+        <w:t xml:space="preserve"> gedaan heeft</w:t>
+      </w:r>
+    </w:p>
+    <w:p>
+      <w:pPr>
+        <w:rPr>
+          <w:rFonts w:ascii="Civil Premium" w:hAnsi="Civil Premium"/>
+          <w:b/>
+          <w:bCs/>
+          <w:lang w:val="nl-NL"/>
+        </w:rPr>
+      </w:pPr>
+      <w:r>
+        <w:rPr>
+          <w:highlight w:val="green"/>
+          <w:lang w:val="nl-NL"/>
+        </w:rPr>
+        <w:t>Zijn stelling is dat de ECB reputatie verlies heeft opgelopen in 2022 doordat de inflatie zo ver boven doelstelling uitkwam. Of het nou klopt of niet de geloofwaardigheid was flink ingezakt</w:t>
+      </w:r>
+    </w:p>
+    <w:p>
+      <w:pPr>
+        <w:rPr>
+          <w:rFonts w:ascii="Civil Premium" w:hAnsi="Civil Premium"/>
+          <w:b/>
+          <w:bCs/>
+          <w:lang w:val="nl-NL"/>
+        </w:rPr>
+      </w:pPr>
+      <w:r>
+        <w:rPr>
+          <w:highlight w:val="green"/>
+          <w:lang w:val="nl-NL"/>
+        </w:rPr>
+        <w:t>Het inzakken van de economische groei, en wellicht zelfs een recessie in Nederland zitten we al in een recessie he. Formeel gesproken zitten we al in een recessie. Het schommelt rond de 0 dus het is nog niet echt van dat je zegt we zitten in een crisis.</w:t>
+      </w:r>
+    </w:p>
+    <w:p>
+      <w:pPr>
+        <w:rPr>
+          <w:b/>
+          <w:bCs/>
+          <w:lang w:val="nl-NL"/>
+        </w:rPr>
+      </w:pPr>
+      <w:r>
+        <w:rPr>
+          <w:b/>
+          <w:bCs/>
+          <w:lang w:val="nl-NL"/>
+        </w:rPr>
+        <w:t>Moeten we gaan leven met deze nieuwe prijs voor producten?</w:t>
+      </w:r>
+    </w:p>
+    <w:p>
+      <w:pPr>
+        <w:rPr>
+          <w:lang w:val="nl-NL"/>
+        </w:rPr>
+      </w:pPr>
+      <w:r>
+        <w:rPr>
+          <w:highlight w:val="green"/>
+          <w:lang w:val="nl-NL"/>
+        </w:rPr>
+        <w:t>Mijn vermoeden is dat de meeste producten de prijs daarvan niet zou terugkomen op het niveau van vlak voor de start van de herstel van de pandemie niet op niveau van 2021 tot feb 2022 op de vooravond van de inval van Oekraïne.</w:t>
+      </w:r>
+    </w:p>
+    <w:p>
+      <w:pPr>
+        <w:rPr>
+          <w:rFonts w:ascii="Civil Premium" w:hAnsi="Civil Premium"/>
+          <w:b/>
+          <w:bCs/>
+          <w:lang w:val="nl-NL"/>
+        </w:rPr>
+      </w:pPr>
+    </w:p>
+    <w:p>
+      <w:pPr>
+        <w:rPr>
+          <w:rFonts w:ascii="Civil Premium" w:hAnsi="Civil Premium"/>
+          <w:b/>
+          <w:bCs/>
+          <w:lang w:val="nl-NL"/>
+        </w:rPr>
+      </w:pPr>
+    </w:p>
+    <w:p>
+      <w:pPr>
+        <w:rPr>
+          <w:rFonts w:ascii="Civil Premium" w:hAnsi="Civil Premium"/>
+          <w:b/>
+          <w:bCs/>
+          <w:lang w:val="nl-NL"/>
+        </w:rPr>
+      </w:pPr>
+    </w:p>
+    <w:p>
+      <w:pPr>
+        <w:rPr>
+          <w:rFonts w:ascii="Civil Premium" w:hAnsi="Civil Premium"/>
+          <w:lang w:val="nl-NL"/>
+        </w:rPr>
+      </w:pPr>
+      <w:r>
+        <w:rPr>
+          <w:rFonts w:ascii="Civil Premium" w:hAnsi="Civil Premium"/>
+          <w:lang w:val="nl-NL"/>
+        </w:rPr>
+        <w:t>De ECB heeft haar fundamentele taak om de rente te verhogen te laat uitgevoerd, met als gevolg de huidige hoge inflatie.</w:t>
+      </w:r>
+    </w:p>
+    <w:p>
+      <w:pPr>
+        <w:rPr>
+          <w:rFonts w:ascii="Civil Premium" w:hAnsi="Civil Premium"/>
+          <w:lang w:val="nl-NL"/>
+        </w:rPr>
+      </w:pPr>
+      <w:r>
+        <w:rPr>
+          <w:rFonts w:ascii="Civil Premium" w:hAnsi="Civil Premium"/>
+          <w:lang w:val="nl-NL"/>
+        </w:rPr>
+        <w:t xml:space="preserve">De rentetarieven </w:t>
+      </w:r>
+      <w:r>
+        <w:rPr>
+          <w:rFonts w:ascii="Civil Premium" w:hAnsi="Civil Premium"/>
+          <w:lang w:val="nl-NL"/>
+        </w:rPr>
+        <w:t>d</w:t>
+      </w:r>
+      <w:r>
+        <w:rPr>
+          <w:rFonts w:ascii="Civil Premium" w:hAnsi="Civil Premium"/>
+          <w:lang w:val="nl-NL"/>
+        </w:rPr>
+        <w:t xml:space="preserve">ie de centrale banken bepalen, </w:t>
+      </w:r>
+      <w:r>
+        <w:rPr>
+          <w:rFonts w:ascii="Civil Premium" w:hAnsi="Civil Premium"/>
+          <w:lang w:val="nl-NL"/>
+        </w:rPr>
+        <w:t>markeren</w:t>
+      </w:r>
+      <w:r>
+        <w:rPr>
+          <w:rFonts w:ascii="Civil Premium" w:hAnsi="Civil Premium"/>
+          <w:lang w:val="nl-NL"/>
+        </w:rPr>
+        <w:t xml:space="preserve"> een economisch tijdperk. In perioden van lage of hoge rentes wordt de perceptie van valuta fundamenteel beïnvloed. Het vorige economische tijdperk, gekenmerkt door ongekend lage rentetarieven (rond de 0%), kenmerkte zich door consumenten en producenten die minder spaarden en meer uitgaven. Hieruit ontstonden ook </w:t>
+      </w:r>
+      <w:r>
+        <w:rPr>
+          <w:rFonts w:ascii="Civil Premium" w:hAnsi="Civil Premium"/>
+          <w:lang w:val="nl-NL"/>
+        </w:rPr>
+        <w:t>verschillende</w:t>
+      </w:r>
+      <w:r>
+        <w:rPr>
+          <w:rFonts w:ascii="Civil Premium" w:hAnsi="Civil Premium"/>
+          <w:lang w:val="nl-NL"/>
+        </w:rPr>
+        <w:t xml:space="preserve"> 'Blitzkrieg'-bedrijven zoals UBER, die profiteerden van deze goedkope leningen, zonder daadwerkelijk winst te maken.</w:t>
+      </w:r>
+    </w:p>
+    <w:p>
+      <w:pPr>
+        <w:rPr>
+          <w:rFonts w:ascii="Civil Premium" w:hAnsi="Civil Premium"/>
+          <w:lang w:val="nl-NL"/>
+        </w:rPr>
+      </w:pPr>
+      <w:r>
+        <w:rPr>
+          <w:rFonts w:ascii="Civil Premium" w:hAnsi="Civil Premium"/>
+          <w:lang w:val="nl-NL"/>
+        </w:rPr>
+        <w:t>In 2019 werd de Europese Unie na een langdurige periode van "gratis geld" plotseling geconfronteerd met een enorme schok: de coronapandemie. Hoewel de schokgolven door de wereldeconomie hard werden gevoeld, reageerden centrale banken in eerste instantie terughoudend. Pas toen ze begonnen in te grijpen met steunpakketten voor de zwaarst getroffen sectoren, begonnen ze hun beleid van massa</w:t>
+      </w:r>
+      <w:r>
+        <w:rPr>
+          <w:rFonts w:ascii="Civil Premium" w:hAnsi="Civil Premium"/>
+          <w:lang w:val="nl-NL"/>
+        </w:rPr>
+        <w:t xml:space="preserve">al geld printen </w:t>
+      </w:r>
+      <w:r>
+        <w:rPr>
+          <w:rFonts w:ascii="Civil Premium" w:hAnsi="Civil Premium"/>
+          <w:lang w:val="nl-NL"/>
+        </w:rPr>
+        <w:t>toe te passen om de immense kosten van deze steunpakketten te dekken. Dit, in combinatie met tekorten bij bijvoorbeeld computerchipfabrikanten, resulteerde in snel stijgende inflatie. Als klap op de vuurpijl brak er ook nog een oorlog</w:t>
+      </w:r>
+      <w:r>
+        <w:rPr>
+          <w:rFonts w:ascii="Civil Premium" w:hAnsi="Civil Premium"/>
+          <w:lang w:val="nl-NL"/>
+        </w:rPr>
+        <w:t xml:space="preserve"> tussen Rusland en Oekraïne</w:t>
+      </w:r>
+      <w:r>
+        <w:rPr>
+          <w:rFonts w:ascii="Civil Premium" w:hAnsi="Civil Premium"/>
+          <w:lang w:val="nl-NL"/>
+        </w:rPr>
+        <w:t xml:space="preserve"> uit op ons continent, wat leidde tot een ongekende stijging van de energieprijzen.</w:t>
+      </w:r>
+    </w:p>
+    <w:p>
+      <w:pPr>
+        <w:rPr>
+          <w:rFonts w:ascii="Civil Premium" w:hAnsi="Civil Premium"/>
+          <w:lang w:val="nl-NL"/>
+        </w:rPr>
+      </w:pPr>
+      <w:r>
+        <w:rPr>
+          <w:rFonts w:ascii="Civil Premium" w:hAnsi="Civil Premium"/>
+          <w:lang w:val="nl-NL"/>
+        </w:rPr>
         <w:lastRenderedPageBreak/>
-        <w:t xml:space="preserve">In 2025 wil </w:t>
-      </w:r>
-      <w:proofErr w:type="spellStart"/>
-      <w:r>
-        <w:rPr>
-          <w:rFonts w:ascii="Civil Premium" w:hAnsi="Civil Premium"/>
-          <w:b/>
-          <w:bCs/>
-          <w:lang w:val="nl-NL"/>
-        </w:rPr>
-        <w:t>ecb</w:t>
-      </w:r>
-      <w:proofErr w:type="spellEnd"/>
-      <w:r>
-        <w:rPr>
-          <w:rFonts w:ascii="Civil Premium" w:hAnsi="Civil Premium"/>
-          <w:b/>
-          <w:bCs/>
-          <w:lang w:val="nl-NL"/>
-        </w:rPr>
-        <w:t xml:space="preserve"> op hun doelstelling 2% zitten gaat dat lukken?</w:t>
-      </w:r>
-    </w:p>
-    <w:p>
-      <w:pPr>
-        <w:rPr>
-          <w:rFonts w:ascii="Civil Premium" w:hAnsi="Civil Premium"/>
-          <w:b/>
-          <w:bCs/>
-          <w:lang w:val="nl-NL"/>
-        </w:rPr>
-      </w:pPr>
-      <w:r>
-        <w:rPr>
-          <w:rFonts w:ascii="Civil Premium" w:hAnsi="Civil Premium"/>
-          <w:b/>
-          <w:bCs/>
-          <w:lang w:val="nl-NL"/>
-        </w:rPr>
-        <w:t>Ja dat gaan ze wel redden ja! De economie vertraagt vrij stevig de inflatie is al een stuk omlaag gekomen, de 2% die gaan ze halen zolang er niks nieuws gebeurt, dat is natuurlijk altijd de vraag in de economie er kan een nieuwe crisis uitbreken. Dat ziet er wel naar uit op dit moment dat dat wel gehaald gaat worden.</w:t>
-      </w:r>
-    </w:p>
-    <w:p>
-      <w:pPr>
-        <w:rPr>
-          <w:rFonts w:ascii="Civil Premium" w:hAnsi="Civil Premium"/>
-          <w:b/>
-          <w:bCs/>
-          <w:lang w:val="nl-NL"/>
-        </w:rPr>
-      </w:pPr>
-      <w:r>
-        <w:rPr>
-          <w:highlight w:val="green"/>
-          <w:lang w:val="nl-NL"/>
-        </w:rPr>
-        <w:t xml:space="preserve">Dus we krijgen volgend jaar eigenlijk pas de volgende klap te verwerken economisch gezien van het afremmen dat de </w:t>
-      </w:r>
-      <w:proofErr w:type="spellStart"/>
-      <w:r>
-        <w:rPr>
-          <w:highlight w:val="green"/>
-          <w:lang w:val="nl-NL"/>
-        </w:rPr>
-        <w:t>ecb</w:t>
-      </w:r>
-      <w:proofErr w:type="spellEnd"/>
-      <w:r>
-        <w:rPr>
-          <w:highlight w:val="green"/>
-          <w:lang w:val="nl-NL"/>
-        </w:rPr>
-        <w:t xml:space="preserve"> gedaan heeft</w:t>
-      </w:r>
-    </w:p>
-    <w:p>
-      <w:pPr>
-        <w:rPr>
-          <w:rFonts w:ascii="Civil Premium" w:hAnsi="Civil Premium"/>
-          <w:b/>
-          <w:bCs/>
-          <w:lang w:val="nl-NL"/>
-        </w:rPr>
-      </w:pPr>
-      <w:r>
-        <w:rPr>
-          <w:highlight w:val="green"/>
-          <w:lang w:val="nl-NL"/>
-        </w:rPr>
-        <w:t>Zijn stelling is dat de ECB reputatie verlies heeft opgelopen in 2022 doordat de inflatie zo ver boven doelstelling uitkwam. Of het nou klopt of niet de geloofwaardigheid was flink ingezakt</w:t>
-      </w:r>
-    </w:p>
-    <w:p>
-      <w:pPr>
-        <w:rPr>
-          <w:rFonts w:ascii="Civil Premium" w:hAnsi="Civil Premium"/>
-          <w:b/>
-          <w:bCs/>
-          <w:lang w:val="nl-NL"/>
-        </w:rPr>
-      </w:pPr>
-      <w:r>
-        <w:rPr>
-          <w:highlight w:val="green"/>
-          <w:lang w:val="nl-NL"/>
-        </w:rPr>
-        <w:t>Het inzakken van de economische groei, en wellicht zelfs een recessie in Nederland zitten we al in een recessie he. Formeel gesproken zitten we al in een recessie. Het schommelt rond de 0 dus het is nog niet echt van dat je zegt we zitten in een crisis.</w:t>
-      </w:r>
-    </w:p>
-    <w:p>
-      <w:pPr>
-        <w:rPr>
-          <w:b/>
-          <w:bCs/>
-          <w:lang w:val="nl-NL"/>
-        </w:rPr>
-      </w:pPr>
-      <w:r>
-        <w:rPr>
-          <w:b/>
-          <w:bCs/>
-          <w:lang w:val="nl-NL"/>
-        </w:rPr>
-        <w:t>Moeten we gaan leven met deze nieuwe prijs voor producten?</w:t>
-      </w:r>
-    </w:p>
-    <w:p>
-      <w:pPr>
-        <w:rPr>
-          <w:lang w:val="nl-NL"/>
-        </w:rPr>
-      </w:pPr>
-      <w:r>
-        <w:rPr>
-          <w:highlight w:val="green"/>
-          <w:lang w:val="nl-NL"/>
-        </w:rPr>
-        <w:t>Mijn vermoeden is dat de meeste producten de prijs daarvan niet zou terugkomen op het niveau van vlak voor de start van de herstel van de pandemie niet op niveau van 2021 tot feb 2022 op de vooravond van de inval van Oekraïne.</w:t>
-      </w:r>
-    </w:p>
-    <w:p>
-      <w:pPr>
-        <w:rPr>
-          <w:rFonts w:ascii="Civil Premium" w:hAnsi="Civil Premium"/>
-          <w:b/>
-          <w:bCs/>
-          <w:lang w:val="nl-NL"/>
-        </w:rPr>
-      </w:pPr>
-    </w:p>
-    <w:p>
-      <w:pPr>
-        <w:rPr>
-          <w:rFonts w:ascii="Civil Premium" w:hAnsi="Civil Premium"/>
-          <w:b/>
-          <w:bCs/>
-          <w:lang w:val="nl-NL"/>
-        </w:rPr>
-      </w:pPr>
-    </w:p>
-    <w:p>
-      <w:pPr>
-        <w:rPr>
-          <w:rFonts w:ascii="Civil Premium" w:hAnsi="Civil Premium"/>
-          <w:b/>
-          <w:bCs/>
-          <w:lang w:val="nl-NL"/>
-        </w:rPr>
-      </w:pPr>
-    </w:p>
-    <w:p>
-      <w:pPr>
-        <w:rPr>
-          <w:rFonts w:ascii="Civil Premium" w:hAnsi="Civil Premium"/>
-          <w:lang w:val="nl-NL"/>
-        </w:rPr>
-      </w:pPr>
-      <w:r>
-        <w:rPr>
-          <w:rFonts w:ascii="Civil Premium" w:hAnsi="Civil Premium"/>
-          <w:lang w:val="nl-NL"/>
-        </w:rPr>
-        <w:t>De ECB heeft haar fundamentele taak om de rente te verhogen te laat uitgevoerd, met als gevolg de huidige hoge inflatie.</w:t>
-      </w:r>
-    </w:p>
-    <w:p>
-      <w:pPr>
-        <w:rPr>
-          <w:rFonts w:ascii="Civil Premium" w:hAnsi="Civil Premium"/>
-          <w:lang w:val="nl-NL"/>
-        </w:rPr>
-      </w:pPr>
-      <w:r>
-        <w:rPr>
-          <w:rFonts w:ascii="Civil Premium" w:hAnsi="Civil Premium"/>
-          <w:lang w:val="nl-NL"/>
-        </w:rPr>
-        <w:t xml:space="preserve">De rentetarieven </w:t>
-      </w:r>
-      <w:r>
-        <w:rPr>
-          <w:rFonts w:ascii="Civil Premium" w:hAnsi="Civil Premium"/>
-          <w:lang w:val="nl-NL"/>
-        </w:rPr>
-        <w:t>d</w:t>
-      </w:r>
-      <w:r>
-        <w:rPr>
-          <w:rFonts w:ascii="Civil Premium" w:hAnsi="Civil Premium"/>
-          <w:lang w:val="nl-NL"/>
-        </w:rPr>
-        <w:t xml:space="preserve">ie de centrale banken bepalen, </w:t>
-      </w:r>
-      <w:r>
-        <w:rPr>
-          <w:rFonts w:ascii="Civil Premium" w:hAnsi="Civil Premium"/>
-          <w:lang w:val="nl-NL"/>
-        </w:rPr>
-        <w:t>markeren</w:t>
-      </w:r>
-      <w:r>
-        <w:rPr>
-          <w:rFonts w:ascii="Civil Premium" w:hAnsi="Civil Premium"/>
-          <w:lang w:val="nl-NL"/>
-        </w:rPr>
-        <w:t xml:space="preserve"> een economisch tijdperk. In perioden van lage of hoge rentes wordt de perceptie van valuta fundamenteel beïnvloed. Het vorige economische tijdperk, gekenmerkt door ongekend lage rentetarieven (rond de 0%), kenmerkte zich door consumenten en producenten die minder spaarden en meer uitgaven. Hieruit ontstonden ook </w:t>
-      </w:r>
-      <w:r>
-        <w:rPr>
-          <w:rFonts w:ascii="Civil Premium" w:hAnsi="Civil Premium"/>
-          <w:lang w:val="nl-NL"/>
-        </w:rPr>
-        <w:t>verschillende</w:t>
-      </w:r>
-      <w:r>
-        <w:rPr>
-          <w:rFonts w:ascii="Civil Premium" w:hAnsi="Civil Premium"/>
-          <w:lang w:val="nl-NL"/>
-        </w:rPr>
-        <w:t xml:space="preserve"> 'Blitzkrieg'-bedrijven zoals UBER, die profiteerden van deze goedkope leningen, zonder daadwerkelijk winst te maken.</w:t>
-      </w:r>
-    </w:p>
-    <w:p>
-      <w:pPr>
-        <w:rPr>
-          <w:rFonts w:ascii="Civil Premium" w:hAnsi="Civil Premium"/>
-          <w:lang w:val="nl-NL"/>
-        </w:rPr>
-      </w:pPr>
-      <w:r>
-        <w:rPr>
-          <w:rFonts w:ascii="Civil Premium" w:hAnsi="Civil Premium"/>
-          <w:lang w:val="nl-NL"/>
-        </w:rPr>
-        <w:t>In 2019 werd de Europese Unie na een langdurige periode van "gratis geld" plotseling geconfronteerd met een enorme schok: de coronapandemie. Hoewel de schokgolven door de wereldeconomie hard werden gevoeld, reageerden centrale banken in eerste instantie terughoudend. Pas toen ze begonnen in te grijpen met steunpakketten voor de zwaarst getroffen sectoren, begonnen ze hun beleid van massa</w:t>
-      </w:r>
-      <w:r>
-        <w:rPr>
-          <w:rFonts w:ascii="Civil Premium" w:hAnsi="Civil Premium"/>
-          <w:lang w:val="nl-NL"/>
-        </w:rPr>
-        <w:t xml:space="preserve">al geld printen </w:t>
-      </w:r>
-      <w:r>
-        <w:rPr>
-          <w:rFonts w:ascii="Civil Premium" w:hAnsi="Civil Premium"/>
-          <w:lang w:val="nl-NL"/>
-        </w:rPr>
-        <w:t>toe te passen om de immense kosten van deze steunpakketten te dekken. Dit, in combinatie met tekorten bij bijvoorbeeld computerchipfabrikanten, resulteerde in snel stijgende inflatie. Als klap op de vuurpijl brak er ook nog een oorlog</w:t>
-      </w:r>
-      <w:r>
-        <w:rPr>
-          <w:rFonts w:ascii="Civil Premium" w:hAnsi="Civil Premium"/>
-          <w:lang w:val="nl-NL"/>
-        </w:rPr>
-        <w:t xml:space="preserve"> tussen Rusland en Oekraïne</w:t>
-      </w:r>
-      <w:r>
-        <w:rPr>
-          <w:rFonts w:ascii="Civil Premium" w:hAnsi="Civil Premium"/>
-          <w:lang w:val="nl-NL"/>
-        </w:rPr>
-        <w:t xml:space="preserve"> uit op ons continent, wat leidde tot een ongekende stijging van de energieprijzen.</w:t>
-      </w:r>
-    </w:p>
-    <w:p>
-      <w:pPr>
-        <w:rPr>
-          <w:rFonts w:ascii="Civil Premium" w:hAnsi="Civil Premium"/>
-          <w:lang w:val="nl-NL"/>
-        </w:rPr>
-      </w:pPr>
-      <w:r>
-        <w:rPr>
-          <w:rFonts w:ascii="Civil Premium" w:hAnsi="Civil Premium"/>
-          <w:lang w:val="nl-NL"/>
-        </w:rPr>
         <w:t xml:space="preserve">Economen die </w:t>
       </w:r>
       <w:r>
@@ -1206,15 +1223,7 @@
           <w:rFonts w:ascii="Civil Premium" w:hAnsi="Civil Premium"/>
           <w:lang w:val="nl-NL"/>
         </w:rPr>
-        <w:t xml:space="preserve"> niet kritisch waren over de dagelijkse geldhoeveelheden die werden bijgedrukt, begonnen nu vragen te stellen over het terughoudende beleid van de Europese Centrale Bank met betrekking tot het verhogen van de </w:t>
-      </w:r>
-      <w:r>
-        <w:rPr>
-          <w:rFonts w:ascii="Civil Premium" w:hAnsi="Civil Premium"/>
-          <w:lang w:val="nl-NL"/>
-        </w:rPr>
-        <w:lastRenderedPageBreak/>
-        <w:t xml:space="preserve">rentetarieven. De meerderheid van de economen, </w:t>
+        <w:t xml:space="preserve"> niet kritisch waren over de dagelijkse geldhoeveelheden die werden bijgedrukt, begonnen nu vragen te stellen over het terughoudende beleid van de Europese Centrale Bank met betrekking tot het verhogen van de rentetarieven. De meerderheid van de economen, </w:t>
       </w:r>
       <w:r>
         <w:rPr>

</xml_diff>

<commit_message>
vault backup: 2023-12-12 15:42:55
</commit_message>
<xml_diff>
--- a/Vakken/Journalistieke en Redactionele Vaardigheden/Achtergrondverhaal/JortSiemes_104_V2_AchtergrondArtikel_ECB.docx
+++ b/Vakken/Journalistieke en Redactionele Vaardigheden/Achtergrondverhaal/JortSiemes_104_V2_AchtergrondArtikel_ECB.docx
@@ -10,10 +10,11 @@
       </w:pPr>
       <w:r>
         <w:rPr>
+          <w:noProof/>
           <w:lang w:val="nl-NL"/>
         </w:rPr>
         <w:drawing>
-          <wp:anchor distT="0" distB="0" distL="114300" distR="114300" simplePos="0" relativeHeight="251658240" behindDoc="1" locked="0" layoutInCell="1" allowOverlap="1" wp14:anchorId="68294C4A" wp14:editId="664237CC">
+          <wp:anchor distT="0" distB="0" distL="114300" distR="114300" simplePos="0" relativeHeight="251658240" behindDoc="1" locked="0" layoutInCell="1" allowOverlap="1" wp14:anchorId="68294C4A" wp14:editId="28582536">
             <wp:simplePos x="0" y="0"/>
             <wp:positionH relativeFrom="page">
               <wp:align>right</wp:align>
@@ -173,7 +174,25 @@
           <w:szCs w:val="18"/>
           <w:lang w:val="nl-NL"/>
         </w:rPr>
-        <w:t xml:space="preserve">Thema’s: Inflatie, monetiar beleid, </w:t>
+        <w:t xml:space="preserve">Thema’s: Inflatie, </w:t>
+      </w:r>
+      <w:r>
+        <w:rPr>
+          <w:rFonts w:ascii="Civil Premium" w:hAnsi="Civil Premium"/>
+          <w:sz w:val="18"/>
+          <w:szCs w:val="18"/>
+          <w:lang w:val="nl-NL"/>
+        </w:rPr>
+        <w:t>monetair</w:t>
+      </w:r>
+      <w:r>
+        <w:rPr>
+          <w:rFonts w:ascii="Civil Premium" w:hAnsi="Civil Premium"/>
+          <w:sz w:val="18"/>
+          <w:szCs w:val="18"/>
+          <w:lang w:val="nl-NL"/>
+        </w:rPr>
+        <w:t xml:space="preserve"> beleid, </w:t>
       </w:r>
       <w:r>
         <w:rPr>
@@ -392,8 +411,20 @@
           <w:highlight w:val="cyan"/>
           <w:lang w:val="nl-NL"/>
         </w:rPr>
-        <w:t>Macro mania</w:t>
-      </w:r>
+        <w:t xml:space="preserve">Macro </w:t>
+      </w:r>
+      <w:proofErr w:type="spellStart"/>
+      <w:r>
+        <w:rPr>
+          <w:rFonts w:ascii="Civil Premium" w:hAnsi="Civil Premium"/>
+          <w:b/>
+          <w:bCs/>
+          <w:highlight w:val="cyan"/>
+          <w:lang w:val="nl-NL"/>
+        </w:rPr>
+        <w:t>mania</w:t>
+      </w:r>
+      <w:proofErr w:type="spellEnd"/>
     </w:p>
     <w:p>
       <w:pPr>
@@ -1043,14 +1074,29 @@
           <w:rFonts w:ascii="Civil Premium" w:hAnsi="Civil Premium"/>
           <w:lang w:val="nl-NL"/>
         </w:rPr>
-        <w:t xml:space="preserve">de ECB reputatie verlies heeft </w:t>
-      </w:r>
-      <w:r>
-        <w:rPr>
-          <w:rFonts w:ascii="Civil Premium" w:hAnsi="Civil Premium"/>
-          <w:lang w:val="nl-NL"/>
-        </w:rPr>
-        <w:lastRenderedPageBreak/>
+        <w:t xml:space="preserve">de </w:t>
+      </w:r>
+      <w:proofErr w:type="gramStart"/>
+      <w:r>
+        <w:rPr>
+          <w:rFonts w:ascii="Civil Premium" w:hAnsi="Civil Premium"/>
+          <w:lang w:val="nl-NL"/>
+        </w:rPr>
+        <w:t>ECB reputatie</w:t>
+      </w:r>
+      <w:proofErr w:type="gramEnd"/>
+      <w:r>
+        <w:rPr>
+          <w:rFonts w:ascii="Civil Premium" w:hAnsi="Civil Premium"/>
+          <w:lang w:val="nl-NL"/>
+        </w:rPr>
+        <w:t xml:space="preserve"> verlies heeft </w:t>
+      </w:r>
+      <w:r>
+        <w:rPr>
+          <w:rFonts w:ascii="Civil Premium" w:hAnsi="Civil Premium"/>
+          <w:lang w:val="nl-NL"/>
+        </w:rPr>
         <w:t>o</w:t>
       </w:r>
       <w:r>
@@ -1093,8 +1139,17 @@
           <w:rFonts w:ascii="Civil Premium" w:hAnsi="Civil Premium"/>
           <w:lang w:val="nl-NL"/>
         </w:rPr>
-        <w:t>gewerkt heeft of niet</w:t>
-      </w:r>
+        <w:t xml:space="preserve">gewerkt heeft of </w:t>
+      </w:r>
+      <w:proofErr w:type="gramStart"/>
+      <w:r>
+        <w:rPr>
+          <w:rFonts w:ascii="Civil Premium" w:hAnsi="Civil Premium"/>
+          <w:lang w:val="nl-NL"/>
+        </w:rPr>
+        <w:t>niet</w:t>
+      </w:r>
+      <w:proofErr w:type="gramEnd"/>
       <w:r>
         <w:rPr>
           <w:rFonts w:ascii="Civil Premium" w:hAnsi="Civil Premium"/>
@@ -1169,13 +1224,7 @@
           <w:highlight w:val="green"/>
           <w:lang w:val="nl-NL"/>
         </w:rPr>
-        <w:t>llll</w:t>
-      </w:r>
-      <w:r>
-        <w:rPr>
-          <w:highlight w:val="green"/>
-          <w:lang w:val="nl-NL"/>
-        </w:rPr>
+        <w:lastRenderedPageBreak/>
         <w:t>Maar daarnaast heb je ook nog ns een keertje bedrijven hebben vanwege de ondoorzichtigheid die ontstaat op het moment dat inflatie heel erg hoog is. Van die situatie gebruik maken door de prijzen nog wat extra te verhogen</w:t>
       </w:r>
       <w:r>
@@ -1273,7 +1322,23 @@
           <w:rFonts w:ascii="Civil Premium" w:hAnsi="Civil Premium"/>
           <w:lang w:val="nl-NL"/>
         </w:rPr>
-        <w:t xml:space="preserve">De inflatie, met name in de supermarkten, is al bekend bij de meeste Nederlanders. Volgens retail expert en consultant </w:t>
+        <w:t xml:space="preserve">De inflatie, met name in de supermarkten, is al bekend bij de meeste Nederlanders. Volgens </w:t>
+      </w:r>
+      <w:proofErr w:type="spellStart"/>
+      <w:r>
+        <w:rPr>
+          <w:rFonts w:ascii="Civil Premium" w:hAnsi="Civil Premium"/>
+          <w:lang w:val="nl-NL"/>
+        </w:rPr>
+        <w:t>retail</w:t>
+      </w:r>
+      <w:proofErr w:type="spellEnd"/>
+      <w:r>
+        <w:rPr>
+          <w:rFonts w:ascii="Civil Premium" w:hAnsi="Civil Premium"/>
+          <w:lang w:val="nl-NL"/>
+        </w:rPr>
+        <w:t xml:space="preserve"> expert en consultant </w:t>
       </w:r>
       <w:r>
         <w:rPr>
@@ -1287,8 +1352,17 @@
           <w:rFonts w:ascii="Civil Premium" w:hAnsi="Civil Premium"/>
           <w:lang w:val="nl-NL"/>
         </w:rPr>
-        <w:t>Marco Kesteloo</w:t>
-      </w:r>
+        <w:t xml:space="preserve">Marco </w:t>
+      </w:r>
+      <w:proofErr w:type="spellStart"/>
+      <w:r>
+        <w:rPr>
+          <w:rFonts w:ascii="Civil Premium" w:hAnsi="Civil Premium"/>
+          <w:lang w:val="nl-NL"/>
+        </w:rPr>
+        <w:t>Kesteloo</w:t>
+      </w:r>
+      <w:proofErr w:type="spellEnd"/>
       <w:r>
         <w:rPr>
           <w:rFonts w:ascii="Civil Premium" w:hAnsi="Civil Premium"/>
@@ -1353,6 +1427,7 @@
         </w:rPr>
         <w:t>“</w:t>
       </w:r>
+      <w:proofErr w:type="spellStart"/>
       <w:r>
         <w:rPr>
           <w:rFonts w:ascii="Civil Premium" w:hAnsi="Civil Premium"/>
@@ -1360,6 +1435,7 @@
         </w:rPr>
         <w:t>krimpflatie</w:t>
       </w:r>
+      <w:proofErr w:type="spellEnd"/>
       <w:r>
         <w:rPr>
           <w:rFonts w:ascii="Civil Premium" w:hAnsi="Civil Premium"/>
@@ -1395,6 +1471,7 @@
         </w:rPr>
         <w:t xml:space="preserve">*bron </w:t>
       </w:r>
+      <w:proofErr w:type="spellStart"/>
       <w:r>
         <w:rPr>
           <w:rFonts w:ascii="Civil Premium" w:hAnsi="Civil Premium"/>
@@ -1402,6 +1479,7 @@
         </w:rPr>
         <w:t>foodwatch</w:t>
       </w:r>
+      <w:proofErr w:type="spellEnd"/>
       <w:r>
         <w:rPr>
           <w:rFonts w:ascii="Civil Premium" w:hAnsi="Civil Premium"/>
@@ -1471,7 +1549,23 @@
           <w:highlight w:val="green"/>
           <w:lang w:val="nl-NL"/>
         </w:rPr>
-        <w:t>Mijn vermoeden is dat de meeste producten de prijs daarvan niet zou terugkomen op het niveau van vlak voor de start van de herstel van de pandemie niet op niveau van 2021 tot feb 2022 op de vooravond van de inval van Oekraïne.</w:t>
+        <w:t xml:space="preserve">Mijn vermoeden is dat de meeste producten de prijs daarvan niet zou terugkomen op het niveau van vlak voor de start van </w:t>
+      </w:r>
+      <w:proofErr w:type="gramStart"/>
+      <w:r>
+        <w:rPr>
+          <w:highlight w:val="green"/>
+          <w:lang w:val="nl-NL"/>
+        </w:rPr>
+        <w:t>de herstel</w:t>
+      </w:r>
+      <w:proofErr w:type="gramEnd"/>
+      <w:r>
+        <w:rPr>
+          <w:highlight w:val="green"/>
+          <w:lang w:val="nl-NL"/>
+        </w:rPr>
+        <w:t xml:space="preserve"> van de pandemie niet op niveau van 2021 tot feb 2022 op de vooravond van de inval van Oekraïne.</w:t>
       </w:r>
     </w:p>
     <w:p>
@@ -1532,7 +1626,23 @@
           <w:highlight w:val="green"/>
           <w:lang w:val="nl-NL"/>
         </w:rPr>
-        <w:t>Dus we krijgen volgend jaar eigenlijk pas de volgende klap te verwerken economisch gezien van het afremmen dat de ecb gedaan heeft</w:t>
+        <w:t xml:space="preserve">Dus we krijgen volgend jaar eigenlijk pas de volgende klap te verwerken economisch gezien van het afremmen dat de </w:t>
+      </w:r>
+      <w:proofErr w:type="spellStart"/>
+      <w:r>
+        <w:rPr>
+          <w:highlight w:val="green"/>
+          <w:lang w:val="nl-NL"/>
+        </w:rPr>
+        <w:t>ecb</w:t>
+      </w:r>
+      <w:proofErr w:type="spellEnd"/>
+      <w:r>
+        <w:rPr>
+          <w:highlight w:val="green"/>
+          <w:lang w:val="nl-NL"/>
+        </w:rPr>
+        <w:t xml:space="preserve"> gedaan heeft</w:t>
       </w:r>
     </w:p>
     <w:p>
@@ -1557,9 +1667,11 @@
         <w:rPr>
           <w:b/>
           <w:bCs/>
+          <w:noProof/>
           <w:highlight w:val="cyan"/>
           <w:lang w:val="nl-NL"/>
         </w:rPr>
+        <w:lastRenderedPageBreak/>
         <mc:AlternateContent>
           <mc:Choice Requires="wps">
             <w:drawing>
@@ -1644,6 +1756,7 @@
                               </w:rPr>
                               <w:t xml:space="preserve"> </w:t>
                             </w:r>
+                            <w:proofErr w:type="gramStart"/>
                             <w:r>
                               <w:rPr>
                                 <w:lang w:val="nl-NL"/>
@@ -1654,7 +1767,14 @@
                               <w:rPr>
                                 <w:lang w:val="nl-NL"/>
                               </w:rPr>
-                              <w:t xml:space="preserve">eguleert </w:t>
+                              <w:t>eguleert</w:t>
+                            </w:r>
+                            <w:proofErr w:type="gramEnd"/>
+                            <w:r>
+                              <w:rPr>
+                                <w:lang w:val="nl-NL"/>
+                              </w:rPr>
+                              <w:t xml:space="preserve"> </w:t>
                             </w:r>
                             <w:r>
                               <w:rPr>
@@ -1763,6 +1883,7 @@
                         </w:rPr>
                         <w:t xml:space="preserve"> </w:t>
                       </w:r>
+                      <w:proofErr w:type="gramStart"/>
                       <w:r>
                         <w:rPr>
                           <w:lang w:val="nl-NL"/>
@@ -1773,7 +1894,14 @@
                         <w:rPr>
                           <w:lang w:val="nl-NL"/>
                         </w:rPr>
-                        <w:t xml:space="preserve">eguleert </w:t>
+                        <w:t>eguleert</w:t>
+                      </w:r>
+                      <w:proofErr w:type="gramEnd"/>
+                      <w:r>
+                        <w:rPr>
+                          <w:lang w:val="nl-NL"/>
+                        </w:rPr>
+                        <w:t xml:space="preserve"> </w:t>
                       </w:r>
                       <w:r>
                         <w:rPr>
@@ -1865,7 +1993,39 @@
           <w:rFonts w:ascii="Civil Premium" w:hAnsi="Civil Premium"/>
           <w:lang w:val="nl-NL"/>
         </w:rPr>
-        <w:t>Raoul leering legt uit waarom rentestanden zo belangrijk zijn: Omdat die de vraag naar geld beïnvloeden, kijk als je vind dat geld te snel toeneemt, omdat dat niet goed gaat, naarmate de productie toeneemt dan zal je de vraag naar geld af willen remmen.</w:t>
+        <w:t xml:space="preserve">Raoul </w:t>
+      </w:r>
+      <w:proofErr w:type="spellStart"/>
+      <w:r>
+        <w:rPr>
+          <w:rFonts w:ascii="Civil Premium" w:hAnsi="Civil Premium"/>
+          <w:lang w:val="nl-NL"/>
+        </w:rPr>
+        <w:t>leering</w:t>
+      </w:r>
+      <w:proofErr w:type="spellEnd"/>
+      <w:r>
+        <w:rPr>
+          <w:rFonts w:ascii="Civil Premium" w:hAnsi="Civil Premium"/>
+          <w:lang w:val="nl-NL"/>
+        </w:rPr>
+        <w:t xml:space="preserve"> legt uit waarom rentestanden zo belangrijk zijn: Omdat die de vraag naar geld beïnvloeden, kijk als je </w:t>
+      </w:r>
+      <w:proofErr w:type="gramStart"/>
+      <w:r>
+        <w:rPr>
+          <w:rFonts w:ascii="Civil Premium" w:hAnsi="Civil Premium"/>
+          <w:lang w:val="nl-NL"/>
+        </w:rPr>
+        <w:t>vind</w:t>
+      </w:r>
+      <w:proofErr w:type="gramEnd"/>
+      <w:r>
+        <w:rPr>
+          <w:rFonts w:ascii="Civil Premium" w:hAnsi="Civil Premium"/>
+          <w:lang w:val="nl-NL"/>
+        </w:rPr>
+        <w:t xml:space="preserve"> dat geld te snel toeneemt, omdat dat niet goed gaat, naarmate de productie toeneemt dan zal je de vraag naar geld af willen remmen.</w:t>
       </w:r>
     </w:p>
     <w:p>

</xml_diff>

<commit_message>
vault backup: 2023-12-12 15:52:55
</commit_message>
<xml_diff>
--- a/Vakken/Journalistieke en Redactionele Vaardigheden/Achtergrondverhaal/JortSiemes_104_V2_AchtergrondArtikel_ECB.docx
+++ b/Vakken/Journalistieke en Redactionele Vaardigheden/Achtergrondverhaal/JortSiemes_104_V2_AchtergrondArtikel_ECB.docx
@@ -215,6 +215,7 @@
           <w:rFonts w:ascii="Civil Premium" w:hAnsi="Civil Premium"/>
           <w:b/>
           <w:bCs/>
+          <w:highlight w:val="yellow"/>
           <w:lang w:val="nl-NL"/>
         </w:rPr>
         <w:t xml:space="preserve">In de afgelopen drie jaar heeft de economie veel tegenslagen gekend. </w:t>
@@ -224,6 +225,7 @@
           <w:rFonts w:ascii="Civil Premium" w:hAnsi="Civil Premium"/>
           <w:b/>
           <w:bCs/>
+          <w:highlight w:val="yellow"/>
           <w:lang w:val="nl-NL"/>
         </w:rPr>
         <w:t>De Nederlandse burger weet eigenlijk helemaal niet wie er nou verantwoordelijk is voor de stijging van hun weekboodschappen.</w:t>
@@ -233,6 +235,7 @@
           <w:rFonts w:ascii="Civil Premium" w:hAnsi="Civil Premium"/>
           <w:b/>
           <w:bCs/>
+          <w:highlight w:val="yellow"/>
           <w:lang w:val="nl-NL"/>
         </w:rPr>
         <w:t xml:space="preserve"> De beslissingen die de Europese Centrale Bank (ECB) te laat heeft genomen, hebben aanzienlijke invloed gehad op deze ontwikkeling.</w:t>
@@ -250,7 +253,35 @@
           <w:rFonts w:ascii="Civil Premium" w:hAnsi="Civil Premium"/>
           <w:lang w:val="nl-NL"/>
         </w:rPr>
-        <w:t xml:space="preserve">Vorige week besloot ik om met mijn winkelmandje vol boodschappen naar de zelfscankassa te gaan, waar </w:t>
+        <w:t>Vorige week besloot ik om met mijn winkelmandje vol boodschappen naar de zelfscankassa te gaan</w:t>
+      </w:r>
+      <w:r>
+        <w:rPr>
+          <w:rFonts w:ascii="Civil Premium" w:hAnsi="Civil Premium"/>
+          <w:lang w:val="nl-NL"/>
+        </w:rPr>
+        <w:t>.</w:t>
+      </w:r>
+      <w:r>
+        <w:rPr>
+          <w:rFonts w:ascii="Civil Premium" w:hAnsi="Civil Premium"/>
+          <w:lang w:val="nl-NL"/>
+        </w:rPr>
+        <w:t xml:space="preserve"> </w:t>
+      </w:r>
+      <w:r>
+        <w:rPr>
+          <w:rFonts w:ascii="Civil Premium" w:hAnsi="Civil Premium"/>
+          <w:lang w:val="nl-NL"/>
+        </w:rPr>
+        <w:t>W</w:t>
+      </w:r>
+      <w:r>
+        <w:rPr>
+          <w:rFonts w:ascii="Civil Premium" w:hAnsi="Civil Premium"/>
+          <w:lang w:val="nl-NL"/>
+        </w:rPr>
+        <w:t xml:space="preserve">aar </w:t>
       </w:r>
       <w:r>
         <w:rPr>
@@ -320,7 +351,35 @@
           <w:rFonts w:ascii="Civil Premium" w:hAnsi="Civil Premium"/>
           <w:lang w:val="nl-NL"/>
         </w:rPr>
-        <w:t>Op het scherm staat vermeld dat er een medewerker langskomt vanwege de recente toename van winkeldiefstallen.</w:t>
+        <w:t>Op het scherm staat vermeld dat er een medewerker langskomt</w:t>
+      </w:r>
+      <w:r>
+        <w:rPr>
+          <w:rFonts w:ascii="Civil Premium" w:hAnsi="Civil Premium"/>
+          <w:lang w:val="nl-NL"/>
+        </w:rPr>
+        <w:t>,</w:t>
+      </w:r>
+      <w:r>
+        <w:rPr>
+          <w:rFonts w:ascii="Civil Premium" w:hAnsi="Civil Premium"/>
+          <w:lang w:val="nl-NL"/>
+        </w:rPr>
+        <w:t xml:space="preserve"> </w:t>
+      </w:r>
+      <w:r>
+        <w:rPr>
+          <w:rFonts w:ascii="Civil Premium" w:hAnsi="Civil Premium"/>
+          <w:lang w:val="nl-NL"/>
+        </w:rPr>
+        <w:t xml:space="preserve">dit </w:t>
+      </w:r>
+      <w:r>
+        <w:rPr>
+          <w:rFonts w:ascii="Civil Premium" w:hAnsi="Civil Premium"/>
+          <w:lang w:val="nl-NL"/>
+        </w:rPr>
+        <w:t>vanwege de recente toename van winkeldiefstallen.</w:t>
       </w:r>
       <w:r>
         <w:rPr>
@@ -411,20 +470,8 @@
           <w:highlight w:val="cyan"/>
           <w:lang w:val="nl-NL"/>
         </w:rPr>
-        <w:t xml:space="preserve">Macro </w:t>
-      </w:r>
-      <w:proofErr w:type="spellStart"/>
-      <w:r>
-        <w:rPr>
-          <w:rFonts w:ascii="Civil Premium" w:hAnsi="Civil Premium"/>
-          <w:b/>
-          <w:bCs/>
-          <w:highlight w:val="cyan"/>
-          <w:lang w:val="nl-NL"/>
-        </w:rPr>
-        <w:t>mania</w:t>
-      </w:r>
-      <w:proofErr w:type="spellEnd"/>
+        <w:t>Macro mania</w:t>
+      </w:r>
     </w:p>
     <w:p>
       <w:pPr>
@@ -1074,45 +1121,29 @@
           <w:rFonts w:ascii="Civil Premium" w:hAnsi="Civil Premium"/>
           <w:lang w:val="nl-NL"/>
         </w:rPr>
+        <w:t xml:space="preserve">de ECB reputatie verlies heeft </w:t>
+      </w:r>
+      <w:r>
+        <w:rPr>
+          <w:rFonts w:ascii="Civil Premium" w:hAnsi="Civil Premium"/>
+          <w:lang w:val="nl-NL"/>
+        </w:rPr>
+        <w:t>o</w:t>
+      </w:r>
+      <w:r>
+        <w:rPr>
+          <w:rFonts w:ascii="Civil Premium" w:hAnsi="Civil Premium"/>
+          <w:lang w:val="nl-NL"/>
+        </w:rPr>
+        <w:t xml:space="preserve">pgelopen in 2022 doordat de inflatie zo ver boven </w:t>
+      </w:r>
+      <w:r>
+        <w:rPr>
+          <w:rFonts w:ascii="Civil Premium" w:hAnsi="Civil Premium"/>
+          <w:lang w:val="nl-NL"/>
+        </w:rPr>
         <w:t xml:space="preserve">de </w:t>
       </w:r>
-      <w:proofErr w:type="gramStart"/>
-      <w:r>
-        <w:rPr>
-          <w:rFonts w:ascii="Civil Premium" w:hAnsi="Civil Premium"/>
-          <w:lang w:val="nl-NL"/>
-        </w:rPr>
-        <w:t>ECB reputatie</w:t>
-      </w:r>
-      <w:proofErr w:type="gramEnd"/>
-      <w:r>
-        <w:rPr>
-          <w:rFonts w:ascii="Civil Premium" w:hAnsi="Civil Premium"/>
-          <w:lang w:val="nl-NL"/>
-        </w:rPr>
-        <w:t xml:space="preserve"> verlies heeft </w:t>
-      </w:r>
-      <w:r>
-        <w:rPr>
-          <w:rFonts w:ascii="Civil Premium" w:hAnsi="Civil Premium"/>
-          <w:lang w:val="nl-NL"/>
-        </w:rPr>
-        <w:t>o</w:t>
-      </w:r>
-      <w:r>
-        <w:rPr>
-          <w:rFonts w:ascii="Civil Premium" w:hAnsi="Civil Premium"/>
-          <w:lang w:val="nl-NL"/>
-        </w:rPr>
-        <w:t xml:space="preserve">pgelopen in 2022 doordat de inflatie zo ver boven </w:t>
-      </w:r>
-      <w:r>
-        <w:rPr>
-          <w:rFonts w:ascii="Civil Premium" w:hAnsi="Civil Premium"/>
-          <w:lang w:val="nl-NL"/>
-        </w:rPr>
-        <w:t xml:space="preserve">de </w:t>
-      </w:r>
       <w:r>
         <w:rPr>
           <w:rFonts w:ascii="Civil Premium" w:hAnsi="Civil Premium"/>
@@ -1139,17 +1170,8 @@
           <w:rFonts w:ascii="Civil Premium" w:hAnsi="Civil Premium"/>
           <w:lang w:val="nl-NL"/>
         </w:rPr>
-        <w:t xml:space="preserve">gewerkt heeft of </w:t>
-      </w:r>
-      <w:proofErr w:type="gramStart"/>
-      <w:r>
-        <w:rPr>
-          <w:rFonts w:ascii="Civil Premium" w:hAnsi="Civil Premium"/>
-          <w:lang w:val="nl-NL"/>
-        </w:rPr>
-        <w:t>niet</w:t>
-      </w:r>
-      <w:proofErr w:type="gramEnd"/>
+        <w:t>gewerkt heeft of niet</w:t>
+      </w:r>
       <w:r>
         <w:rPr>
           <w:rFonts w:ascii="Civil Premium" w:hAnsi="Civil Premium"/>
@@ -1196,6 +1218,7 @@
     <w:p>
       <w:pPr>
         <w:rPr>
+          <w:rFonts w:ascii="Civil Premium" w:hAnsi="Civil Premium"/>
           <w:b/>
           <w:bCs/>
           <w:lang w:val="nl-NL"/>
@@ -1203,12 +1226,57 @@
       </w:pPr>
       <w:r>
         <w:rPr>
+          <w:highlight w:val="green"/>
+          <w:lang w:val="nl-NL"/>
+        </w:rPr>
+        <w:lastRenderedPageBreak/>
+        <w:t>‘</w:t>
+      </w:r>
+      <w:r>
+        <w:rPr>
+          <w:highlight w:val="green"/>
+          <w:lang w:val="nl-NL"/>
+        </w:rPr>
+        <w:t>Maar daarnaast heb je ook nog</w:t>
+      </w:r>
+      <w:r>
+        <w:rPr>
+          <w:highlight w:val="green"/>
+          <w:lang w:val="nl-NL"/>
+        </w:rPr>
+        <w:t xml:space="preserve"> eens</w:t>
+      </w:r>
+      <w:r>
+        <w:rPr>
+          <w:highlight w:val="green"/>
+          <w:lang w:val="nl-NL"/>
+        </w:rPr>
+        <w:t xml:space="preserve"> een keertje bedrijven hebben vanwege de ondoorzichtigheid die ontstaat op het moment dat inflatie heel erg hoog is. Van die situatie gebruik maken door de prijzen nog wat extra te verhogen</w:t>
+      </w:r>
+      <w:r>
+        <w:rPr>
+          <w:highlight w:val="green"/>
+          <w:lang w:val="nl-NL"/>
+        </w:rPr>
+        <w:t xml:space="preserve">. </w:t>
+      </w:r>
+      <w:r>
+        <w:rPr>
+          <w:highlight w:val="green"/>
+          <w:lang w:val="nl-NL"/>
+        </w:rPr>
+        <w:t>Waardoor … hele hoge economische groei gehad, en die bedrijven hebben daar gebruik van gemaakt om de prijzen extra te verhogen</w:t>
+      </w:r>
+    </w:p>
+    <w:p>
+      <w:pPr>
+        <w:rPr>
+          <w:rFonts w:ascii="Civil Premium" w:hAnsi="Civil Premium"/>
           <w:b/>
           <w:bCs/>
           <w:lang w:val="nl-NL"/>
         </w:rPr>
-        <w:t>Macro bedrijven ook veel winsten</w:t>
-      </w:r>
+      </w:pPr>
     </w:p>
     <w:p>
       <w:pPr>
@@ -1219,28 +1287,6 @@
           <w:lang w:val="nl-NL"/>
         </w:rPr>
       </w:pPr>
-      <w:r>
-        <w:rPr>
-          <w:highlight w:val="green"/>
-          <w:lang w:val="nl-NL"/>
-        </w:rPr>
-        <w:lastRenderedPageBreak/>
-        <w:t>Maar daarnaast heb je ook nog ns een keertje bedrijven hebben vanwege de ondoorzichtigheid die ontstaat op het moment dat inflatie heel erg hoog is. Van die situatie gebruik maken door de prijzen nog wat extra te verhogen</w:t>
-      </w:r>
-      <w:r>
-        <w:rPr>
-          <w:highlight w:val="green"/>
-          <w:lang w:val="nl-NL"/>
-        </w:rPr>
-        <w:t xml:space="preserve">. </w:t>
-      </w:r>
-      <w:r>
-        <w:rPr>
-          <w:highlight w:val="green"/>
-          <w:lang w:val="nl-NL"/>
-        </w:rPr>
-        <w:t>Waardoor … hele hoge economische groei gehad, en die bedrijven hebben daar gebruik van gemaakt om de prijzen extra te verhogen</w:t>
-      </w:r>
     </w:p>
     <w:p>
       <w:pPr>
@@ -1251,15 +1297,272 @@
           <w:lang w:val="nl-NL"/>
         </w:rPr>
       </w:pPr>
-    </w:p>
-    <w:p>
-      <w:pPr>
+      <w:r>
         <w:rPr>
           <w:rFonts w:ascii="Civil Premium" w:hAnsi="Civil Premium"/>
           <w:b/>
           <w:bCs/>
           <w:lang w:val="nl-NL"/>
         </w:rPr>
+        <w:t>Betaalbare boodschappen?</w:t>
+      </w:r>
+    </w:p>
+    <w:p>
+      <w:pPr>
+        <w:rPr>
+          <w:rFonts w:ascii="Civil Premium" w:hAnsi="Civil Premium"/>
+          <w:lang w:val="nl-NL"/>
+        </w:rPr>
+      </w:pPr>
+      <w:r>
+        <w:rPr>
+          <w:rFonts w:ascii="Civil Premium" w:hAnsi="Civil Premium"/>
+          <w:lang w:val="nl-NL"/>
+        </w:rPr>
+        <w:t>Nederlanders voelen dit vooral in hun eigen portemonnees; desondanks maken supermarkten</w:t>
+      </w:r>
+      <w:r>
+        <w:rPr>
+          <w:rFonts w:ascii="Civil Premium" w:hAnsi="Civil Premium"/>
+          <w:lang w:val="nl-NL"/>
+        </w:rPr>
+        <w:t xml:space="preserve"> en conglomeraten</w:t>
+      </w:r>
+      <w:r>
+        <w:rPr>
+          <w:rFonts w:ascii="Civil Premium" w:hAnsi="Civil Premium"/>
+          <w:lang w:val="nl-NL"/>
+        </w:rPr>
+        <w:t xml:space="preserve"> hoge winsten.</w:t>
+      </w:r>
+    </w:p>
+    <w:p>
+      <w:pPr>
+        <w:rPr>
+          <w:rFonts w:ascii="Civil Premium" w:hAnsi="Civil Premium"/>
+          <w:lang w:val="nl-NL"/>
+        </w:rPr>
+      </w:pPr>
+      <w:r>
+        <w:rPr>
+          <w:rFonts w:ascii="Civil Premium" w:hAnsi="Civil Premium"/>
+          <w:lang w:val="nl-NL"/>
+        </w:rPr>
+        <w:t xml:space="preserve">De inflatie, met name in de supermarkten, is al bekend bij de meeste Nederlanders. Volgens retail expert en consultant </w:t>
+      </w:r>
+      <w:r>
+        <w:rPr>
+          <w:rFonts w:ascii="Civil Premium" w:hAnsi="Civil Premium"/>
+          <w:lang w:val="nl-NL"/>
+        </w:rPr>
+        <w:t xml:space="preserve">*bron </w:t>
+      </w:r>
+      <w:r>
+        <w:rPr>
+          <w:rFonts w:ascii="Civil Premium" w:hAnsi="Civil Premium"/>
+          <w:lang w:val="nl-NL"/>
+        </w:rPr>
+        <w:t>Marco Kesteloo</w:t>
+      </w:r>
+      <w:r>
+        <w:rPr>
+          <w:rFonts w:ascii="Civil Premium" w:hAnsi="Civil Premium"/>
+          <w:lang w:val="nl-NL"/>
+        </w:rPr>
+        <w:t>*</w:t>
+      </w:r>
+      <w:r>
+        <w:rPr>
+          <w:rFonts w:ascii="Civil Premium" w:hAnsi="Civil Premium"/>
+          <w:lang w:val="nl-NL"/>
+        </w:rPr>
+        <w:t xml:space="preserve">, is er echter vanuit de winkel zelf ook veel gaande. Een tekort aan personeel, gecombineerd met hoge energiekosten en </w:t>
+      </w:r>
+      <w:r>
+        <w:rPr>
+          <w:rFonts w:ascii="Civil Premium" w:hAnsi="Civil Premium"/>
+          <w:lang w:val="nl-NL"/>
+        </w:rPr>
+        <w:t xml:space="preserve">harde </w:t>
+      </w:r>
+      <w:r>
+        <w:rPr>
+          <w:rFonts w:ascii="Civil Premium" w:hAnsi="Civil Premium"/>
+          <w:lang w:val="nl-NL"/>
+        </w:rPr>
+        <w:t xml:space="preserve">concurrentie, heeft geleid tot een </w:t>
+      </w:r>
+      <w:r>
+        <w:rPr>
+          <w:rFonts w:ascii="Civil Premium" w:hAnsi="Civil Premium"/>
+          <w:lang w:val="nl-NL"/>
+        </w:rPr>
+        <w:t>flinke</w:t>
+      </w:r>
+      <w:r>
+        <w:rPr>
+          <w:rFonts w:ascii="Civil Premium" w:hAnsi="Civil Premium"/>
+          <w:lang w:val="nl-NL"/>
+        </w:rPr>
+        <w:t xml:space="preserve"> stijging van de prijzen. Dit snelle tempo heeft ertoe geleid dat consumenten sommige producten helemaal niet meer kopen. Dit vormt een risico van inflatie voor producenten, aangezien klanten overstappen naar goedkopere concurrenten of essentiële producten overslaan.</w:t>
+      </w:r>
+    </w:p>
+    <w:p>
+      <w:pPr>
+        <w:rPr>
+          <w:rFonts w:ascii="Civil Premium" w:hAnsi="Civil Premium"/>
+          <w:lang w:val="nl-NL"/>
+        </w:rPr>
+      </w:pPr>
+      <w:r>
+        <w:rPr>
+          <w:rFonts w:ascii="Civil Premium" w:hAnsi="Civil Premium"/>
+          <w:lang w:val="nl-NL"/>
+        </w:rPr>
+        <w:t xml:space="preserve">Een oplossing die door oplettende consumenten is opgemerkt, is het fenomeen </w:t>
+      </w:r>
+      <w:r>
+        <w:rPr>
+          <w:rFonts w:ascii="Civil Premium" w:hAnsi="Civil Premium"/>
+          <w:lang w:val="nl-NL"/>
+        </w:rPr>
+        <w:t>“</w:t>
+      </w:r>
+      <w:r>
+        <w:rPr>
+          <w:rFonts w:ascii="Civil Premium" w:hAnsi="Civil Premium"/>
+          <w:lang w:val="nl-NL"/>
+        </w:rPr>
+        <w:t>krimpflatie</w:t>
+      </w:r>
+      <w:r>
+        <w:rPr>
+          <w:rFonts w:ascii="Civil Premium" w:hAnsi="Civil Premium"/>
+          <w:lang w:val="nl-NL"/>
+        </w:rPr>
+        <w:t>”</w:t>
+      </w:r>
+      <w:r>
+        <w:rPr>
+          <w:rFonts w:ascii="Civil Premium" w:hAnsi="Civil Premium"/>
+          <w:lang w:val="nl-NL"/>
+        </w:rPr>
+        <w:t xml:space="preserve">. De prijzen zijn dermate gestegen dat het economisch gezien niet meer zinvol is om ze verder te verhogen. De prijs blijft nu hetzelfde, maar producenten verminderen de inhoud. Dit gebeurt bijna altijd niet transparant, waardoor mensen </w:t>
+      </w:r>
+      <w:r>
+        <w:rPr>
+          <w:rFonts w:ascii="Civil Premium" w:hAnsi="Civil Premium"/>
+          <w:lang w:val="nl-NL"/>
+        </w:rPr>
+        <w:t xml:space="preserve">niet </w:t>
+      </w:r>
+      <w:r>
+        <w:rPr>
+          <w:rFonts w:ascii="Civil Premium" w:hAnsi="Civil Premium"/>
+          <w:lang w:val="nl-NL"/>
+        </w:rPr>
+        <w:t xml:space="preserve">beseffen dat ze minder krijgen voor dezelfde prijs. Initiatieven zoals </w:t>
+      </w:r>
+      <w:r>
+        <w:rPr>
+          <w:rFonts w:ascii="Civil Premium" w:hAnsi="Civil Premium"/>
+          <w:lang w:val="nl-NL"/>
+        </w:rPr>
+        <w:t xml:space="preserve">*bron </w:t>
+      </w:r>
+      <w:r>
+        <w:rPr>
+          <w:rFonts w:ascii="Civil Premium" w:hAnsi="Civil Premium"/>
+          <w:lang w:val="nl-NL"/>
+        </w:rPr>
+        <w:t>foodwatch</w:t>
+      </w:r>
+      <w:r>
+        <w:rPr>
+          <w:rFonts w:ascii="Civil Premium" w:hAnsi="Civil Premium"/>
+          <w:lang w:val="nl-NL"/>
+        </w:rPr>
+        <w:t>*</w:t>
+      </w:r>
+      <w:r>
+        <w:rPr>
+          <w:rFonts w:ascii="Civil Premium" w:hAnsi="Civil Premium"/>
+          <w:lang w:val="nl-NL"/>
+        </w:rPr>
+        <w:t xml:space="preserve"> zijn in het leven geroepen om deze producten te identificeren en zowel prijsstijgingen als verminderingen in inhoud aan te tonen.</w:t>
+      </w:r>
+    </w:p>
+    <w:p>
+      <w:pPr>
+        <w:rPr>
+          <w:rFonts w:ascii="Civil Premium" w:hAnsi="Civil Premium"/>
+          <w:lang w:val="nl-NL"/>
+        </w:rPr>
+      </w:pPr>
+      <w:r>
+        <w:rPr>
+          <w:rFonts w:ascii="Civil Premium" w:hAnsi="Civil Premium"/>
+          <w:lang w:val="nl-NL"/>
+        </w:rPr>
+        <w:t>Helaas weige</w:t>
+      </w:r>
+      <w:r>
+        <w:rPr>
+          <w:rFonts w:ascii="Civil Premium" w:hAnsi="Civil Premium"/>
+          <w:lang w:val="nl-NL"/>
+        </w:rPr>
+        <w:t>rt de</w:t>
+      </w:r>
+      <w:r>
+        <w:rPr>
+          <w:rFonts w:ascii="Civil Premium" w:hAnsi="Civil Premium"/>
+          <w:lang w:val="nl-NL"/>
+        </w:rPr>
+        <w:t xml:space="preserve"> supermarktketen mijn vragen over veranderingen in prijzen in de supermarkt te beantwoorden. In reactie op een</w:t>
+      </w:r>
+      <w:r>
+        <w:rPr>
+          <w:rFonts w:ascii="Civil Premium" w:hAnsi="Civil Premium"/>
+          <w:lang w:val="nl-NL"/>
+        </w:rPr>
+        <w:t xml:space="preserve"> vraag van een</w:t>
+      </w:r>
+      <w:r>
+        <w:rPr>
+          <w:rFonts w:ascii="Civil Premium" w:hAnsi="Civil Premium"/>
+          <w:lang w:val="nl-NL"/>
+        </w:rPr>
+        <w:t xml:space="preserve"> voedselautoriteit leggen ze de schuld van deze duurdere producten bij de fabrikant. Er wordt ook verwezen naar het CBL, de branchevereniging voor levensmiddelen.</w:t>
+      </w:r>
+    </w:p>
+    <w:p>
+      <w:pPr>
+        <w:rPr>
+          <w:lang w:val="nl-NL"/>
+        </w:rPr>
+      </w:pPr>
+      <w:r>
+        <w:rPr>
+          <w:highlight w:val="green"/>
+          <w:lang w:val="nl-NL"/>
+        </w:rPr>
+        <w:t>Mijn vermoeden is dat de meeste producten de prijs daarvan niet zou terugkomen op het niveau van vlak voor de start van de herstel van de pandemie niet op niveau van 2021 tot feb 2022 op de vooravond van de inval van Oekraïne.</w:t>
+      </w:r>
+    </w:p>
+    <w:p>
+      <w:pPr>
+        <w:rPr>
+          <w:rFonts w:ascii="Civil Premium" w:hAnsi="Civil Premium"/>
+          <w:lang w:val="nl-NL"/>
+        </w:rPr>
+      </w:pPr>
+    </w:p>
+    <w:p>
+      <w:pPr>
+        <w:rPr>
+          <w:rFonts w:ascii="Civil Premium" w:hAnsi="Civil Premium"/>
+          <w:lang w:val="nl-NL"/>
+        </w:rPr>
       </w:pPr>
     </w:p>
     <w:p>
@@ -1278,371 +1581,33 @@
           <w:bCs/>
           <w:lang w:val="nl-NL"/>
         </w:rPr>
-        <w:t>Betaalbare boodschappen?</w:t>
-      </w:r>
-    </w:p>
-    <w:p>
-      <w:pPr>
-        <w:rPr>
-          <w:rFonts w:ascii="Civil Premium" w:hAnsi="Civil Premium"/>
-          <w:lang w:val="nl-NL"/>
-        </w:rPr>
-      </w:pPr>
-      <w:r>
-        <w:rPr>
-          <w:rFonts w:ascii="Civil Premium" w:hAnsi="Civil Premium"/>
-          <w:lang w:val="nl-NL"/>
-        </w:rPr>
-        <w:t>Nederlanders voelen dit vooral in hun eigen portemonnees; desondanks maken supermarkten</w:t>
-      </w:r>
-      <w:r>
-        <w:rPr>
-          <w:rFonts w:ascii="Civil Premium" w:hAnsi="Civil Premium"/>
-          <w:lang w:val="nl-NL"/>
-        </w:rPr>
-        <w:t xml:space="preserve"> en conglomeraten</w:t>
-      </w:r>
-      <w:r>
-        <w:rPr>
-          <w:rFonts w:ascii="Civil Premium" w:hAnsi="Civil Premium"/>
-          <w:lang w:val="nl-NL"/>
-        </w:rPr>
-        <w:t xml:space="preserve"> hoge winsten.</w:t>
-      </w:r>
-    </w:p>
-    <w:p>
-      <w:pPr>
-        <w:rPr>
-          <w:rFonts w:ascii="Civil Premium" w:hAnsi="Civil Premium"/>
-          <w:lang w:val="nl-NL"/>
-        </w:rPr>
-      </w:pPr>
-      <w:r>
-        <w:rPr>
-          <w:rFonts w:ascii="Civil Premium" w:hAnsi="Civil Premium"/>
-          <w:lang w:val="nl-NL"/>
-        </w:rPr>
-        <w:t xml:space="preserve">De inflatie, met name in de supermarkten, is al bekend bij de meeste Nederlanders. Volgens </w:t>
-      </w:r>
-      <w:proofErr w:type="spellStart"/>
-      <w:r>
-        <w:rPr>
-          <w:rFonts w:ascii="Civil Premium" w:hAnsi="Civil Premium"/>
-          <w:lang w:val="nl-NL"/>
-        </w:rPr>
-        <w:t>retail</w:t>
-      </w:r>
-      <w:proofErr w:type="spellEnd"/>
-      <w:r>
-        <w:rPr>
-          <w:rFonts w:ascii="Civil Premium" w:hAnsi="Civil Premium"/>
-          <w:lang w:val="nl-NL"/>
-        </w:rPr>
-        <w:t xml:space="preserve"> expert en consultant </w:t>
-      </w:r>
-      <w:r>
-        <w:rPr>
-          <w:rFonts w:ascii="Civil Premium" w:hAnsi="Civil Premium"/>
-          <w:lang w:val="nl-NL"/>
-        </w:rPr>
-        <w:t xml:space="preserve">*bron </w:t>
-      </w:r>
-      <w:r>
-        <w:rPr>
-          <w:rFonts w:ascii="Civil Premium" w:hAnsi="Civil Premium"/>
-          <w:lang w:val="nl-NL"/>
-        </w:rPr>
-        <w:t xml:space="preserve">Marco </w:t>
-      </w:r>
-      <w:proofErr w:type="spellStart"/>
-      <w:r>
-        <w:rPr>
-          <w:rFonts w:ascii="Civil Premium" w:hAnsi="Civil Premium"/>
-          <w:lang w:val="nl-NL"/>
-        </w:rPr>
-        <w:t>Kesteloo</w:t>
-      </w:r>
-      <w:proofErr w:type="spellEnd"/>
-      <w:r>
-        <w:rPr>
-          <w:rFonts w:ascii="Civil Premium" w:hAnsi="Civil Premium"/>
-          <w:lang w:val="nl-NL"/>
-        </w:rPr>
-        <w:t>*</w:t>
-      </w:r>
-      <w:r>
-        <w:rPr>
-          <w:rFonts w:ascii="Civil Premium" w:hAnsi="Civil Premium"/>
-          <w:lang w:val="nl-NL"/>
-        </w:rPr>
-        <w:t xml:space="preserve">, is er echter vanuit de winkel zelf ook veel gaande. Een tekort aan personeel, gecombineerd met hoge energiekosten en </w:t>
-      </w:r>
-      <w:r>
-        <w:rPr>
-          <w:rFonts w:ascii="Civil Premium" w:hAnsi="Civil Premium"/>
-          <w:lang w:val="nl-NL"/>
-        </w:rPr>
-        <w:t xml:space="preserve">harde </w:t>
-      </w:r>
-      <w:r>
-        <w:rPr>
-          <w:rFonts w:ascii="Civil Premium" w:hAnsi="Civil Premium"/>
-          <w:lang w:val="nl-NL"/>
-        </w:rPr>
-        <w:t xml:space="preserve">concurrentie, heeft geleid tot een </w:t>
-      </w:r>
-      <w:r>
-        <w:rPr>
-          <w:rFonts w:ascii="Civil Premium" w:hAnsi="Civil Premium"/>
-          <w:lang w:val="nl-NL"/>
-        </w:rPr>
-        <w:t>flinke</w:t>
-      </w:r>
-      <w:r>
-        <w:rPr>
-          <w:rFonts w:ascii="Civil Premium" w:hAnsi="Civil Premium"/>
-          <w:lang w:val="nl-NL"/>
-        </w:rPr>
-        <w:t xml:space="preserve"> stijging van de prijzen. Dit snelle tempo heeft ertoe geleid dat consumenten sommige producten helemaal niet meer kopen. Dit vormt een risico van inflatie voor producenten, aangezien klanten overstappen naar goedkopere concurrenten of essentiële producten overslaan.</w:t>
-      </w:r>
-    </w:p>
-    <w:p>
-      <w:pPr>
-        <w:rPr>
-          <w:rFonts w:ascii="Civil Premium" w:hAnsi="Civil Premium"/>
-          <w:lang w:val="nl-NL"/>
-        </w:rPr>
-      </w:pPr>
-      <w:r>
-        <w:rPr>
-          <w:rFonts w:ascii="Civil Premium" w:hAnsi="Civil Premium"/>
-          <w:lang w:val="nl-NL"/>
-        </w:rPr>
-        <w:t xml:space="preserve">Een oplossing die door oplettende consumenten is opgemerkt, is het fenomeen </w:t>
-      </w:r>
-      <w:r>
-        <w:rPr>
-          <w:rFonts w:ascii="Civil Premium" w:hAnsi="Civil Premium"/>
-          <w:lang w:val="nl-NL"/>
-        </w:rPr>
-        <w:t>“</w:t>
-      </w:r>
-      <w:proofErr w:type="spellStart"/>
-      <w:r>
-        <w:rPr>
-          <w:rFonts w:ascii="Civil Premium" w:hAnsi="Civil Premium"/>
-          <w:lang w:val="nl-NL"/>
-        </w:rPr>
-        <w:t>krimpflatie</w:t>
-      </w:r>
-      <w:proofErr w:type="spellEnd"/>
-      <w:r>
-        <w:rPr>
-          <w:rFonts w:ascii="Civil Premium" w:hAnsi="Civil Premium"/>
-          <w:lang w:val="nl-NL"/>
-        </w:rPr>
-        <w:t>”</w:t>
-      </w:r>
-      <w:r>
-        <w:rPr>
-          <w:rFonts w:ascii="Civil Premium" w:hAnsi="Civil Premium"/>
-          <w:lang w:val="nl-NL"/>
-        </w:rPr>
-        <w:t xml:space="preserve">. De prijzen zijn dermate gestegen dat het economisch gezien niet meer zinvol is om ze verder te verhogen. De prijs blijft nu hetzelfde, maar producenten verminderen de inhoud. Dit gebeurt bijna altijd niet transparant, waardoor mensen </w:t>
-      </w:r>
-      <w:r>
-        <w:rPr>
-          <w:rFonts w:ascii="Civil Premium" w:hAnsi="Civil Premium"/>
-          <w:lang w:val="nl-NL"/>
-        </w:rPr>
-        <w:t xml:space="preserve">niet </w:t>
-      </w:r>
-      <w:r>
-        <w:rPr>
-          <w:rFonts w:ascii="Civil Premium" w:hAnsi="Civil Premium"/>
-          <w:lang w:val="nl-NL"/>
-        </w:rPr>
-        <w:t xml:space="preserve">beseffen dat ze minder krijgen voor dezelfde prijs. Initiatieven zoals </w:t>
-      </w:r>
-      <w:r>
-        <w:rPr>
-          <w:rFonts w:ascii="Civil Premium" w:hAnsi="Civil Premium"/>
-          <w:lang w:val="nl-NL"/>
-        </w:rPr>
-        <w:t xml:space="preserve">*bron </w:t>
-      </w:r>
-      <w:proofErr w:type="spellStart"/>
-      <w:r>
-        <w:rPr>
-          <w:rFonts w:ascii="Civil Premium" w:hAnsi="Civil Premium"/>
-          <w:lang w:val="nl-NL"/>
-        </w:rPr>
-        <w:t>foodwatch</w:t>
-      </w:r>
-      <w:proofErr w:type="spellEnd"/>
-      <w:r>
-        <w:rPr>
-          <w:rFonts w:ascii="Civil Premium" w:hAnsi="Civil Premium"/>
-          <w:lang w:val="nl-NL"/>
-        </w:rPr>
-        <w:t>*</w:t>
-      </w:r>
-      <w:r>
-        <w:rPr>
-          <w:rFonts w:ascii="Civil Premium" w:hAnsi="Civil Premium"/>
-          <w:lang w:val="nl-NL"/>
-        </w:rPr>
-        <w:t xml:space="preserve"> zijn in het leven geroepen om deze producten te identificeren en zowel prijsstijgingen als verminderingen in inhoud aan te tonen.</w:t>
-      </w:r>
-    </w:p>
-    <w:p>
-      <w:pPr>
-        <w:rPr>
-          <w:rFonts w:ascii="Civil Premium" w:hAnsi="Civil Premium"/>
-          <w:lang w:val="nl-NL"/>
-        </w:rPr>
-      </w:pPr>
-      <w:r>
-        <w:rPr>
-          <w:rFonts w:ascii="Civil Premium" w:hAnsi="Civil Premium"/>
-          <w:lang w:val="nl-NL"/>
-        </w:rPr>
-        <w:t>Helaas weige</w:t>
-      </w:r>
-      <w:r>
-        <w:rPr>
-          <w:rFonts w:ascii="Civil Premium" w:hAnsi="Civil Premium"/>
-          <w:lang w:val="nl-NL"/>
-        </w:rPr>
-        <w:t>rt de</w:t>
-      </w:r>
-      <w:r>
-        <w:rPr>
-          <w:rFonts w:ascii="Civil Premium" w:hAnsi="Civil Premium"/>
-          <w:lang w:val="nl-NL"/>
-        </w:rPr>
-        <w:t xml:space="preserve"> supermarktketen mijn vragen over veranderingen in prijzen in de supermarkt te beantwoorden. In reactie op een</w:t>
-      </w:r>
-      <w:r>
-        <w:rPr>
-          <w:rFonts w:ascii="Civil Premium" w:hAnsi="Civil Premium"/>
-          <w:lang w:val="nl-NL"/>
-        </w:rPr>
-        <w:t xml:space="preserve"> vraag van een</w:t>
-      </w:r>
-      <w:r>
-        <w:rPr>
-          <w:rFonts w:ascii="Civil Premium" w:hAnsi="Civil Premium"/>
-          <w:lang w:val="nl-NL"/>
-        </w:rPr>
-        <w:t xml:space="preserve"> voedselautoriteit leggen ze de schuld van deze duurdere producten bij de fabrikant. Er wordt ook verwezen naar het CBL, de branchevereniging voor levensmiddelen.</w:t>
-      </w:r>
-    </w:p>
-    <w:p>
-      <w:pPr>
-        <w:rPr>
-          <w:lang w:val="nl-NL"/>
-        </w:rPr>
-      </w:pPr>
-      <w:r>
-        <w:rPr>
-          <w:highlight w:val="green"/>
-          <w:lang w:val="nl-NL"/>
-        </w:rPr>
-        <w:t xml:space="preserve">Mijn vermoeden is dat de meeste producten de prijs daarvan niet zou terugkomen op het niveau van vlak voor de start van </w:t>
-      </w:r>
-      <w:proofErr w:type="gramStart"/>
-      <w:r>
-        <w:rPr>
-          <w:highlight w:val="green"/>
-          <w:lang w:val="nl-NL"/>
-        </w:rPr>
-        <w:t>de herstel</w:t>
-      </w:r>
-      <w:proofErr w:type="gramEnd"/>
-      <w:r>
-        <w:rPr>
-          <w:highlight w:val="green"/>
-          <w:lang w:val="nl-NL"/>
-        </w:rPr>
-        <w:t xml:space="preserve"> van de pandemie niet op niveau van 2021 tot feb 2022 op de vooravond van de inval van Oekraïne.</w:t>
-      </w:r>
-    </w:p>
-    <w:p>
-      <w:pPr>
-        <w:rPr>
-          <w:rFonts w:ascii="Civil Premium" w:hAnsi="Civil Premium"/>
-          <w:lang w:val="nl-NL"/>
-        </w:rPr>
-      </w:pPr>
-    </w:p>
-    <w:p>
-      <w:pPr>
-        <w:rPr>
-          <w:rFonts w:ascii="Civil Premium" w:hAnsi="Civil Premium"/>
-          <w:lang w:val="nl-NL"/>
-        </w:rPr>
-      </w:pPr>
-    </w:p>
-    <w:p>
-      <w:pPr>
+        <w:t>Wat er nog te wachten staat</w:t>
+      </w:r>
+      <w:r>
         <w:rPr>
           <w:rFonts w:ascii="Civil Premium" w:hAnsi="Civil Premium"/>
           <w:b/>
           <w:bCs/>
           <w:lang w:val="nl-NL"/>
         </w:rPr>
-      </w:pPr>
-      <w:r>
+        <w:t xml:space="preserve"> (slot)</w:t>
+      </w:r>
+    </w:p>
+    <w:p>
+      <w:pPr>
         <w:rPr>
           <w:rFonts w:ascii="Civil Premium" w:hAnsi="Civil Premium"/>
           <w:b/>
           <w:bCs/>
           <w:lang w:val="nl-NL"/>
         </w:rPr>
-        <w:t>Wat er nog te wachten staat</w:t>
-      </w:r>
-      <w:r>
-        <w:rPr>
-          <w:rFonts w:ascii="Civil Premium" w:hAnsi="Civil Premium"/>
-          <w:b/>
-          <w:bCs/>
-          <w:lang w:val="nl-NL"/>
-        </w:rPr>
-        <w:t xml:space="preserve"> (slot)</w:t>
-      </w:r>
-    </w:p>
-    <w:p>
-      <w:pPr>
-        <w:rPr>
-          <w:rFonts w:ascii="Civil Premium" w:hAnsi="Civil Premium"/>
-          <w:b/>
-          <w:bCs/>
-          <w:lang w:val="nl-NL"/>
-        </w:rPr>
       </w:pPr>
       <w:r>
         <w:rPr>
           <w:highlight w:val="green"/>
           <w:lang w:val="nl-NL"/>
         </w:rPr>
-        <w:t xml:space="preserve">Dus we krijgen volgend jaar eigenlijk pas de volgende klap te verwerken economisch gezien van het afremmen dat de </w:t>
-      </w:r>
-      <w:proofErr w:type="spellStart"/>
-      <w:r>
-        <w:rPr>
-          <w:highlight w:val="green"/>
-          <w:lang w:val="nl-NL"/>
-        </w:rPr>
-        <w:t>ecb</w:t>
-      </w:r>
-      <w:proofErr w:type="spellEnd"/>
-      <w:r>
-        <w:rPr>
-          <w:highlight w:val="green"/>
-          <w:lang w:val="nl-NL"/>
-        </w:rPr>
-        <w:t xml:space="preserve"> gedaan heeft</w:t>
+        <w:t>Dus we krijgen volgend jaar eigenlijk pas de volgende klap te verwerken economisch gezien van het afremmen dat de ecb gedaan heeft</w:t>
       </w:r>
     </w:p>
     <w:p>
@@ -1756,7 +1721,6 @@
                               </w:rPr>
                               <w:t xml:space="preserve"> </w:t>
                             </w:r>
-                            <w:proofErr w:type="gramStart"/>
                             <w:r>
                               <w:rPr>
                                 <w:lang w:val="nl-NL"/>
@@ -1767,14 +1731,7 @@
                               <w:rPr>
                                 <w:lang w:val="nl-NL"/>
                               </w:rPr>
-                              <w:t>eguleert</w:t>
-                            </w:r>
-                            <w:proofErr w:type="gramEnd"/>
-                            <w:r>
-                              <w:rPr>
-                                <w:lang w:val="nl-NL"/>
-                              </w:rPr>
-                              <w:t xml:space="preserve"> </w:t>
+                              <w:t xml:space="preserve">eguleert </w:t>
                             </w:r>
                             <w:r>
                               <w:rPr>
@@ -1883,7 +1840,6 @@
                         </w:rPr>
                         <w:t xml:space="preserve"> </w:t>
                       </w:r>
-                      <w:proofErr w:type="gramStart"/>
                       <w:r>
                         <w:rPr>
                           <w:lang w:val="nl-NL"/>
@@ -1894,14 +1850,7 @@
                         <w:rPr>
                           <w:lang w:val="nl-NL"/>
                         </w:rPr>
-                        <w:t>eguleert</w:t>
-                      </w:r>
-                      <w:proofErr w:type="gramEnd"/>
-                      <w:r>
-                        <w:rPr>
-                          <w:lang w:val="nl-NL"/>
-                        </w:rPr>
-                        <w:t xml:space="preserve"> </w:t>
+                        <w:t xml:space="preserve">eguleert </w:t>
                       </w:r>
                       <w:r>
                         <w:rPr>
@@ -1993,39 +1942,7 @@
           <w:rFonts w:ascii="Civil Premium" w:hAnsi="Civil Premium"/>
           <w:lang w:val="nl-NL"/>
         </w:rPr>
-        <w:t xml:space="preserve">Raoul </w:t>
-      </w:r>
-      <w:proofErr w:type="spellStart"/>
-      <w:r>
-        <w:rPr>
-          <w:rFonts w:ascii="Civil Premium" w:hAnsi="Civil Premium"/>
-          <w:lang w:val="nl-NL"/>
-        </w:rPr>
-        <w:t>leering</w:t>
-      </w:r>
-      <w:proofErr w:type="spellEnd"/>
-      <w:r>
-        <w:rPr>
-          <w:rFonts w:ascii="Civil Premium" w:hAnsi="Civil Premium"/>
-          <w:lang w:val="nl-NL"/>
-        </w:rPr>
-        <w:t xml:space="preserve"> legt uit waarom rentestanden zo belangrijk zijn: Omdat die de vraag naar geld beïnvloeden, kijk als je </w:t>
-      </w:r>
-      <w:proofErr w:type="gramStart"/>
-      <w:r>
-        <w:rPr>
-          <w:rFonts w:ascii="Civil Premium" w:hAnsi="Civil Premium"/>
-          <w:lang w:val="nl-NL"/>
-        </w:rPr>
-        <w:t>vind</w:t>
-      </w:r>
-      <w:proofErr w:type="gramEnd"/>
-      <w:r>
-        <w:rPr>
-          <w:rFonts w:ascii="Civil Premium" w:hAnsi="Civil Premium"/>
-          <w:lang w:val="nl-NL"/>
-        </w:rPr>
-        <w:t xml:space="preserve"> dat geld te snel toeneemt, omdat dat niet goed gaat, naarmate de productie toeneemt dan zal je de vraag naar geld af willen remmen.</w:t>
+        <w:t>Raoul leering legt uit waarom rentestanden zo belangrijk zijn: Omdat die de vraag naar geld beïnvloeden, kijk als je vind dat geld te snel toeneemt, omdat dat niet goed gaat, naarmate de productie toeneemt dan zal je de vraag naar geld af willen remmen.</w:t>
       </w:r>
     </w:p>
     <w:p>

</xml_diff>

<commit_message>
vault backup: 2023-12-13 21:15:40
</commit_message>
<xml_diff>
--- a/Vakken/Journalistieke en Redactionele Vaardigheden/Achtergrondverhaal/JortSiemes_104_V2_AchtergrondArtikel_ECB.docx
+++ b/Vakken/Journalistieke en Redactionele Vaardigheden/Achtergrondverhaal/JortSiemes_104_V2_AchtergrondArtikel_ECB.docx
@@ -1000,7 +1000,25 @@
             <w:color w:val="C00000"/>
             <w:lang w:val="nl-NL"/>
           </w:rPr>
-          <w:t>een persconferentie</w:t>
+          <w:t>een persconfe</w:t>
+        </w:r>
+        <w:r>
+          <w:rPr>
+            <w:rStyle w:val="Hyperlink"/>
+            <w:rFonts w:ascii="Civil Premium" w:hAnsi="Civil Premium"/>
+            <w:color w:val="C00000"/>
+            <w:lang w:val="nl-NL"/>
+          </w:rPr>
+          <w:t>r</w:t>
+        </w:r>
+        <w:r>
+          <w:rPr>
+            <w:rStyle w:val="Hyperlink"/>
+            <w:rFonts w:ascii="Civil Premium" w:hAnsi="Civil Premium"/>
+            <w:color w:val="C00000"/>
+            <w:lang w:val="nl-NL"/>
+          </w:rPr>
+          <w:t>entie</w:t>
         </w:r>
       </w:hyperlink>
       <w:r>
@@ -1083,7 +1101,25 @@
             <w:color w:val="C00000"/>
             <w:lang w:val="nl-NL"/>
           </w:rPr>
-          <w:t>Deze inflatie</w:t>
+          <w:t>Deze i</w:t>
+        </w:r>
+        <w:r>
+          <w:rPr>
+            <w:rStyle w:val="Hyperlink"/>
+            <w:rFonts w:ascii="Civil Premium" w:hAnsi="Civil Premium"/>
+            <w:color w:val="C00000"/>
+            <w:lang w:val="nl-NL"/>
+          </w:rPr>
+          <w:t>n</w:t>
+        </w:r>
+        <w:r>
+          <w:rPr>
+            <w:rStyle w:val="Hyperlink"/>
+            <w:rFonts w:ascii="Civil Premium" w:hAnsi="Civil Premium"/>
+            <w:color w:val="C00000"/>
+            <w:lang w:val="nl-NL"/>
+          </w:rPr>
+          <w:t>flatie</w:t>
         </w:r>
       </w:hyperlink>
       <w:r>
@@ -1220,7 +1256,25 @@
             <w:color w:val="C00000"/>
             <w:lang w:val="nl-NL"/>
           </w:rPr>
-          <w:t>tekorten aan computerchips</w:t>
+          <w:t>tekorte</w:t>
+        </w:r>
+        <w:r>
+          <w:rPr>
+            <w:rStyle w:val="Hyperlink"/>
+            <w:rFonts w:ascii="Civil Premium" w:hAnsi="Civil Premium"/>
+            <w:color w:val="C00000"/>
+            <w:lang w:val="nl-NL"/>
+          </w:rPr>
+          <w:t>n</w:t>
+        </w:r>
+        <w:r>
+          <w:rPr>
+            <w:rStyle w:val="Hyperlink"/>
+            <w:rFonts w:ascii="Civil Premium" w:hAnsi="Civil Premium"/>
+            <w:color w:val="C00000"/>
+            <w:lang w:val="nl-NL"/>
+          </w:rPr>
+          <w:t xml:space="preserve"> aan computerchips</w:t>
         </w:r>
       </w:hyperlink>
       <w:r>
@@ -1288,7 +1342,25 @@
             <w:color w:val="C00000"/>
             <w:lang w:val="nl-NL"/>
           </w:rPr>
-          <w:t>stijging van de energieprijzen</w:t>
+          <w:t>stijgin</w:t>
+        </w:r>
+        <w:r>
+          <w:rPr>
+            <w:rStyle w:val="Hyperlink"/>
+            <w:rFonts w:ascii="Civil Premium" w:hAnsi="Civil Premium"/>
+            <w:color w:val="C00000"/>
+            <w:lang w:val="nl-NL"/>
+          </w:rPr>
+          <w:t>g</w:t>
+        </w:r>
+        <w:r>
+          <w:rPr>
+            <w:rStyle w:val="Hyperlink"/>
+            <w:rFonts w:ascii="Civil Premium" w:hAnsi="Civil Premium"/>
+            <w:color w:val="C00000"/>
+            <w:lang w:val="nl-NL"/>
+          </w:rPr>
+          <w:t xml:space="preserve"> van de energieprijzen</w:t>
         </w:r>
       </w:hyperlink>
       <w:r>
@@ -1779,7 +1851,25 @@
             <w:color w:val="C00000"/>
             <w:lang w:val="nl-NL"/>
           </w:rPr>
-          <w:t>Unilever</w:t>
+          <w:t>Uni</w:t>
+        </w:r>
+        <w:r>
+          <w:rPr>
+            <w:rStyle w:val="Hyperlink"/>
+            <w:rFonts w:ascii="Civil Premium" w:hAnsi="Civil Premium"/>
+            <w:color w:val="C00000"/>
+            <w:lang w:val="nl-NL"/>
+          </w:rPr>
+          <w:t>l</w:t>
+        </w:r>
+        <w:r>
+          <w:rPr>
+            <w:rStyle w:val="Hyperlink"/>
+            <w:rFonts w:ascii="Civil Premium" w:hAnsi="Civil Premium"/>
+            <w:color w:val="C00000"/>
+            <w:lang w:val="nl-NL"/>
+          </w:rPr>
+          <w:t>ever</w:t>
         </w:r>
       </w:hyperlink>
       <w:r>
@@ -2078,7 +2168,25 @@
             <w:color w:val="C00000"/>
             <w:lang w:val="nl-NL"/>
           </w:rPr>
-          <w:t>Voedselwaakhond</w:t>
+          <w:t>Voedselw</w:t>
+        </w:r>
+        <w:r>
+          <w:rPr>
+            <w:rStyle w:val="Hyperlink"/>
+            <w:rFonts w:ascii="Civil Premium" w:hAnsi="Civil Premium"/>
+            <w:color w:val="C00000"/>
+            <w:lang w:val="nl-NL"/>
+          </w:rPr>
+          <w:t>a</w:t>
+        </w:r>
+        <w:r>
+          <w:rPr>
+            <w:rStyle w:val="Hyperlink"/>
+            <w:rFonts w:ascii="Civil Premium" w:hAnsi="Civil Premium"/>
+            <w:color w:val="C00000"/>
+            <w:lang w:val="nl-NL"/>
+          </w:rPr>
+          <w:t>akhond</w:t>
         </w:r>
         <w:r>
           <w:rPr>
@@ -2124,46 +2232,554 @@
     </w:p>
     <w:p>
       <w:pPr>
-        <w:rPr>
-          <w:rFonts w:ascii="Civil Premium" w:hAnsi="Civil Premium"/>
-          <w:lang w:val="nl-NL"/>
+        <w:pStyle w:val="Lead"/>
+        <w:suppressAutoHyphens/>
+        <w:rPr>
+          <w:rFonts w:ascii="ProximaNova-Medium" w:hAnsi="ProximaNova-Medium" w:cs="ProximaNova-Medium"/>
+          <w:b w:val="0"/>
+          <w:bCs w:val="0"/>
+          <w:sz w:val="24"/>
+          <w:szCs w:val="24"/>
         </w:rPr>
       </w:pPr>
       <w:r>
         <w:rPr>
-          <w:rFonts w:ascii="Civil Premium" w:hAnsi="Civil Premium"/>
-          <w:lang w:val="nl-NL"/>
-        </w:rPr>
-        <w:t>Het vermoeden van Raoul Leering</w:t>
-      </w:r>
-      <w:r>
-        <w:rPr>
-          <w:rFonts w:ascii="Civil Premium" w:hAnsi="Civil Premium"/>
-          <w:lang w:val="nl-NL"/>
-        </w:rPr>
-        <w:t xml:space="preserve"> is dat</w:t>
-      </w:r>
-      <w:r>
-        <w:rPr>
-          <w:rFonts w:ascii="Civil Premium" w:hAnsi="Civil Premium"/>
-          <w:lang w:val="nl-NL"/>
-        </w:rPr>
-        <w:t>: ‘</w:t>
-      </w:r>
-      <w:r>
-        <w:rPr>
-          <w:rFonts w:ascii="Civil Premium" w:hAnsi="Civil Premium"/>
-          <w:lang w:val="nl-NL"/>
-        </w:rPr>
-        <w:t xml:space="preserve">de meeste producten de prijs daarvan niet zou terugkomen op het niveau van vlak voor de start van de herstel van de </w:t>
-      </w:r>
-      <w:r>
-        <w:rPr>
-          <w:rFonts w:ascii="Civil Premium" w:hAnsi="Civil Premium"/>
-          <w:lang w:val="nl-NL"/>
+          <w:rFonts w:ascii="ProximaNova-Medium" w:hAnsi="ProximaNova-Medium" w:cs="ProximaNova-Medium"/>
+          <w:b w:val="0"/>
+          <w:bCs w:val="0"/>
+          <w:sz w:val="24"/>
+          <w:szCs w:val="24"/>
         </w:rPr>
         <w:lastRenderedPageBreak/>
-        <w:t>pandemie niet op niveau van 2021 tot feb 2022 op de vooravond van de inval van Oekraïne.</w:t>
+        <w:t xml:space="preserve">Het </w:t>
+      </w:r>
+      <w:proofErr w:type="spellStart"/>
+      <w:r>
+        <w:rPr>
+          <w:rFonts w:ascii="ProximaNova-Medium" w:hAnsi="ProximaNova-Medium" w:cs="ProximaNova-Medium"/>
+          <w:b w:val="0"/>
+          <w:bCs w:val="0"/>
+          <w:sz w:val="24"/>
+          <w:szCs w:val="24"/>
+        </w:rPr>
+        <w:t>vermoeden</w:t>
+      </w:r>
+      <w:proofErr w:type="spellEnd"/>
+      <w:r>
+        <w:rPr>
+          <w:rFonts w:ascii="ProximaNova-Medium" w:hAnsi="ProximaNova-Medium" w:cs="ProximaNova-Medium"/>
+          <w:b w:val="0"/>
+          <w:bCs w:val="0"/>
+          <w:sz w:val="24"/>
+          <w:szCs w:val="24"/>
+        </w:rPr>
+        <w:t xml:space="preserve"> van Raoul Leering is </w:t>
+      </w:r>
+      <w:proofErr w:type="spellStart"/>
+      <w:r>
+        <w:rPr>
+          <w:rFonts w:ascii="ProximaNova-Medium" w:hAnsi="ProximaNova-Medium" w:cs="ProximaNova-Medium"/>
+          <w:b w:val="0"/>
+          <w:bCs w:val="0"/>
+          <w:sz w:val="24"/>
+          <w:szCs w:val="24"/>
+        </w:rPr>
+        <w:t>dat</w:t>
+      </w:r>
+      <w:proofErr w:type="spellEnd"/>
+      <w:r>
+        <w:rPr>
+          <w:rFonts w:ascii="ProximaNova-Medium" w:hAnsi="ProximaNova-Medium" w:cs="ProximaNova-Medium"/>
+          <w:b w:val="0"/>
+          <w:bCs w:val="0"/>
+          <w:sz w:val="24"/>
+          <w:szCs w:val="24"/>
+        </w:rPr>
+        <w:t xml:space="preserve">: ‘van de </w:t>
+      </w:r>
+      <w:proofErr w:type="spellStart"/>
+      <w:r>
+        <w:rPr>
+          <w:rFonts w:ascii="ProximaNova-Medium" w:hAnsi="ProximaNova-Medium" w:cs="ProximaNova-Medium"/>
+          <w:b w:val="0"/>
+          <w:bCs w:val="0"/>
+          <w:sz w:val="24"/>
+          <w:szCs w:val="24"/>
+        </w:rPr>
+        <w:t>meeste</w:t>
+      </w:r>
+      <w:proofErr w:type="spellEnd"/>
+      <w:r>
+        <w:rPr>
+          <w:rFonts w:ascii="ProximaNova-Medium" w:hAnsi="ProximaNova-Medium" w:cs="ProximaNova-Medium"/>
+          <w:b w:val="0"/>
+          <w:bCs w:val="0"/>
+          <w:sz w:val="24"/>
+          <w:szCs w:val="24"/>
+        </w:rPr>
+        <w:t xml:space="preserve"> </w:t>
+      </w:r>
+      <w:proofErr w:type="spellStart"/>
+      <w:r>
+        <w:rPr>
+          <w:rFonts w:ascii="ProximaNova-Medium" w:hAnsi="ProximaNova-Medium" w:cs="ProximaNova-Medium"/>
+          <w:b w:val="0"/>
+          <w:bCs w:val="0"/>
+          <w:sz w:val="24"/>
+          <w:szCs w:val="24"/>
+        </w:rPr>
+        <w:t>producten</w:t>
+      </w:r>
+      <w:proofErr w:type="spellEnd"/>
+      <w:r>
+        <w:rPr>
+          <w:rFonts w:ascii="ProximaNova-Medium" w:hAnsi="ProximaNova-Medium" w:cs="ProximaNova-Medium"/>
+          <w:b w:val="0"/>
+          <w:bCs w:val="0"/>
+          <w:sz w:val="24"/>
+          <w:szCs w:val="24"/>
+        </w:rPr>
+        <w:t xml:space="preserve"> de </w:t>
+      </w:r>
+      <w:proofErr w:type="spellStart"/>
+      <w:r>
+        <w:rPr>
+          <w:rFonts w:ascii="ProximaNova-Medium" w:hAnsi="ProximaNova-Medium" w:cs="ProximaNova-Medium"/>
+          <w:b w:val="0"/>
+          <w:bCs w:val="0"/>
+          <w:sz w:val="24"/>
+          <w:szCs w:val="24"/>
+        </w:rPr>
+        <w:t>prijs</w:t>
+      </w:r>
+      <w:proofErr w:type="spellEnd"/>
+      <w:r>
+        <w:rPr>
+          <w:rFonts w:ascii="ProximaNova-Medium" w:hAnsi="ProximaNova-Medium" w:cs="ProximaNova-Medium"/>
+          <w:b w:val="0"/>
+          <w:bCs w:val="0"/>
+          <w:sz w:val="24"/>
+          <w:szCs w:val="24"/>
+        </w:rPr>
+        <w:t xml:space="preserve"> </w:t>
+      </w:r>
+      <w:proofErr w:type="spellStart"/>
+      <w:r>
+        <w:rPr>
+          <w:rFonts w:ascii="ProximaNova-Medium" w:hAnsi="ProximaNova-Medium" w:cs="ProximaNova-Medium"/>
+          <w:b w:val="0"/>
+          <w:bCs w:val="0"/>
+          <w:sz w:val="24"/>
+          <w:szCs w:val="24"/>
+        </w:rPr>
+        <w:t>daarvan</w:t>
+      </w:r>
+      <w:proofErr w:type="spellEnd"/>
+      <w:r>
+        <w:rPr>
+          <w:rFonts w:ascii="ProximaNova-Medium" w:hAnsi="ProximaNova-Medium" w:cs="ProximaNova-Medium"/>
+          <w:b w:val="0"/>
+          <w:bCs w:val="0"/>
+          <w:sz w:val="24"/>
+          <w:szCs w:val="24"/>
+        </w:rPr>
+        <w:t xml:space="preserve"> </w:t>
+      </w:r>
+      <w:proofErr w:type="spellStart"/>
+      <w:r>
+        <w:rPr>
+          <w:rFonts w:ascii="ProximaNova-Medium" w:hAnsi="ProximaNova-Medium" w:cs="ProximaNova-Medium"/>
+          <w:b w:val="0"/>
+          <w:bCs w:val="0"/>
+          <w:sz w:val="24"/>
+          <w:szCs w:val="24"/>
+        </w:rPr>
+        <w:t>niet</w:t>
+      </w:r>
+      <w:proofErr w:type="spellEnd"/>
+      <w:r>
+        <w:rPr>
+          <w:rFonts w:ascii="ProximaNova-Medium" w:hAnsi="ProximaNova-Medium" w:cs="ProximaNova-Medium"/>
+          <w:b w:val="0"/>
+          <w:bCs w:val="0"/>
+          <w:sz w:val="24"/>
+          <w:szCs w:val="24"/>
+        </w:rPr>
+        <w:t xml:space="preserve"> </w:t>
+      </w:r>
+      <w:proofErr w:type="spellStart"/>
+      <w:r>
+        <w:rPr>
+          <w:rFonts w:ascii="ProximaNova-Medium" w:hAnsi="ProximaNova-Medium" w:cs="ProximaNova-Medium"/>
+          <w:b w:val="0"/>
+          <w:bCs w:val="0"/>
+          <w:sz w:val="24"/>
+          <w:szCs w:val="24"/>
+        </w:rPr>
+        <w:t>meer</w:t>
+      </w:r>
+      <w:proofErr w:type="spellEnd"/>
+      <w:r>
+        <w:rPr>
+          <w:rFonts w:ascii="ProximaNova-Medium" w:hAnsi="ProximaNova-Medium" w:cs="ProximaNova-Medium"/>
+          <w:b w:val="0"/>
+          <w:bCs w:val="0"/>
+          <w:sz w:val="24"/>
+          <w:szCs w:val="24"/>
+        </w:rPr>
+        <w:t xml:space="preserve"> </w:t>
+      </w:r>
+      <w:proofErr w:type="spellStart"/>
+      <w:r>
+        <w:rPr>
+          <w:rFonts w:ascii="ProximaNova-Medium" w:hAnsi="ProximaNova-Medium" w:cs="ProximaNova-Medium"/>
+          <w:b w:val="0"/>
+          <w:bCs w:val="0"/>
+          <w:sz w:val="24"/>
+          <w:szCs w:val="24"/>
+        </w:rPr>
+        <w:t>zal</w:t>
+      </w:r>
+      <w:proofErr w:type="spellEnd"/>
+      <w:r>
+        <w:rPr>
+          <w:rFonts w:ascii="ProximaNova-Medium" w:hAnsi="ProximaNova-Medium" w:cs="ProximaNova-Medium"/>
+          <w:b w:val="0"/>
+          <w:bCs w:val="0"/>
+          <w:sz w:val="24"/>
+          <w:szCs w:val="24"/>
+        </w:rPr>
+        <w:t xml:space="preserve"> </w:t>
+      </w:r>
+      <w:proofErr w:type="spellStart"/>
+      <w:r>
+        <w:rPr>
+          <w:rFonts w:ascii="ProximaNova-Medium" w:hAnsi="ProximaNova-Medium" w:cs="ProximaNova-Medium"/>
+          <w:b w:val="0"/>
+          <w:bCs w:val="0"/>
+          <w:sz w:val="24"/>
+          <w:szCs w:val="24"/>
+        </w:rPr>
+        <w:t>terugkomen</w:t>
+      </w:r>
+      <w:proofErr w:type="spellEnd"/>
+      <w:r>
+        <w:rPr>
+          <w:rFonts w:ascii="ProximaNova-Medium" w:hAnsi="ProximaNova-Medium" w:cs="ProximaNova-Medium"/>
+          <w:b w:val="0"/>
+          <w:bCs w:val="0"/>
+          <w:sz w:val="24"/>
+          <w:szCs w:val="24"/>
+        </w:rPr>
+        <w:t xml:space="preserve"> op het </w:t>
+      </w:r>
+      <w:proofErr w:type="spellStart"/>
+      <w:r>
+        <w:rPr>
+          <w:rFonts w:ascii="ProximaNova-Medium" w:hAnsi="ProximaNova-Medium" w:cs="ProximaNova-Medium"/>
+          <w:b w:val="0"/>
+          <w:bCs w:val="0"/>
+          <w:sz w:val="24"/>
+          <w:szCs w:val="24"/>
+        </w:rPr>
+        <w:t>niveau</w:t>
+      </w:r>
+      <w:proofErr w:type="spellEnd"/>
+      <w:r>
+        <w:rPr>
+          <w:rFonts w:ascii="ProximaNova-Medium" w:hAnsi="ProximaNova-Medium" w:cs="ProximaNova-Medium"/>
+          <w:b w:val="0"/>
+          <w:bCs w:val="0"/>
+          <w:sz w:val="24"/>
+          <w:szCs w:val="24"/>
+        </w:rPr>
+        <w:t xml:space="preserve"> van net </w:t>
+      </w:r>
+      <w:proofErr w:type="spellStart"/>
+      <w:r>
+        <w:rPr>
+          <w:rFonts w:ascii="ProximaNova-Medium" w:hAnsi="ProximaNova-Medium" w:cs="ProximaNova-Medium"/>
+          <w:b w:val="0"/>
+          <w:bCs w:val="0"/>
+          <w:sz w:val="24"/>
+          <w:szCs w:val="24"/>
+        </w:rPr>
+        <w:t>na</w:t>
+      </w:r>
+      <w:proofErr w:type="spellEnd"/>
+      <w:r>
+        <w:rPr>
+          <w:rFonts w:ascii="ProximaNova-Medium" w:hAnsi="ProximaNova-Medium" w:cs="ProximaNova-Medium"/>
+          <w:b w:val="0"/>
+          <w:bCs w:val="0"/>
+          <w:sz w:val="24"/>
+          <w:szCs w:val="24"/>
+        </w:rPr>
+        <w:t xml:space="preserve"> de </w:t>
+      </w:r>
+      <w:proofErr w:type="spellStart"/>
+      <w:r>
+        <w:rPr>
+          <w:rFonts w:ascii="ProximaNova-Medium" w:hAnsi="ProximaNova-Medium" w:cs="ProximaNova-Medium"/>
+          <w:b w:val="0"/>
+          <w:bCs w:val="0"/>
+          <w:sz w:val="24"/>
+          <w:szCs w:val="24"/>
+        </w:rPr>
+        <w:t>pandemie</w:t>
+      </w:r>
+      <w:proofErr w:type="spellEnd"/>
+      <w:r>
+        <w:rPr>
+          <w:rFonts w:ascii="ProximaNova-Medium" w:hAnsi="ProximaNova-Medium" w:cs="ProximaNova-Medium"/>
+          <w:b w:val="0"/>
+          <w:bCs w:val="0"/>
+          <w:sz w:val="24"/>
+          <w:szCs w:val="24"/>
+        </w:rPr>
+        <w:t xml:space="preserve">.’ Die </w:t>
+      </w:r>
+      <w:proofErr w:type="spellStart"/>
+      <w:r>
+        <w:rPr>
+          <w:rFonts w:ascii="ProximaNova-Medium" w:hAnsi="ProximaNova-Medium" w:cs="ProximaNova-Medium"/>
+          <w:b w:val="0"/>
+          <w:bCs w:val="0"/>
+          <w:sz w:val="24"/>
+          <w:szCs w:val="24"/>
+        </w:rPr>
+        <w:t>lage</w:t>
+      </w:r>
+      <w:proofErr w:type="spellEnd"/>
+      <w:r>
+        <w:rPr>
+          <w:rFonts w:ascii="ProximaNova-Medium" w:hAnsi="ProximaNova-Medium" w:cs="ProximaNova-Medium"/>
+          <w:b w:val="0"/>
+          <w:bCs w:val="0"/>
+          <w:sz w:val="24"/>
+          <w:szCs w:val="24"/>
+        </w:rPr>
+        <w:t xml:space="preserve"> </w:t>
+      </w:r>
+      <w:proofErr w:type="spellStart"/>
+      <w:r>
+        <w:rPr>
+          <w:rFonts w:ascii="ProximaNova-Medium" w:hAnsi="ProximaNova-Medium" w:cs="ProximaNova-Medium"/>
+          <w:b w:val="0"/>
+          <w:bCs w:val="0"/>
+          <w:sz w:val="24"/>
+          <w:szCs w:val="24"/>
+        </w:rPr>
+        <w:t>prijzen</w:t>
+      </w:r>
+      <w:proofErr w:type="spellEnd"/>
+      <w:r>
+        <w:rPr>
+          <w:rFonts w:ascii="ProximaNova-Medium" w:hAnsi="ProximaNova-Medium" w:cs="ProximaNova-Medium"/>
+          <w:b w:val="0"/>
+          <w:bCs w:val="0"/>
+          <w:sz w:val="24"/>
+          <w:szCs w:val="24"/>
+        </w:rPr>
+        <w:t xml:space="preserve"> </w:t>
+      </w:r>
+      <w:proofErr w:type="spellStart"/>
+      <w:r>
+        <w:rPr>
+          <w:rFonts w:ascii="ProximaNova-Medium" w:hAnsi="ProximaNova-Medium" w:cs="ProximaNova-Medium"/>
+          <w:b w:val="0"/>
+          <w:bCs w:val="0"/>
+          <w:sz w:val="24"/>
+          <w:szCs w:val="24"/>
+        </w:rPr>
+        <w:t>behoren</w:t>
+      </w:r>
+      <w:proofErr w:type="spellEnd"/>
+      <w:r>
+        <w:rPr>
+          <w:rFonts w:ascii="ProximaNova-Medium" w:hAnsi="ProximaNova-Medium" w:cs="ProximaNova-Medium"/>
+          <w:b w:val="0"/>
+          <w:bCs w:val="0"/>
+          <w:sz w:val="24"/>
+          <w:szCs w:val="24"/>
+        </w:rPr>
+        <w:t xml:space="preserve"> tot het </w:t>
+      </w:r>
+      <w:proofErr w:type="spellStart"/>
+      <w:r>
+        <w:rPr>
+          <w:rFonts w:ascii="ProximaNova-Medium" w:hAnsi="ProximaNova-Medium" w:cs="ProximaNova-Medium"/>
+          <w:b w:val="0"/>
+          <w:bCs w:val="0"/>
+          <w:sz w:val="24"/>
+          <w:szCs w:val="24"/>
+        </w:rPr>
+        <w:t>verleden</w:t>
+      </w:r>
+      <w:proofErr w:type="spellEnd"/>
+      <w:r>
+        <w:rPr>
+          <w:rFonts w:ascii="ProximaNova-Medium" w:hAnsi="ProximaNova-Medium" w:cs="ProximaNova-Medium"/>
+          <w:b w:val="0"/>
+          <w:bCs w:val="0"/>
+          <w:sz w:val="24"/>
+          <w:szCs w:val="24"/>
+        </w:rPr>
+        <w:t xml:space="preserve"> </w:t>
+      </w:r>
+      <w:proofErr w:type="spellStart"/>
+      <w:r>
+        <w:rPr>
+          <w:rFonts w:ascii="ProximaNova-Medium" w:hAnsi="ProximaNova-Medium" w:cs="ProximaNova-Medium"/>
+          <w:b w:val="0"/>
+          <w:bCs w:val="0"/>
+          <w:sz w:val="24"/>
+          <w:szCs w:val="24"/>
+        </w:rPr>
+        <w:t>als</w:t>
+      </w:r>
+      <w:proofErr w:type="spellEnd"/>
+      <w:r>
+        <w:rPr>
+          <w:rFonts w:ascii="ProximaNova-Medium" w:hAnsi="ProximaNova-Medium" w:cs="ProximaNova-Medium"/>
+          <w:b w:val="0"/>
+          <w:bCs w:val="0"/>
+          <w:sz w:val="24"/>
+          <w:szCs w:val="24"/>
+        </w:rPr>
+        <w:t xml:space="preserve"> ze in de </w:t>
+      </w:r>
+      <w:proofErr w:type="spellStart"/>
+      <w:r>
+        <w:rPr>
+          <w:rFonts w:ascii="ProximaNova-Medium" w:hAnsi="ProximaNova-Medium" w:cs="ProximaNova-Medium"/>
+          <w:b w:val="0"/>
+          <w:bCs w:val="0"/>
+          <w:sz w:val="24"/>
+          <w:szCs w:val="24"/>
+        </w:rPr>
+        <w:t>komende</w:t>
+      </w:r>
+      <w:proofErr w:type="spellEnd"/>
+      <w:r>
+        <w:rPr>
+          <w:rFonts w:ascii="ProximaNova-Medium" w:hAnsi="ProximaNova-Medium" w:cs="ProximaNova-Medium"/>
+          <w:b w:val="0"/>
+          <w:bCs w:val="0"/>
+          <w:sz w:val="24"/>
+          <w:szCs w:val="24"/>
+        </w:rPr>
+        <w:t xml:space="preserve"> </w:t>
+      </w:r>
+      <w:proofErr w:type="spellStart"/>
+      <w:r>
+        <w:rPr>
+          <w:rFonts w:ascii="ProximaNova-Medium" w:hAnsi="ProximaNova-Medium" w:cs="ProximaNova-Medium"/>
+          <w:b w:val="0"/>
+          <w:bCs w:val="0"/>
+          <w:sz w:val="24"/>
+          <w:szCs w:val="24"/>
+        </w:rPr>
+        <w:t>maanden</w:t>
+      </w:r>
+      <w:proofErr w:type="spellEnd"/>
+      <w:r>
+        <w:rPr>
+          <w:rFonts w:ascii="ProximaNova-Medium" w:hAnsi="ProximaNova-Medium" w:cs="ProximaNova-Medium"/>
+          <w:b w:val="0"/>
+          <w:bCs w:val="0"/>
+          <w:sz w:val="24"/>
+          <w:szCs w:val="24"/>
+        </w:rPr>
+        <w:t xml:space="preserve"> </w:t>
+      </w:r>
+      <w:proofErr w:type="spellStart"/>
+      <w:r>
+        <w:rPr>
+          <w:rFonts w:ascii="ProximaNova-Medium" w:hAnsi="ProximaNova-Medium" w:cs="ProximaNova-Medium"/>
+          <w:b w:val="0"/>
+          <w:bCs w:val="0"/>
+          <w:sz w:val="24"/>
+          <w:szCs w:val="24"/>
+        </w:rPr>
+        <w:t>niet</w:t>
+      </w:r>
+      <w:proofErr w:type="spellEnd"/>
+      <w:r>
+        <w:rPr>
+          <w:rFonts w:ascii="ProximaNova-Medium" w:hAnsi="ProximaNova-Medium" w:cs="ProximaNova-Medium"/>
+          <w:b w:val="0"/>
+          <w:bCs w:val="0"/>
+          <w:sz w:val="24"/>
+          <w:szCs w:val="24"/>
+        </w:rPr>
+        <w:t xml:space="preserve"> </w:t>
+      </w:r>
+      <w:proofErr w:type="spellStart"/>
+      <w:r>
+        <w:rPr>
+          <w:rFonts w:ascii="ProximaNova-Medium" w:hAnsi="ProximaNova-Medium" w:cs="ProximaNova-Medium"/>
+          <w:b w:val="0"/>
+          <w:bCs w:val="0"/>
+          <w:sz w:val="24"/>
+          <w:szCs w:val="24"/>
+        </w:rPr>
+        <w:t>nog</w:t>
+      </w:r>
+      <w:proofErr w:type="spellEnd"/>
+      <w:r>
+        <w:rPr>
+          <w:rFonts w:ascii="ProximaNova-Medium" w:hAnsi="ProximaNova-Medium" w:cs="ProximaNova-Medium"/>
+          <w:b w:val="0"/>
+          <w:bCs w:val="0"/>
+          <w:sz w:val="24"/>
+          <w:szCs w:val="24"/>
+        </w:rPr>
+        <w:t xml:space="preserve"> </w:t>
+      </w:r>
+      <w:proofErr w:type="spellStart"/>
+      <w:r>
+        <w:rPr>
+          <w:rFonts w:ascii="ProximaNova-Medium" w:hAnsi="ProximaNova-Medium" w:cs="ProximaNova-Medium"/>
+          <w:b w:val="0"/>
+          <w:bCs w:val="0"/>
+          <w:sz w:val="24"/>
+          <w:szCs w:val="24"/>
+        </w:rPr>
+        <w:t>verder</w:t>
+      </w:r>
+      <w:proofErr w:type="spellEnd"/>
+      <w:r>
+        <w:rPr>
+          <w:rFonts w:ascii="ProximaNova-Medium" w:hAnsi="ProximaNova-Medium" w:cs="ProximaNova-Medium"/>
+          <w:b w:val="0"/>
+          <w:bCs w:val="0"/>
+          <w:sz w:val="24"/>
+          <w:szCs w:val="24"/>
+        </w:rPr>
+        <w:t xml:space="preserve"> </w:t>
+      </w:r>
+      <w:proofErr w:type="spellStart"/>
+      <w:r>
+        <w:rPr>
+          <w:rFonts w:ascii="ProximaNova-Medium" w:hAnsi="ProximaNova-Medium" w:cs="ProximaNova-Medium"/>
+          <w:b w:val="0"/>
+          <w:bCs w:val="0"/>
+          <w:sz w:val="24"/>
+          <w:szCs w:val="24"/>
+        </w:rPr>
+        <w:t>stijgen</w:t>
+      </w:r>
+      <w:proofErr w:type="spellEnd"/>
+      <w:r>
+        <w:rPr>
+          <w:rFonts w:ascii="ProximaNova-Medium" w:hAnsi="ProximaNova-Medium" w:cs="ProximaNova-Medium"/>
+          <w:b w:val="0"/>
+          <w:bCs w:val="0"/>
+          <w:sz w:val="24"/>
+          <w:szCs w:val="24"/>
+        </w:rPr>
+        <w:t>.</w:t>
       </w:r>
     </w:p>
     <w:p>
@@ -2775,6 +3391,40 @@
       <w:bCs/>
     </w:rPr>
   </w:style>
+  <w:style w:type="character" w:styleId="FollowedHyperlink">
+    <w:name w:val="FollowedHyperlink"/>
+    <w:basedOn w:val="DefaultParagraphFont"/>
+    <w:uiPriority w:val="99"/>
+    <w:semiHidden/>
+    <w:unhideWhenUsed/>
+    <w:rsid w:val="003E4425"/>
+    <w:rPr>
+      <w:color w:val="954F72" w:themeColor="followedHyperlink"/>
+      <w:u w:val="single"/>
+    </w:rPr>
+  </w:style>
+  <w:style w:type="paragraph" w:customStyle="1" w:styleId="Lead">
+    <w:name w:val="Lead"/>
+    <w:basedOn w:val="Normal"/>
+    <w:uiPriority w:val="99"/>
+    <w:rsid w:val="003E4425"/>
+    <w:pPr>
+      <w:autoSpaceDE w:val="0"/>
+      <w:autoSpaceDN w:val="0"/>
+      <w:adjustRightInd w:val="0"/>
+      <w:spacing w:after="0" w:line="288" w:lineRule="auto"/>
+      <w:textAlignment w:val="center"/>
+    </w:pPr>
+    <w:rPr>
+      <w:rFonts w:ascii="ProximaNova-Bold" w:hAnsi="ProximaNova-Bold" w:cs="ProximaNova-Bold"/>
+      <w:b/>
+      <w:bCs/>
+      <w:color w:val="000000"/>
+      <w:sz w:val="26"/>
+      <w:szCs w:val="26"/>
+      <w:lang w:val="en-US"/>
+    </w:rPr>
+  </w:style>
 </w:styles>
 </file>
 

</xml_diff>